<commit_message>
Ajout javadoc fct handleHelp
</commit_message>
<xml_diff>
--- a/Rapport/BlaajjPaintManuelUtilisateur.docx
+++ b/Rapport/BlaajjPaintManuelUtilisateur.docx
@@ -4245,7 +4245,6 @@
           <w:lang w:eastAsia="fr-CH"/>
         </w:rPr>
       </w:pPr>
-      <w:bookmarkStart w:id="8" w:name="_GoBack"/>
       <w:r>
         <w:rPr>
           <w:rFonts w:ascii="Arial" w:eastAsia="Times New Roman" w:hAnsi="Arial" w:cs="Arial"/>
@@ -4253,24 +4252,40 @@
           <w:lang w:eastAsia="fr-CH"/>
         </w:rPr>
         <w:lastRenderedPageBreak/>
-        <w:t xml:space="preserve">Après </w:t>
-      </w:r>
-      <w:r>
-        <w:rPr>
-          <w:rFonts w:ascii="Arial" w:eastAsia="Times New Roman" w:hAnsi="Arial" w:cs="Arial"/>
-          <w:color w:val="000000"/>
-          <w:lang w:eastAsia="fr-CH"/>
-        </w:rPr>
-        <w:t xml:space="preserve">e </w:t>
-      </w:r>
-      <w:bookmarkEnd w:id="8"/>
-      <w:r>
-        <w:rPr>
-          <w:rFonts w:ascii="Arial" w:eastAsia="Times New Roman" w:hAnsi="Arial" w:cs="Arial"/>
-          <w:color w:val="000000"/>
-          <w:lang w:eastAsia="fr-CH"/>
-        </w:rPr>
-        <w:t>projet s’ouvre dans l’état où il a été enregistré</w:t>
+        <w:t xml:space="preserve">Une fois votre projet sélectionné cliquez sur le bouton </w:t>
+      </w:r>
+      <w:r>
+        <w:rPr>
+          <w:rFonts w:ascii="Arial" w:eastAsia="Times New Roman" w:hAnsi="Arial" w:cs="Arial"/>
+          <w:i/>
+          <w:color w:val="000000"/>
+          <w:lang w:eastAsia="fr-CH"/>
+        </w:rPr>
+        <w:t>ouvrir</w:t>
+      </w:r>
+      <w:r>
+        <w:rPr>
+          <w:rFonts w:ascii="Arial" w:eastAsia="Times New Roman" w:hAnsi="Arial" w:cs="Arial"/>
+          <w:color w:val="000000"/>
+          <w:lang w:eastAsia="fr-CH"/>
+        </w:rPr>
+        <w:t xml:space="preserve"> pour confirmer. Le projet apparaît alors dans l’espace de travail </w:t>
+      </w:r>
+      <w:r>
+        <w:rPr>
+          <w:rFonts w:ascii="Arial" w:eastAsia="Times New Roman" w:hAnsi="Arial" w:cs="Arial"/>
+          <w:color w:val="000000"/>
+          <w:lang w:eastAsia="fr-CH"/>
+        </w:rPr>
+        <w:t>dans l’état où il a été enregistré</w:t>
+      </w:r>
+      <w:r>
+        <w:rPr>
+          <w:rFonts w:ascii="Arial" w:eastAsia="Times New Roman" w:hAnsi="Arial" w:cs="Arial"/>
+          <w:color w:val="000000"/>
+          <w:lang w:eastAsia="fr-CH"/>
+        </w:rPr>
+        <w:t>.</w:t>
       </w:r>
     </w:p>
     <w:p>
@@ -4357,7 +4372,7 @@
           <w:lang w:eastAsia="fr-CH"/>
         </w:rPr>
       </w:pPr>
-      <w:bookmarkStart w:id="9" w:name="_Toc514584698"/>
+      <w:bookmarkStart w:id="8" w:name="_Toc514584698"/>
       <w:r>
         <w:t xml:space="preserve">Figure </w:t>
       </w:r>
@@ -4394,59 +4409,51 @@
       <w:r>
         <w:t>: Ouverture d'un projet existant 2</w:t>
       </w:r>
+      <w:bookmarkEnd w:id="8"/>
+    </w:p>
+    <w:p>
+      <w:pPr>
+        <w:pStyle w:val="Titre1"/>
+      </w:pPr>
+      <w:bookmarkStart w:id="9" w:name="_Toc514667974"/>
+      <w:r>
+        <w:t>3 Organisation de la fenêtre</w:t>
+      </w:r>
       <w:bookmarkEnd w:id="9"/>
     </w:p>
     <w:p>
       <w:pPr>
-        <w:rPr>
-          <w:rFonts w:ascii="Arial" w:eastAsia="Times New Roman" w:hAnsi="Arial" w:cs="Arial"/>
-          <w:color w:val="000000"/>
-          <w:kern w:val="36"/>
-          <w:sz w:val="40"/>
-          <w:szCs w:val="40"/>
-          <w:lang w:eastAsia="fr-CH"/>
-        </w:rPr>
-      </w:pPr>
-      <w:r>
-        <w:rPr>
-          <w:rFonts w:ascii="Arial" w:eastAsia="Times New Roman" w:hAnsi="Arial" w:cs="Arial"/>
-          <w:color w:val="000000"/>
-          <w:kern w:val="36"/>
-          <w:sz w:val="40"/>
-          <w:szCs w:val="40"/>
-          <w:lang w:eastAsia="fr-CH"/>
-        </w:rPr>
-        <w:br w:type="page"/>
-      </w:r>
-    </w:p>
-    <w:p>
-      <w:pPr>
-        <w:pStyle w:val="Titre1"/>
-      </w:pPr>
-      <w:bookmarkStart w:id="10" w:name="_Toc514667974"/>
-      <w:r>
-        <w:lastRenderedPageBreak/>
-        <w:t>3 Organisation de la fenêtre</w:t>
-      </w:r>
-      <w:bookmarkEnd w:id="10"/>
-    </w:p>
-    <w:p>
-      <w:pPr>
-        <w:spacing w:after="0" w:line="240" w:lineRule="auto"/>
-        <w:rPr>
-          <w:rFonts w:ascii="Times New Roman" w:eastAsia="Times New Roman" w:hAnsi="Times New Roman" w:cs="Times New Roman"/>
-          <w:sz w:val="24"/>
-          <w:szCs w:val="24"/>
-          <w:lang w:eastAsia="fr-CH"/>
-        </w:rPr>
-      </w:pPr>
-      <w:r>
-        <w:rPr>
-          <w:rFonts w:ascii="Arial" w:eastAsia="Times New Roman" w:hAnsi="Arial" w:cs="Arial"/>
-          <w:color w:val="000000"/>
-          <w:lang w:eastAsia="fr-CH"/>
-        </w:rPr>
-        <w:t>La vue de l’application est séparée en 4 parties :</w:t>
+        <w:spacing w:after="0" w:line="240" w:lineRule="auto"/>
+        <w:rPr>
+          <w:rFonts w:ascii="Times New Roman" w:eastAsia="Times New Roman" w:hAnsi="Times New Roman" w:cs="Times New Roman"/>
+          <w:sz w:val="24"/>
+          <w:szCs w:val="24"/>
+          <w:lang w:eastAsia="fr-CH"/>
+        </w:rPr>
+      </w:pPr>
+      <w:r>
+        <w:rPr>
+          <w:rFonts w:ascii="Arial" w:eastAsia="Times New Roman" w:hAnsi="Arial" w:cs="Arial"/>
+          <w:color w:val="000000"/>
+          <w:lang w:eastAsia="fr-CH"/>
+        </w:rPr>
+        <w:t>L</w:t>
+      </w:r>
+      <w:r>
+        <w:rPr>
+          <w:rFonts w:ascii="Arial" w:eastAsia="Times New Roman" w:hAnsi="Arial" w:cs="Arial"/>
+          <w:color w:val="000000"/>
+          <w:lang w:eastAsia="fr-CH"/>
+        </w:rPr>
+        <w:t xml:space="preserve">’interface </w:t>
+      </w:r>
+      <w:r>
+        <w:rPr>
+          <w:rFonts w:ascii="Arial" w:eastAsia="Times New Roman" w:hAnsi="Arial" w:cs="Arial"/>
+          <w:color w:val="000000"/>
+          <w:lang w:eastAsia="fr-CH"/>
+        </w:rPr>
+        <w:t>de l’application est séparée en 4 parties :</w:t>
       </w:r>
     </w:p>
     <w:p>
@@ -4522,7 +4529,7 @@
           <w:lang w:eastAsia="fr-CH"/>
         </w:rPr>
       </w:pPr>
-      <w:bookmarkStart w:id="11" w:name="_Toc514584699"/>
+      <w:bookmarkStart w:id="10" w:name="_Toc514584699"/>
       <w:r>
         <w:t xml:space="preserve">Figure </w:t>
       </w:r>
@@ -4559,18 +4566,7 @@
       <w:r>
         <w:t>: Organisation de la fenêtre</w:t>
       </w:r>
-      <w:bookmarkEnd w:id="11"/>
-    </w:p>
-    <w:p>
-      <w:pPr>
-        <w:spacing w:after="0" w:line="240" w:lineRule="auto"/>
-        <w:rPr>
-          <w:rFonts w:ascii="Times New Roman" w:eastAsia="Times New Roman" w:hAnsi="Times New Roman" w:cs="Times New Roman"/>
-          <w:sz w:val="24"/>
-          <w:szCs w:val="24"/>
-          <w:lang w:eastAsia="fr-CH"/>
-        </w:rPr>
-      </w:pPr>
+      <w:bookmarkEnd w:id="10"/>
     </w:p>
     <w:p>
       <w:pPr>
@@ -4586,23 +4582,37 @@
           <w:lang w:eastAsia="fr-CH"/>
         </w:rPr>
       </w:pPr>
-      <w:proofErr w:type="gramStart"/>
-      <w:r>
-        <w:rPr>
-          <w:rFonts w:ascii="Arial" w:eastAsia="Times New Roman" w:hAnsi="Arial" w:cs="Arial"/>
-          <w:color w:val="000000"/>
-          <w:lang w:eastAsia="fr-CH"/>
-        </w:rPr>
-        <w:t>le</w:t>
-      </w:r>
-      <w:proofErr w:type="gramEnd"/>
-      <w:r>
-        <w:rPr>
-          <w:rFonts w:ascii="Arial" w:eastAsia="Times New Roman" w:hAnsi="Arial" w:cs="Arial"/>
-          <w:color w:val="000000"/>
-          <w:lang w:eastAsia="fr-CH"/>
-        </w:rPr>
-        <w:t xml:space="preserve"> ruban de menu</w:t>
+      <w:r>
+        <w:rPr>
+          <w:rFonts w:ascii="Arial" w:eastAsia="Times New Roman" w:hAnsi="Arial" w:cs="Arial"/>
+          <w:color w:val="000000"/>
+          <w:lang w:eastAsia="fr-CH"/>
+        </w:rPr>
+        <w:t xml:space="preserve">La barre </w:t>
+      </w:r>
+      <w:r>
+        <w:rPr>
+          <w:rFonts w:ascii="Arial" w:eastAsia="Times New Roman" w:hAnsi="Arial" w:cs="Arial"/>
+          <w:color w:val="000000"/>
+          <w:lang w:eastAsia="fr-CH"/>
+        </w:rPr>
+        <w:t>de menu</w:t>
+      </w:r>
+      <w:r>
+        <w:rPr>
+          <w:rFonts w:ascii="Arial" w:eastAsia="Times New Roman" w:hAnsi="Arial" w:cs="Arial"/>
+          <w:color w:val="000000"/>
+          <w:lang w:eastAsia="fr-CH"/>
+        </w:rPr>
+        <w:t>s</w:t>
+      </w:r>
+      <w:r>
+        <w:rPr>
+          <w:rFonts w:ascii="Arial" w:eastAsia="Times New Roman" w:hAnsi="Arial" w:cs="Arial"/>
+          <w:color w:val="000000"/>
+          <w:lang w:eastAsia="fr-CH"/>
+        </w:rPr>
+        <w:t xml:space="preserve"> comporte les 4 menus suivants qui se déplient lorsque vous cliquez dessus :</w:t>
       </w:r>
     </w:p>
     <w:p>
@@ -4624,10 +4634,83 @@
       <w:r>
         <w:rPr>
           <w:rFonts w:ascii="Arial" w:eastAsia="Times New Roman" w:hAnsi="Arial" w:cs="Arial"/>
-          <w:color w:val="000000"/>
-          <w:lang w:eastAsia="fr-CH"/>
-        </w:rPr>
-        <w:t>Fichier : Permet la gestion des projet (ouverture, fermeture, sauvegarde, et l’import d’image png ou jpg.</w:t>
+          <w:i/>
+          <w:color w:val="000000"/>
+          <w:lang w:eastAsia="fr-CH"/>
+        </w:rPr>
+        <w:t>Fichier</w:t>
+      </w:r>
+      <w:r>
+        <w:rPr>
+          <w:rFonts w:ascii="Arial" w:eastAsia="Times New Roman" w:hAnsi="Arial" w:cs="Arial"/>
+          <w:color w:val="000000"/>
+          <w:lang w:eastAsia="fr-CH"/>
+        </w:rPr>
+        <w:t xml:space="preserve"> : Permet la gestion des projet (ouvertu</w:t>
+      </w:r>
+      <w:r>
+        <w:rPr>
+          <w:rFonts w:ascii="Arial" w:eastAsia="Times New Roman" w:hAnsi="Arial" w:cs="Arial"/>
+          <w:color w:val="000000"/>
+          <w:lang w:eastAsia="fr-CH"/>
+        </w:rPr>
+        <w:t xml:space="preserve">re, fermeture, sauvegarde, et </w:t>
+      </w:r>
+      <w:r>
+        <w:rPr>
+          <w:rFonts w:ascii="Arial" w:eastAsia="Times New Roman" w:hAnsi="Arial" w:cs="Arial"/>
+          <w:color w:val="000000"/>
+          <w:lang w:eastAsia="fr-CH"/>
+        </w:rPr>
+        <w:t xml:space="preserve">import </w:t>
+      </w:r>
+      <w:r>
+        <w:rPr>
+          <w:rFonts w:ascii="Arial" w:eastAsia="Times New Roman" w:hAnsi="Arial" w:cs="Arial"/>
+          <w:color w:val="000000"/>
+          <w:lang w:eastAsia="fr-CH"/>
+        </w:rPr>
+        <w:t xml:space="preserve">/ export </w:t>
+      </w:r>
+      <w:r>
+        <w:rPr>
+          <w:rFonts w:ascii="Arial" w:eastAsia="Times New Roman" w:hAnsi="Arial" w:cs="Arial"/>
+          <w:color w:val="000000"/>
+          <w:lang w:eastAsia="fr-CH"/>
+        </w:rPr>
+        <w:t xml:space="preserve">d’image </w:t>
+      </w:r>
+      <w:r>
+        <w:rPr>
+          <w:rFonts w:ascii="Arial" w:eastAsia="Times New Roman" w:hAnsi="Arial" w:cs="Arial"/>
+          <w:color w:val="000000"/>
+          <w:lang w:eastAsia="fr-CH"/>
+        </w:rPr>
+        <w:t>PNG</w:t>
+      </w:r>
+      <w:r>
+        <w:rPr>
+          <w:rFonts w:ascii="Arial" w:eastAsia="Times New Roman" w:hAnsi="Arial" w:cs="Arial"/>
+          <w:color w:val="000000"/>
+          <w:lang w:eastAsia="fr-CH"/>
+        </w:rPr>
+        <w:t xml:space="preserve"> ou </w:t>
+      </w:r>
+      <w:r>
+        <w:rPr>
+          <w:rFonts w:ascii="Arial" w:eastAsia="Times New Roman" w:hAnsi="Arial" w:cs="Arial"/>
+          <w:color w:val="000000"/>
+          <w:lang w:eastAsia="fr-CH"/>
+        </w:rPr>
+        <w:t>JPG)</w:t>
+      </w:r>
+      <w:r>
+        <w:rPr>
+          <w:rFonts w:ascii="Arial" w:eastAsia="Times New Roman" w:hAnsi="Arial" w:cs="Arial"/>
+          <w:color w:val="000000"/>
+          <w:lang w:eastAsia="fr-CH"/>
+        </w:rPr>
+        <w:t>.</w:t>
       </w:r>
     </w:p>
     <w:p>
@@ -4649,10 +4732,19 @@
       <w:r>
         <w:rPr>
           <w:rFonts w:ascii="Arial" w:eastAsia="Times New Roman" w:hAnsi="Arial" w:cs="Arial"/>
-          <w:color w:val="000000"/>
-          <w:lang w:eastAsia="fr-CH"/>
-        </w:rPr>
-        <w:t>Edition : Accès aux boutons Undo/</w:t>
+          <w:i/>
+          <w:color w:val="000000"/>
+          <w:lang w:eastAsia="fr-CH"/>
+        </w:rPr>
+        <w:t>Edition</w:t>
+      </w:r>
+      <w:r>
+        <w:rPr>
+          <w:rFonts w:ascii="Arial" w:eastAsia="Times New Roman" w:hAnsi="Arial" w:cs="Arial"/>
+          <w:color w:val="000000"/>
+          <w:lang w:eastAsia="fr-CH"/>
+        </w:rPr>
+        <w:t xml:space="preserve"> : Accès aux boutons Undo/</w:t>
       </w:r>
       <w:proofErr w:type="spellStart"/>
       <w:r>
@@ -4692,10 +4784,35 @@
       <w:r>
         <w:rPr>
           <w:rFonts w:ascii="Arial" w:eastAsia="Times New Roman" w:hAnsi="Arial" w:cs="Arial"/>
-          <w:color w:val="000000"/>
-          <w:lang w:eastAsia="fr-CH"/>
-        </w:rPr>
-        <w:t>Calques : Accès aux boutons de gestion de calques.</w:t>
+          <w:i/>
+          <w:color w:val="000000"/>
+          <w:lang w:eastAsia="fr-CH"/>
+        </w:rPr>
+        <w:t>Calques</w:t>
+      </w:r>
+      <w:r>
+        <w:rPr>
+          <w:rFonts w:ascii="Arial" w:eastAsia="Times New Roman" w:hAnsi="Arial" w:cs="Arial"/>
+          <w:color w:val="000000"/>
+          <w:lang w:eastAsia="fr-CH"/>
+        </w:rPr>
+        <w:t xml:space="preserve"> : Accès aux boutons de gestion de</w:t>
+      </w:r>
+      <w:r>
+        <w:rPr>
+          <w:rFonts w:ascii="Arial" w:eastAsia="Times New Roman" w:hAnsi="Arial" w:cs="Arial"/>
+          <w:color w:val="000000"/>
+          <w:lang w:eastAsia="fr-CH"/>
+        </w:rPr>
+        <w:t>s</w:t>
+      </w:r>
+      <w:r>
+        <w:rPr>
+          <w:rFonts w:ascii="Arial" w:eastAsia="Times New Roman" w:hAnsi="Arial" w:cs="Arial"/>
+          <w:color w:val="000000"/>
+          <w:lang w:eastAsia="fr-CH"/>
+        </w:rPr>
+        <w:t xml:space="preserve"> calques.</w:t>
       </w:r>
     </w:p>
     <w:p>
@@ -4717,10 +4834,54 @@
       <w:r>
         <w:rPr>
           <w:rFonts w:ascii="Arial" w:eastAsia="Times New Roman" w:hAnsi="Arial" w:cs="Arial"/>
-          <w:color w:val="000000"/>
-          <w:lang w:eastAsia="fr-CH"/>
-        </w:rPr>
-        <w:t>Aide : Accès aux boutons qui permettent l’affichage du manuel utilisateur et de la rubrique “A propos”.</w:t>
+          <w:i/>
+          <w:color w:val="000000"/>
+          <w:lang w:eastAsia="fr-CH"/>
+        </w:rPr>
+        <w:lastRenderedPageBreak/>
+        <w:t>Aide</w:t>
+      </w:r>
+      <w:r>
+        <w:rPr>
+          <w:rFonts w:ascii="Arial" w:eastAsia="Times New Roman" w:hAnsi="Arial" w:cs="Arial"/>
+          <w:color w:val="000000"/>
+          <w:lang w:eastAsia="fr-CH"/>
+        </w:rPr>
+        <w:t xml:space="preserve"> : Accès aux boutons qui permettent l’affichage du manuel utilisateur et de la rubrique </w:t>
+      </w:r>
+      <w:r>
+        <w:rPr>
+          <w:rFonts w:ascii="Arial" w:eastAsia="Times New Roman" w:hAnsi="Arial" w:cs="Arial"/>
+          <w:i/>
+          <w:color w:val="000000"/>
+          <w:lang w:eastAsia="fr-CH"/>
+        </w:rPr>
+        <w:t>À</w:t>
+      </w:r>
+      <w:r>
+        <w:rPr>
+          <w:rFonts w:ascii="Arial" w:eastAsia="Times New Roman" w:hAnsi="Arial" w:cs="Arial"/>
+          <w:i/>
+          <w:color w:val="000000"/>
+          <w:lang w:eastAsia="fr-CH"/>
+        </w:rPr>
+        <w:t xml:space="preserve"> propo</w:t>
+      </w:r>
+      <w:r>
+        <w:rPr>
+          <w:rFonts w:ascii="Arial" w:eastAsia="Times New Roman" w:hAnsi="Arial" w:cs="Arial"/>
+          <w:color w:val="000000"/>
+          <w:lang w:eastAsia="fr-CH"/>
+        </w:rPr>
+        <w:t>s</w:t>
+      </w:r>
+      <w:r>
+        <w:rPr>
+          <w:rFonts w:ascii="Arial" w:eastAsia="Times New Roman" w:hAnsi="Arial" w:cs="Arial"/>
+          <w:color w:val="000000"/>
+          <w:lang w:eastAsia="fr-CH"/>
+        </w:rPr>
+        <w:t>.</w:t>
       </w:r>
     </w:p>
     <w:p>
@@ -4737,33 +4898,35 @@
           <w:lang w:eastAsia="fr-CH"/>
         </w:rPr>
       </w:pPr>
-      <w:proofErr w:type="gramStart"/>
-      <w:r>
-        <w:rPr>
-          <w:rFonts w:ascii="Arial" w:eastAsia="Times New Roman" w:hAnsi="Arial" w:cs="Arial"/>
-          <w:color w:val="000000"/>
-          <w:lang w:eastAsia="fr-CH"/>
-        </w:rPr>
-        <w:t>l’espace</w:t>
-      </w:r>
-      <w:proofErr w:type="gramEnd"/>
-      <w:r>
-        <w:rPr>
-          <w:rFonts w:ascii="Arial" w:eastAsia="Times New Roman" w:hAnsi="Arial" w:cs="Arial"/>
-          <w:color w:val="000000"/>
-          <w:lang w:eastAsia="fr-CH"/>
-        </w:rPr>
-        <w:t xml:space="preserve"> de travail </w:t>
-      </w:r>
-    </w:p>
-    <w:p>
-      <w:pPr>
-        <w:numPr>
-          <w:ilvl w:val="1"/>
-          <w:numId w:val="4"/>
-        </w:numPr>
-        <w:spacing w:after="0" w:line="240" w:lineRule="auto"/>
-        <w:ind w:left="1440" w:hanging="360"/>
+      <w:r>
+        <w:rPr>
+          <w:rFonts w:ascii="Arial" w:eastAsia="Times New Roman" w:hAnsi="Arial" w:cs="Arial"/>
+          <w:color w:val="000000"/>
+          <w:lang w:eastAsia="fr-CH"/>
+        </w:rPr>
+        <w:t>L</w:t>
+      </w:r>
+      <w:r>
+        <w:rPr>
+          <w:rFonts w:ascii="Arial" w:eastAsia="Times New Roman" w:hAnsi="Arial" w:cs="Arial"/>
+          <w:color w:val="000000"/>
+          <w:lang w:eastAsia="fr-CH"/>
+        </w:rPr>
+        <w:t>’espace de travail</w:t>
+      </w:r>
+      <w:r>
+        <w:rPr>
+          <w:rFonts w:ascii="Arial" w:eastAsia="Times New Roman" w:hAnsi="Arial" w:cs="Arial"/>
+          <w:color w:val="000000"/>
+          <w:lang w:eastAsia="fr-CH"/>
+        </w:rPr>
+        <w:t> :</w:t>
+      </w:r>
+    </w:p>
+    <w:p>
+      <w:pPr>
+        <w:spacing w:after="0" w:line="240" w:lineRule="auto"/>
+        <w:ind w:left="1440"/>
         <w:jc w:val="both"/>
         <w:textAlignment w:val="baseline"/>
         <w:rPr>
@@ -4778,7 +4941,95 @@
           <w:color w:val="000000"/>
           <w:lang w:eastAsia="fr-CH"/>
         </w:rPr>
-        <w:t>La zone éditable est définie par un damier gris et blanc. Aucune transformation ne peut s’effectuer hors de cet emplacement. Tout ce qui sort de celle-ci n’est plus affiché. La taille est définie à la création d’un nouveau projet. Une bordure est affichée à côté du canevas actif pour permettre de visualiser son emplacement.</w:t>
+        <w:t>L</w:t>
+      </w:r>
+      <w:r>
+        <w:rPr>
+          <w:rFonts w:ascii="Arial" w:eastAsia="Times New Roman" w:hAnsi="Arial" w:cs="Arial"/>
+          <w:color w:val="000000"/>
+          <w:lang w:eastAsia="fr-CH"/>
+        </w:rPr>
+        <w:t xml:space="preserve">’espace de travail est la zone éditable de l’image, </w:t>
+      </w:r>
+      <w:r>
+        <w:rPr>
+          <w:rFonts w:ascii="Arial" w:eastAsia="Times New Roman" w:hAnsi="Arial" w:cs="Arial"/>
+          <w:color w:val="000000"/>
+          <w:lang w:eastAsia="fr-CH"/>
+        </w:rPr>
+        <w:t>définie par un damier gris et blanc. Aucune transformation ne peut s’effectuer hors de cet emplacement. Tout ce qui sort de celle-ci n’est plus affiché</w:t>
+      </w:r>
+      <w:r>
+        <w:rPr>
+          <w:rFonts w:ascii="Arial" w:eastAsia="Times New Roman" w:hAnsi="Arial" w:cs="Arial"/>
+          <w:color w:val="000000"/>
+          <w:lang w:eastAsia="fr-CH"/>
+        </w:rPr>
+        <w:t xml:space="preserve"> et ne sera pas visible lors de l’exportation de votre projet</w:t>
+      </w:r>
+      <w:r>
+        <w:rPr>
+          <w:rFonts w:ascii="Arial" w:eastAsia="Times New Roman" w:hAnsi="Arial" w:cs="Arial"/>
+          <w:color w:val="000000"/>
+          <w:lang w:eastAsia="fr-CH"/>
+        </w:rPr>
+        <w:t xml:space="preserve">. La taille est définie à la création d’un nouveau projet. </w:t>
+      </w:r>
+      <w:r>
+        <w:rPr>
+          <w:rFonts w:ascii="Arial" w:eastAsia="Times New Roman" w:hAnsi="Arial" w:cs="Arial"/>
+          <w:color w:val="000000"/>
+          <w:lang w:eastAsia="fr-CH"/>
+        </w:rPr>
+        <w:t xml:space="preserve">Une </w:t>
+      </w:r>
+      <w:r>
+        <w:rPr>
+          <w:rFonts w:ascii="Arial" w:eastAsia="Times New Roman" w:hAnsi="Arial" w:cs="Arial"/>
+          <w:color w:val="000000"/>
+          <w:lang w:eastAsia="fr-CH"/>
+        </w:rPr>
+        <w:t xml:space="preserve">bordure </w:t>
+      </w:r>
+      <w:r>
+        <w:rPr>
+          <w:rFonts w:ascii="Arial" w:eastAsia="Times New Roman" w:hAnsi="Arial" w:cs="Arial"/>
+          <w:color w:val="000000"/>
+          <w:lang w:eastAsia="fr-CH"/>
+        </w:rPr>
+        <w:t xml:space="preserve">bleutée délimite les contours </w:t>
+      </w:r>
+      <w:r>
+        <w:rPr>
+          <w:rFonts w:ascii="Arial" w:eastAsia="Times New Roman" w:hAnsi="Arial" w:cs="Arial"/>
+          <w:color w:val="000000"/>
+          <w:lang w:eastAsia="fr-CH"/>
+        </w:rPr>
+        <w:t xml:space="preserve">du </w:t>
+      </w:r>
+      <w:r>
+        <w:rPr>
+          <w:rFonts w:ascii="Arial" w:eastAsia="Times New Roman" w:hAnsi="Arial" w:cs="Arial"/>
+          <w:color w:val="000000"/>
+          <w:lang w:eastAsia="fr-CH"/>
+        </w:rPr>
+        <w:t xml:space="preserve">calque actuellement sélectionné </w:t>
+      </w:r>
+      <w:r>
+        <w:rPr>
+          <w:rFonts w:ascii="Arial" w:eastAsia="Times New Roman" w:hAnsi="Arial" w:cs="Arial"/>
+          <w:color w:val="000000"/>
+          <w:lang w:eastAsia="fr-CH"/>
+        </w:rPr>
+        <w:t>pour permettre de visualiser son emplacement.</w:t>
+      </w:r>
+      <w:r>
+        <w:rPr>
+          <w:rFonts w:ascii="Arial" w:eastAsia="Times New Roman" w:hAnsi="Arial" w:cs="Arial"/>
+          <w:color w:val="000000"/>
+          <w:lang w:eastAsia="fr-CH"/>
+        </w:rPr>
+        <w:t xml:space="preserve"> Les outils ne peuvent être utilisés qu’au sein de l’espace de travail et uniquement sur un calque.</w:t>
       </w:r>
     </w:p>
     <w:p>
@@ -4795,33 +5046,38 @@
           <w:lang w:eastAsia="fr-CH"/>
         </w:rPr>
       </w:pPr>
-      <w:proofErr w:type="gramStart"/>
-      <w:r>
-        <w:rPr>
-          <w:rFonts w:ascii="Arial" w:eastAsia="Times New Roman" w:hAnsi="Arial" w:cs="Arial"/>
-          <w:color w:val="000000"/>
-          <w:lang w:eastAsia="fr-CH"/>
-        </w:rPr>
-        <w:t>la</w:t>
-      </w:r>
-      <w:proofErr w:type="gramEnd"/>
-      <w:r>
-        <w:rPr>
-          <w:rFonts w:ascii="Arial" w:eastAsia="Times New Roman" w:hAnsi="Arial" w:cs="Arial"/>
-          <w:color w:val="000000"/>
-          <w:lang w:eastAsia="fr-CH"/>
-        </w:rPr>
-        <w:t xml:space="preserve"> palette d’outils</w:t>
+      <w:r>
+        <w:rPr>
+          <w:rFonts w:ascii="Arial" w:eastAsia="Times New Roman" w:hAnsi="Arial" w:cs="Arial"/>
+          <w:color w:val="000000"/>
+          <w:lang w:eastAsia="fr-CH"/>
+        </w:rPr>
+        <w:t>L</w:t>
+      </w:r>
+      <w:r>
+        <w:rPr>
+          <w:rFonts w:ascii="Arial" w:eastAsia="Times New Roman" w:hAnsi="Arial" w:cs="Arial"/>
+          <w:color w:val="000000"/>
+          <w:lang w:eastAsia="fr-CH"/>
+        </w:rPr>
+        <w:t>a palette d’outils</w:t>
+      </w:r>
+      <w:r>
+        <w:rPr>
+          <w:rFonts w:ascii="Arial" w:eastAsia="Times New Roman" w:hAnsi="Arial" w:cs="Arial"/>
+          <w:color w:val="000000"/>
+          <w:lang w:eastAsia="fr-CH"/>
+        </w:rPr>
+        <w:t> :</w:t>
       </w:r>
     </w:p>
     <w:p>
       <w:pPr>
         <w:numPr>
           <w:ilvl w:val="1"/>
-          <w:numId w:val="6"/>
+          <w:numId w:val="13"/>
         </w:numPr>
         <w:spacing w:after="0" w:line="240" w:lineRule="auto"/>
-        <w:ind w:left="1440" w:hanging="360"/>
         <w:textAlignment w:val="baseline"/>
         <w:rPr>
           <w:rFonts w:ascii="Arial" w:eastAsia="Times New Roman" w:hAnsi="Arial" w:cs="Arial"/>
@@ -4829,33 +5085,31 @@
           <w:lang w:eastAsia="fr-CH"/>
         </w:rPr>
       </w:pPr>
-      <w:proofErr w:type="gramStart"/>
-      <w:r>
-        <w:rPr>
-          <w:rFonts w:ascii="Arial" w:eastAsia="Times New Roman" w:hAnsi="Arial" w:cs="Arial"/>
-          <w:color w:val="000000"/>
-          <w:lang w:eastAsia="fr-CH"/>
-        </w:rPr>
-        <w:t>flèche</w:t>
-      </w:r>
-      <w:proofErr w:type="gramEnd"/>
-      <w:r>
-        <w:rPr>
-          <w:rFonts w:ascii="Arial" w:eastAsia="Times New Roman" w:hAnsi="Arial" w:cs="Arial"/>
-          <w:color w:val="000000"/>
-          <w:lang w:eastAsia="fr-CH"/>
-        </w:rPr>
-        <w:t xml:space="preserve"> de sélection</w:t>
+      <w:r>
+        <w:rPr>
+          <w:rFonts w:ascii="Arial" w:eastAsia="Times New Roman" w:hAnsi="Arial" w:cs="Arial"/>
+          <w:color w:val="000000"/>
+          <w:lang w:eastAsia="fr-CH"/>
+        </w:rPr>
+        <w:t xml:space="preserve">Outils </w:t>
+      </w:r>
+      <w:r>
+        <w:rPr>
+          <w:rFonts w:ascii="Arial" w:eastAsia="Times New Roman" w:hAnsi="Arial" w:cs="Arial"/>
+          <w:i/>
+          <w:color w:val="000000"/>
+          <w:lang w:eastAsia="fr-CH"/>
+        </w:rPr>
+        <w:t>souris</w:t>
       </w:r>
     </w:p>
     <w:p>
       <w:pPr>
         <w:numPr>
           <w:ilvl w:val="1"/>
-          <w:numId w:val="6"/>
+          <w:numId w:val="13"/>
         </w:numPr>
         <w:spacing w:after="0" w:line="240" w:lineRule="auto"/>
-        <w:ind w:left="1440" w:hanging="360"/>
         <w:textAlignment w:val="baseline"/>
         <w:rPr>
           <w:rFonts w:ascii="Arial" w:eastAsia="Times New Roman" w:hAnsi="Arial" w:cs="Arial"/>
@@ -4863,33 +5117,31 @@
           <w:lang w:eastAsia="fr-CH"/>
         </w:rPr>
       </w:pPr>
-      <w:proofErr w:type="gramStart"/>
-      <w:r>
-        <w:rPr>
-          <w:rFonts w:ascii="Arial" w:eastAsia="Times New Roman" w:hAnsi="Arial" w:cs="Arial"/>
-          <w:color w:val="000000"/>
-          <w:lang w:eastAsia="fr-CH"/>
-        </w:rPr>
-        <w:t>outil</w:t>
-      </w:r>
-      <w:proofErr w:type="gramEnd"/>
-      <w:r>
-        <w:rPr>
-          <w:rFonts w:ascii="Arial" w:eastAsia="Times New Roman" w:hAnsi="Arial" w:cs="Arial"/>
-          <w:color w:val="000000"/>
-          <w:lang w:eastAsia="fr-CH"/>
-        </w:rPr>
-        <w:t xml:space="preserve"> de déplacement</w:t>
+      <w:r>
+        <w:rPr>
+          <w:rFonts w:ascii="Arial" w:eastAsia="Times New Roman" w:hAnsi="Arial" w:cs="Arial"/>
+          <w:color w:val="000000"/>
+          <w:lang w:eastAsia="fr-CH"/>
+        </w:rPr>
+        <w:t xml:space="preserve">Outil </w:t>
+      </w:r>
+      <w:r>
+        <w:rPr>
+          <w:rFonts w:ascii="Arial" w:eastAsia="Times New Roman" w:hAnsi="Arial" w:cs="Arial"/>
+          <w:i/>
+          <w:color w:val="000000"/>
+          <w:lang w:eastAsia="fr-CH"/>
+        </w:rPr>
+        <w:t>déplacer</w:t>
       </w:r>
     </w:p>
     <w:p>
       <w:pPr>
         <w:numPr>
           <w:ilvl w:val="1"/>
-          <w:numId w:val="6"/>
+          <w:numId w:val="13"/>
         </w:numPr>
         <w:spacing w:after="0" w:line="240" w:lineRule="auto"/>
-        <w:ind w:left="1440" w:hanging="360"/>
         <w:textAlignment w:val="baseline"/>
         <w:rPr>
           <w:rFonts w:ascii="Arial" w:eastAsia="Times New Roman" w:hAnsi="Arial" w:cs="Arial"/>
@@ -4897,33 +5149,57 @@
           <w:lang w:eastAsia="fr-CH"/>
         </w:rPr>
       </w:pPr>
-      <w:proofErr w:type="gramStart"/>
-      <w:r>
-        <w:rPr>
-          <w:rFonts w:ascii="Arial" w:eastAsia="Times New Roman" w:hAnsi="Arial" w:cs="Arial"/>
-          <w:color w:val="000000"/>
-          <w:lang w:eastAsia="fr-CH"/>
-        </w:rPr>
-        <w:t>outil</w:t>
-      </w:r>
-      <w:proofErr w:type="gramEnd"/>
-      <w:r>
-        <w:rPr>
-          <w:rFonts w:ascii="Arial" w:eastAsia="Times New Roman" w:hAnsi="Arial" w:cs="Arial"/>
-          <w:color w:val="000000"/>
-          <w:lang w:eastAsia="fr-CH"/>
-        </w:rPr>
-        <w:t xml:space="preserve"> de rognage</w:t>
+      <w:r>
+        <w:rPr>
+          <w:rFonts w:ascii="Arial" w:eastAsia="Times New Roman" w:hAnsi="Arial" w:cs="Arial"/>
+          <w:color w:val="000000"/>
+          <w:lang w:eastAsia="fr-CH"/>
+        </w:rPr>
+        <w:t>O</w:t>
+      </w:r>
+      <w:r>
+        <w:rPr>
+          <w:rFonts w:ascii="Arial" w:eastAsia="Times New Roman" w:hAnsi="Arial" w:cs="Arial"/>
+          <w:color w:val="000000"/>
+          <w:lang w:eastAsia="fr-CH"/>
+        </w:rPr>
+        <w:t xml:space="preserve">util </w:t>
+      </w:r>
+      <w:r>
+        <w:rPr>
+          <w:rFonts w:ascii="Arial" w:eastAsia="Times New Roman" w:hAnsi="Arial" w:cs="Arial"/>
+          <w:i/>
+          <w:color w:val="000000"/>
+          <w:lang w:eastAsia="fr-CH"/>
+        </w:rPr>
+        <w:t>r</w:t>
+      </w:r>
+      <w:r>
+        <w:rPr>
+          <w:rFonts w:ascii="Arial" w:eastAsia="Times New Roman" w:hAnsi="Arial" w:cs="Arial"/>
+          <w:i/>
+          <w:color w:val="000000"/>
+          <w:lang w:eastAsia="fr-CH"/>
+        </w:rPr>
+        <w:t>ogn</w:t>
+      </w:r>
+      <w:r>
+        <w:rPr>
+          <w:rFonts w:ascii="Arial" w:eastAsia="Times New Roman" w:hAnsi="Arial" w:cs="Arial"/>
+          <w:i/>
+          <w:color w:val="000000"/>
+          <w:lang w:eastAsia="fr-CH"/>
+        </w:rPr>
+        <w:t>er</w:t>
       </w:r>
     </w:p>
     <w:p>
       <w:pPr>
         <w:numPr>
           <w:ilvl w:val="1"/>
-          <w:numId w:val="6"/>
+          <w:numId w:val="13"/>
         </w:numPr>
         <w:spacing w:after="0" w:line="240" w:lineRule="auto"/>
-        <w:ind w:left="1440" w:hanging="360"/>
         <w:textAlignment w:val="baseline"/>
         <w:rPr>
           <w:rFonts w:ascii="Arial" w:eastAsia="Times New Roman" w:hAnsi="Arial" w:cs="Arial"/>
@@ -4931,25 +5207,40 @@
           <w:lang w:eastAsia="fr-CH"/>
         </w:rPr>
       </w:pPr>
-      <w:proofErr w:type="gramStart"/>
-      <w:r>
-        <w:rPr>
-          <w:rFonts w:ascii="Arial" w:eastAsia="Times New Roman" w:hAnsi="Arial" w:cs="Arial"/>
-          <w:color w:val="000000"/>
-          <w:lang w:eastAsia="fr-CH"/>
-        </w:rPr>
-        <w:t>pipette</w:t>
-      </w:r>
-      <w:proofErr w:type="gramEnd"/>
+      <w:r>
+        <w:rPr>
+          <w:rFonts w:ascii="Arial" w:eastAsia="Times New Roman" w:hAnsi="Arial" w:cs="Arial"/>
+          <w:color w:val="000000"/>
+          <w:lang w:eastAsia="fr-CH"/>
+        </w:rPr>
+        <w:t xml:space="preserve">Outil </w:t>
+      </w:r>
+      <w:r>
+        <w:rPr>
+          <w:rFonts w:ascii="Arial" w:eastAsia="Times New Roman" w:hAnsi="Arial" w:cs="Arial"/>
+          <w:i/>
+          <w:color w:val="000000"/>
+          <w:lang w:eastAsia="fr-CH"/>
+        </w:rPr>
+        <w:t>P</w:t>
+      </w:r>
+      <w:r>
+        <w:rPr>
+          <w:rFonts w:ascii="Arial" w:eastAsia="Times New Roman" w:hAnsi="Arial" w:cs="Arial"/>
+          <w:i/>
+          <w:color w:val="000000"/>
+          <w:lang w:eastAsia="fr-CH"/>
+        </w:rPr>
+        <w:t>ipette</w:t>
+      </w:r>
     </w:p>
     <w:p>
       <w:pPr>
         <w:numPr>
           <w:ilvl w:val="1"/>
-          <w:numId w:val="6"/>
+          <w:numId w:val="13"/>
         </w:numPr>
         <w:spacing w:after="0" w:line="240" w:lineRule="auto"/>
-        <w:ind w:left="1440" w:hanging="360"/>
         <w:textAlignment w:val="baseline"/>
         <w:rPr>
           <w:rFonts w:ascii="Arial" w:eastAsia="Times New Roman" w:hAnsi="Arial" w:cs="Arial"/>
@@ -4957,25 +5248,40 @@
           <w:lang w:eastAsia="fr-CH"/>
         </w:rPr>
       </w:pPr>
-      <w:proofErr w:type="gramStart"/>
-      <w:r>
-        <w:rPr>
-          <w:rFonts w:ascii="Arial" w:eastAsia="Times New Roman" w:hAnsi="Arial" w:cs="Arial"/>
-          <w:color w:val="000000"/>
-          <w:lang w:eastAsia="fr-CH"/>
-        </w:rPr>
-        <w:t>pinceau</w:t>
-      </w:r>
-      <w:proofErr w:type="gramEnd"/>
+      <w:r>
+        <w:rPr>
+          <w:rFonts w:ascii="Arial" w:eastAsia="Times New Roman" w:hAnsi="Arial" w:cs="Arial"/>
+          <w:color w:val="000000"/>
+          <w:lang w:eastAsia="fr-CH"/>
+        </w:rPr>
+        <w:t xml:space="preserve">Outil </w:t>
+      </w:r>
+      <w:r>
+        <w:rPr>
+          <w:rFonts w:ascii="Arial" w:eastAsia="Times New Roman" w:hAnsi="Arial" w:cs="Arial"/>
+          <w:i/>
+          <w:color w:val="000000"/>
+          <w:lang w:eastAsia="fr-CH"/>
+        </w:rPr>
+        <w:t>P</w:t>
+      </w:r>
+      <w:r>
+        <w:rPr>
+          <w:rFonts w:ascii="Arial" w:eastAsia="Times New Roman" w:hAnsi="Arial" w:cs="Arial"/>
+          <w:i/>
+          <w:color w:val="000000"/>
+          <w:lang w:eastAsia="fr-CH"/>
+        </w:rPr>
+        <w:t>inceau</w:t>
+      </w:r>
     </w:p>
     <w:p>
       <w:pPr>
         <w:numPr>
           <w:ilvl w:val="1"/>
-          <w:numId w:val="6"/>
+          <w:numId w:val="13"/>
         </w:numPr>
         <w:spacing w:after="0" w:line="240" w:lineRule="auto"/>
-        <w:ind w:left="1440" w:hanging="360"/>
         <w:textAlignment w:val="baseline"/>
         <w:rPr>
           <w:rFonts w:ascii="Arial" w:eastAsia="Times New Roman" w:hAnsi="Arial" w:cs="Arial"/>
@@ -4983,25 +5289,30 @@
           <w:lang w:eastAsia="fr-CH"/>
         </w:rPr>
       </w:pPr>
-      <w:proofErr w:type="gramStart"/>
-      <w:r>
-        <w:rPr>
-          <w:rFonts w:ascii="Arial" w:eastAsia="Times New Roman" w:hAnsi="Arial" w:cs="Arial"/>
-          <w:color w:val="000000"/>
-          <w:lang w:eastAsia="fr-CH"/>
-        </w:rPr>
-        <w:t>gomme</w:t>
-      </w:r>
-      <w:proofErr w:type="gramEnd"/>
+      <w:r>
+        <w:rPr>
+          <w:rFonts w:ascii="Arial" w:eastAsia="Times New Roman" w:hAnsi="Arial" w:cs="Arial"/>
+          <w:color w:val="000000"/>
+          <w:lang w:eastAsia="fr-CH"/>
+        </w:rPr>
+        <w:t>Outil G</w:t>
+      </w:r>
+      <w:r>
+        <w:rPr>
+          <w:rFonts w:ascii="Arial" w:eastAsia="Times New Roman" w:hAnsi="Arial" w:cs="Arial"/>
+          <w:color w:val="000000"/>
+          <w:lang w:eastAsia="fr-CH"/>
+        </w:rPr>
+        <w:t>omme</w:t>
+      </w:r>
     </w:p>
     <w:p>
       <w:pPr>
         <w:numPr>
           <w:ilvl w:val="1"/>
-          <w:numId w:val="6"/>
+          <w:numId w:val="13"/>
         </w:numPr>
         <w:spacing w:after="0" w:line="240" w:lineRule="auto"/>
-        <w:ind w:left="1440" w:hanging="360"/>
         <w:textAlignment w:val="baseline"/>
         <w:rPr>
           <w:rFonts w:ascii="Arial" w:eastAsia="Times New Roman" w:hAnsi="Arial" w:cs="Arial"/>
@@ -5009,33 +5320,48 @@
           <w:lang w:eastAsia="fr-CH"/>
         </w:rPr>
       </w:pPr>
-      <w:proofErr w:type="gramStart"/>
-      <w:r>
-        <w:rPr>
-          <w:rFonts w:ascii="Arial" w:eastAsia="Times New Roman" w:hAnsi="Arial" w:cs="Arial"/>
-          <w:color w:val="000000"/>
-          <w:lang w:eastAsia="fr-CH"/>
-        </w:rPr>
-        <w:t>pot</w:t>
-      </w:r>
-      <w:proofErr w:type="gramEnd"/>
-      <w:r>
-        <w:rPr>
-          <w:rFonts w:ascii="Arial" w:eastAsia="Times New Roman" w:hAnsi="Arial" w:cs="Arial"/>
-          <w:color w:val="000000"/>
-          <w:lang w:eastAsia="fr-CH"/>
-        </w:rPr>
-        <w:t xml:space="preserve"> de peinture </w:t>
+      <w:r>
+        <w:rPr>
+          <w:rFonts w:ascii="Arial" w:eastAsia="Times New Roman" w:hAnsi="Arial" w:cs="Arial"/>
+          <w:color w:val="000000"/>
+          <w:lang w:eastAsia="fr-CH"/>
+        </w:rPr>
+        <w:t xml:space="preserve">Outil </w:t>
+      </w:r>
+      <w:r>
+        <w:rPr>
+          <w:rFonts w:ascii="Arial" w:eastAsia="Times New Roman" w:hAnsi="Arial" w:cs="Arial"/>
+          <w:i/>
+          <w:color w:val="000000"/>
+          <w:lang w:eastAsia="fr-CH"/>
+        </w:rPr>
+        <w:t>P</w:t>
+      </w:r>
+      <w:r>
+        <w:rPr>
+          <w:rFonts w:ascii="Arial" w:eastAsia="Times New Roman" w:hAnsi="Arial" w:cs="Arial"/>
+          <w:i/>
+          <w:color w:val="000000"/>
+          <w:lang w:eastAsia="fr-CH"/>
+        </w:rPr>
+        <w:t>ot de peinture</w:t>
+      </w:r>
+      <w:r>
+        <w:rPr>
+          <w:rFonts w:ascii="Arial" w:eastAsia="Times New Roman" w:hAnsi="Arial" w:cs="Arial"/>
+          <w:color w:val="000000"/>
+          <w:lang w:eastAsia="fr-CH"/>
+        </w:rPr>
+        <w:t xml:space="preserve"> </w:t>
       </w:r>
     </w:p>
     <w:p>
       <w:pPr>
         <w:numPr>
           <w:ilvl w:val="1"/>
-          <w:numId w:val="6"/>
+          <w:numId w:val="13"/>
         </w:numPr>
         <w:spacing w:after="0" w:line="240" w:lineRule="auto"/>
-        <w:ind w:left="1440" w:hanging="360"/>
         <w:textAlignment w:val="baseline"/>
         <w:rPr>
           <w:rFonts w:ascii="Arial" w:eastAsia="Times New Roman" w:hAnsi="Arial" w:cs="Arial"/>
@@ -5043,43 +5369,40 @@
           <w:lang w:eastAsia="fr-CH"/>
         </w:rPr>
       </w:pPr>
-      <w:proofErr w:type="gramStart"/>
-      <w:r>
-        <w:rPr>
-          <w:rFonts w:ascii="Arial" w:eastAsia="Times New Roman" w:hAnsi="Arial" w:cs="Arial"/>
-          <w:color w:val="000000"/>
-          <w:lang w:eastAsia="fr-CH"/>
-        </w:rPr>
-        <w:t>outil</w:t>
-      </w:r>
-      <w:proofErr w:type="gramEnd"/>
-      <w:r>
-        <w:rPr>
-          <w:rFonts w:ascii="Arial" w:eastAsia="Times New Roman" w:hAnsi="Arial" w:cs="Arial"/>
-          <w:color w:val="000000"/>
-          <w:lang w:eastAsia="fr-CH"/>
-        </w:rPr>
-        <w:t xml:space="preserve"> de </w:t>
-      </w:r>
-      <w:proofErr w:type="spellStart"/>
-      <w:r>
-        <w:rPr>
-          <w:rFonts w:ascii="Arial" w:eastAsia="Times New Roman" w:hAnsi="Arial" w:cs="Arial"/>
+      <w:r>
+        <w:rPr>
+          <w:rFonts w:ascii="Arial" w:eastAsia="Times New Roman" w:hAnsi="Arial" w:cs="Arial"/>
+          <w:color w:val="000000"/>
+          <w:lang w:eastAsia="fr-CH"/>
+        </w:rPr>
+        <w:t xml:space="preserve">Outil </w:t>
+      </w:r>
+      <w:r>
+        <w:rPr>
+          <w:rFonts w:ascii="Arial" w:eastAsia="Times New Roman" w:hAnsi="Arial" w:cs="Arial"/>
+          <w:i/>
           <w:color w:val="000000"/>
           <w:lang w:eastAsia="fr-CH"/>
         </w:rPr>
         <w:t>text</w:t>
       </w:r>
-      <w:proofErr w:type="spellEnd"/>
+      <w:r>
+        <w:rPr>
+          <w:rFonts w:ascii="Arial" w:eastAsia="Times New Roman" w:hAnsi="Arial" w:cs="Arial"/>
+          <w:i/>
+          <w:color w:val="000000"/>
+          <w:lang w:eastAsia="fr-CH"/>
+        </w:rPr>
+        <w:t>e</w:t>
+      </w:r>
     </w:p>
     <w:p>
       <w:pPr>
         <w:numPr>
           <w:ilvl w:val="1"/>
-          <w:numId w:val="6"/>
+          <w:numId w:val="13"/>
         </w:numPr>
         <w:spacing w:after="0" w:line="240" w:lineRule="auto"/>
-        <w:ind w:left="1440" w:hanging="360"/>
         <w:textAlignment w:val="baseline"/>
         <w:rPr>
           <w:rFonts w:ascii="Arial" w:eastAsia="Times New Roman" w:hAnsi="Arial" w:cs="Arial"/>
@@ -5087,30 +5410,38 @@
           <w:lang w:eastAsia="fr-CH"/>
         </w:rPr>
       </w:pPr>
-      <w:proofErr w:type="gramStart"/>
-      <w:r>
-        <w:rPr>
-          <w:rFonts w:ascii="Arial" w:eastAsia="Times New Roman" w:hAnsi="Arial" w:cs="Arial"/>
-          <w:color w:val="000000"/>
-          <w:lang w:eastAsia="fr-CH"/>
-        </w:rPr>
-        <w:t>outil</w:t>
-      </w:r>
-      <w:proofErr w:type="gramEnd"/>
-      <w:r>
-        <w:rPr>
-          <w:rFonts w:ascii="Arial" w:eastAsia="Times New Roman" w:hAnsi="Arial" w:cs="Arial"/>
-          <w:color w:val="000000"/>
-          <w:lang w:eastAsia="fr-CH"/>
-        </w:rPr>
-        <w:t xml:space="preserve"> de forme</w:t>
+      <w:r>
+        <w:rPr>
+          <w:rFonts w:ascii="Arial" w:eastAsia="Times New Roman" w:hAnsi="Arial" w:cs="Arial"/>
+          <w:color w:val="000000"/>
+          <w:lang w:eastAsia="fr-CH"/>
+        </w:rPr>
+        <w:t xml:space="preserve">Outil </w:t>
+      </w:r>
+      <w:r>
+        <w:rPr>
+          <w:rFonts w:ascii="Arial" w:eastAsia="Times New Roman" w:hAnsi="Arial" w:cs="Arial"/>
+          <w:i/>
+          <w:color w:val="000000"/>
+          <w:lang w:eastAsia="fr-CH"/>
+        </w:rPr>
+        <w:t>forme</w:t>
+      </w:r>
+      <w:r>
+        <w:rPr>
+          <w:rFonts w:ascii="Arial" w:eastAsia="Times New Roman" w:hAnsi="Arial" w:cs="Arial"/>
+          <w:i/>
+          <w:color w:val="000000"/>
+          <w:lang w:eastAsia="fr-CH"/>
+        </w:rPr>
+        <w:t>s</w:t>
       </w:r>
     </w:p>
     <w:p>
       <w:pPr>
         <w:numPr>
           <w:ilvl w:val="0"/>
-          <w:numId w:val="6"/>
+          <w:numId w:val="13"/>
         </w:numPr>
         <w:spacing w:after="0" w:line="240" w:lineRule="auto"/>
         <w:textAlignment w:val="baseline"/>
@@ -5120,33 +5451,38 @@
           <w:lang w:eastAsia="fr-CH"/>
         </w:rPr>
       </w:pPr>
-      <w:proofErr w:type="gramStart"/>
-      <w:r>
-        <w:rPr>
-          <w:rFonts w:ascii="Arial" w:eastAsia="Times New Roman" w:hAnsi="Arial" w:cs="Arial"/>
-          <w:color w:val="000000"/>
-          <w:lang w:eastAsia="fr-CH"/>
-        </w:rPr>
-        <w:t>la</w:t>
-      </w:r>
-      <w:proofErr w:type="gramEnd"/>
-      <w:r>
-        <w:rPr>
-          <w:rFonts w:ascii="Arial" w:eastAsia="Times New Roman" w:hAnsi="Arial" w:cs="Arial"/>
-          <w:color w:val="000000"/>
-          <w:lang w:eastAsia="fr-CH"/>
-        </w:rPr>
-        <w:t xml:space="preserve"> palette d’édition</w:t>
+      <w:r>
+        <w:rPr>
+          <w:rFonts w:ascii="Arial" w:eastAsia="Times New Roman" w:hAnsi="Arial" w:cs="Arial"/>
+          <w:color w:val="000000"/>
+          <w:lang w:eastAsia="fr-CH"/>
+        </w:rPr>
+        <w:t>L</w:t>
+      </w:r>
+      <w:r>
+        <w:rPr>
+          <w:rFonts w:ascii="Arial" w:eastAsia="Times New Roman" w:hAnsi="Arial" w:cs="Arial"/>
+          <w:color w:val="000000"/>
+          <w:lang w:eastAsia="fr-CH"/>
+        </w:rPr>
+        <w:t>a palette d’édition</w:t>
+      </w:r>
+      <w:r>
+        <w:rPr>
+          <w:rFonts w:ascii="Arial" w:eastAsia="Times New Roman" w:hAnsi="Arial" w:cs="Arial"/>
+          <w:color w:val="000000"/>
+          <w:lang w:eastAsia="fr-CH"/>
+        </w:rPr>
+        <w:t> :</w:t>
       </w:r>
     </w:p>
     <w:p>
       <w:pPr>
         <w:numPr>
           <w:ilvl w:val="1"/>
-          <w:numId w:val="8"/>
+          <w:numId w:val="14"/>
         </w:numPr>
         <w:spacing w:after="0" w:line="240" w:lineRule="auto"/>
-        <w:ind w:left="1440" w:hanging="360"/>
         <w:textAlignment w:val="baseline"/>
         <w:rPr>
           <w:rFonts w:ascii="Arial" w:eastAsia="Times New Roman" w:hAnsi="Arial" w:cs="Arial"/>
@@ -5154,33 +5490,30 @@
           <w:lang w:eastAsia="fr-CH"/>
         </w:rPr>
       </w:pPr>
-      <w:proofErr w:type="gramStart"/>
-      <w:r>
-        <w:rPr>
-          <w:rFonts w:ascii="Arial" w:eastAsia="Times New Roman" w:hAnsi="Arial" w:cs="Arial"/>
-          <w:color w:val="000000"/>
-          <w:lang w:eastAsia="fr-CH"/>
-        </w:rPr>
-        <w:t>palette</w:t>
-      </w:r>
-      <w:proofErr w:type="gramEnd"/>
-      <w:r>
-        <w:rPr>
-          <w:rFonts w:ascii="Arial" w:eastAsia="Times New Roman" w:hAnsi="Arial" w:cs="Arial"/>
-          <w:color w:val="000000"/>
-          <w:lang w:eastAsia="fr-CH"/>
-        </w:rPr>
-        <w:t xml:space="preserve"> de sélection de couleurs</w:t>
+      <w:r>
+        <w:rPr>
+          <w:rFonts w:ascii="Arial" w:eastAsia="Times New Roman" w:hAnsi="Arial" w:cs="Arial"/>
+          <w:color w:val="000000"/>
+          <w:lang w:eastAsia="fr-CH"/>
+        </w:rPr>
+        <w:t xml:space="preserve">Le sélecteur </w:t>
+      </w:r>
+      <w:r>
+        <w:rPr>
+          <w:rFonts w:ascii="Arial" w:eastAsia="Times New Roman" w:hAnsi="Arial" w:cs="Arial"/>
+          <w:color w:val="000000"/>
+          <w:lang w:eastAsia="fr-CH"/>
+        </w:rPr>
+        <w:t>de couleurs</w:t>
       </w:r>
     </w:p>
     <w:p>
       <w:pPr>
         <w:numPr>
           <w:ilvl w:val="1"/>
-          <w:numId w:val="8"/>
+          <w:numId w:val="14"/>
         </w:numPr>
         <w:spacing w:after="0" w:line="240" w:lineRule="auto"/>
-        <w:ind w:left="1440" w:hanging="360"/>
         <w:textAlignment w:val="baseline"/>
         <w:rPr>
           <w:rFonts w:ascii="Arial" w:eastAsia="Times New Roman" w:hAnsi="Arial" w:cs="Arial"/>
@@ -5188,33 +5521,30 @@
           <w:lang w:eastAsia="fr-CH"/>
         </w:rPr>
       </w:pPr>
-      <w:proofErr w:type="gramStart"/>
-      <w:r>
-        <w:rPr>
-          <w:rFonts w:ascii="Arial" w:eastAsia="Times New Roman" w:hAnsi="Arial" w:cs="Arial"/>
-          <w:color w:val="000000"/>
-          <w:lang w:eastAsia="fr-CH"/>
-        </w:rPr>
-        <w:t>fenêtre</w:t>
-      </w:r>
-      <w:proofErr w:type="gramEnd"/>
-      <w:r>
-        <w:rPr>
-          <w:rFonts w:ascii="Arial" w:eastAsia="Times New Roman" w:hAnsi="Arial" w:cs="Arial"/>
-          <w:color w:val="000000"/>
-          <w:lang w:eastAsia="fr-CH"/>
-        </w:rPr>
-        <w:t xml:space="preserve"> d’historique</w:t>
+      <w:r>
+        <w:rPr>
+          <w:rFonts w:ascii="Arial" w:eastAsia="Times New Roman" w:hAnsi="Arial" w:cs="Arial"/>
+          <w:color w:val="000000"/>
+          <w:lang w:eastAsia="fr-CH"/>
+        </w:rPr>
+        <w:t xml:space="preserve">La </w:t>
+      </w:r>
+      <w:r>
+        <w:rPr>
+          <w:rFonts w:ascii="Arial" w:eastAsia="Times New Roman" w:hAnsi="Arial" w:cs="Arial"/>
+          <w:color w:val="000000"/>
+          <w:lang w:eastAsia="fr-CH"/>
+        </w:rPr>
+        <w:t>fenêtre d’historique</w:t>
       </w:r>
     </w:p>
     <w:p>
       <w:pPr>
         <w:numPr>
           <w:ilvl w:val="1"/>
-          <w:numId w:val="8"/>
+          <w:numId w:val="14"/>
         </w:numPr>
         <w:spacing w:after="0" w:line="240" w:lineRule="auto"/>
-        <w:ind w:left="1440" w:hanging="360"/>
         <w:textAlignment w:val="baseline"/>
         <w:rPr>
           <w:rFonts w:ascii="Arial" w:eastAsia="Times New Roman" w:hAnsi="Arial" w:cs="Arial"/>
@@ -5222,7 +5552,14 @@
           <w:lang w:eastAsia="fr-CH"/>
         </w:rPr>
       </w:pPr>
-      <w:proofErr w:type="gramStart"/>
+      <w:r>
+        <w:rPr>
+          <w:rFonts w:ascii="Arial" w:eastAsia="Times New Roman" w:hAnsi="Arial" w:cs="Arial"/>
+          <w:color w:val="000000"/>
+          <w:lang w:eastAsia="fr-CH"/>
+        </w:rPr>
+        <w:t xml:space="preserve">Les </w:t>
+      </w:r>
       <w:r>
         <w:rPr>
           <w:rFonts w:ascii="Arial" w:eastAsia="Times New Roman" w:hAnsi="Arial" w:cs="Arial"/>
@@ -5231,7 +5568,14 @@
         </w:rPr>
         <w:t>outil</w:t>
       </w:r>
-      <w:proofErr w:type="gramEnd"/>
+      <w:r>
+        <w:rPr>
+          <w:rFonts w:ascii="Arial" w:eastAsia="Times New Roman" w:hAnsi="Arial" w:cs="Arial"/>
+          <w:color w:val="000000"/>
+          <w:lang w:eastAsia="fr-CH"/>
+        </w:rPr>
+        <w:t>s</w:t>
+      </w:r>
       <w:r>
         <w:rPr>
           <w:rFonts w:ascii="Arial" w:eastAsia="Times New Roman" w:hAnsi="Arial" w:cs="Arial"/>
@@ -5243,35 +5587,29 @@
     </w:p>
     <w:p>
       <w:pPr>
-        <w:spacing w:after="240" w:line="240" w:lineRule="auto"/>
-        <w:rPr>
-          <w:rFonts w:ascii="Times New Roman" w:eastAsia="Times New Roman" w:hAnsi="Times New Roman" w:cs="Times New Roman"/>
-          <w:sz w:val="24"/>
-          <w:szCs w:val="24"/>
-          <w:lang w:eastAsia="fr-CH"/>
-        </w:rPr>
-      </w:pPr>
-    </w:p>
-    <w:p>
-      <w:pPr>
         <w:pStyle w:val="Titre1"/>
       </w:pPr>
-      <w:bookmarkStart w:id="12" w:name="_Toc514667975"/>
-      <w:r>
-        <w:lastRenderedPageBreak/>
+      <w:bookmarkStart w:id="11" w:name="_Toc514667975"/>
+      <w:r>
         <w:t>4 Description des outils</w:t>
       </w:r>
+      <w:bookmarkEnd w:id="11"/>
+    </w:p>
+    <w:p>
+      <w:pPr>
+        <w:pStyle w:val="Titre2"/>
+      </w:pPr>
+      <w:bookmarkStart w:id="12" w:name="_Toc514667976"/>
+      <w:r>
+        <w:t xml:space="preserve">4.1 Outil </w:t>
+      </w:r>
       <w:bookmarkEnd w:id="12"/>
-    </w:p>
-    <w:p>
-      <w:pPr>
-        <w:pStyle w:val="Titre2"/>
-      </w:pPr>
-      <w:bookmarkStart w:id="13" w:name="_Toc514667976"/>
-      <w:r>
-        <w:t>4.1 Outil flèche</w:t>
-      </w:r>
-      <w:bookmarkEnd w:id="13"/>
+      <w:r>
+        <w:rPr>
+          <w:i/>
+        </w:rPr>
+        <w:t>souris</w:t>
+      </w:r>
     </w:p>
     <w:p>
       <w:pPr>
@@ -5346,7 +5684,115 @@
           <w:color w:val="000000"/>
           <w:lang w:eastAsia="fr-CH"/>
         </w:rPr>
-        <w:t xml:space="preserve"> Outil flèche permet d’avoir le pointeur de souris standard. Cet outil n’a pas de d'effet sur la zone de travail.</w:t>
+        <w:t xml:space="preserve"> </w:t>
+      </w:r>
+      <w:r>
+        <w:rPr>
+          <w:rFonts w:ascii="Arial" w:eastAsia="Times New Roman" w:hAnsi="Arial" w:cs="Arial"/>
+          <w:color w:val="000000"/>
+          <w:lang w:eastAsia="fr-CH"/>
+        </w:rPr>
+        <w:t>L’o</w:t>
+      </w:r>
+      <w:r>
+        <w:rPr>
+          <w:rFonts w:ascii="Arial" w:eastAsia="Times New Roman" w:hAnsi="Arial" w:cs="Arial"/>
+          <w:color w:val="000000"/>
+          <w:lang w:eastAsia="fr-CH"/>
+        </w:rPr>
+        <w:t xml:space="preserve">util </w:t>
+      </w:r>
+      <w:r>
+        <w:rPr>
+          <w:rFonts w:ascii="Arial" w:eastAsia="Times New Roman" w:hAnsi="Arial" w:cs="Arial"/>
+          <w:i/>
+          <w:color w:val="000000"/>
+          <w:lang w:eastAsia="fr-CH"/>
+        </w:rPr>
+        <w:t xml:space="preserve">souris </w:t>
+      </w:r>
+      <w:r>
+        <w:rPr>
+          <w:rFonts w:ascii="Arial" w:eastAsia="Times New Roman" w:hAnsi="Arial" w:cs="Arial"/>
+          <w:color w:val="000000"/>
+          <w:lang w:eastAsia="fr-CH"/>
+        </w:rPr>
+        <w:t xml:space="preserve">symbolisé par </w:t>
+      </w:r>
+      <w:r>
+        <w:rPr>
+          <w:rFonts w:ascii="Arial" w:eastAsia="Times New Roman" w:hAnsi="Arial" w:cs="Arial"/>
+          <w:color w:val="000000"/>
+          <w:lang w:eastAsia="fr-CH"/>
+        </w:rPr>
+        <w:t>le pointeur de souris standard</w:t>
+      </w:r>
+      <w:r>
+        <w:rPr>
+          <w:rFonts w:ascii="Arial" w:eastAsia="Times New Roman" w:hAnsi="Arial" w:cs="Arial"/>
+          <w:color w:val="000000"/>
+          <w:lang w:eastAsia="fr-CH"/>
+        </w:rPr>
+        <w:t>,</w:t>
+      </w:r>
+      <w:r>
+        <w:rPr>
+          <w:rFonts w:ascii="Arial" w:eastAsia="Times New Roman" w:hAnsi="Arial" w:cs="Arial"/>
+          <w:color w:val="000000"/>
+          <w:lang w:eastAsia="fr-CH"/>
+        </w:rPr>
+        <w:t xml:space="preserve"> n’a pas de d'effet sur </w:t>
+      </w:r>
+      <w:r>
+        <w:rPr>
+          <w:rFonts w:ascii="Arial" w:eastAsia="Times New Roman" w:hAnsi="Arial" w:cs="Arial"/>
+          <w:color w:val="000000"/>
+          <w:lang w:eastAsia="fr-CH"/>
+        </w:rPr>
+        <w:t>l’image</w:t>
+      </w:r>
+      <w:r>
+        <w:rPr>
+          <w:rFonts w:ascii="Arial" w:eastAsia="Times New Roman" w:hAnsi="Arial" w:cs="Arial"/>
+          <w:color w:val="000000"/>
+          <w:lang w:eastAsia="fr-CH"/>
+        </w:rPr>
+        <w:t>.</w:t>
+      </w:r>
+      <w:r>
+        <w:rPr>
+          <w:rFonts w:ascii="Arial" w:eastAsia="Times New Roman" w:hAnsi="Arial" w:cs="Arial"/>
+          <w:color w:val="000000"/>
+          <w:lang w:eastAsia="fr-CH"/>
+        </w:rPr>
+        <w:t xml:space="preserve"> En revanche, lorsque vous travaillez sur un projet trop grand pour être affiché, des barres de défilements apparaissent en bas et à droite de l’espace de travail. L’outil </w:t>
+      </w:r>
+      <w:r>
+        <w:rPr>
+          <w:rFonts w:ascii="Arial" w:eastAsia="Times New Roman" w:hAnsi="Arial" w:cs="Arial"/>
+          <w:i/>
+          <w:color w:val="000000"/>
+          <w:lang w:eastAsia="fr-CH"/>
+        </w:rPr>
+        <w:t>souris</w:t>
+      </w:r>
+      <w:r>
+        <w:rPr>
+          <w:rFonts w:ascii="Arial" w:eastAsia="Times New Roman" w:hAnsi="Arial" w:cs="Arial"/>
+          <w:color w:val="000000"/>
+          <w:lang w:eastAsia="fr-CH"/>
+        </w:rPr>
+        <w:t xml:space="preserve"> vous permet alors de vous déplacer dans l’image en cliquant sur l’image puis en déplaçant la souris</w:t>
+      </w:r>
+      <w:bookmarkStart w:id="13" w:name="_GoBack"/>
+      <w:bookmarkEnd w:id="13"/>
+      <w:r>
+        <w:rPr>
+          <w:rFonts w:ascii="Arial" w:eastAsia="Times New Roman" w:hAnsi="Arial" w:cs="Arial"/>
+          <w:color w:val="000000"/>
+          <w:lang w:eastAsia="fr-CH"/>
+        </w:rPr>
+        <w:t>.</w:t>
       </w:r>
     </w:p>
     <w:p>
@@ -5355,9 +5801,15 @@
       </w:pPr>
       <w:bookmarkStart w:id="14" w:name="_Toc514667977"/>
       <w:r>
-        <w:t>4.2 Outil de déplacement</w:t>
+        <w:t xml:space="preserve">4.2 Outil </w:t>
       </w:r>
       <w:bookmarkEnd w:id="14"/>
+      <w:r>
+        <w:rPr>
+          <w:i/>
+        </w:rPr>
+        <w:t>déplacer</w:t>
+      </w:r>
     </w:p>
     <w:p>
       <w:pPr>
@@ -5485,6 +5937,7 @@
         <w:rPr>
           <w:noProof/>
         </w:rPr>
+        <w:lastRenderedPageBreak/>
         <w:drawing>
           <wp:inline distT="0" distB="0" distL="0" distR="0" wp14:anchorId="73BB2CB8" wp14:editId="28536FFB">
             <wp:extent cx="5760720" cy="1995170"/>
@@ -5575,12 +6028,21 @@
     <w:p>
       <w:pPr>
         <w:pStyle w:val="Titre2"/>
+        <w:rPr>
+          <w:i/>
+        </w:rPr>
       </w:pPr>
       <w:bookmarkStart w:id="16" w:name="_Toc514667978"/>
       <w:r>
-        <w:t>4.3 Outil de rognage</w:t>
+        <w:t xml:space="preserve">4.3 Outil </w:t>
       </w:r>
       <w:bookmarkEnd w:id="16"/>
+      <w:r>
+        <w:rPr>
+          <w:i/>
+        </w:rPr>
+        <w:t>rogner</w:t>
+      </w:r>
     </w:p>
     <w:p>
       <w:pPr>
@@ -5900,6 +6362,7 @@
         <w:rPr>
           <w:noProof/>
         </w:rPr>
+        <w:lastRenderedPageBreak/>
         <w:drawing>
           <wp:inline distT="0" distB="0" distL="0" distR="0" wp14:anchorId="05441DB0" wp14:editId="4C611014">
             <wp:extent cx="3472238" cy="2845613"/>
@@ -6050,7 +6513,13 @@
       </w:pPr>
       <w:bookmarkStart w:id="19" w:name="_Toc514667979"/>
       <w:r>
-        <w:t>4.4 Outil pipette</w:t>
+        <w:t xml:space="preserve">4.4 Outil </w:t>
+      </w:r>
+      <w:r>
+        <w:rPr>
+          <w:i/>
+        </w:rPr>
+        <w:t>pipette</w:t>
       </w:r>
       <w:bookmarkEnd w:id="19"/>
     </w:p>
@@ -6169,7 +6638,13 @@
       <w:bookmarkStart w:id="20" w:name="_Toc514667980"/>
       <w:r>
         <w:lastRenderedPageBreak/>
-        <w:t>4.5 Outil pinceau</w:t>
+        <w:t xml:space="preserve">4.5 Outil </w:t>
+      </w:r>
+      <w:r>
+        <w:rPr>
+          <w:i/>
+        </w:rPr>
+        <w:t>pinceau</w:t>
       </w:r>
       <w:bookmarkEnd w:id="20"/>
     </w:p>
@@ -6544,7 +7019,13 @@
       </w:pPr>
       <w:bookmarkStart w:id="22" w:name="_Toc514667981"/>
       <w:r>
-        <w:t>4.6 Outil gomme</w:t>
+        <w:t xml:space="preserve">4.6 Outil </w:t>
+      </w:r>
+      <w:r>
+        <w:rPr>
+          <w:i/>
+        </w:rPr>
+        <w:t>gomme</w:t>
       </w:r>
       <w:bookmarkEnd w:id="22"/>
     </w:p>
@@ -6853,7 +7334,13 @@
       </w:pPr>
       <w:bookmarkStart w:id="24" w:name="_Toc514667982"/>
       <w:r>
-        <w:t>4.7 Outil pot de peinture</w:t>
+        <w:t xml:space="preserve">4.7 Outil </w:t>
+      </w:r>
+      <w:r>
+        <w:rPr>
+          <w:i/>
+        </w:rPr>
+        <w:t>pot de peinture</w:t>
       </w:r>
       <w:bookmarkEnd w:id="24"/>
     </w:p>
@@ -7123,7 +7610,13 @@
       </w:pPr>
       <w:bookmarkStart w:id="26" w:name="_Toc514667983"/>
       <w:r>
-        <w:t>4.8 Outil de texte</w:t>
+        <w:t xml:space="preserve">4.8 Outil </w:t>
+      </w:r>
+      <w:r>
+        <w:rPr>
+          <w:i/>
+        </w:rPr>
+        <w:t>texte</w:t>
       </w:r>
       <w:bookmarkEnd w:id="26"/>
     </w:p>
@@ -7869,7 +8362,13 @@
       </w:pPr>
       <w:bookmarkStart w:id="29" w:name="_Toc514667984"/>
       <w:r>
-        <w:t>4.9 Outil formes</w:t>
+        <w:t xml:space="preserve">4.9 Outil </w:t>
+      </w:r>
+      <w:r>
+        <w:rPr>
+          <w:i/>
+        </w:rPr>
+        <w:t>formes</w:t>
       </w:r>
       <w:bookmarkEnd w:id="29"/>
     </w:p>
@@ -15513,6 +16012,116 @@
 <file path=word/numbering.xml><?xml version="1.0" encoding="utf-8"?>
 <w:numbering xmlns:wpc="http://schemas.microsoft.com/office/word/2010/wordprocessingCanvas" xmlns:cx="http://schemas.microsoft.com/office/drawing/2014/chartex" xmlns:cx1="http://schemas.microsoft.com/office/drawing/2015/9/8/chartex" xmlns:cx2="http://schemas.microsoft.com/office/drawing/2015/10/21/chartex" xmlns:cx3="http://schemas.microsoft.com/office/drawing/2016/5/9/chartex" xmlns:cx4="http://schemas.microsoft.com/office/drawing/2016/5/10/chartex" xmlns:cx5="http://schemas.microsoft.com/office/drawing/2016/5/11/chartex" xmlns:cx6="http://schemas.microsoft.com/office/drawing/2016/5/12/chartex" xmlns:cx7="http://schemas.microsoft.com/office/drawing/2016/5/13/chartex" xmlns:cx8="http://schemas.microsoft.com/office/drawing/2016/5/14/chartex" xmlns:mc="http://schemas.openxmlformats.org/markup-compatibility/2006" xmlns:aink="http://schemas.microsoft.com/office/drawing/2016/ink" xmlns:am3d="http://schemas.microsoft.com/office/drawing/2017/model3d" xmlns:o="urn:schemas-microsoft-com:office:office" xmlns:r="http://schemas.openxmlformats.org/officeDocument/2006/relationships" xmlns:m="http://schemas.openxmlformats.org/officeDocument/2006/math" xmlns:v="urn:schemas-microsoft-com:vml" xmlns:wp14="http://schemas.microsoft.com/office/word/2010/wordprocessingDrawing" xmlns:wp="http://schemas.openxmlformats.org/drawingml/2006/wordprocessingDrawing" xmlns:w10="urn:schemas-microsoft-com:office:word" xmlns:w="http://schemas.openxmlformats.org/wordprocessingml/2006/main" xmlns:w14="http://schemas.microsoft.com/office/word/2010/wordml" xmlns:w15="http://schemas.microsoft.com/office/word/2012/wordml" xmlns:w16cid="http://schemas.microsoft.com/office/word/2016/wordml/cid" xmlns:w16se="http://schemas.microsoft.com/office/word/2015/wordml/symex" xmlns:wpg="http://schemas.microsoft.com/office/word/2010/wordprocessingGroup" xmlns:wpi="http://schemas.microsoft.com/office/word/2010/wordprocessingInk" xmlns:wne="http://schemas.microsoft.com/office/word/2006/wordml" xmlns:wps="http://schemas.microsoft.com/office/word/2010/wordprocessingShape" mc:Ignorable="w14 w15 w16se w16cid wp14">
   <w:abstractNum w:abstractNumId="0" w15:restartNumberingAfterBreak="0">
+    <w:nsid w:val="20CE493B"/>
+    <w:multiLevelType w:val="multilevel"/>
+    <w:tmpl w:val="1BAAA89A"/>
+    <w:lvl w:ilvl="0">
+      <w:start w:val="1"/>
+      <w:numFmt w:val="decimal"/>
+      <w:lvlText w:val="%1."/>
+      <w:lvlJc w:val="left"/>
+      <w:pPr>
+        <w:tabs>
+          <w:tab w:val="num" w:pos="720"/>
+        </w:tabs>
+        <w:ind w:left="720" w:hanging="360"/>
+      </w:pPr>
+    </w:lvl>
+    <w:lvl w:ilvl="1">
+      <w:start w:val="1"/>
+      <w:numFmt w:val="lowerLetter"/>
+      <w:lvlText w:val="%2."/>
+      <w:lvlJc w:val="left"/>
+      <w:pPr>
+        <w:ind w:left="1440" w:hanging="360"/>
+      </w:pPr>
+    </w:lvl>
+    <w:lvl w:ilvl="2" w:tentative="1">
+      <w:start w:val="1"/>
+      <w:numFmt w:val="decimal"/>
+      <w:lvlText w:val="%3."/>
+      <w:lvlJc w:val="left"/>
+      <w:pPr>
+        <w:tabs>
+          <w:tab w:val="num" w:pos="2160"/>
+        </w:tabs>
+        <w:ind w:left="2160" w:hanging="360"/>
+      </w:pPr>
+    </w:lvl>
+    <w:lvl w:ilvl="3" w:tentative="1">
+      <w:start w:val="1"/>
+      <w:numFmt w:val="decimal"/>
+      <w:lvlText w:val="%4."/>
+      <w:lvlJc w:val="left"/>
+      <w:pPr>
+        <w:tabs>
+          <w:tab w:val="num" w:pos="2880"/>
+        </w:tabs>
+        <w:ind w:left="2880" w:hanging="360"/>
+      </w:pPr>
+    </w:lvl>
+    <w:lvl w:ilvl="4" w:tentative="1">
+      <w:start w:val="1"/>
+      <w:numFmt w:val="decimal"/>
+      <w:lvlText w:val="%5."/>
+      <w:lvlJc w:val="left"/>
+      <w:pPr>
+        <w:tabs>
+          <w:tab w:val="num" w:pos="3600"/>
+        </w:tabs>
+        <w:ind w:left="3600" w:hanging="360"/>
+      </w:pPr>
+    </w:lvl>
+    <w:lvl w:ilvl="5" w:tentative="1">
+      <w:start w:val="1"/>
+      <w:numFmt w:val="decimal"/>
+      <w:lvlText w:val="%6."/>
+      <w:lvlJc w:val="left"/>
+      <w:pPr>
+        <w:tabs>
+          <w:tab w:val="num" w:pos="4320"/>
+        </w:tabs>
+        <w:ind w:left="4320" w:hanging="360"/>
+      </w:pPr>
+    </w:lvl>
+    <w:lvl w:ilvl="6" w:tentative="1">
+      <w:start w:val="1"/>
+      <w:numFmt w:val="decimal"/>
+      <w:lvlText w:val="%7."/>
+      <w:lvlJc w:val="left"/>
+      <w:pPr>
+        <w:tabs>
+          <w:tab w:val="num" w:pos="5040"/>
+        </w:tabs>
+        <w:ind w:left="5040" w:hanging="360"/>
+      </w:pPr>
+    </w:lvl>
+    <w:lvl w:ilvl="7" w:tentative="1">
+      <w:start w:val="1"/>
+      <w:numFmt w:val="decimal"/>
+      <w:lvlText w:val="%8."/>
+      <w:lvlJc w:val="left"/>
+      <w:pPr>
+        <w:tabs>
+          <w:tab w:val="num" w:pos="5760"/>
+        </w:tabs>
+        <w:ind w:left="5760" w:hanging="360"/>
+      </w:pPr>
+    </w:lvl>
+    <w:lvl w:ilvl="8" w:tentative="1">
+      <w:start w:val="1"/>
+      <w:numFmt w:val="decimal"/>
+      <w:lvlText w:val="%9."/>
+      <w:lvlJc w:val="left"/>
+      <w:pPr>
+        <w:tabs>
+          <w:tab w:val="num" w:pos="6480"/>
+        </w:tabs>
+        <w:ind w:left="6480" w:hanging="360"/>
+      </w:pPr>
+    </w:lvl>
+  </w:abstractNum>
+  <w:abstractNum w:abstractNumId="1" w15:restartNumberingAfterBreak="0">
     <w:nsid w:val="2E51271D"/>
     <w:multiLevelType w:val="multilevel"/>
     <w:tmpl w:val="5D04EA92"/>
@@ -15625,7 +16234,7 @@
       </w:pPr>
     </w:lvl>
   </w:abstractNum>
-  <w:abstractNum w:abstractNumId="1" w15:restartNumberingAfterBreak="0">
+  <w:abstractNum w:abstractNumId="2" w15:restartNumberingAfterBreak="0">
     <w:nsid w:val="3CC3499B"/>
     <w:multiLevelType w:val="multilevel"/>
     <w:tmpl w:val="E3A83C2C"/>
@@ -15738,7 +16347,117 @@
       </w:pPr>
     </w:lvl>
   </w:abstractNum>
-  <w:abstractNum w:abstractNumId="2" w15:restartNumberingAfterBreak="0">
+  <w:abstractNum w:abstractNumId="3" w15:restartNumberingAfterBreak="0">
+    <w:nsid w:val="3DC57A58"/>
+    <w:multiLevelType w:val="multilevel"/>
+    <w:tmpl w:val="B93A63FC"/>
+    <w:lvl w:ilvl="0">
+      <w:start w:val="1"/>
+      <w:numFmt w:val="decimal"/>
+      <w:lvlText w:val="%1."/>
+      <w:lvlJc w:val="left"/>
+      <w:pPr>
+        <w:tabs>
+          <w:tab w:val="num" w:pos="720"/>
+        </w:tabs>
+        <w:ind w:left="720" w:hanging="360"/>
+      </w:pPr>
+    </w:lvl>
+    <w:lvl w:ilvl="1">
+      <w:start w:val="1"/>
+      <w:numFmt w:val="lowerLetter"/>
+      <w:lvlText w:val="%2."/>
+      <w:lvlJc w:val="left"/>
+      <w:pPr>
+        <w:ind w:left="1440" w:hanging="360"/>
+      </w:pPr>
+    </w:lvl>
+    <w:lvl w:ilvl="2" w:tentative="1">
+      <w:start w:val="1"/>
+      <w:numFmt w:val="decimal"/>
+      <w:lvlText w:val="%3."/>
+      <w:lvlJc w:val="left"/>
+      <w:pPr>
+        <w:tabs>
+          <w:tab w:val="num" w:pos="2160"/>
+        </w:tabs>
+        <w:ind w:left="2160" w:hanging="360"/>
+      </w:pPr>
+    </w:lvl>
+    <w:lvl w:ilvl="3" w:tentative="1">
+      <w:start w:val="1"/>
+      <w:numFmt w:val="decimal"/>
+      <w:lvlText w:val="%4."/>
+      <w:lvlJc w:val="left"/>
+      <w:pPr>
+        <w:tabs>
+          <w:tab w:val="num" w:pos="2880"/>
+        </w:tabs>
+        <w:ind w:left="2880" w:hanging="360"/>
+      </w:pPr>
+    </w:lvl>
+    <w:lvl w:ilvl="4" w:tentative="1">
+      <w:start w:val="1"/>
+      <w:numFmt w:val="decimal"/>
+      <w:lvlText w:val="%5."/>
+      <w:lvlJc w:val="left"/>
+      <w:pPr>
+        <w:tabs>
+          <w:tab w:val="num" w:pos="3600"/>
+        </w:tabs>
+        <w:ind w:left="3600" w:hanging="360"/>
+      </w:pPr>
+    </w:lvl>
+    <w:lvl w:ilvl="5" w:tentative="1">
+      <w:start w:val="1"/>
+      <w:numFmt w:val="decimal"/>
+      <w:lvlText w:val="%6."/>
+      <w:lvlJc w:val="left"/>
+      <w:pPr>
+        <w:tabs>
+          <w:tab w:val="num" w:pos="4320"/>
+        </w:tabs>
+        <w:ind w:left="4320" w:hanging="360"/>
+      </w:pPr>
+    </w:lvl>
+    <w:lvl w:ilvl="6" w:tentative="1">
+      <w:start w:val="1"/>
+      <w:numFmt w:val="decimal"/>
+      <w:lvlText w:val="%7."/>
+      <w:lvlJc w:val="left"/>
+      <w:pPr>
+        <w:tabs>
+          <w:tab w:val="num" w:pos="5040"/>
+        </w:tabs>
+        <w:ind w:left="5040" w:hanging="360"/>
+      </w:pPr>
+    </w:lvl>
+    <w:lvl w:ilvl="7" w:tentative="1">
+      <w:start w:val="1"/>
+      <w:numFmt w:val="decimal"/>
+      <w:lvlText w:val="%8."/>
+      <w:lvlJc w:val="left"/>
+      <w:pPr>
+        <w:tabs>
+          <w:tab w:val="num" w:pos="5760"/>
+        </w:tabs>
+        <w:ind w:left="5760" w:hanging="360"/>
+      </w:pPr>
+    </w:lvl>
+    <w:lvl w:ilvl="8" w:tentative="1">
+      <w:start w:val="1"/>
+      <w:numFmt w:val="decimal"/>
+      <w:lvlText w:val="%9."/>
+      <w:lvlJc w:val="left"/>
+      <w:pPr>
+        <w:tabs>
+          <w:tab w:val="num" w:pos="6480"/>
+        </w:tabs>
+        <w:ind w:left="6480" w:hanging="360"/>
+      </w:pPr>
+    </w:lvl>
+  </w:abstractNum>
+  <w:abstractNum w:abstractNumId="4" w15:restartNumberingAfterBreak="0">
     <w:nsid w:val="45917BCF"/>
     <w:multiLevelType w:val="multilevel"/>
     <w:tmpl w:val="01A20E96"/>
@@ -15851,7 +16570,7 @@
       </w:pPr>
     </w:lvl>
   </w:abstractNum>
-  <w:abstractNum w:abstractNumId="3" w15:restartNumberingAfterBreak="0">
+  <w:abstractNum w:abstractNumId="5" w15:restartNumberingAfterBreak="0">
     <w:nsid w:val="5B865E39"/>
     <w:multiLevelType w:val="multilevel"/>
     <w:tmpl w:val="05526768"/>
@@ -15964,7 +16683,7 @@
       </w:pPr>
     </w:lvl>
   </w:abstractNum>
-  <w:abstractNum w:abstractNumId="4" w15:restartNumberingAfterBreak="0">
+  <w:abstractNum w:abstractNumId="6" w15:restartNumberingAfterBreak="0">
     <w:nsid w:val="72A16E21"/>
     <w:multiLevelType w:val="multilevel"/>
     <w:tmpl w:val="7804AFCC"/>
@@ -16078,10 +16797,10 @@
     </w:lvl>
   </w:abstractNum>
   <w:num w:numId="1">
-    <w:abstractNumId w:val="1"/>
+    <w:abstractNumId w:val="2"/>
   </w:num>
   <w:num w:numId="2">
-    <w:abstractNumId w:val="1"/>
+    <w:abstractNumId w:val="2"/>
     <w:lvlOverride w:ilvl="1">
       <w:lvl w:ilvl="1">
         <w:numFmt w:val="lowerLetter"/>
@@ -16091,7 +16810,7 @@
     </w:lvlOverride>
   </w:num>
   <w:num w:numId="3">
-    <w:abstractNumId w:val="1"/>
+    <w:abstractNumId w:val="2"/>
     <w:lvlOverride w:ilvl="1">
       <w:lvl w:ilvl="1">
         <w:numFmt w:val="decimal"/>
@@ -16101,7 +16820,7 @@
     </w:lvlOverride>
   </w:num>
   <w:num w:numId="4">
-    <w:abstractNumId w:val="1"/>
+    <w:abstractNumId w:val="2"/>
     <w:lvlOverride w:ilvl="1">
       <w:lvl w:ilvl="1">
         <w:numFmt w:val="lowerLetter"/>
@@ -16111,7 +16830,7 @@
     </w:lvlOverride>
   </w:num>
   <w:num w:numId="5">
-    <w:abstractNumId w:val="1"/>
+    <w:abstractNumId w:val="2"/>
     <w:lvlOverride w:ilvl="1">
       <w:lvl w:ilvl="1">
         <w:numFmt w:val="decimal"/>
@@ -16121,7 +16840,7 @@
     </w:lvlOverride>
   </w:num>
   <w:num w:numId="6">
-    <w:abstractNumId w:val="1"/>
+    <w:abstractNumId w:val="2"/>
     <w:lvlOverride w:ilvl="1">
       <w:lvl w:ilvl="1">
         <w:numFmt w:val="lowerLetter"/>
@@ -16131,7 +16850,7 @@
     </w:lvlOverride>
   </w:num>
   <w:num w:numId="7">
-    <w:abstractNumId w:val="1"/>
+    <w:abstractNumId w:val="2"/>
     <w:lvlOverride w:ilvl="1">
       <w:lvl w:ilvl="1">
         <w:numFmt w:val="decimal"/>
@@ -16141,7 +16860,7 @@
     </w:lvlOverride>
   </w:num>
   <w:num w:numId="8">
-    <w:abstractNumId w:val="1"/>
+    <w:abstractNumId w:val="2"/>
     <w:lvlOverride w:ilvl="1">
       <w:lvl w:ilvl="1">
         <w:numFmt w:val="lowerLetter"/>
@@ -16151,16 +16870,22 @@
     </w:lvlOverride>
   </w:num>
   <w:num w:numId="9">
-    <w:abstractNumId w:val="3"/>
+    <w:abstractNumId w:val="5"/>
   </w:num>
   <w:num w:numId="10">
+    <w:abstractNumId w:val="1"/>
+  </w:num>
+  <w:num w:numId="11">
+    <w:abstractNumId w:val="4"/>
+  </w:num>
+  <w:num w:numId="12">
+    <w:abstractNumId w:val="6"/>
+  </w:num>
+  <w:num w:numId="13">
     <w:abstractNumId w:val="0"/>
   </w:num>
-  <w:num w:numId="11">
-    <w:abstractNumId w:val="2"/>
-  </w:num>
-  <w:num w:numId="12">
-    <w:abstractNumId w:val="4"/>
+  <w:num w:numId="14">
+    <w:abstractNumId w:val="3"/>
   </w:num>
 </w:numbering>
 </file>
@@ -17001,19 +17726,19 @@
 
 <file path=word/glossary/fontTable.xml><?xml version="1.0" encoding="utf-8"?>
 <w:fonts xmlns:mc="http://schemas.openxmlformats.org/markup-compatibility/2006" xmlns:r="http://schemas.openxmlformats.org/officeDocument/2006/relationships" xmlns:w="http://schemas.openxmlformats.org/wordprocessingml/2006/main" xmlns:w14="http://schemas.microsoft.com/office/word/2010/wordml" xmlns:w15="http://schemas.microsoft.com/office/word/2012/wordml" xmlns:w16cid="http://schemas.microsoft.com/office/word/2016/wordml/cid" xmlns:w16se="http://schemas.microsoft.com/office/word/2015/wordml/symex" mc:Ignorable="w14 w15 w16se w16cid">
+  <w:font w:name="Times New Roman">
+    <w:panose1 w:val="02020603050405020304"/>
+    <w:charset w:val="00"/>
+    <w:family w:val="roman"/>
+    <w:pitch w:val="variable"/>
+    <w:sig w:usb0="E0002EFF" w:usb1="C000785B" w:usb2="00000009" w:usb3="00000000" w:csb0="000001FF" w:csb1="00000000"/>
+  </w:font>
   <w:font w:name="Calibri">
     <w:panose1 w:val="020F0502020204030204"/>
     <w:charset w:val="00"/>
     <w:family w:val="swiss"/>
     <w:pitch w:val="variable"/>
     <w:sig w:usb0="E0002AFF" w:usb1="C000247B" w:usb2="00000009" w:usb3="00000000" w:csb0="000001FF" w:csb1="00000000"/>
-  </w:font>
-  <w:font w:name="Times New Roman">
-    <w:panose1 w:val="02020603050405020304"/>
-    <w:charset w:val="00"/>
-    <w:family w:val="roman"/>
-    <w:pitch w:val="variable"/>
-    <w:sig w:usb0="E0002EFF" w:usb1="C000785B" w:usb2="00000009" w:usb3="00000000" w:csb0="000001FF" w:csb1="00000000"/>
   </w:font>
   <w:font w:name="Calibri Light">
     <w:panose1 w:val="020F0302020204030204"/>
@@ -17830,7 +18555,7 @@
 </file>
 
 <file path=customXml/itemProps2.xml><?xml version="1.0" encoding="utf-8"?>
-<ds:datastoreItem xmlns:ds="http://schemas.openxmlformats.org/officeDocument/2006/customXml" ds:itemID="{A36C255C-33B3-6943-A295-4ABEE4381594}">
+<ds:datastoreItem xmlns:ds="http://schemas.openxmlformats.org/officeDocument/2006/customXml" ds:itemID="{4A1D814D-678D-C145-A934-A09BE0E31821}">
   <ds:schemaRefs>
     <ds:schemaRef ds:uri="http://schemas.openxmlformats.org/officeDocument/2006/bibliography"/>
   </ds:schemaRefs>

</xml_diff>

<commit_message>
Fin relecture man utilisateur
</commit_message>
<xml_diff>
--- a/Rapport/BlaajjPaintManuelUtilisateur.docx
+++ b/Rapport/BlaajjPaintManuelUtilisateur.docx
@@ -719,6 +719,8 @@
             <w:t xml:space="preserve">Table des matières </w:t>
           </w:r>
         </w:p>
+        <w:bookmarkStart w:id="0" w:name="_GoBack"/>
+        <w:bookmarkEnd w:id="0"/>
         <w:p>
           <w:pPr>
             <w:pStyle w:val="TM1"/>
@@ -742,7 +744,7 @@
           <w:r>
             <w:fldChar w:fldCharType="separate"/>
           </w:r>
-          <w:hyperlink w:anchor="_Toc514687733" w:history="1">
+          <w:hyperlink w:anchor="_Toc514688526" w:history="1">
             <w:r>
               <w:rPr>
                 <w:rStyle w:val="Lienhypertexte"/>
@@ -769,7 +771,7 @@
                 <w:noProof/>
                 <w:webHidden/>
               </w:rPr>
-              <w:instrText xml:space="preserve"> PAGEREF _Toc514687733 \h </w:instrText>
+              <w:instrText xml:space="preserve"> PAGEREF _Toc514688526 \h </w:instrText>
             </w:r>
             <w:r>
               <w:rPr>
@@ -789,7 +791,7 @@
                 <w:noProof/>
                 <w:webHidden/>
               </w:rPr>
-              <w:t>3</w:t>
+              <w:t>2</w:t>
             </w:r>
             <w:r>
               <w:rPr>
@@ -814,7 +816,7 @@
               <w:lang w:eastAsia="fr-FR"/>
             </w:rPr>
           </w:pPr>
-          <w:hyperlink w:anchor="_Toc514687734" w:history="1">
+          <w:hyperlink w:anchor="_Toc514688527" w:history="1">
             <w:r>
               <w:rPr>
                 <w:rStyle w:val="Lienhypertexte"/>
@@ -841,7 +843,7 @@
                 <w:noProof/>
                 <w:webHidden/>
               </w:rPr>
-              <w:instrText xml:space="preserve"> PAGEREF _Toc514687734 \h </w:instrText>
+              <w:instrText xml:space="preserve"> PAGEREF _Toc514688527 \h </w:instrText>
             </w:r>
             <w:r>
               <w:rPr>
@@ -861,7 +863,7 @@
                 <w:noProof/>
                 <w:webHidden/>
               </w:rPr>
-              <w:t>3</w:t>
+              <w:t>2</w:t>
             </w:r>
             <w:r>
               <w:rPr>
@@ -886,7 +888,7 @@
               <w:lang w:eastAsia="fr-FR"/>
             </w:rPr>
           </w:pPr>
-          <w:hyperlink w:anchor="_Toc514687735" w:history="1">
+          <w:hyperlink w:anchor="_Toc514688528" w:history="1">
             <w:r>
               <w:rPr>
                 <w:rStyle w:val="Lienhypertexte"/>
@@ -913,7 +915,7 @@
                 <w:noProof/>
                 <w:webHidden/>
               </w:rPr>
-              <w:instrText xml:space="preserve"> PAGEREF _Toc514687735 \h </w:instrText>
+              <w:instrText xml:space="preserve"> PAGEREF _Toc514688528 \h </w:instrText>
             </w:r>
             <w:r>
               <w:rPr>
@@ -933,7 +935,7 @@
                 <w:noProof/>
                 <w:webHidden/>
               </w:rPr>
-              <w:t>3</w:t>
+              <w:t>2</w:t>
             </w:r>
             <w:r>
               <w:rPr>
@@ -958,7 +960,7 @@
               <w:lang w:eastAsia="fr-FR"/>
             </w:rPr>
           </w:pPr>
-          <w:hyperlink w:anchor="_Toc514687736" w:history="1">
+          <w:hyperlink w:anchor="_Toc514688529" w:history="1">
             <w:r>
               <w:rPr>
                 <w:rStyle w:val="Lienhypertexte"/>
@@ -985,7 +987,7 @@
                 <w:noProof/>
                 <w:webHidden/>
               </w:rPr>
-              <w:instrText xml:space="preserve"> PAGEREF _Toc514687736 \h </w:instrText>
+              <w:instrText xml:space="preserve"> PAGEREF _Toc514688529 \h </w:instrText>
             </w:r>
             <w:r>
               <w:rPr>
@@ -1005,7 +1007,7 @@
                 <w:noProof/>
                 <w:webHidden/>
               </w:rPr>
-              <w:t>4</w:t>
+              <w:t>3</w:t>
             </w:r>
             <w:r>
               <w:rPr>
@@ -1030,7 +1032,7 @@
               <w:lang w:eastAsia="fr-FR"/>
             </w:rPr>
           </w:pPr>
-          <w:hyperlink w:anchor="_Toc514687737" w:history="1">
+          <w:hyperlink w:anchor="_Toc514688530" w:history="1">
             <w:r>
               <w:rPr>
                 <w:rStyle w:val="Lienhypertexte"/>
@@ -1057,7 +1059,7 @@
                 <w:noProof/>
                 <w:webHidden/>
               </w:rPr>
-              <w:instrText xml:space="preserve"> PAGEREF _Toc514687737 \h </w:instrText>
+              <w:instrText xml:space="preserve"> PAGEREF _Toc514688530 \h </w:instrText>
             </w:r>
             <w:r>
               <w:rPr>
@@ -1077,7 +1079,7 @@
                 <w:noProof/>
                 <w:webHidden/>
               </w:rPr>
-              <w:t>5</w:t>
+              <w:t>4</w:t>
             </w:r>
             <w:r>
               <w:rPr>
@@ -1102,7 +1104,7 @@
               <w:lang w:eastAsia="fr-FR"/>
             </w:rPr>
           </w:pPr>
-          <w:hyperlink w:anchor="_Toc514687738" w:history="1">
+          <w:hyperlink w:anchor="_Toc514688531" w:history="1">
             <w:r>
               <w:rPr>
                 <w:rStyle w:val="Lienhypertexte"/>
@@ -1129,7 +1131,7 @@
                 <w:noProof/>
                 <w:webHidden/>
               </w:rPr>
-              <w:instrText xml:space="preserve"> PAGEREF _Toc514687738 \h </w:instrText>
+              <w:instrText xml:space="preserve"> PAGEREF _Toc514688531 \h </w:instrText>
             </w:r>
             <w:r>
               <w:rPr>
@@ -1149,7 +1151,7 @@
                 <w:noProof/>
                 <w:webHidden/>
               </w:rPr>
-              <w:t>6</w:t>
+              <w:t>5</w:t>
             </w:r>
             <w:r>
               <w:rPr>
@@ -1174,7 +1176,7 @@
               <w:lang w:eastAsia="fr-FR"/>
             </w:rPr>
           </w:pPr>
-          <w:hyperlink w:anchor="_Toc514687739" w:history="1">
+          <w:hyperlink w:anchor="_Toc514688532" w:history="1">
             <w:r>
               <w:rPr>
                 <w:rStyle w:val="Lienhypertexte"/>
@@ -1209,7 +1211,7 @@
                 <w:noProof/>
                 <w:webHidden/>
               </w:rPr>
-              <w:instrText xml:space="preserve"> PAGEREF _Toc514687739 \h </w:instrText>
+              <w:instrText xml:space="preserve"> PAGEREF _Toc514688532 \h </w:instrText>
             </w:r>
             <w:r>
               <w:rPr>
@@ -1229,7 +1231,7 @@
                 <w:noProof/>
                 <w:webHidden/>
               </w:rPr>
-              <w:t>6</w:t>
+              <w:t>5</w:t>
             </w:r>
             <w:r>
               <w:rPr>
@@ -1254,7 +1256,7 @@
               <w:lang w:eastAsia="fr-FR"/>
             </w:rPr>
           </w:pPr>
-          <w:hyperlink w:anchor="_Toc514687740" w:history="1">
+          <w:hyperlink w:anchor="_Toc514688533" w:history="1">
             <w:r>
               <w:rPr>
                 <w:rStyle w:val="Lienhypertexte"/>
@@ -1289,7 +1291,7 @@
                 <w:noProof/>
                 <w:webHidden/>
               </w:rPr>
-              <w:instrText xml:space="preserve"> PAGEREF _Toc514687740 \h </w:instrText>
+              <w:instrText xml:space="preserve"> PAGEREF _Toc514688533 \h </w:instrText>
             </w:r>
             <w:r>
               <w:rPr>
@@ -1309,7 +1311,7 @@
                 <w:noProof/>
                 <w:webHidden/>
               </w:rPr>
-              <w:t>7</w:t>
+              <w:t>5</w:t>
             </w:r>
             <w:r>
               <w:rPr>
@@ -1334,7 +1336,7 @@
               <w:lang w:eastAsia="fr-FR"/>
             </w:rPr>
           </w:pPr>
-          <w:hyperlink w:anchor="_Toc514687741" w:history="1">
+          <w:hyperlink w:anchor="_Toc514688534" w:history="1">
             <w:r>
               <w:rPr>
                 <w:rStyle w:val="Lienhypertexte"/>
@@ -1369,7 +1371,7 @@
                 <w:noProof/>
                 <w:webHidden/>
               </w:rPr>
-              <w:instrText xml:space="preserve"> PAGEREF _Toc514687741 \h </w:instrText>
+              <w:instrText xml:space="preserve"> PAGEREF _Toc514688534 \h </w:instrText>
             </w:r>
             <w:r>
               <w:rPr>
@@ -1389,7 +1391,7 @@
                 <w:noProof/>
                 <w:webHidden/>
               </w:rPr>
-              <w:t>7</w:t>
+              <w:t>6</w:t>
             </w:r>
             <w:r>
               <w:rPr>
@@ -1414,7 +1416,7 @@
               <w:lang w:eastAsia="fr-FR"/>
             </w:rPr>
           </w:pPr>
-          <w:hyperlink w:anchor="_Toc514687742" w:history="1">
+          <w:hyperlink w:anchor="_Toc514688535" w:history="1">
             <w:r>
               <w:rPr>
                 <w:rStyle w:val="Lienhypertexte"/>
@@ -1449,7 +1451,7 @@
                 <w:noProof/>
                 <w:webHidden/>
               </w:rPr>
-              <w:instrText xml:space="preserve"> PAGEREF _Toc514687742 \h </w:instrText>
+              <w:instrText xml:space="preserve"> PAGEREF _Toc514688535 \h </w:instrText>
             </w:r>
             <w:r>
               <w:rPr>
@@ -1469,7 +1471,7 @@
                 <w:noProof/>
                 <w:webHidden/>
               </w:rPr>
-              <w:t>8</w:t>
+              <w:t>7</w:t>
             </w:r>
             <w:r>
               <w:rPr>
@@ -1494,7 +1496,7 @@
               <w:lang w:eastAsia="fr-FR"/>
             </w:rPr>
           </w:pPr>
-          <w:hyperlink w:anchor="_Toc514687743" w:history="1">
+          <w:hyperlink w:anchor="_Toc514688536" w:history="1">
             <w:r>
               <w:rPr>
                 <w:rStyle w:val="Lienhypertexte"/>
@@ -1529,7 +1531,7 @@
                 <w:noProof/>
                 <w:webHidden/>
               </w:rPr>
-              <w:instrText xml:space="preserve"> PAGEREF _Toc514687743 \h </w:instrText>
+              <w:instrText xml:space="preserve"> PAGEREF _Toc514688536 \h </w:instrText>
             </w:r>
             <w:r>
               <w:rPr>
@@ -1549,7 +1551,7 @@
                 <w:noProof/>
                 <w:webHidden/>
               </w:rPr>
-              <w:t>8</w:t>
+              <w:t>7</w:t>
             </w:r>
             <w:r>
               <w:rPr>
@@ -1574,7 +1576,7 @@
               <w:lang w:eastAsia="fr-FR"/>
             </w:rPr>
           </w:pPr>
-          <w:hyperlink w:anchor="_Toc514687744" w:history="1">
+          <w:hyperlink w:anchor="_Toc514688537" w:history="1">
             <w:r>
               <w:rPr>
                 <w:rStyle w:val="Lienhypertexte"/>
@@ -1609,7 +1611,7 @@
                 <w:noProof/>
                 <w:webHidden/>
               </w:rPr>
-              <w:instrText xml:space="preserve"> PAGEREF _Toc514687744 \h </w:instrText>
+              <w:instrText xml:space="preserve"> PAGEREF _Toc514688537 \h </w:instrText>
             </w:r>
             <w:r>
               <w:rPr>
@@ -1629,7 +1631,7 @@
                 <w:noProof/>
                 <w:webHidden/>
               </w:rPr>
-              <w:t>9</w:t>
+              <w:t>7</w:t>
             </w:r>
             <w:r>
               <w:rPr>
@@ -1654,7 +1656,7 @@
               <w:lang w:eastAsia="fr-FR"/>
             </w:rPr>
           </w:pPr>
-          <w:hyperlink w:anchor="_Toc514687745" w:history="1">
+          <w:hyperlink w:anchor="_Toc514688538" w:history="1">
             <w:r>
               <w:rPr>
                 <w:rStyle w:val="Lienhypertexte"/>
@@ -1689,7 +1691,7 @@
                 <w:noProof/>
                 <w:webHidden/>
               </w:rPr>
-              <w:instrText xml:space="preserve"> PAGEREF _Toc514687745 \h </w:instrText>
+              <w:instrText xml:space="preserve"> PAGEREF _Toc514688538 \h </w:instrText>
             </w:r>
             <w:r>
               <w:rPr>
@@ -1709,7 +1711,7 @@
                 <w:noProof/>
                 <w:webHidden/>
               </w:rPr>
-              <w:t>9</w:t>
+              <w:t>7</w:t>
             </w:r>
             <w:r>
               <w:rPr>
@@ -1734,7 +1736,7 @@
               <w:lang w:eastAsia="fr-FR"/>
             </w:rPr>
           </w:pPr>
-          <w:hyperlink w:anchor="_Toc514687746" w:history="1">
+          <w:hyperlink w:anchor="_Toc514688539" w:history="1">
             <w:r>
               <w:rPr>
                 <w:rStyle w:val="Lienhypertexte"/>
@@ -1769,7 +1771,7 @@
                 <w:noProof/>
                 <w:webHidden/>
               </w:rPr>
-              <w:instrText xml:space="preserve"> PAGEREF _Toc514687746 \h </w:instrText>
+              <w:instrText xml:space="preserve"> PAGEREF _Toc514688539 \h </w:instrText>
             </w:r>
             <w:r>
               <w:rPr>
@@ -1789,7 +1791,7 @@
                 <w:noProof/>
                 <w:webHidden/>
               </w:rPr>
-              <w:t>9</w:t>
+              <w:t>8</w:t>
             </w:r>
             <w:r>
               <w:rPr>
@@ -1814,7 +1816,7 @@
               <w:lang w:eastAsia="fr-FR"/>
             </w:rPr>
           </w:pPr>
-          <w:hyperlink w:anchor="_Toc514687747" w:history="1">
+          <w:hyperlink w:anchor="_Toc514688540" w:history="1">
             <w:r>
               <w:rPr>
                 <w:rStyle w:val="Lienhypertexte"/>
@@ -1849,7 +1851,7 @@
                 <w:noProof/>
                 <w:webHidden/>
               </w:rPr>
-              <w:instrText xml:space="preserve"> PAGEREF _Toc514687747 \h </w:instrText>
+              <w:instrText xml:space="preserve"> PAGEREF _Toc514688540 \h </w:instrText>
             </w:r>
             <w:r>
               <w:rPr>
@@ -1869,7 +1871,7 @@
                 <w:noProof/>
                 <w:webHidden/>
               </w:rPr>
-              <w:t>10</w:t>
+              <w:t>9</w:t>
             </w:r>
             <w:r>
               <w:rPr>
@@ -1894,7 +1896,7 @@
               <w:lang w:eastAsia="fr-FR"/>
             </w:rPr>
           </w:pPr>
-          <w:hyperlink w:anchor="_Toc514687748" w:history="1">
+          <w:hyperlink w:anchor="_Toc514688541" w:history="1">
             <w:r>
               <w:rPr>
                 <w:rStyle w:val="Lienhypertexte"/>
@@ -1921,7 +1923,7 @@
                 <w:noProof/>
                 <w:webHidden/>
               </w:rPr>
-              <w:instrText xml:space="preserve"> PAGEREF _Toc514687748 \h </w:instrText>
+              <w:instrText xml:space="preserve"> PAGEREF _Toc514688541 \h </w:instrText>
             </w:r>
             <w:r>
               <w:rPr>
@@ -1941,7 +1943,7 @@
                 <w:noProof/>
                 <w:webHidden/>
               </w:rPr>
-              <w:t>11</w:t>
+              <w:t>10</w:t>
             </w:r>
             <w:r>
               <w:rPr>
@@ -1966,7 +1968,7 @@
               <w:lang w:eastAsia="fr-FR"/>
             </w:rPr>
           </w:pPr>
-          <w:hyperlink w:anchor="_Toc514687749" w:history="1">
+          <w:hyperlink w:anchor="_Toc514688542" w:history="1">
             <w:r>
               <w:rPr>
                 <w:rStyle w:val="Lienhypertexte"/>
@@ -1993,7 +1995,7 @@
                 <w:noProof/>
                 <w:webHidden/>
               </w:rPr>
-              <w:instrText xml:space="preserve"> PAGEREF _Toc514687749 \h </w:instrText>
+              <w:instrText xml:space="preserve"> PAGEREF _Toc514688542 \h </w:instrText>
             </w:r>
             <w:r>
               <w:rPr>
@@ -2013,7 +2015,7 @@
                 <w:noProof/>
                 <w:webHidden/>
               </w:rPr>
-              <w:t>11</w:t>
+              <w:t>10</w:t>
             </w:r>
             <w:r>
               <w:rPr>
@@ -2038,7 +2040,7 @@
               <w:lang w:eastAsia="fr-FR"/>
             </w:rPr>
           </w:pPr>
-          <w:hyperlink w:anchor="_Toc514687750" w:history="1">
+          <w:hyperlink w:anchor="_Toc514688543" w:history="1">
             <w:r>
               <w:rPr>
                 <w:rStyle w:val="Lienhypertexte"/>
@@ -2065,7 +2067,7 @@
                 <w:noProof/>
                 <w:webHidden/>
               </w:rPr>
-              <w:instrText xml:space="preserve"> PAGEREF _Toc514687750 \h </w:instrText>
+              <w:instrText xml:space="preserve"> PAGEREF _Toc514688543 \h </w:instrText>
             </w:r>
             <w:r>
               <w:rPr>
@@ -2085,7 +2087,7 @@
                 <w:noProof/>
                 <w:webHidden/>
               </w:rPr>
-              <w:t>11</w:t>
+              <w:t>10</w:t>
             </w:r>
             <w:r>
               <w:rPr>
@@ -2110,7 +2112,7 @@
               <w:lang w:eastAsia="fr-FR"/>
             </w:rPr>
           </w:pPr>
-          <w:hyperlink w:anchor="_Toc514687751" w:history="1">
+          <w:hyperlink w:anchor="_Toc514688544" w:history="1">
             <w:r>
               <w:rPr>
                 <w:rStyle w:val="Lienhypertexte"/>
@@ -2137,7 +2139,7 @@
                 <w:noProof/>
                 <w:webHidden/>
               </w:rPr>
-              <w:instrText xml:space="preserve"> PAGEREF _Toc514687751 \h </w:instrText>
+              <w:instrText xml:space="preserve"> PAGEREF _Toc514688544 \h </w:instrText>
             </w:r>
             <w:r>
               <w:rPr>
@@ -2157,7 +2159,7 @@
                 <w:noProof/>
                 <w:webHidden/>
               </w:rPr>
-              <w:t>12</w:t>
+              <w:t>11</w:t>
             </w:r>
             <w:r>
               <w:rPr>
@@ -2182,7 +2184,7 @@
               <w:lang w:eastAsia="fr-FR"/>
             </w:rPr>
           </w:pPr>
-          <w:hyperlink w:anchor="_Toc514687752" w:history="1">
+          <w:hyperlink w:anchor="_Toc514688545" w:history="1">
             <w:r>
               <w:rPr>
                 <w:rStyle w:val="Lienhypertexte"/>
@@ -2209,7 +2211,7 @@
                 <w:noProof/>
                 <w:webHidden/>
               </w:rPr>
-              <w:instrText xml:space="preserve"> PAGEREF _Toc514687752 \h </w:instrText>
+              <w:instrText xml:space="preserve"> PAGEREF _Toc514688545 \h </w:instrText>
             </w:r>
             <w:r>
               <w:rPr>
@@ -2229,7 +2231,7 @@
                 <w:noProof/>
                 <w:webHidden/>
               </w:rPr>
-              <w:t>12</w:t>
+              <w:t>11</w:t>
             </w:r>
             <w:r>
               <w:rPr>
@@ -2254,7 +2256,7 @@
               <w:lang w:eastAsia="fr-FR"/>
             </w:rPr>
           </w:pPr>
-          <w:hyperlink w:anchor="_Toc514687753" w:history="1">
+          <w:hyperlink w:anchor="_Toc514688546" w:history="1">
             <w:r>
               <w:rPr>
                 <w:rStyle w:val="Lienhypertexte"/>
@@ -2281,7 +2283,7 @@
                 <w:noProof/>
                 <w:webHidden/>
               </w:rPr>
-              <w:instrText xml:space="preserve"> PAGEREF _Toc514687753 \h </w:instrText>
+              <w:instrText xml:space="preserve"> PAGEREF _Toc514688546 \h </w:instrText>
             </w:r>
             <w:r>
               <w:rPr>
@@ -2301,7 +2303,7 @@
                 <w:noProof/>
                 <w:webHidden/>
               </w:rPr>
-              <w:t>13</w:t>
+              <w:t>12</w:t>
             </w:r>
             <w:r>
               <w:rPr>
@@ -2326,7 +2328,7 @@
               <w:lang w:eastAsia="fr-FR"/>
             </w:rPr>
           </w:pPr>
-          <w:hyperlink w:anchor="_Toc514687754" w:history="1">
+          <w:hyperlink w:anchor="_Toc514688547" w:history="1">
             <w:r>
               <w:rPr>
                 <w:rStyle w:val="Lienhypertexte"/>
@@ -2353,7 +2355,7 @@
                 <w:noProof/>
                 <w:webHidden/>
               </w:rPr>
-              <w:instrText xml:space="preserve"> PAGEREF _Toc514687754 \h </w:instrText>
+              <w:instrText xml:space="preserve"> PAGEREF _Toc514688547 \h </w:instrText>
             </w:r>
             <w:r>
               <w:rPr>
@@ -2373,7 +2375,7 @@
                 <w:noProof/>
                 <w:webHidden/>
               </w:rPr>
-              <w:t>13</w:t>
+              <w:t>12</w:t>
             </w:r>
             <w:r>
               <w:rPr>
@@ -2398,7 +2400,7 @@
               <w:lang w:eastAsia="fr-FR"/>
             </w:rPr>
           </w:pPr>
-          <w:hyperlink w:anchor="_Toc514687755" w:history="1">
+          <w:hyperlink w:anchor="_Toc514688548" w:history="1">
             <w:r>
               <w:rPr>
                 <w:noProof/>
@@ -2418,7 +2420,7 @@
                 <w:noProof/>
                 <w:webHidden/>
               </w:rPr>
-              <w:instrText xml:space="preserve"> PAGEREF _Toc514687755 \h </w:instrText>
+              <w:instrText xml:space="preserve"> PAGEREF _Toc514688548 \h </w:instrText>
             </w:r>
             <w:r>
               <w:rPr>
@@ -2438,7 +2440,7 @@
                 <w:noProof/>
                 <w:webHidden/>
               </w:rPr>
-              <w:t>13</w:t>
+              <w:t>12</w:t>
             </w:r>
             <w:r>
               <w:rPr>
@@ -2463,7 +2465,7 @@
               <w:lang w:eastAsia="fr-FR"/>
             </w:rPr>
           </w:pPr>
-          <w:hyperlink w:anchor="_Toc514687756" w:history="1">
+          <w:hyperlink w:anchor="_Toc514688549" w:history="1">
             <w:r>
               <w:rPr>
                 <w:rStyle w:val="Lienhypertexte"/>
@@ -2490,7 +2492,7 @@
                 <w:noProof/>
                 <w:webHidden/>
               </w:rPr>
-              <w:instrText xml:space="preserve"> PAGEREF _Toc514687756 \h </w:instrText>
+              <w:instrText xml:space="preserve"> PAGEREF _Toc514688549 \h </w:instrText>
             </w:r>
             <w:r>
               <w:rPr>
@@ -2510,7 +2512,7 @@
                 <w:noProof/>
                 <w:webHidden/>
               </w:rPr>
-              <w:t>14</w:t>
+              <w:t>12</w:t>
             </w:r>
             <w:r>
               <w:rPr>
@@ -2535,7 +2537,7 @@
               <w:lang w:eastAsia="fr-FR"/>
             </w:rPr>
           </w:pPr>
-          <w:hyperlink w:anchor="_Toc514687757" w:history="1">
+          <w:hyperlink w:anchor="_Toc514688550" w:history="1">
             <w:r>
               <w:rPr>
                 <w:rStyle w:val="Lienhypertexte"/>
@@ -2562,7 +2564,7 @@
                 <w:noProof/>
                 <w:webHidden/>
               </w:rPr>
-              <w:instrText xml:space="preserve"> PAGEREF _Toc514687757 \h </w:instrText>
+              <w:instrText xml:space="preserve"> PAGEREF _Toc514688550 \h </w:instrText>
             </w:r>
             <w:r>
               <w:rPr>
@@ -2582,7 +2584,7 @@
                 <w:noProof/>
                 <w:webHidden/>
               </w:rPr>
-              <w:t>15</w:t>
+              <w:t>14</w:t>
             </w:r>
             <w:r>
               <w:rPr>
@@ -2607,7 +2609,7 @@
               <w:lang w:eastAsia="fr-FR"/>
             </w:rPr>
           </w:pPr>
-          <w:hyperlink w:anchor="_Toc514687758" w:history="1">
+          <w:hyperlink w:anchor="_Toc514688551" w:history="1">
             <w:r>
               <w:rPr>
                 <w:rStyle w:val="Lienhypertexte"/>
@@ -2634,7 +2636,7 @@
                 <w:noProof/>
                 <w:webHidden/>
               </w:rPr>
-              <w:instrText xml:space="preserve"> PAGEREF _Toc514687758 \h </w:instrText>
+              <w:instrText xml:space="preserve"> PAGEREF _Toc514688551 \h </w:instrText>
             </w:r>
             <w:r>
               <w:rPr>
@@ -2654,7 +2656,7 @@
                 <w:noProof/>
                 <w:webHidden/>
               </w:rPr>
-              <w:t>16</w:t>
+              <w:t>15</w:t>
             </w:r>
             <w:r>
               <w:rPr>
@@ -2679,7 +2681,7 @@
               <w:lang w:eastAsia="fr-FR"/>
             </w:rPr>
           </w:pPr>
-          <w:hyperlink w:anchor="_Toc514687759" w:history="1">
+          <w:hyperlink w:anchor="_Toc514688552" w:history="1">
             <w:r>
               <w:rPr>
                 <w:rStyle w:val="Lienhypertexte"/>
@@ -2706,7 +2708,7 @@
                 <w:noProof/>
                 <w:webHidden/>
               </w:rPr>
-              <w:instrText xml:space="preserve"> PAGEREF _Toc514687759 \h </w:instrText>
+              <w:instrText xml:space="preserve"> PAGEREF _Toc514688552 \h </w:instrText>
             </w:r>
             <w:r>
               <w:rPr>
@@ -2726,7 +2728,7 @@
                 <w:noProof/>
                 <w:webHidden/>
               </w:rPr>
-              <w:t>17</w:t>
+              <w:t>16</w:t>
             </w:r>
             <w:r>
               <w:rPr>
@@ -2751,7 +2753,7 @@
               <w:lang w:eastAsia="fr-FR"/>
             </w:rPr>
           </w:pPr>
-          <w:hyperlink w:anchor="_Toc514687760" w:history="1">
+          <w:hyperlink w:anchor="_Toc514688553" w:history="1">
             <w:r>
               <w:rPr>
                 <w:rStyle w:val="Lienhypertexte"/>
@@ -2778,7 +2780,7 @@
                 <w:noProof/>
                 <w:webHidden/>
               </w:rPr>
-              <w:instrText xml:space="preserve"> PAGEREF _Toc514687760 \h </w:instrText>
+              <w:instrText xml:space="preserve"> PAGEREF _Toc514688553 \h </w:instrText>
             </w:r>
             <w:r>
               <w:rPr>
@@ -2798,7 +2800,7 @@
                 <w:noProof/>
                 <w:webHidden/>
               </w:rPr>
-              <w:t>18</w:t>
+              <w:t>17</w:t>
             </w:r>
             <w:r>
               <w:rPr>
@@ -2823,7 +2825,7 @@
               <w:lang w:eastAsia="fr-FR"/>
             </w:rPr>
           </w:pPr>
-          <w:hyperlink w:anchor="_Toc514687761" w:history="1">
+          <w:hyperlink w:anchor="_Toc514688554" w:history="1">
             <w:r>
               <w:rPr>
                 <w:rStyle w:val="Lienhypertexte"/>
@@ -2850,7 +2852,7 @@
                 <w:noProof/>
                 <w:webHidden/>
               </w:rPr>
-              <w:instrText xml:space="preserve"> PAGEREF _Toc514687761 \h </w:instrText>
+              <w:instrText xml:space="preserve"> PAGEREF _Toc514688554 \h </w:instrText>
             </w:r>
             <w:r>
               <w:rPr>
@@ -2870,7 +2872,7 @@
                 <w:noProof/>
                 <w:webHidden/>
               </w:rPr>
-              <w:t>18</w:t>
+              <w:t>17</w:t>
             </w:r>
             <w:r>
               <w:rPr>
@@ -2895,7 +2897,7 @@
               <w:lang w:eastAsia="fr-FR"/>
             </w:rPr>
           </w:pPr>
-          <w:hyperlink w:anchor="_Toc514687762" w:history="1">
+          <w:hyperlink w:anchor="_Toc514688555" w:history="1">
             <w:r>
               <w:rPr>
                 <w:rStyle w:val="Lienhypertexte"/>
@@ -2922,7 +2924,7 @@
                 <w:noProof/>
                 <w:webHidden/>
               </w:rPr>
-              <w:instrText xml:space="preserve"> PAGEREF _Toc514687762 \h </w:instrText>
+              <w:instrText xml:space="preserve"> PAGEREF _Toc514688555 \h </w:instrText>
             </w:r>
             <w:r>
               <w:rPr>
@@ -2942,7 +2944,7 @@
                 <w:noProof/>
                 <w:webHidden/>
               </w:rPr>
-              <w:t>19</w:t>
+              <w:t>18</w:t>
             </w:r>
             <w:r>
               <w:rPr>
@@ -2967,7 +2969,7 @@
               <w:lang w:eastAsia="fr-FR"/>
             </w:rPr>
           </w:pPr>
-          <w:hyperlink w:anchor="_Toc514687763" w:history="1">
+          <w:hyperlink w:anchor="_Toc514688556" w:history="1">
             <w:r>
               <w:rPr>
                 <w:rStyle w:val="Lienhypertexte"/>
@@ -2994,7 +2996,7 @@
                 <w:noProof/>
                 <w:webHidden/>
               </w:rPr>
-              <w:instrText xml:space="preserve"> PAGEREF _Toc514687763 \h </w:instrText>
+              <w:instrText xml:space="preserve"> PAGEREF _Toc514688556 \h </w:instrText>
             </w:r>
             <w:r>
               <w:rPr>
@@ -3014,7 +3016,7 @@
                 <w:noProof/>
                 <w:webHidden/>
               </w:rPr>
-              <w:t>19</w:t>
+              <w:t>18</w:t>
             </w:r>
             <w:r>
               <w:rPr>
@@ -3039,7 +3041,7 @@
               <w:lang w:eastAsia="fr-FR"/>
             </w:rPr>
           </w:pPr>
-          <w:hyperlink w:anchor="_Toc514687764" w:history="1">
+          <w:hyperlink w:anchor="_Toc514688557" w:history="1">
             <w:r>
               <w:rPr>
                 <w:rStyle w:val="Lienhypertexte"/>
@@ -3066,7 +3068,7 @@
                 <w:noProof/>
                 <w:webHidden/>
               </w:rPr>
-              <w:instrText xml:space="preserve"> PAGEREF _Toc514687764 \h </w:instrText>
+              <w:instrText xml:space="preserve"> PAGEREF _Toc514688557 \h </w:instrText>
             </w:r>
             <w:r>
               <w:rPr>
@@ -3086,7 +3088,7 @@
                 <w:noProof/>
                 <w:webHidden/>
               </w:rPr>
-              <w:t>19</w:t>
+              <w:t>18</w:t>
             </w:r>
             <w:r>
               <w:rPr>
@@ -3111,7 +3113,7 @@
               <w:lang w:eastAsia="fr-FR"/>
             </w:rPr>
           </w:pPr>
-          <w:hyperlink w:anchor="_Toc514687765" w:history="1">
+          <w:hyperlink w:anchor="_Toc514688558" w:history="1">
             <w:r>
               <w:rPr>
                 <w:rStyle w:val="Lienhypertexte"/>
@@ -3138,7 +3140,7 @@
                 <w:noProof/>
                 <w:webHidden/>
               </w:rPr>
-              <w:instrText xml:space="preserve"> PAGEREF _Toc514687765 \h </w:instrText>
+              <w:instrText xml:space="preserve"> PAGEREF _Toc514688558 \h </w:instrText>
             </w:r>
             <w:r>
               <w:rPr>
@@ -3158,7 +3160,7 @@
                 <w:noProof/>
                 <w:webHidden/>
               </w:rPr>
-              <w:t>19</w:t>
+              <w:t>18</w:t>
             </w:r>
             <w:r>
               <w:rPr>
@@ -3183,7 +3185,7 @@
               <w:lang w:eastAsia="fr-FR"/>
             </w:rPr>
           </w:pPr>
-          <w:hyperlink w:anchor="_Toc514687766" w:history="1">
+          <w:hyperlink w:anchor="_Toc514688559" w:history="1">
             <w:r>
               <w:rPr>
                 <w:rStyle w:val="Lienhypertexte"/>
@@ -3210,7 +3212,7 @@
                 <w:noProof/>
                 <w:webHidden/>
               </w:rPr>
-              <w:instrText xml:space="preserve"> PAGEREF _Toc514687766 \h </w:instrText>
+              <w:instrText xml:space="preserve"> PAGEREF _Toc514688559 \h </w:instrText>
             </w:r>
             <w:r>
               <w:rPr>
@@ -3264,12 +3266,12 @@
       <w:pPr>
         <w:pStyle w:val="Titre1"/>
       </w:pPr>
-      <w:bookmarkStart w:id="0" w:name="_Toc514687733"/>
+      <w:bookmarkStart w:id="1" w:name="_Toc514688526"/>
       <w:r>
         <w:lastRenderedPageBreak/>
         <w:t>1 Prérequis</w:t>
       </w:r>
-      <w:bookmarkEnd w:id="0"/>
+      <w:bookmarkEnd w:id="1"/>
     </w:p>
     <w:p>
       <w:pPr>
@@ -3307,11 +3309,11 @@
       <w:pPr>
         <w:pStyle w:val="Titre1"/>
       </w:pPr>
-      <w:bookmarkStart w:id="1" w:name="_Toc514687734"/>
+      <w:bookmarkStart w:id="2" w:name="_Toc514688527"/>
       <w:r>
         <w:t>2 Lancement du logiciel</w:t>
       </w:r>
-      <w:bookmarkEnd w:id="1"/>
+      <w:bookmarkEnd w:id="2"/>
     </w:p>
     <w:p>
       <w:pPr>
@@ -3490,7 +3492,7 @@
           <w:lang w:eastAsia="fr-CH"/>
         </w:rPr>
       </w:pPr>
-      <w:bookmarkStart w:id="2" w:name="_Toc514687696"/>
+      <w:bookmarkStart w:id="3" w:name="_Toc514688479"/>
       <w:r>
         <w:t xml:space="preserve">Figure </w:t>
       </w:r>
@@ -3531,7 +3533,7 @@
       <w:r>
         <w:t>BlaajjPaint</w:t>
       </w:r>
-      <w:bookmarkEnd w:id="2"/>
+      <w:bookmarkEnd w:id="3"/>
       <w:proofErr w:type="spellEnd"/>
     </w:p>
     <w:p>
@@ -3622,11 +3624,11 @@
       <w:pPr>
         <w:pStyle w:val="Titre2"/>
       </w:pPr>
-      <w:bookmarkStart w:id="3" w:name="_Toc514687735"/>
+      <w:bookmarkStart w:id="4" w:name="_Toc514688528"/>
       <w:r>
         <w:t>2.1 Ouvrir un nouveau projet</w:t>
       </w:r>
-      <w:bookmarkEnd w:id="3"/>
+      <w:bookmarkEnd w:id="4"/>
     </w:p>
     <w:p>
       <w:pPr>
@@ -3849,7 +3851,7 @@
           <w:szCs w:val="22"/>
         </w:rPr>
       </w:pPr>
-      <w:bookmarkStart w:id="4" w:name="_Toc514687697"/>
+      <w:bookmarkStart w:id="5" w:name="_Toc514688480"/>
       <w:r>
         <w:t xml:space="preserve">Figure </w:t>
       </w:r>
@@ -3880,7 +3882,7 @@
       <w:r>
         <w:t>.</w:t>
       </w:r>
-      <w:bookmarkEnd w:id="4"/>
+      <w:bookmarkEnd w:id="5"/>
     </w:p>
     <w:p>
       <w:pPr>
@@ -4008,7 +4010,7 @@
         <w:pStyle w:val="Lgende"/>
         <w:jc w:val="center"/>
       </w:pPr>
-      <w:bookmarkStart w:id="5" w:name="_Toc514687698"/>
+      <w:bookmarkStart w:id="6" w:name="_Toc514688481"/>
       <w:r>
         <w:t xml:space="preserve">Figure </w:t>
       </w:r>
@@ -4045,7 +4047,7 @@
       <w:r>
         <w:t>: Ouverture d'un nouveau projet</w:t>
       </w:r>
-      <w:bookmarkEnd w:id="5"/>
+      <w:bookmarkEnd w:id="6"/>
     </w:p>
     <w:p>
       <w:pPr>
@@ -4121,13 +4123,11 @@
       <w:pPr>
         <w:pStyle w:val="Titre2"/>
       </w:pPr>
-      <w:bookmarkStart w:id="6" w:name="_Toc514687736"/>
-      <w:bookmarkStart w:id="7" w:name="_GoBack"/>
+      <w:bookmarkStart w:id="7" w:name="_Toc514688529"/>
+      <w:r>
+        <w:t>2.2 Ouvrir un projet existant</w:t>
+      </w:r>
       <w:bookmarkEnd w:id="7"/>
-      <w:r>
-        <w:t>2.2 Ouvrir un projet existant</w:t>
-      </w:r>
-      <w:bookmarkEnd w:id="6"/>
     </w:p>
     <w:p>
       <w:pPr>
@@ -4318,7 +4318,7 @@
         <w:pStyle w:val="Lgende"/>
         <w:jc w:val="center"/>
       </w:pPr>
-      <w:bookmarkStart w:id="8" w:name="_Toc514687699"/>
+      <w:bookmarkStart w:id="8" w:name="_Toc514688482"/>
       <w:r>
         <w:t xml:space="preserve">Figure </w:t>
       </w:r>
@@ -4475,7 +4475,7 @@
         <w:pStyle w:val="Lgende"/>
         <w:jc w:val="center"/>
       </w:pPr>
-      <w:bookmarkStart w:id="9" w:name="_Toc514687700"/>
+      <w:bookmarkStart w:id="9" w:name="_Toc514688483"/>
       <w:r>
         <w:t xml:space="preserve">Figure </w:t>
       </w:r>
@@ -4589,7 +4589,7 @@
       <w:pPr>
         <w:pStyle w:val="Titre1"/>
       </w:pPr>
-      <w:bookmarkStart w:id="10" w:name="_Toc514687737"/>
+      <w:bookmarkStart w:id="10" w:name="_Toc514688530"/>
       <w:r>
         <w:t>3 Organisation de la fenêtre</w:t>
       </w:r>
@@ -4684,29 +4684,10 @@
     </w:p>
     <w:p>
       <w:pPr>
-        <w:spacing w:after="160"/>
-      </w:pPr>
-      <w:r>
-        <w:br w:type="page"/>
-      </w:r>
-    </w:p>
-    <w:p>
-      <w:pPr>
-        <w:jc w:val="center"/>
-      </w:pPr>
-    </w:p>
-    <w:p>
-      <w:pPr>
         <w:pStyle w:val="Lgende"/>
         <w:jc w:val="center"/>
-        <w:rPr>
-          <w:rFonts w:ascii="Times New Roman" w:eastAsia="Times New Roman" w:hAnsi="Times New Roman" w:cs="Times New Roman"/>
-          <w:sz w:val="24"/>
-          <w:szCs w:val="24"/>
-          <w:lang w:eastAsia="fr-CH"/>
-        </w:rPr>
-      </w:pPr>
-      <w:bookmarkStart w:id="11" w:name="_Toc514687701"/>
+      </w:pPr>
+      <w:bookmarkStart w:id="11" w:name="_Toc514688484"/>
       <w:r>
         <w:t xml:space="preserve">Figure </w:t>
       </w:r>
@@ -4744,6 +4725,14 @@
         <w:t>: Organisation de la fenêtre</w:t>
       </w:r>
       <w:bookmarkEnd w:id="11"/>
+    </w:p>
+    <w:p>
+      <w:pPr>
+        <w:spacing w:after="160"/>
+      </w:pPr>
+      <w:r>
+        <w:br w:type="page"/>
+      </w:r>
     </w:p>
     <w:p>
       <w:pPr>
@@ -4760,6 +4749,7 @@
         <w:rPr>
           <w:lang w:eastAsia="fr-CH"/>
         </w:rPr>
+        <w:lastRenderedPageBreak/>
         <w:t xml:space="preserve">La barre </w:t>
       </w:r>
       <w:r>
@@ -5539,7 +5529,7 @@
       <w:pPr>
         <w:pStyle w:val="Titre1"/>
       </w:pPr>
-      <w:bookmarkStart w:id="12" w:name="_Toc514687738"/>
+      <w:bookmarkStart w:id="12" w:name="_Toc514688531"/>
       <w:r>
         <w:t>4 Description des outils</w:t>
       </w:r>
@@ -5549,7 +5539,7 @@
       <w:pPr>
         <w:pStyle w:val="Titre2"/>
       </w:pPr>
-      <w:bookmarkStart w:id="13" w:name="_Toc514687739"/>
+      <w:bookmarkStart w:id="13" w:name="_Toc514688532"/>
       <w:r>
         <w:rPr>
           <w:rFonts w:ascii="Arial" w:hAnsi="Arial" w:cs="Arial"/>
@@ -5721,30 +5711,15 @@
     </w:p>
     <w:p>
       <w:pPr>
-        <w:spacing w:after="160"/>
-        <w:rPr>
-          <w:lang w:eastAsia="fr-CH"/>
-        </w:rPr>
-      </w:pPr>
-      <w:r>
-        <w:rPr>
-          <w:lang w:eastAsia="fr-CH"/>
-        </w:rPr>
-        <w:br w:type="page"/>
-      </w:r>
-    </w:p>
-    <w:p>
-      <w:pPr>
         <w:pStyle w:val="Titre2"/>
       </w:pPr>
-      <w:bookmarkStart w:id="14" w:name="_Toc514687740"/>
+      <w:bookmarkStart w:id="14" w:name="_Toc514688533"/>
       <w:r>
         <w:rPr>
           <w:rFonts w:ascii="Arial" w:hAnsi="Arial" w:cs="Arial"/>
           <w:noProof/>
           <w:color w:val="000000"/>
         </w:rPr>
-        <w:lastRenderedPageBreak/>
         <w:drawing>
           <wp:anchor distT="0" distB="0" distL="114300" distR="114300" simplePos="0" relativeHeight="251667456" behindDoc="1" locked="0" layoutInCell="1" allowOverlap="1">
             <wp:simplePos x="0" y="0"/>
@@ -5910,6 +5885,7 @@
           <w:b/>
           <w:lang w:eastAsia="fr-CH"/>
         </w:rPr>
+        <w:lastRenderedPageBreak/>
         <w:t>Attention, si un calque est complètement sorti de la zone d</w:t>
       </w:r>
       <w:r>
@@ -5990,7 +5966,7 @@
         <w:pStyle w:val="Lgende"/>
         <w:jc w:val="center"/>
       </w:pPr>
-      <w:bookmarkStart w:id="15" w:name="_Toc514687702"/>
+      <w:bookmarkStart w:id="15" w:name="_Toc514688485"/>
       <w:r>
         <w:t xml:space="preserve">Figure </w:t>
       </w:r>
@@ -6027,7 +6003,7 @@
           <w:i/>
         </w:rPr>
       </w:pPr>
-      <w:bookmarkStart w:id="16" w:name="_Toc514687741"/>
+      <w:bookmarkStart w:id="16" w:name="_Toc514688534"/>
       <w:r>
         <w:rPr>
           <w:rFonts w:ascii="Arial" w:hAnsi="Arial" w:cs="Arial"/>
@@ -6331,7 +6307,7 @@
         <w:pStyle w:val="Lgende"/>
         <w:jc w:val="center"/>
       </w:pPr>
-      <w:bookmarkStart w:id="17" w:name="_Toc514687703"/>
+      <w:bookmarkStart w:id="17" w:name="_Toc514688486"/>
       <w:r>
         <w:t xml:space="preserve">Figure </w:t>
       </w:r>
@@ -6372,11 +6348,10 @@
         <w:rPr>
           <w:noProof/>
         </w:rPr>
-        <w:lastRenderedPageBreak/>
         <w:drawing>
           <wp:inline distT="0" distB="0" distL="0" distR="0" wp14:anchorId="05441DB0" wp14:editId="4C611014">
-            <wp:extent cx="2772383" cy="2272061"/>
-            <wp:effectExtent l="0" t="0" r="0" b="1270"/>
+            <wp:extent cx="2480553" cy="2032897"/>
+            <wp:effectExtent l="0" t="0" r="0" b="0"/>
             <wp:docPr id="78" name="Image 78"/>
             <wp:cNvGraphicFramePr>
               <a:graphicFrameLocks xmlns:a="http://schemas.openxmlformats.org/drawingml/2006/main" noChangeAspect="1"/>
@@ -6397,7 +6372,7 @@
                   <pic:spPr>
                     <a:xfrm>
                       <a:off x="0" y="0"/>
-                      <a:ext cx="2808787" cy="2301895"/>
+                      <a:ext cx="2537271" cy="2079379"/>
                     </a:xfrm>
                     <a:prstGeom prst="rect">
                       <a:avLst/>
@@ -6415,7 +6390,7 @@
         <w:pStyle w:val="Lgende"/>
         <w:jc w:val="center"/>
       </w:pPr>
-      <w:bookmarkStart w:id="18" w:name="_Toc514687704"/>
+      <w:bookmarkStart w:id="18" w:name="_Toc514688487"/>
       <w:r>
         <w:t xml:space="preserve">Figure </w:t>
       </w:r>
@@ -6449,13 +6424,14 @@
       <w:pPr>
         <w:pStyle w:val="Titre2"/>
       </w:pPr>
-      <w:bookmarkStart w:id="19" w:name="_Toc514687742"/>
+      <w:bookmarkStart w:id="19" w:name="_Toc514688535"/>
       <w:r>
         <w:rPr>
           <w:rFonts w:ascii="Arial" w:hAnsi="Arial" w:cs="Arial"/>
           <w:noProof/>
           <w:color w:val="000000"/>
         </w:rPr>
+        <w:lastRenderedPageBreak/>
         <w:drawing>
           <wp:anchor distT="0" distB="0" distL="114300" distR="114300" simplePos="0" relativeHeight="251670528" behindDoc="1" locked="0" layoutInCell="1" allowOverlap="1">
             <wp:simplePos x="0" y="0"/>
@@ -6607,7 +6583,7 @@
       <w:pPr>
         <w:pStyle w:val="Titre2"/>
       </w:pPr>
-      <w:bookmarkStart w:id="20" w:name="_Toc514687743"/>
+      <w:bookmarkStart w:id="20" w:name="_Toc514688536"/>
       <w:r>
         <w:rPr>
           <w:rFonts w:ascii="Arial" w:hAnsi="Arial" w:cs="Arial"/>
@@ -7037,7 +7013,7 @@
           <w:szCs w:val="22"/>
         </w:rPr>
       </w:pPr>
-      <w:bookmarkStart w:id="21" w:name="_Toc514687705"/>
+      <w:bookmarkStart w:id="21" w:name="_Toc514688488"/>
       <w:r>
         <w:t xml:space="preserve">Figure </w:t>
       </w:r>
@@ -7071,14 +7047,13 @@
       <w:pPr>
         <w:pStyle w:val="Titre2"/>
       </w:pPr>
-      <w:bookmarkStart w:id="22" w:name="_Toc514687744"/>
+      <w:bookmarkStart w:id="22" w:name="_Toc514688537"/>
       <w:r>
         <w:rPr>
           <w:rFonts w:ascii="Arial" w:hAnsi="Arial" w:cs="Arial"/>
           <w:noProof/>
           <w:color w:val="000000"/>
         </w:rPr>
-        <w:lastRenderedPageBreak/>
         <w:drawing>
           <wp:anchor distT="0" distB="0" distL="114300" distR="114300" simplePos="0" relativeHeight="251672576" behindDoc="1" locked="0" layoutInCell="1" allowOverlap="1">
             <wp:simplePos x="0" y="0"/>
@@ -7383,7 +7358,7 @@
                                 <w:lang w:eastAsia="fr-CH"/>
                               </w:rPr>
                             </w:pPr>
-                            <w:bookmarkStart w:id="23" w:name="_Toc514687706"/>
+                            <w:bookmarkStart w:id="23" w:name="_Toc514688489"/>
                             <w:r>
                               <w:t xml:space="preserve">Figure </w:t>
                             </w:r>
@@ -7465,7 +7440,7 @@
                           <w:lang w:eastAsia="fr-CH"/>
                         </w:rPr>
                       </w:pPr>
-                      <w:bookmarkStart w:id="24" w:name="_Toc514687706"/>
+                      <w:bookmarkStart w:id="24" w:name="_Toc514688489"/>
                       <w:r>
                         <w:t xml:space="preserve">Figure </w:t>
                       </w:r>
@@ -7628,7 +7603,7 @@
       <w:pPr>
         <w:pStyle w:val="Titre2"/>
       </w:pPr>
-      <w:bookmarkStart w:id="25" w:name="_Toc514687745"/>
+      <w:bookmarkStart w:id="25" w:name="_Toc514688538"/>
       <w:r>
         <w:rPr>
           <w:rFonts w:ascii="Arial" w:hAnsi="Arial" w:cs="Arial"/>
@@ -7773,6 +7748,7 @@
           <w:b/>
           <w:lang w:eastAsia="fr-CH"/>
         </w:rPr>
+        <w:lastRenderedPageBreak/>
         <w:t xml:space="preserve">Attention, </w:t>
       </w:r>
       <w:r>
@@ -7889,7 +7865,7 @@
         <w:pStyle w:val="Lgende"/>
         <w:jc w:val="center"/>
       </w:pPr>
-      <w:bookmarkStart w:id="26" w:name="_Toc514687707"/>
+      <w:bookmarkStart w:id="26" w:name="_Toc514688490"/>
       <w:r>
         <w:t xml:space="preserve">Figure </w:t>
       </w:r>
@@ -7923,7 +7899,7 @@
       <w:pPr>
         <w:pStyle w:val="Titre2"/>
       </w:pPr>
-      <w:bookmarkStart w:id="27" w:name="_Toc514687746"/>
+      <w:bookmarkStart w:id="27" w:name="_Toc514688539"/>
       <w:r>
         <w:rPr>
           <w:rFonts w:ascii="Arial" w:hAnsi="Arial" w:cs="Arial"/>
@@ -8098,7 +8074,7 @@
         <w:pStyle w:val="Lgende"/>
         <w:jc w:val="center"/>
       </w:pPr>
-      <w:bookmarkStart w:id="28" w:name="_Toc514687708"/>
+      <w:bookmarkStart w:id="28" w:name="_Toc514688491"/>
       <w:r>
         <w:t xml:space="preserve">Figure </w:t>
       </w:r>
@@ -8277,7 +8253,7 @@
         <w:pStyle w:val="Lgende"/>
         <w:jc w:val="center"/>
       </w:pPr>
-      <w:bookmarkStart w:id="29" w:name="_Toc514687709"/>
+      <w:bookmarkStart w:id="29" w:name="_Toc514688492"/>
       <w:r>
         <w:t xml:space="preserve">Figure </w:t>
       </w:r>
@@ -8349,7 +8325,6 @@
         <w:rPr>
           <w:noProof/>
         </w:rPr>
-        <w:lastRenderedPageBreak/>
         <w:drawing>
           <wp:inline distT="0" distB="0" distL="0" distR="0" wp14:anchorId="3929D856" wp14:editId="63FC36B4">
             <wp:extent cx="5213985" cy="1756386"/>
@@ -8392,7 +8367,7 @@
         <w:pStyle w:val="Lgende"/>
         <w:jc w:val="center"/>
       </w:pPr>
-      <w:bookmarkStart w:id="30" w:name="_Toc514687710"/>
+      <w:bookmarkStart w:id="30" w:name="_Toc514688493"/>
       <w:r>
         <w:t xml:space="preserve">Figure </w:t>
       </w:r>
@@ -8440,10 +8415,11 @@
           <w:noProof/>
           <w:lang w:eastAsia="fr-CH"/>
         </w:rPr>
+        <w:lastRenderedPageBreak/>
         <w:drawing>
           <wp:inline distT="0" distB="0" distL="0" distR="0">
-            <wp:extent cx="2891790" cy="1541780"/>
-            <wp:effectExtent l="0" t="0" r="3810" b="1270"/>
+            <wp:extent cx="3521413" cy="1877469"/>
+            <wp:effectExtent l="0" t="0" r="0" b="2540"/>
             <wp:docPr id="38" name="Image 38" descr="https://lh6.googleusercontent.com/p_cODYhTV2WYft418Oz0SD75znPlYC-EX4x7wz02oOd_X9gLEnsFn2xJfT3Wi714okTd8xwe1TaFJ1HLyEvGIfVwNT_uA2nhPn-Wvf6BFxU8970cqnussj1Rp-F46DK0UvZbhTmm"/>
             <wp:cNvGraphicFramePr>
               <a:graphicFrameLocks xmlns:a="http://schemas.openxmlformats.org/drawingml/2006/main" noChangeAspect="1"/>
@@ -8473,7 +8449,7 @@
                   <pic:spPr bwMode="auto">
                     <a:xfrm>
                       <a:off x="0" y="0"/>
-                      <a:ext cx="2891790" cy="1541780"/>
+                      <a:ext cx="3554757" cy="1895247"/>
                     </a:xfrm>
                     <a:prstGeom prst="rect">
                       <a:avLst/>
@@ -8501,7 +8477,7 @@
           <w:lang w:eastAsia="fr-CH"/>
         </w:rPr>
       </w:pPr>
-      <w:bookmarkStart w:id="31" w:name="_Toc514687711"/>
+      <w:bookmarkStart w:id="31" w:name="_Toc514688494"/>
       <w:r>
         <w:t xml:space="preserve">Figure </w:t>
       </w:r>
@@ -8818,7 +8794,7 @@
       <w:pPr>
         <w:pStyle w:val="Titre2"/>
       </w:pPr>
-      <w:bookmarkStart w:id="32" w:name="_Toc514687747"/>
+      <w:bookmarkStart w:id="32" w:name="_Toc514688540"/>
       <w:r>
         <w:rPr>
           <w:rFonts w:ascii="Arial" w:hAnsi="Arial" w:cs="Arial"/>
@@ -9144,7 +9120,7 @@
           <w:lang w:eastAsia="fr-CH"/>
         </w:rPr>
       </w:pPr>
-      <w:bookmarkStart w:id="33" w:name="_Toc514687712"/>
+      <w:bookmarkStart w:id="33" w:name="_Toc514688495"/>
       <w:r>
         <w:t xml:space="preserve">Figure </w:t>
       </w:r>
@@ -9249,15 +9225,14 @@
           <w:szCs w:val="24"/>
           <w:lang w:eastAsia="fr-CH"/>
         </w:rPr>
-        <w:lastRenderedPageBreak/>
         <w:drawing>
           <wp:anchor distT="0" distB="0" distL="114300" distR="114300" simplePos="0" relativeHeight="251677696" behindDoc="1" locked="0" layoutInCell="1" allowOverlap="1">
             <wp:simplePos x="0" y="0"/>
             <wp:positionH relativeFrom="column">
-              <wp:posOffset>3127416</wp:posOffset>
+              <wp:posOffset>1484198</wp:posOffset>
             </wp:positionH>
             <wp:positionV relativeFrom="paragraph">
-              <wp:posOffset>24832</wp:posOffset>
+              <wp:posOffset>102587</wp:posOffset>
             </wp:positionV>
             <wp:extent cx="2046605" cy="1925955"/>
             <wp:effectExtent l="0" t="0" r="0" b="4445"/>
@@ -9321,82 +9296,6 @@
           </wp:anchor>
         </w:drawing>
       </w:r>
-      <w:r>
-        <w:rPr>
-          <w:noProof/>
-          <w:lang w:eastAsia="fr-CH"/>
-        </w:rPr>
-        <w:drawing>
-          <wp:anchor distT="0" distB="0" distL="114300" distR="114300" simplePos="0" relativeHeight="251676672" behindDoc="1" locked="0" layoutInCell="1" allowOverlap="1">
-            <wp:simplePos x="0" y="0"/>
-            <wp:positionH relativeFrom="column">
-              <wp:posOffset>394537</wp:posOffset>
-            </wp:positionH>
-            <wp:positionV relativeFrom="paragraph">
-              <wp:posOffset>90508</wp:posOffset>
-            </wp:positionV>
-            <wp:extent cx="2317750" cy="393700"/>
-            <wp:effectExtent l="0" t="0" r="6350" b="0"/>
-            <wp:wrapTight wrapText="bothSides">
-              <wp:wrapPolygon edited="0">
-                <wp:start x="0" y="0"/>
-                <wp:lineTo x="0" y="20903"/>
-                <wp:lineTo x="21541" y="20903"/>
-                <wp:lineTo x="21541" y="0"/>
-                <wp:lineTo x="0" y="0"/>
-              </wp:wrapPolygon>
-            </wp:wrapTight>
-            <wp:docPr id="34" name="Image 34" descr="https://lh5.googleusercontent.com/Hnhr7lj6MemdtDrLvHdyiy9j8IbBo_gRfYua6eWeeNnrAbmhHVa8e2YCoBbMA3unX76x2LSnoV0A6jRmTNEXeoS6L7og_wxaGnSZMCm8yWcpulxXuV5VUCEzerkOZxqGcrPoSb-v"/>
-            <wp:cNvGraphicFramePr>
-              <a:graphicFrameLocks xmlns:a="http://schemas.openxmlformats.org/drawingml/2006/main" noChangeAspect="1"/>
-            </wp:cNvGraphicFramePr>
-            <a:graphic xmlns:a="http://schemas.openxmlformats.org/drawingml/2006/main">
-              <a:graphicData uri="http://schemas.openxmlformats.org/drawingml/2006/picture">
-                <pic:pic xmlns:pic="http://schemas.openxmlformats.org/drawingml/2006/picture">
-                  <pic:nvPicPr>
-                    <pic:cNvPr id="0" name="Picture 38" descr="https://lh5.googleusercontent.com/Hnhr7lj6MemdtDrLvHdyiy9j8IbBo_gRfYua6eWeeNnrAbmhHVa8e2YCoBbMA3unX76x2LSnoV0A6jRmTNEXeoS6L7og_wxaGnSZMCm8yWcpulxXuV5VUCEzerkOZxqGcrPoSb-v"/>
-                    <pic:cNvPicPr>
-                      <a:picLocks noChangeAspect="1" noChangeArrowheads="1"/>
-                    </pic:cNvPicPr>
-                  </pic:nvPicPr>
-                  <pic:blipFill>
-                    <a:blip r:embed="rId37">
-                      <a:extLst>
-                        <a:ext uri="{28A0092B-C50C-407E-A947-70E740481C1C}">
-                          <a14:useLocalDpi xmlns:a14="http://schemas.microsoft.com/office/drawing/2010/main" val="0"/>
-                        </a:ext>
-                      </a:extLst>
-                    </a:blip>
-                    <a:srcRect/>
-                    <a:stretch>
-                      <a:fillRect/>
-                    </a:stretch>
-                  </pic:blipFill>
-                  <pic:spPr bwMode="auto">
-                    <a:xfrm>
-                      <a:off x="0" y="0"/>
-                      <a:ext cx="2317750" cy="393700"/>
-                    </a:xfrm>
-                    <a:prstGeom prst="rect">
-                      <a:avLst/>
-                    </a:prstGeom>
-                    <a:noFill/>
-                    <a:ln>
-                      <a:noFill/>
-                    </a:ln>
-                  </pic:spPr>
-                </pic:pic>
-              </a:graphicData>
-            </a:graphic>
-            <wp14:sizeRelH relativeFrom="page">
-              <wp14:pctWidth>0</wp14:pctWidth>
-            </wp14:sizeRelH>
-            <wp14:sizeRelV relativeFrom="page">
-              <wp14:pctHeight>0</wp14:pctHeight>
-            </wp14:sizeRelV>
-          </wp:anchor>
-        </w:drawing>
-      </w:r>
     </w:p>
     <w:p>
       <w:pPr>
@@ -9404,76 +9303,6 @@
           <w:rFonts w:ascii="Times New Roman" w:hAnsi="Times New Roman" w:cs="Times New Roman"/>
           <w:sz w:val="10"/>
           <w:szCs w:val="10"/>
-          <w:lang w:eastAsia="fr-CH"/>
-        </w:rPr>
-      </w:pPr>
-    </w:p>
-    <w:p>
-      <w:pPr>
-        <w:rPr>
-          <w:lang w:eastAsia="fr-CH"/>
-        </w:rPr>
-      </w:pPr>
-    </w:p>
-    <w:p>
-      <w:pPr>
-        <w:rPr>
-          <w:lang w:eastAsia="fr-CH"/>
-        </w:rPr>
-      </w:pPr>
-      <w:r>
-        <w:rPr>
-          <w:lang w:eastAsia="fr-CH"/>
-        </w:rPr>
-        <w:t xml:space="preserve"> </w:t>
-      </w:r>
-    </w:p>
-    <w:p/>
-    <w:p>
-      <w:pPr>
-        <w:rPr>
-          <w:lang w:eastAsia="fr-CH"/>
-        </w:rPr>
-      </w:pPr>
-    </w:p>
-    <w:p>
-      <w:pPr>
-        <w:rPr>
-          <w:lang w:eastAsia="fr-CH"/>
-        </w:rPr>
-      </w:pPr>
-    </w:p>
-    <w:p>
-      <w:pPr>
-        <w:rPr>
-          <w:lang w:eastAsia="fr-CH"/>
-        </w:rPr>
-      </w:pPr>
-    </w:p>
-    <w:p>
-      <w:pPr>
-        <w:rPr>
-          <w:lang w:eastAsia="fr-CH"/>
-        </w:rPr>
-      </w:pPr>
-    </w:p>
-    <w:p>
-      <w:pPr>
-        <w:rPr>
-          <w:lang w:eastAsia="fr-CH"/>
-        </w:rPr>
-      </w:pPr>
-    </w:p>
-    <w:p>
-      <w:pPr>
-        <w:rPr>
-          <w:lang w:eastAsia="fr-CH"/>
-        </w:rPr>
-      </w:pPr>
-    </w:p>
-    <w:p>
-      <w:pPr>
-        <w:rPr>
           <w:lang w:eastAsia="fr-CH"/>
         </w:rPr>
       </w:pPr>
@@ -9487,10 +9316,10 @@
               <wp:anchor distT="0" distB="0" distL="114300" distR="114300" simplePos="0" relativeHeight="251679744" behindDoc="1" locked="0" layoutInCell="1" allowOverlap="1" wp14:anchorId="721085F7" wp14:editId="7EF049B1">
                 <wp:simplePos x="0" y="0"/>
                 <wp:positionH relativeFrom="column">
-                  <wp:posOffset>3127415</wp:posOffset>
+                  <wp:posOffset>3457589</wp:posOffset>
                 </wp:positionH>
                 <wp:positionV relativeFrom="paragraph">
-                  <wp:posOffset>30480</wp:posOffset>
+                  <wp:posOffset>76835</wp:posOffset>
                 </wp:positionV>
                 <wp:extent cx="2046605" cy="635"/>
                 <wp:effectExtent l="0" t="0" r="0" b="12065"/>
@@ -9536,7 +9365,7 @@
                                 <w:lang w:eastAsia="fr-CH"/>
                               </w:rPr>
                             </w:pPr>
-                            <w:bookmarkStart w:id="34" w:name="_Toc514687713"/>
+                            <w:bookmarkStart w:id="34" w:name="_Toc514688496"/>
                             <w:r>
                               <w:t xml:space="preserve">Figure </w:t>
                             </w:r>
@@ -9562,7 +9391,13 @@
                               <w:t xml:space="preserve"> : </w:t>
                             </w:r>
                             <w:r>
-                              <w:t>formes prédéfinies</w:t>
+                              <w:t>Les f</w:t>
+                            </w:r>
+                            <w:r>
+                              <w:t>ormes prédéfinies</w:t>
+                            </w:r>
+                            <w:r>
+                              <w:t xml:space="preserve"> disponibles sont le carré et le cercle. Tous deux peuvent être pleins ou vides.</w:t>
                             </w:r>
                             <w:bookmarkEnd w:id="34"/>
                           </w:p>
@@ -9582,7 +9417,7 @@
           </mc:Choice>
           <mc:Fallback>
             <w:pict>
-              <v:shape w14:anchorId="721085F7" id="Zone de texte 11" o:spid="_x0000_s1027" type="#_x0000_t202" style="position:absolute;margin-left:246.25pt;margin-top:2.4pt;width:161.15pt;height:.05pt;z-index:-251636736;visibility:visible;mso-wrap-style:square;mso-wrap-distance-left:9pt;mso-wrap-distance-top:0;mso-wrap-distance-right:9pt;mso-wrap-distance-bottom:0;mso-position-horizontal:absolute;mso-position-horizontal-relative:text;mso-position-vertical:absolute;mso-position-vertical-relative:text;v-text-anchor:top" o:gfxdata="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" stroked="f">
+              <v:shape w14:anchorId="721085F7" id="Zone de texte 11" o:spid="_x0000_s1027" type="#_x0000_t202" style="position:absolute;margin-left:272.25pt;margin-top:6.05pt;width:161.15pt;height:.05pt;z-index:-251636736;visibility:visible;mso-wrap-style:square;mso-wrap-distance-left:9pt;mso-wrap-distance-top:0;mso-wrap-distance-right:9pt;mso-wrap-distance-bottom:0;mso-position-horizontal:absolute;mso-position-horizontal-relative:text;mso-position-vertical:absolute;mso-position-vertical-relative:text;v-text-anchor:top" o:gfxdata="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" stroked="f">
                 <v:textbox style="mso-fit-shape-to-text:t" inset="0,0,0,0">
                   <w:txbxContent>
                     <w:p>
@@ -9595,7 +9430,7 @@
                           <w:lang w:eastAsia="fr-CH"/>
                         </w:rPr>
                       </w:pPr>
-                      <w:bookmarkStart w:id="35" w:name="_Toc514687713"/>
+                      <w:bookmarkStart w:id="35" w:name="_Toc514688496"/>
                       <w:r>
                         <w:t xml:space="preserve">Figure </w:t>
                       </w:r>
@@ -9621,7 +9456,13 @@
                         <w:t xml:space="preserve"> : </w:t>
                       </w:r>
                       <w:r>
-                        <w:t>formes prédéfinies</w:t>
+                        <w:t>Les f</w:t>
+                      </w:r>
+                      <w:r>
+                        <w:t>ormes prédéfinies</w:t>
+                      </w:r>
+                      <w:r>
+                        <w:t xml:space="preserve"> disponibles sont le carré et le cercle. Tous deux peuvent être pleins ou vides.</w:t>
                       </w:r>
                       <w:bookmarkEnd w:id="35"/>
                     </w:p>
@@ -9636,10 +9477,74 @@
     </w:p>
     <w:p>
       <w:pPr>
+        <w:rPr>
+          <w:lang w:eastAsia="fr-CH"/>
+        </w:rPr>
+      </w:pPr>
+    </w:p>
+    <w:p>
+      <w:pPr>
+        <w:rPr>
+          <w:lang w:eastAsia="fr-CH"/>
+        </w:rPr>
+      </w:pPr>
+      <w:r>
+        <w:rPr>
+          <w:lang w:eastAsia="fr-CH"/>
+        </w:rPr>
+        <w:t xml:space="preserve"> </w:t>
+      </w:r>
+    </w:p>
+    <w:p/>
+    <w:p>
+      <w:pPr>
+        <w:rPr>
+          <w:lang w:eastAsia="fr-CH"/>
+        </w:rPr>
+      </w:pPr>
+    </w:p>
+    <w:p>
+      <w:pPr>
+        <w:rPr>
+          <w:lang w:eastAsia="fr-CH"/>
+        </w:rPr>
+      </w:pPr>
+    </w:p>
+    <w:p>
+      <w:pPr>
+        <w:rPr>
+          <w:lang w:eastAsia="fr-CH"/>
+        </w:rPr>
+      </w:pPr>
+    </w:p>
+    <w:p>
+      <w:pPr>
+        <w:rPr>
+          <w:lang w:eastAsia="fr-CH"/>
+        </w:rPr>
+      </w:pPr>
+    </w:p>
+    <w:p>
+      <w:pPr>
+        <w:rPr>
+          <w:lang w:eastAsia="fr-CH"/>
+        </w:rPr>
+      </w:pPr>
+    </w:p>
+    <w:p>
+      <w:pPr>
+        <w:rPr>
+          <w:lang w:eastAsia="fr-CH"/>
+        </w:rPr>
+      </w:pPr>
+    </w:p>
+    <w:p>
+      <w:pPr>
         <w:pStyle w:val="Titre1"/>
       </w:pPr>
-      <w:bookmarkStart w:id="36" w:name="_Toc514687748"/>
-      <w:r>
+      <w:bookmarkStart w:id="36" w:name="_Toc514688541"/>
+      <w:r>
+        <w:lastRenderedPageBreak/>
         <w:t>5 Description de la palette d’édition</w:t>
       </w:r>
       <w:bookmarkEnd w:id="36"/>
@@ -9840,7 +9745,7 @@
       <w:pPr>
         <w:pStyle w:val="Titre2"/>
       </w:pPr>
-      <w:bookmarkStart w:id="37" w:name="_Toc514687749"/>
+      <w:bookmarkStart w:id="37" w:name="_Toc514688542"/>
       <w:r>
         <w:t xml:space="preserve">5.1 </w:t>
       </w:r>
@@ -9921,7 +9826,7 @@
                                 <w:lang w:eastAsia="fr-CH"/>
                               </w:rPr>
                             </w:pPr>
-                            <w:bookmarkStart w:id="38" w:name="_Toc514687714"/>
+                            <w:bookmarkStart w:id="38" w:name="_Toc514688497"/>
                             <w:r>
                               <w:t xml:space="preserve">Figure </w:t>
                             </w:r>
@@ -9987,7 +9892,7 @@
                           <w:lang w:eastAsia="fr-CH"/>
                         </w:rPr>
                       </w:pPr>
-                      <w:bookmarkStart w:id="39" w:name="_Toc514687714"/>
+                      <w:bookmarkStart w:id="39" w:name="_Toc514688497"/>
                       <w:r>
                         <w:t xml:space="preserve">Figure </w:t>
                       </w:r>
@@ -10190,7 +10095,7 @@
       <w:pPr>
         <w:pStyle w:val="Titre2"/>
       </w:pPr>
-      <w:bookmarkStart w:id="40" w:name="_Toc514687750"/>
+      <w:bookmarkStart w:id="40" w:name="_Toc514688543"/>
       <w:r>
         <w:t>5.2 Panneau historique et Undo/</w:t>
       </w:r>
@@ -10401,7 +10306,7 @@
                                 <w:lang w:eastAsia="fr-CH"/>
                               </w:rPr>
                             </w:pPr>
-                            <w:bookmarkStart w:id="41" w:name="_Toc514687715"/>
+                            <w:bookmarkStart w:id="41" w:name="_Toc514688498"/>
                             <w:r>
                               <w:t xml:space="preserve">Figure </w:t>
                             </w:r>
@@ -10463,7 +10368,7 @@
                           <w:lang w:eastAsia="fr-CH"/>
                         </w:rPr>
                       </w:pPr>
-                      <w:bookmarkStart w:id="42" w:name="_Toc514687715"/>
+                      <w:bookmarkStart w:id="42" w:name="_Toc514688498"/>
                       <w:r>
                         <w:t xml:space="preserve">Figure </w:t>
                       </w:r>
@@ -10513,21 +10418,53 @@
           <w:szCs w:val="18"/>
         </w:rPr>
       </w:pPr>
-      <w:r>
-        <w:br w:type="page"/>
-      </w:r>
-    </w:p>
-    <w:p>
-      <w:pPr>
-        <w:rPr>
-          <w:lang w:eastAsia="fr-CH"/>
-        </w:rPr>
-      </w:pPr>
-      <w:r>
-        <w:rPr>
-          <w:lang w:eastAsia="fr-CH"/>
-        </w:rPr>
-        <w:lastRenderedPageBreak/>
+    </w:p>
+    <w:p>
+      <w:pPr>
+        <w:spacing w:after="160"/>
+        <w:rPr>
+          <w:i/>
+          <w:iCs/>
+          <w:color w:val="44546A" w:themeColor="text2"/>
+          <w:sz w:val="18"/>
+          <w:szCs w:val="18"/>
+        </w:rPr>
+      </w:pPr>
+    </w:p>
+    <w:p>
+      <w:pPr>
+        <w:spacing w:after="160"/>
+        <w:rPr>
+          <w:i/>
+          <w:iCs/>
+          <w:color w:val="44546A" w:themeColor="text2"/>
+          <w:sz w:val="18"/>
+          <w:szCs w:val="18"/>
+        </w:rPr>
+      </w:pPr>
+    </w:p>
+    <w:p>
+      <w:pPr>
+        <w:spacing w:after="160"/>
+        <w:rPr>
+          <w:i/>
+          <w:iCs/>
+          <w:color w:val="44546A" w:themeColor="text2"/>
+          <w:sz w:val="18"/>
+          <w:szCs w:val="18"/>
+        </w:rPr>
+      </w:pPr>
+    </w:p>
+    <w:p>
+      <w:pPr>
+        <w:rPr>
+          <w:lang w:eastAsia="fr-CH"/>
+        </w:rPr>
+      </w:pPr>
+      <w:r>
+        <w:rPr>
+          <w:lang w:eastAsia="fr-CH"/>
+        </w:rPr>
         <w:t>L’historique fonctionne avec un système d’Undo/</w:t>
       </w:r>
       <w:proofErr w:type="spellStart"/>
@@ -10664,14 +10601,8 @@
       <w:pPr>
         <w:pStyle w:val="Lgende"/>
         <w:jc w:val="center"/>
-        <w:rPr>
-          <w:rFonts w:ascii="Times New Roman" w:eastAsia="Times New Roman" w:hAnsi="Times New Roman" w:cs="Times New Roman"/>
-          <w:sz w:val="24"/>
-          <w:szCs w:val="24"/>
-          <w:lang w:eastAsia="fr-CH"/>
-        </w:rPr>
-      </w:pPr>
-      <w:bookmarkStart w:id="43" w:name="_Toc514687716"/>
+      </w:pPr>
+      <w:bookmarkStart w:id="43" w:name="_Toc514688499"/>
       <w:r>
         <w:t xml:space="preserve">Figure </w:t>
       </w:r>
@@ -10721,10 +10652,19 @@
     </w:p>
     <w:p>
       <w:pPr>
+        <w:spacing w:after="160"/>
+      </w:pPr>
+      <w:r>
+        <w:br w:type="page"/>
+      </w:r>
+    </w:p>
+    <w:p>
+      <w:pPr>
         <w:pStyle w:val="Titre3"/>
       </w:pPr>
-      <w:bookmarkStart w:id="44" w:name="_Toc514687751"/>
-      <w:r>
+      <w:bookmarkStart w:id="44" w:name="_Toc514688544"/>
+      <w:r>
+        <w:lastRenderedPageBreak/>
         <w:t xml:space="preserve">5.2.1 </w:t>
       </w:r>
       <w:r>
@@ -11222,7 +11162,7 @@
           <w:lang w:eastAsia="fr-CH"/>
         </w:rPr>
       </w:pPr>
-      <w:bookmarkStart w:id="45" w:name="_Toc514687717"/>
+      <w:bookmarkStart w:id="45" w:name="_Toc514688500"/>
       <w:r>
         <w:t xml:space="preserve">Figure </w:t>
       </w:r>
@@ -11466,7 +11406,7 @@
       <w:pPr>
         <w:pStyle w:val="Titre3"/>
       </w:pPr>
-      <w:bookmarkStart w:id="46" w:name="_Toc514687752"/>
+      <w:bookmarkStart w:id="46" w:name="_Toc514688545"/>
       <w:r>
         <w:t xml:space="preserve">5.2.2 </w:t>
       </w:r>
@@ -11685,7 +11625,6 @@
           <w:color w:val="000000"/>
           <w:lang w:eastAsia="fr-CH"/>
         </w:rPr>
-        <w:lastRenderedPageBreak/>
         <w:t xml:space="preserve"> </w:t>
       </w:r>
       <w:r>
@@ -11744,7 +11683,7 @@
           <w:lang w:eastAsia="fr-CH"/>
         </w:rPr>
       </w:pPr>
-      <w:bookmarkStart w:id="47" w:name="_Toc514687718"/>
+      <w:bookmarkStart w:id="47" w:name="_Toc514688501"/>
       <w:r>
         <w:t xml:space="preserve">Figure </w:t>
       </w:r>
@@ -11804,6 +11743,7 @@
         <w:rPr>
           <w:lang w:eastAsia="fr-CH"/>
         </w:rPr>
+        <w:lastRenderedPageBreak/>
         <w:t xml:space="preserve">L’action </w:t>
       </w:r>
       <w:r>
@@ -11847,7 +11787,7 @@
       <w:pPr>
         <w:pStyle w:val="Titre3"/>
       </w:pPr>
-      <w:bookmarkStart w:id="48" w:name="_Toc514687753"/>
+      <w:bookmarkStart w:id="48" w:name="_Toc514688546"/>
       <w:r>
         <w:t xml:space="preserve">5.2.3 </w:t>
       </w:r>
@@ -11985,7 +11925,7 @@
           <w:lang w:eastAsia="fr-CH"/>
         </w:rPr>
       </w:pPr>
-      <w:bookmarkStart w:id="49" w:name="_Toc514687719"/>
+      <w:bookmarkStart w:id="49" w:name="_Toc514688502"/>
       <w:r>
         <w:t xml:space="preserve">Figure </w:t>
       </w:r>
@@ -12028,7 +11968,7 @@
       <w:pPr>
         <w:pStyle w:val="Titre2"/>
       </w:pPr>
-      <w:bookmarkStart w:id="50" w:name="_Toc514687754"/>
+      <w:bookmarkStart w:id="50" w:name="_Toc514688547"/>
       <w:r>
         <w:rPr>
           <w:rFonts w:ascii="Arial" w:hAnsi="Arial" w:cs="Arial"/>
@@ -12042,7 +11982,7 @@
               <wp:posOffset>-15240</wp:posOffset>
             </wp:positionH>
             <wp:positionV relativeFrom="paragraph">
-              <wp:posOffset>324309</wp:posOffset>
+              <wp:posOffset>381203</wp:posOffset>
             </wp:positionV>
             <wp:extent cx="1685925" cy="2881630"/>
             <wp:effectExtent l="0" t="0" r="3175" b="1270"/>
@@ -12231,6 +12171,51 @@
     <w:p>
       <w:pPr>
         <w:rPr>
+          <w:b/>
+          <w:lang w:eastAsia="fr-CH"/>
+        </w:rPr>
+      </w:pPr>
+      <w:r>
+        <w:rPr>
+          <w:b/>
+          <w:lang w:eastAsia="fr-CH"/>
+        </w:rPr>
+        <w:t>Attent</w:t>
+      </w:r>
+      <w:r>
+        <w:rPr>
+          <w:b/>
+          <w:lang w:eastAsia="fr-CH"/>
+        </w:rPr>
+        <w:t xml:space="preserve">ion, les calques ne sont pas </w:t>
+      </w:r>
+      <w:proofErr w:type="spellStart"/>
+      <w:r>
+        <w:rPr>
+          <w:b/>
+          <w:lang w:eastAsia="fr-CH"/>
+        </w:rPr>
+        <w:t>re</w:t>
+      </w:r>
+      <w:r>
+        <w:rPr>
+          <w:b/>
+          <w:lang w:eastAsia="fr-CH"/>
+        </w:rPr>
+        <w:t>nommables</w:t>
+      </w:r>
+      <w:proofErr w:type="spellEnd"/>
+      <w:r>
+        <w:rPr>
+          <w:b/>
+          <w:lang w:eastAsia="fr-CH"/>
+        </w:rPr>
+        <w:t>.</w:t>
+      </w:r>
+    </w:p>
+    <w:p>
+      <w:pPr>
+        <w:rPr>
           <w:rFonts w:ascii="Times New Roman" w:hAnsi="Times New Roman" w:cs="Times New Roman"/>
           <w:b/>
           <w:sz w:val="24"/>
@@ -12238,54 +12223,25 @@
           <w:lang w:eastAsia="fr-CH"/>
         </w:rPr>
       </w:pPr>
-      <w:r>
-        <w:rPr>
-          <w:b/>
-          <w:lang w:eastAsia="fr-CH"/>
-        </w:rPr>
-        <w:t>Attent</w:t>
-      </w:r>
-      <w:r>
-        <w:rPr>
-          <w:b/>
-          <w:lang w:eastAsia="fr-CH"/>
-        </w:rPr>
-        <w:t xml:space="preserve">ion, les calques ne sont pas </w:t>
-      </w:r>
-      <w:proofErr w:type="spellStart"/>
-      <w:r>
-        <w:rPr>
-          <w:b/>
-          <w:lang w:eastAsia="fr-CH"/>
-        </w:rPr>
-        <w:t>re</w:t>
-      </w:r>
-      <w:r>
-        <w:rPr>
-          <w:b/>
-          <w:lang w:eastAsia="fr-CH"/>
-        </w:rPr>
-        <w:t>nommables</w:t>
-      </w:r>
-      <w:proofErr w:type="spellEnd"/>
-      <w:r>
-        <w:rPr>
-          <w:b/>
-          <w:lang w:eastAsia="fr-CH"/>
-        </w:rPr>
-        <w:t>.</w:t>
-      </w:r>
     </w:p>
     <w:p>
       <w:pPr>
         <w:pStyle w:val="Titre3"/>
+        <w:rPr>
+          <w:sz w:val="4"/>
+          <w:szCs w:val="4"/>
+        </w:rPr>
       </w:pPr>
     </w:p>
     <w:p>
       <w:pPr>
         <w:pStyle w:val="Titre3"/>
-      </w:pPr>
-      <w:bookmarkStart w:id="51" w:name="_Toc514687755"/>
+        <w:rPr>
+          <w:sz w:val="10"/>
+          <w:szCs w:val="10"/>
+        </w:rPr>
+      </w:pPr>
+      <w:bookmarkStart w:id="51" w:name="_Toc514688548"/>
       <w:r>
         <w:rPr>
           <w:noProof/>
@@ -12296,10 +12252,10 @@
               <wp:anchor distT="0" distB="0" distL="114300" distR="114300" simplePos="0" relativeHeight="251693056" behindDoc="1" locked="0" layoutInCell="1" allowOverlap="1" wp14:anchorId="1955DF27" wp14:editId="0E5EA4C0">
                 <wp:simplePos x="0" y="0"/>
                 <wp:positionH relativeFrom="column">
-                  <wp:posOffset>-5053</wp:posOffset>
+                  <wp:posOffset>-4445</wp:posOffset>
                 </wp:positionH>
                 <wp:positionV relativeFrom="paragraph">
-                  <wp:posOffset>218588</wp:posOffset>
+                  <wp:posOffset>195783</wp:posOffset>
                 </wp:positionV>
                 <wp:extent cx="1685925" cy="135890"/>
                 <wp:effectExtent l="0" t="0" r="3175" b="3810"/>
@@ -12347,7 +12303,7 @@
                                 <w:lang w:eastAsia="fr-CH"/>
                               </w:rPr>
                             </w:pPr>
-                            <w:bookmarkStart w:id="52" w:name="_Toc514687720"/>
+                            <w:bookmarkStart w:id="52" w:name="_Toc514688503"/>
                             <w:r>
                               <w:t xml:space="preserve">Figure </w:t>
                             </w:r>
@@ -12393,7 +12349,7 @@
           </mc:Choice>
           <mc:Fallback>
             <w:pict>
-              <v:shape w14:anchorId="1955DF27" id="Zone de texte 21" o:spid="_x0000_s1030" type="#_x0000_t202" style="position:absolute;margin-left:-.4pt;margin-top:17.2pt;width:132.75pt;height:10.7pt;z-index:-251623424;visibility:visible;mso-wrap-style:square;mso-height-percent:0;mso-wrap-distance-left:9pt;mso-wrap-distance-top:0;mso-wrap-distance-right:9pt;mso-wrap-distance-bottom:0;mso-position-horizontal:absolute;mso-position-horizontal-relative:text;mso-position-vertical:absolute;mso-position-vertical-relative:text;mso-height-percent:0;mso-height-relative:margin;v-text-anchor:top" o:gfxdata="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" stroked="f">
+              <v:shape w14:anchorId="1955DF27" id="Zone de texte 21" o:spid="_x0000_s1030" type="#_x0000_t202" style="position:absolute;margin-left:-.35pt;margin-top:15.4pt;width:132.75pt;height:10.7pt;z-index:-251623424;visibility:visible;mso-wrap-style:square;mso-height-percent:0;mso-wrap-distance-left:9pt;mso-wrap-distance-top:0;mso-wrap-distance-right:9pt;mso-wrap-distance-bottom:0;mso-position-horizontal:absolute;mso-position-horizontal-relative:text;mso-position-vertical:absolute;mso-position-vertical-relative:text;mso-height-percent:0;mso-height-relative:margin;v-text-anchor:top" o:gfxdata="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" stroked="f">
                 <v:textbox inset="0,0,0,0">
                   <w:txbxContent>
                     <w:p>
@@ -12408,7 +12364,7 @@
                           <w:lang w:eastAsia="fr-CH"/>
                         </w:rPr>
                       </w:pPr>
-                      <w:bookmarkStart w:id="53" w:name="_Toc514687720"/>
+                      <w:bookmarkStart w:id="53" w:name="_Toc514688503"/>
                       <w:r>
                         <w:t xml:space="preserve">Figure </w:t>
                       </w:r>
@@ -12457,19 +12413,9 @@
     <w:p>
       <w:pPr>
         <w:pStyle w:val="Titre3"/>
-        <w:rPr>
-          <w:sz w:val="4"/>
-          <w:szCs w:val="4"/>
-        </w:rPr>
-      </w:pPr>
-    </w:p>
-    <w:p>
-      <w:pPr>
-        <w:pStyle w:val="Titre3"/>
-      </w:pPr>
-      <w:bookmarkStart w:id="54" w:name="_Toc514687756"/>
-      <w:r>
-        <w:lastRenderedPageBreak/>
+      </w:pPr>
+      <w:bookmarkStart w:id="54" w:name="_Toc514688549"/>
+      <w:r>
         <w:t>5.3.1 Ajout et suppression de calques</w:t>
       </w:r>
       <w:bookmarkEnd w:id="54"/>
@@ -12638,23 +12584,14 @@
     <w:p>
       <w:pPr>
         <w:rPr>
-          <w:rFonts w:ascii="Times New Roman" w:hAnsi="Times New Roman" w:cs="Times New Roman"/>
-          <w:sz w:val="24"/>
-          <w:szCs w:val="24"/>
-          <w:lang w:eastAsia="fr-CH"/>
-        </w:rPr>
-      </w:pPr>
-    </w:p>
-    <w:p>
-      <w:pPr>
-        <w:rPr>
-          <w:lang w:eastAsia="fr-CH"/>
-        </w:rPr>
-      </w:pPr>
-      <w:r>
-        <w:rPr>
-          <w:lang w:eastAsia="fr-CH"/>
-        </w:rPr>
+          <w:lang w:eastAsia="fr-CH"/>
+        </w:rPr>
+      </w:pPr>
+      <w:r>
+        <w:rPr>
+          <w:lang w:eastAsia="fr-CH"/>
+        </w:rPr>
+        <w:lastRenderedPageBreak/>
         <w:t xml:space="preserve">Le bouton </w:t>
       </w:r>
       <w:r>
@@ -12764,7 +12701,7 @@
         </w:rPr>
       </w:pPr>
       <w:bookmarkStart w:id="55" w:name="_Ref514682414"/>
-      <w:bookmarkStart w:id="56" w:name="_Toc514687721"/>
+      <w:bookmarkStart w:id="56" w:name="_Toc514688504"/>
       <w:r>
         <w:t xml:space="preserve">Figure </w:t>
       </w:r>
@@ -12814,125 +12751,125 @@
         <w:rPr>
           <w:lang w:eastAsia="fr-CH"/>
         </w:rPr>
+        <w:t>L</w:t>
+      </w:r>
+      <w:r>
+        <w:rPr>
+          <w:lang w:eastAsia="fr-CH"/>
+        </w:rPr>
+        <w:t xml:space="preserve">a </w:t>
+      </w:r>
+      <w:r>
+        <w:rPr>
+          <w:lang w:eastAsia="fr-CH"/>
+        </w:rPr>
+        <w:t xml:space="preserve">superposition </w:t>
+      </w:r>
+      <w:r>
+        <w:rPr>
+          <w:lang w:eastAsia="fr-CH"/>
+        </w:rPr>
+        <w:t xml:space="preserve">des 5 calques de la </w:t>
+      </w:r>
+      <w:r>
+        <w:rPr>
+          <w:lang w:eastAsia="fr-CH"/>
+        </w:rPr>
+        <w:fldChar w:fldCharType="begin"/>
+      </w:r>
+      <w:r>
+        <w:rPr>
+          <w:lang w:eastAsia="fr-CH"/>
+        </w:rPr>
+        <w:instrText xml:space="preserve"> REF _Ref514682414 \h </w:instrText>
+      </w:r>
+      <w:r>
+        <w:rPr>
+          <w:lang w:eastAsia="fr-CH"/>
+        </w:rPr>
+      </w:r>
+      <w:r>
+        <w:rPr>
+          <w:lang w:eastAsia="fr-CH"/>
+        </w:rPr>
+        <w:fldChar w:fldCharType="separate"/>
+      </w:r>
+      <w:r>
+        <w:t xml:space="preserve">Figure </w:t>
+      </w:r>
+      <w:r>
+        <w:rPr>
+          <w:noProof/>
+        </w:rPr>
+        <w:t>27</w:t>
+      </w:r>
+      <w:r>
+        <w:rPr>
+          <w:lang w:eastAsia="fr-CH"/>
+        </w:rPr>
+        <w:fldChar w:fldCharType="end"/>
+      </w:r>
+      <w:r>
+        <w:rPr>
+          <w:lang w:eastAsia="fr-CH"/>
+        </w:rPr>
+        <w:t xml:space="preserve"> donne le résultat visible à la </w:t>
+      </w:r>
+      <w:r>
+        <w:rPr>
+          <w:lang w:eastAsia="fr-CH"/>
+        </w:rPr>
+        <w:fldChar w:fldCharType="begin"/>
+      </w:r>
+      <w:r>
+        <w:rPr>
+          <w:lang w:eastAsia="fr-CH"/>
+        </w:rPr>
+        <w:instrText xml:space="preserve"> REF _Ref514682452 \h </w:instrText>
+      </w:r>
+      <w:r>
+        <w:rPr>
+          <w:lang w:eastAsia="fr-CH"/>
+        </w:rPr>
+      </w:r>
+      <w:r>
+        <w:rPr>
+          <w:lang w:eastAsia="fr-CH"/>
+        </w:rPr>
+        <w:fldChar w:fldCharType="separate"/>
+      </w:r>
+      <w:r>
+        <w:t xml:space="preserve">Figure </w:t>
+      </w:r>
+      <w:r>
+        <w:rPr>
+          <w:noProof/>
+        </w:rPr>
+        <w:t>28</w:t>
+      </w:r>
+      <w:r>
+        <w:rPr>
+          <w:lang w:eastAsia="fr-CH"/>
+        </w:rPr>
+        <w:fldChar w:fldCharType="end"/>
+      </w:r>
+      <w:r>
+        <w:rPr>
+          <w:lang w:eastAsia="fr-CH"/>
+        </w:rPr>
+        <w:t>. Le calque bleu ciel n’est pas visible car masqué. Même démasqué, il ne serait pas visible car il se trouve tout en bas de la liste. Le calque 2 (le calque bleu foncé) le recouvrirait donc.</w:t>
+      </w:r>
+    </w:p>
+    <w:p>
+      <w:pPr>
+        <w:jc w:val="center"/>
+      </w:pPr>
+      <w:r>
+        <w:rPr>
+          <w:noProof/>
+          <w:lang w:eastAsia="fr-CH"/>
+        </w:rPr>
         <w:lastRenderedPageBreak/>
-        <w:t>L</w:t>
-      </w:r>
-      <w:r>
-        <w:rPr>
-          <w:lang w:eastAsia="fr-CH"/>
-        </w:rPr>
-        <w:t xml:space="preserve">a </w:t>
-      </w:r>
-      <w:r>
-        <w:rPr>
-          <w:lang w:eastAsia="fr-CH"/>
-        </w:rPr>
-        <w:t xml:space="preserve">superposition </w:t>
-      </w:r>
-      <w:r>
-        <w:rPr>
-          <w:lang w:eastAsia="fr-CH"/>
-        </w:rPr>
-        <w:t xml:space="preserve">des 5 calques de la </w:t>
-      </w:r>
-      <w:r>
-        <w:rPr>
-          <w:lang w:eastAsia="fr-CH"/>
-        </w:rPr>
-        <w:fldChar w:fldCharType="begin"/>
-      </w:r>
-      <w:r>
-        <w:rPr>
-          <w:lang w:eastAsia="fr-CH"/>
-        </w:rPr>
-        <w:instrText xml:space="preserve"> REF _Ref514682414 \h </w:instrText>
-      </w:r>
-      <w:r>
-        <w:rPr>
-          <w:lang w:eastAsia="fr-CH"/>
-        </w:rPr>
-      </w:r>
-      <w:r>
-        <w:rPr>
-          <w:lang w:eastAsia="fr-CH"/>
-        </w:rPr>
-        <w:fldChar w:fldCharType="separate"/>
-      </w:r>
-      <w:r>
-        <w:t xml:space="preserve">Figure </w:t>
-      </w:r>
-      <w:r>
-        <w:rPr>
-          <w:noProof/>
-        </w:rPr>
-        <w:t>27</w:t>
-      </w:r>
-      <w:r>
-        <w:rPr>
-          <w:lang w:eastAsia="fr-CH"/>
-        </w:rPr>
-        <w:fldChar w:fldCharType="end"/>
-      </w:r>
-      <w:r>
-        <w:rPr>
-          <w:lang w:eastAsia="fr-CH"/>
-        </w:rPr>
-        <w:t xml:space="preserve"> donne le résultat visible à la </w:t>
-      </w:r>
-      <w:r>
-        <w:rPr>
-          <w:lang w:eastAsia="fr-CH"/>
-        </w:rPr>
-        <w:fldChar w:fldCharType="begin"/>
-      </w:r>
-      <w:r>
-        <w:rPr>
-          <w:lang w:eastAsia="fr-CH"/>
-        </w:rPr>
-        <w:instrText xml:space="preserve"> REF _Ref514682452 \h </w:instrText>
-      </w:r>
-      <w:r>
-        <w:rPr>
-          <w:lang w:eastAsia="fr-CH"/>
-        </w:rPr>
-      </w:r>
-      <w:r>
-        <w:rPr>
-          <w:lang w:eastAsia="fr-CH"/>
-        </w:rPr>
-        <w:fldChar w:fldCharType="separate"/>
-      </w:r>
-      <w:r>
-        <w:t xml:space="preserve">Figure </w:t>
-      </w:r>
-      <w:r>
-        <w:rPr>
-          <w:noProof/>
-        </w:rPr>
-        <w:t>28</w:t>
-      </w:r>
-      <w:r>
-        <w:rPr>
-          <w:lang w:eastAsia="fr-CH"/>
-        </w:rPr>
-        <w:fldChar w:fldCharType="end"/>
-      </w:r>
-      <w:r>
-        <w:rPr>
-          <w:lang w:eastAsia="fr-CH"/>
-        </w:rPr>
-        <w:t>. Le calque bleu ciel n’est pas visible car masqué. Même démasqué, il ne serait pas visible car il se trouve tout en bas de la liste. Le calque 2 (le calque bleu foncé) le recouvrirait donc.</w:t>
-      </w:r>
-    </w:p>
-    <w:p>
-      <w:pPr>
-        <w:jc w:val="center"/>
-      </w:pPr>
-      <w:r>
-        <w:rPr>
-          <w:noProof/>
-          <w:lang w:eastAsia="fr-CH"/>
-        </w:rPr>
         <w:drawing>
           <wp:inline distT="0" distB="0" distL="0" distR="0">
             <wp:extent cx="4455706" cy="2354094"/>
@@ -12995,7 +12932,7 @@
         </w:rPr>
       </w:pPr>
       <w:bookmarkStart w:id="57" w:name="_Ref514682452"/>
-      <w:bookmarkStart w:id="58" w:name="_Toc514687722"/>
+      <w:bookmarkStart w:id="58" w:name="_Toc514688505"/>
       <w:r>
         <w:t xml:space="preserve">Figure </w:t>
       </w:r>
@@ -13208,7 +13145,7 @@
         </w:rPr>
       </w:pPr>
       <w:bookmarkStart w:id="61" w:name="_Ref514682575"/>
-      <w:bookmarkStart w:id="62" w:name="_Toc514687723"/>
+      <w:bookmarkStart w:id="62" w:name="_Toc514688506"/>
       <w:r>
         <w:t xml:space="preserve">Figure </w:t>
       </w:r>
@@ -13252,7 +13189,7 @@
       <w:pPr>
         <w:pStyle w:val="Titre3"/>
       </w:pPr>
-      <w:bookmarkStart w:id="63" w:name="_Toc514687757"/>
+      <w:bookmarkStart w:id="63" w:name="_Toc514688550"/>
       <w:r>
         <w:t>5.3.2 Déplacement des calques</w:t>
       </w:r>
@@ -13389,7 +13326,7 @@
         <w:pStyle w:val="Lgende"/>
         <w:jc w:val="center"/>
       </w:pPr>
-      <w:bookmarkStart w:id="64" w:name="_Toc514687724"/>
+      <w:bookmarkStart w:id="64" w:name="_Toc514688507"/>
       <w:r>
         <w:t xml:space="preserve">Figure </w:t>
       </w:r>
@@ -13515,14 +13452,7 @@
         <w:rPr>
           <w:lang w:eastAsia="fr-CH"/>
         </w:rPr>
-        <w:t xml:space="preserve">. Ainsi, le contenu d’un calque masque celui des calques situés en dessous de lui dans la liste des </w:t>
-      </w:r>
-      <w:r>
-        <w:rPr>
-          <w:lang w:eastAsia="fr-CH"/>
-        </w:rPr>
-        <w:lastRenderedPageBreak/>
-        <w:t xml:space="preserve">calques, comme vous pouvez le constater dans la </w:t>
+        <w:t xml:space="preserve">. Ainsi, le contenu d’un calque masque celui des calques situés en dessous de lui dans la liste des calques, comme vous pouvez le constater dans la </w:t>
       </w:r>
       <w:r>
         <w:rPr>
@@ -13589,6 +13519,7 @@
         <w:rPr>
           <w:noProof/>
         </w:rPr>
+        <w:lastRenderedPageBreak/>
         <w:drawing>
           <wp:inline distT="0" distB="0" distL="0" distR="0" wp14:anchorId="745A54DB" wp14:editId="0D7140E8">
             <wp:extent cx="5760720" cy="1893570"/>
@@ -13638,7 +13569,7 @@
         </w:rPr>
       </w:pPr>
       <w:bookmarkStart w:id="65" w:name="_Ref514683047"/>
-      <w:bookmarkStart w:id="66" w:name="_Toc514687725"/>
+      <w:bookmarkStart w:id="66" w:name="_Toc514688508"/>
       <w:r>
         <w:t xml:space="preserve">Figure </w:t>
       </w:r>
@@ -13688,7 +13619,7 @@
       <w:pPr>
         <w:pStyle w:val="Titre3"/>
       </w:pPr>
-      <w:bookmarkStart w:id="67" w:name="_Toc514687758"/>
+      <w:bookmarkStart w:id="67" w:name="_Toc514688551"/>
       <w:r>
         <w:t>5.3.3 Fusion de calques</w:t>
       </w:r>
@@ -13981,7 +13912,7 @@
         </w:rPr>
       </w:pPr>
       <w:bookmarkStart w:id="68" w:name="_Ref514684736"/>
-      <w:bookmarkStart w:id="69" w:name="_Toc514687726"/>
+      <w:bookmarkStart w:id="69" w:name="_Toc514688509"/>
       <w:r>
         <w:t xml:space="preserve">Figure </w:t>
       </w:r>
@@ -14077,7 +14008,7 @@
         <w:pStyle w:val="Lgende"/>
         <w:jc w:val="center"/>
       </w:pPr>
-      <w:bookmarkStart w:id="70" w:name="_Toc514687727"/>
+      <w:bookmarkStart w:id="70" w:name="_Toc514688510"/>
       <w:r>
         <w:t xml:space="preserve">Figure </w:t>
       </w:r>
@@ -14165,7 +14096,7 @@
       <w:pPr>
         <w:pStyle w:val="Titre3"/>
       </w:pPr>
-      <w:bookmarkStart w:id="71" w:name="_Toc514687759"/>
+      <w:bookmarkStart w:id="71" w:name="_Toc514688552"/>
       <w:r>
         <w:t xml:space="preserve">5.3.4 </w:t>
       </w:r>
@@ -14433,7 +14364,7 @@
           <w:lang w:eastAsia="fr-CH"/>
         </w:rPr>
       </w:pPr>
-      <w:bookmarkStart w:id="72" w:name="_Toc514687728"/>
+      <w:bookmarkStart w:id="72" w:name="_Toc514688511"/>
       <w:r>
         <w:t xml:space="preserve">Figure </w:t>
       </w:r>
@@ -14551,7 +14482,7 @@
           <w:lang w:eastAsia="fr-CH"/>
         </w:rPr>
       </w:pPr>
-      <w:bookmarkStart w:id="73" w:name="_Toc514687729"/>
+      <w:bookmarkStart w:id="73" w:name="_Toc514688512"/>
       <w:r>
         <w:t xml:space="preserve">Figure </w:t>
       </w:r>
@@ -14669,7 +14600,7 @@
         <w:pStyle w:val="Lgende"/>
         <w:jc w:val="center"/>
       </w:pPr>
-      <w:bookmarkStart w:id="74" w:name="_Toc514687730"/>
+      <w:bookmarkStart w:id="74" w:name="_Toc514688513"/>
       <w:r>
         <w:t xml:space="preserve">Figure </w:t>
       </w:r>
@@ -14746,7 +14677,7 @@
           <w:szCs w:val="24"/>
         </w:rPr>
       </w:pPr>
-      <w:bookmarkStart w:id="75" w:name="_Toc514687760"/>
+      <w:bookmarkStart w:id="75" w:name="_Toc514688553"/>
       <w:r>
         <w:lastRenderedPageBreak/>
         <w:t>6 Import / export</w:t>
@@ -14826,7 +14757,7 @@
       <w:pPr>
         <w:pStyle w:val="Titre2"/>
       </w:pPr>
-      <w:bookmarkStart w:id="76" w:name="_Toc514687761"/>
+      <w:bookmarkStart w:id="76" w:name="_Toc514688554"/>
       <w:r>
         <w:t>6.1 Import d’image</w:t>
       </w:r>
@@ -15106,7 +15037,7 @@
           <w:lang w:eastAsia="fr-CH"/>
         </w:rPr>
       </w:pPr>
-      <w:bookmarkStart w:id="77" w:name="_Toc514687731"/>
+      <w:bookmarkStart w:id="77" w:name="_Toc514688514"/>
       <w:r>
         <w:t xml:space="preserve">Figure </w:t>
       </w:r>
@@ -15218,7 +15149,7 @@
           <w:lang w:eastAsia="fr-CH"/>
         </w:rPr>
       </w:pPr>
-      <w:bookmarkStart w:id="78" w:name="_Toc514687732"/>
+      <w:bookmarkStart w:id="78" w:name="_Toc514688515"/>
       <w:r>
         <w:t xml:space="preserve">Figure </w:t>
       </w:r>
@@ -15287,7 +15218,7 @@
       <w:pPr>
         <w:pStyle w:val="Titre2"/>
       </w:pPr>
-      <w:bookmarkStart w:id="79" w:name="_Toc514687762"/>
+      <w:bookmarkStart w:id="79" w:name="_Toc514688555"/>
       <w:r>
         <w:lastRenderedPageBreak/>
         <w:t>6.2 Export du projet</w:t>
@@ -15441,7 +15372,7 @@
       <w:pPr>
         <w:pStyle w:val="Titre1"/>
       </w:pPr>
-      <w:bookmarkStart w:id="80" w:name="_Toc514687763"/>
+      <w:bookmarkStart w:id="80" w:name="_Toc514688556"/>
       <w:r>
         <w:t>7 Sauvegarde</w:t>
       </w:r>
@@ -15600,7 +15531,7 @@
       <w:pPr>
         <w:pStyle w:val="Titre2"/>
       </w:pPr>
-      <w:bookmarkStart w:id="81" w:name="_Toc514687764"/>
+      <w:bookmarkStart w:id="81" w:name="_Toc514688557"/>
       <w:r>
         <w:t>7.1 Enregistrer sous</w:t>
       </w:r>
@@ -15745,7 +15676,7 @@
       <w:pPr>
         <w:pStyle w:val="Titre2"/>
       </w:pPr>
-      <w:bookmarkStart w:id="82" w:name="_Toc514687765"/>
+      <w:bookmarkStart w:id="82" w:name="_Toc514688558"/>
       <w:r>
         <w:t>7.2 Enregistrer</w:t>
       </w:r>
@@ -15912,10 +15843,29 @@
     </w:p>
     <w:p>
       <w:pPr>
+        <w:spacing w:after="160"/>
+        <w:rPr>
+          <w:rFonts w:ascii="Times New Roman" w:eastAsia="Times New Roman" w:hAnsi="Times New Roman" w:cs="Times New Roman"/>
+          <w:b/>
+          <w:bCs/>
+          <w:color w:val="4472C4" w:themeColor="accent1"/>
+          <w:kern w:val="36"/>
+          <w:sz w:val="48"/>
+          <w:szCs w:val="48"/>
+          <w:lang w:eastAsia="fr-CH"/>
+        </w:rPr>
+      </w:pPr>
+      <w:r>
+        <w:br w:type="page"/>
+      </w:r>
+    </w:p>
+    <w:p>
+      <w:pPr>
         <w:pStyle w:val="Titre1"/>
       </w:pPr>
-      <w:bookmarkStart w:id="83" w:name="_Toc514687766"/>
-      <w:r>
+      <w:bookmarkStart w:id="83" w:name="_Toc514688559"/>
+      <w:r>
+        <w:lastRenderedPageBreak/>
         <w:t>8 Table des illustrations</w:t>
       </w:r>
       <w:bookmarkEnd w:id="83"/>
@@ -15970,7 +15920,7 @@
         </w:rPr>
         <w:fldChar w:fldCharType="separate"/>
       </w:r>
-      <w:hyperlink w:anchor="_Toc514687696" w:history="1">
+      <w:hyperlink w:anchor="_Toc514688479" w:history="1">
         <w:r>
           <w:rPr>
             <w:rStyle w:val="Lienhypertexte"/>
@@ -15997,7 +15947,7 @@
             <w:noProof/>
             <w:webHidden/>
           </w:rPr>
-          <w:instrText xml:space="preserve"> PAGEREF _Toc514687696 \h </w:instrText>
+          <w:instrText xml:space="preserve"> PAGEREF _Toc514688479 \h </w:instrText>
         </w:r>
         <w:r>
           <w:rPr>
@@ -16042,7 +15992,7 @@
           <w:lang w:eastAsia="fr-FR"/>
         </w:rPr>
       </w:pPr>
-      <w:hyperlink w:anchor="_Toc514687697" w:history="1">
+      <w:hyperlink w:anchor="_Toc514688480" w:history="1">
         <w:r>
           <w:rPr>
             <w:rStyle w:val="Lienhypertexte"/>
@@ -16069,7 +16019,7 @@
             <w:noProof/>
             <w:webHidden/>
           </w:rPr>
-          <w:instrText xml:space="preserve"> PAGEREF _Toc514687697 \h </w:instrText>
+          <w:instrText xml:space="preserve"> PAGEREF _Toc514688480 \h </w:instrText>
         </w:r>
         <w:r>
           <w:rPr>
@@ -16114,7 +16064,7 @@
           <w:lang w:eastAsia="fr-FR"/>
         </w:rPr>
       </w:pPr>
-      <w:hyperlink w:anchor="_Toc514687698" w:history="1">
+      <w:hyperlink w:anchor="_Toc514688481" w:history="1">
         <w:r>
           <w:rPr>
             <w:rStyle w:val="Lienhypertexte"/>
@@ -16141,7 +16091,7 @@
             <w:noProof/>
             <w:webHidden/>
           </w:rPr>
-          <w:instrText xml:space="preserve"> PAGEREF _Toc514687698 \h </w:instrText>
+          <w:instrText xml:space="preserve"> PAGEREF _Toc514688481 \h </w:instrText>
         </w:r>
         <w:r>
           <w:rPr>
@@ -16186,7 +16136,7 @@
           <w:lang w:eastAsia="fr-FR"/>
         </w:rPr>
       </w:pPr>
-      <w:hyperlink w:anchor="_Toc514687699" w:history="1">
+      <w:hyperlink w:anchor="_Toc514688482" w:history="1">
         <w:r>
           <w:rPr>
             <w:rStyle w:val="Lienhypertexte"/>
@@ -16213,7 +16163,7 @@
             <w:noProof/>
             <w:webHidden/>
           </w:rPr>
-          <w:instrText xml:space="preserve"> PAGEREF _Toc514687699 \h </w:instrText>
+          <w:instrText xml:space="preserve"> PAGEREF _Toc514688482 \h </w:instrText>
         </w:r>
         <w:r>
           <w:rPr>
@@ -16258,7 +16208,7 @@
           <w:lang w:eastAsia="fr-FR"/>
         </w:rPr>
       </w:pPr>
-      <w:hyperlink w:anchor="_Toc514687700" w:history="1">
+      <w:hyperlink w:anchor="_Toc514688483" w:history="1">
         <w:r>
           <w:rPr>
             <w:rStyle w:val="Lienhypertexte"/>
@@ -16285,7 +16235,7 @@
             <w:noProof/>
             <w:webHidden/>
           </w:rPr>
-          <w:instrText xml:space="preserve"> PAGEREF _Toc514687700 \h </w:instrText>
+          <w:instrText xml:space="preserve"> PAGEREF _Toc514688483 \h </w:instrText>
         </w:r>
         <w:r>
           <w:rPr>
@@ -16330,7 +16280,7 @@
           <w:lang w:eastAsia="fr-FR"/>
         </w:rPr>
       </w:pPr>
-      <w:hyperlink w:anchor="_Toc514687701" w:history="1">
+      <w:hyperlink w:anchor="_Toc514688484" w:history="1">
         <w:r>
           <w:rPr>
             <w:rStyle w:val="Lienhypertexte"/>
@@ -16357,7 +16307,7 @@
             <w:noProof/>
             <w:webHidden/>
           </w:rPr>
-          <w:instrText xml:space="preserve"> PAGEREF _Toc514687701 \h </w:instrText>
+          <w:instrText xml:space="preserve"> PAGEREF _Toc514688484 \h </w:instrText>
         </w:r>
         <w:r>
           <w:rPr>
@@ -16377,7 +16327,7 @@
             <w:noProof/>
             <w:webHidden/>
           </w:rPr>
-          <w:t>5</w:t>
+          <w:t>4</w:t>
         </w:r>
         <w:r>
           <w:rPr>
@@ -16402,7 +16352,7 @@
           <w:lang w:eastAsia="fr-FR"/>
         </w:rPr>
       </w:pPr>
-      <w:hyperlink w:anchor="_Toc514687702" w:history="1">
+      <w:hyperlink w:anchor="_Toc514688485" w:history="1">
         <w:r>
           <w:rPr>
             <w:rStyle w:val="Lienhypertexte"/>
@@ -16429,7 +16379,7 @@
             <w:noProof/>
             <w:webHidden/>
           </w:rPr>
-          <w:instrText xml:space="preserve"> PAGEREF _Toc514687702 \h </w:instrText>
+          <w:instrText xml:space="preserve"> PAGEREF _Toc514688485 \h </w:instrText>
         </w:r>
         <w:r>
           <w:rPr>
@@ -16474,7 +16424,7 @@
           <w:lang w:eastAsia="fr-FR"/>
         </w:rPr>
       </w:pPr>
-      <w:hyperlink w:anchor="_Toc514687703" w:history="1">
+      <w:hyperlink w:anchor="_Toc514688486" w:history="1">
         <w:r>
           <w:rPr>
             <w:rStyle w:val="Lienhypertexte"/>
@@ -16501,7 +16451,7 @@
             <w:noProof/>
             <w:webHidden/>
           </w:rPr>
-          <w:instrText xml:space="preserve"> PAGEREF _Toc514687703 \h </w:instrText>
+          <w:instrText xml:space="preserve"> PAGEREF _Toc514688486 \h </w:instrText>
         </w:r>
         <w:r>
           <w:rPr>
@@ -16546,7 +16496,7 @@
           <w:lang w:eastAsia="fr-FR"/>
         </w:rPr>
       </w:pPr>
-      <w:hyperlink w:anchor="_Toc514687704" w:history="1">
+      <w:hyperlink w:anchor="_Toc514688487" w:history="1">
         <w:r>
           <w:rPr>
             <w:rStyle w:val="Lienhypertexte"/>
@@ -16573,7 +16523,7 @@
             <w:noProof/>
             <w:webHidden/>
           </w:rPr>
-          <w:instrText xml:space="preserve"> PAGEREF _Toc514687704 \h </w:instrText>
+          <w:instrText xml:space="preserve"> PAGEREF _Toc514688487 \h </w:instrText>
         </w:r>
         <w:r>
           <w:rPr>
@@ -16593,7 +16543,7 @@
             <w:noProof/>
             <w:webHidden/>
           </w:rPr>
-          <w:t>7</w:t>
+          <w:t>6</w:t>
         </w:r>
         <w:r>
           <w:rPr>
@@ -16618,7 +16568,7 @@
           <w:lang w:eastAsia="fr-FR"/>
         </w:rPr>
       </w:pPr>
-      <w:hyperlink w:anchor="_Toc514687705" w:history="1">
+      <w:hyperlink w:anchor="_Toc514688488" w:history="1">
         <w:r>
           <w:rPr>
             <w:rStyle w:val="Lienhypertexte"/>
@@ -16645,7 +16595,7 @@
             <w:noProof/>
             <w:webHidden/>
           </w:rPr>
-          <w:instrText xml:space="preserve"> PAGEREF _Toc514687705 \h </w:instrText>
+          <w:instrText xml:space="preserve"> PAGEREF _Toc514688488 \h </w:instrText>
         </w:r>
         <w:r>
           <w:rPr>
@@ -16690,7 +16640,7 @@
           <w:lang w:eastAsia="fr-FR"/>
         </w:rPr>
       </w:pPr>
-      <w:hyperlink r:id="rId67" w:anchor="_Toc514687706" w:history="1">
+      <w:hyperlink r:id="rId67" w:anchor="_Toc514688489" w:history="1">
         <w:r>
           <w:rPr>
             <w:rStyle w:val="Lienhypertexte"/>
@@ -16717,7 +16667,7 @@
             <w:noProof/>
             <w:webHidden/>
           </w:rPr>
-          <w:instrText xml:space="preserve"> PAGEREF _Toc514687706 \h </w:instrText>
+          <w:instrText xml:space="preserve"> PAGEREF _Toc514688489 \h </w:instrText>
         </w:r>
         <w:r>
           <w:rPr>
@@ -16737,7 +16687,7 @@
             <w:noProof/>
             <w:webHidden/>
           </w:rPr>
-          <w:t>8</w:t>
+          <w:t>7</w:t>
         </w:r>
         <w:r>
           <w:rPr>
@@ -16762,7 +16712,7 @@
           <w:lang w:eastAsia="fr-FR"/>
         </w:rPr>
       </w:pPr>
-      <w:hyperlink w:anchor="_Toc514687707" w:history="1">
+      <w:hyperlink w:anchor="_Toc514688490" w:history="1">
         <w:r>
           <w:rPr>
             <w:rStyle w:val="Lienhypertexte"/>
@@ -16789,7 +16739,7 @@
             <w:noProof/>
             <w:webHidden/>
           </w:rPr>
-          <w:instrText xml:space="preserve"> PAGEREF _Toc514687707 \h </w:instrText>
+          <w:instrText xml:space="preserve"> PAGEREF _Toc514688490 \h </w:instrText>
         </w:r>
         <w:r>
           <w:rPr>
@@ -16834,7 +16784,7 @@
           <w:lang w:eastAsia="fr-FR"/>
         </w:rPr>
       </w:pPr>
-      <w:hyperlink w:anchor="_Toc514687708" w:history="1">
+      <w:hyperlink w:anchor="_Toc514688491" w:history="1">
         <w:r>
           <w:rPr>
             <w:rStyle w:val="Lienhypertexte"/>
@@ -16861,7 +16811,7 @@
             <w:noProof/>
             <w:webHidden/>
           </w:rPr>
-          <w:instrText xml:space="preserve"> PAGEREF _Toc514687708 \h </w:instrText>
+          <w:instrText xml:space="preserve"> PAGEREF _Toc514688491 \h </w:instrText>
         </w:r>
         <w:r>
           <w:rPr>
@@ -16906,7 +16856,7 @@
           <w:lang w:eastAsia="fr-FR"/>
         </w:rPr>
       </w:pPr>
-      <w:hyperlink w:anchor="_Toc514687709" w:history="1">
+      <w:hyperlink w:anchor="_Toc514688492" w:history="1">
         <w:r>
           <w:rPr>
             <w:rStyle w:val="Lienhypertexte"/>
@@ -16933,7 +16883,7 @@
             <w:noProof/>
             <w:webHidden/>
           </w:rPr>
-          <w:instrText xml:space="preserve"> PAGEREF _Toc514687709 \h </w:instrText>
+          <w:instrText xml:space="preserve"> PAGEREF _Toc514688492 \h </w:instrText>
         </w:r>
         <w:r>
           <w:rPr>
@@ -16978,7 +16928,7 @@
           <w:lang w:eastAsia="fr-FR"/>
         </w:rPr>
       </w:pPr>
-      <w:hyperlink w:anchor="_Toc514687710" w:history="1">
+      <w:hyperlink w:anchor="_Toc514688493" w:history="1">
         <w:r>
           <w:rPr>
             <w:rStyle w:val="Lienhypertexte"/>
@@ -17005,7 +16955,7 @@
             <w:noProof/>
             <w:webHidden/>
           </w:rPr>
-          <w:instrText xml:space="preserve"> PAGEREF _Toc514687710 \h </w:instrText>
+          <w:instrText xml:space="preserve"> PAGEREF _Toc514688493 \h </w:instrText>
         </w:r>
         <w:r>
           <w:rPr>
@@ -17025,7 +16975,7 @@
             <w:noProof/>
             <w:webHidden/>
           </w:rPr>
-          <w:t>9</w:t>
+          <w:t>8</w:t>
         </w:r>
         <w:r>
           <w:rPr>
@@ -17050,7 +17000,7 @@
           <w:lang w:eastAsia="fr-FR"/>
         </w:rPr>
       </w:pPr>
-      <w:hyperlink w:anchor="_Toc514687711" w:history="1">
+      <w:hyperlink w:anchor="_Toc514688494" w:history="1">
         <w:r>
           <w:rPr>
             <w:rStyle w:val="Lienhypertexte"/>
@@ -17077,7 +17027,7 @@
             <w:noProof/>
             <w:webHidden/>
           </w:rPr>
-          <w:instrText xml:space="preserve"> PAGEREF _Toc514687711 \h </w:instrText>
+          <w:instrText xml:space="preserve"> PAGEREF _Toc514688494 \h </w:instrText>
         </w:r>
         <w:r>
           <w:rPr>
@@ -17122,7 +17072,7 @@
           <w:lang w:eastAsia="fr-FR"/>
         </w:rPr>
       </w:pPr>
-      <w:hyperlink w:anchor="_Toc514687712" w:history="1">
+      <w:hyperlink w:anchor="_Toc514688495" w:history="1">
         <w:r>
           <w:rPr>
             <w:rStyle w:val="Lienhypertexte"/>
@@ -17149,7 +17099,7 @@
             <w:noProof/>
             <w:webHidden/>
           </w:rPr>
-          <w:instrText xml:space="preserve"> PAGEREF _Toc514687712 \h </w:instrText>
+          <w:instrText xml:space="preserve"> PAGEREF _Toc514688495 \h </w:instrText>
         </w:r>
         <w:r>
           <w:rPr>
@@ -17194,13 +17144,13 @@
           <w:lang w:eastAsia="fr-FR"/>
         </w:rPr>
       </w:pPr>
-      <w:hyperlink r:id="rId68" w:anchor="_Toc514687713" w:history="1">
+      <w:hyperlink r:id="rId68" w:anchor="_Toc514688496" w:history="1">
         <w:r>
           <w:rPr>
             <w:rStyle w:val="Lienhypertexte"/>
             <w:noProof/>
           </w:rPr>
-          <w:t>Figure 18 : formes prédéfinies</w:t>
+          <w:t>Figure 18 : Les formes prédéfinies disponibles sont le carré et le cercle. Tous deux peuvent être pleins ou vides.</w:t>
         </w:r>
         <w:r>
           <w:rPr>
@@ -17221,7 +17171,7 @@
             <w:noProof/>
             <w:webHidden/>
           </w:rPr>
-          <w:instrText xml:space="preserve"> PAGEREF _Toc514687713 \h </w:instrText>
+          <w:instrText xml:space="preserve"> PAGEREF _Toc514688496 \h </w:instrText>
         </w:r>
         <w:r>
           <w:rPr>
@@ -17241,7 +17191,7 @@
             <w:noProof/>
             <w:webHidden/>
           </w:rPr>
-          <w:t>10</w:t>
+          <w:t>9</w:t>
         </w:r>
         <w:r>
           <w:rPr>
@@ -17266,7 +17216,7 @@
           <w:lang w:eastAsia="fr-FR"/>
         </w:rPr>
       </w:pPr>
-      <w:hyperlink r:id="rId69" w:anchor="_Toc514687714" w:history="1">
+      <w:hyperlink r:id="rId69" w:anchor="_Toc514688497" w:history="1">
         <w:r>
           <w:rPr>
             <w:rStyle w:val="Lienhypertexte"/>
@@ -17293,7 +17243,7 @@
             <w:noProof/>
             <w:webHidden/>
           </w:rPr>
-          <w:instrText xml:space="preserve"> PAGEREF _Toc514687714 \h </w:instrText>
+          <w:instrText xml:space="preserve"> PAGEREF _Toc514688497 \h </w:instrText>
         </w:r>
         <w:r>
           <w:rPr>
@@ -17338,7 +17288,7 @@
           <w:lang w:eastAsia="fr-FR"/>
         </w:rPr>
       </w:pPr>
-      <w:hyperlink r:id="rId70" w:anchor="_Toc514687715" w:history="1">
+      <w:hyperlink r:id="rId70" w:anchor="_Toc514688498" w:history="1">
         <w:r>
           <w:rPr>
             <w:rStyle w:val="Lienhypertexte"/>
@@ -17365,7 +17315,7 @@
             <w:noProof/>
             <w:webHidden/>
           </w:rPr>
-          <w:instrText xml:space="preserve"> PAGEREF _Toc514687715 \h </w:instrText>
+          <w:instrText xml:space="preserve"> PAGEREF _Toc514688498 \h </w:instrText>
         </w:r>
         <w:r>
           <w:rPr>
@@ -17410,7 +17360,7 @@
           <w:lang w:eastAsia="fr-FR"/>
         </w:rPr>
       </w:pPr>
-      <w:hyperlink w:anchor="_Toc514687716" w:history="1">
+      <w:hyperlink w:anchor="_Toc514688499" w:history="1">
         <w:r>
           <w:rPr>
             <w:rStyle w:val="Lienhypertexte"/>
@@ -17437,7 +17387,7 @@
             <w:noProof/>
             <w:webHidden/>
           </w:rPr>
-          <w:instrText xml:space="preserve"> PAGEREF _Toc514687716 \h </w:instrText>
+          <w:instrText xml:space="preserve"> PAGEREF _Toc514688499 \h </w:instrText>
         </w:r>
         <w:r>
           <w:rPr>
@@ -17457,7 +17407,7 @@
             <w:noProof/>
             <w:webHidden/>
           </w:rPr>
-          <w:t>11</w:t>
+          <w:t>10</w:t>
         </w:r>
         <w:r>
           <w:rPr>
@@ -17482,7 +17432,7 @@
           <w:lang w:eastAsia="fr-FR"/>
         </w:rPr>
       </w:pPr>
-      <w:hyperlink w:anchor="_Toc514687717" w:history="1">
+      <w:hyperlink w:anchor="_Toc514688500" w:history="1">
         <w:r>
           <w:rPr>
             <w:rStyle w:val="Lienhypertexte"/>
@@ -17509,7 +17459,7 @@
             <w:noProof/>
             <w:webHidden/>
           </w:rPr>
-          <w:instrText xml:space="preserve"> PAGEREF _Toc514687717 \h </w:instrText>
+          <w:instrText xml:space="preserve"> PAGEREF _Toc514688500 \h </w:instrText>
         </w:r>
         <w:r>
           <w:rPr>
@@ -17554,7 +17504,7 @@
           <w:lang w:eastAsia="fr-FR"/>
         </w:rPr>
       </w:pPr>
-      <w:hyperlink w:anchor="_Toc514687718" w:history="1">
+      <w:hyperlink w:anchor="_Toc514688501" w:history="1">
         <w:r>
           <w:rPr>
             <w:rStyle w:val="Lienhypertexte"/>
@@ -17581,7 +17531,7 @@
             <w:noProof/>
             <w:webHidden/>
           </w:rPr>
-          <w:instrText xml:space="preserve"> PAGEREF _Toc514687718 \h </w:instrText>
+          <w:instrText xml:space="preserve"> PAGEREF _Toc514688501 \h </w:instrText>
         </w:r>
         <w:r>
           <w:rPr>
@@ -17601,7 +17551,7 @@
             <w:noProof/>
             <w:webHidden/>
           </w:rPr>
-          <w:t>12</w:t>
+          <w:t>11</w:t>
         </w:r>
         <w:r>
           <w:rPr>
@@ -17626,7 +17576,7 @@
           <w:lang w:eastAsia="fr-FR"/>
         </w:rPr>
       </w:pPr>
-      <w:hyperlink w:anchor="_Toc514687719" w:history="1">
+      <w:hyperlink w:anchor="_Toc514688502" w:history="1">
         <w:r>
           <w:rPr>
             <w:rStyle w:val="Lienhypertexte"/>
@@ -17653,7 +17603,7 @@
             <w:noProof/>
             <w:webHidden/>
           </w:rPr>
-          <w:instrText xml:space="preserve"> PAGEREF _Toc514687719 \h </w:instrText>
+          <w:instrText xml:space="preserve"> PAGEREF _Toc514688502 \h </w:instrText>
         </w:r>
         <w:r>
           <w:rPr>
@@ -17698,7 +17648,7 @@
           <w:lang w:eastAsia="fr-FR"/>
         </w:rPr>
       </w:pPr>
-      <w:hyperlink r:id="rId71" w:anchor="_Toc514687720" w:history="1">
+      <w:hyperlink r:id="rId71" w:anchor="_Toc514688503" w:history="1">
         <w:r>
           <w:rPr>
             <w:rStyle w:val="Lienhypertexte"/>
@@ -17725,7 +17675,7 @@
             <w:noProof/>
             <w:webHidden/>
           </w:rPr>
-          <w:instrText xml:space="preserve"> PAGEREF _Toc514687720 \h </w:instrText>
+          <w:instrText xml:space="preserve"> PAGEREF _Toc514688503 \h </w:instrText>
         </w:r>
         <w:r>
           <w:rPr>
@@ -17770,7 +17720,7 @@
           <w:lang w:eastAsia="fr-FR"/>
         </w:rPr>
       </w:pPr>
-      <w:hyperlink w:anchor="_Toc514687721" w:history="1">
+      <w:hyperlink w:anchor="_Toc514688504" w:history="1">
         <w:r>
           <w:rPr>
             <w:rStyle w:val="Lienhypertexte"/>
@@ -17797,7 +17747,7 @@
             <w:noProof/>
             <w:webHidden/>
           </w:rPr>
-          <w:instrText xml:space="preserve"> PAGEREF _Toc514687721 \h </w:instrText>
+          <w:instrText xml:space="preserve"> PAGEREF _Toc514688504 \h </w:instrText>
         </w:r>
         <w:r>
           <w:rPr>
@@ -17842,7 +17792,7 @@
           <w:lang w:eastAsia="fr-FR"/>
         </w:rPr>
       </w:pPr>
-      <w:hyperlink w:anchor="_Toc514687722" w:history="1">
+      <w:hyperlink w:anchor="_Toc514688505" w:history="1">
         <w:r>
           <w:rPr>
             <w:rStyle w:val="Lienhypertexte"/>
@@ -17869,7 +17819,7 @@
             <w:noProof/>
             <w:webHidden/>
           </w:rPr>
-          <w:instrText xml:space="preserve"> PAGEREF _Toc514687722 \h </w:instrText>
+          <w:instrText xml:space="preserve"> PAGEREF _Toc514688505 \h </w:instrText>
         </w:r>
         <w:r>
           <w:rPr>
@@ -17914,7 +17864,7 @@
           <w:lang w:eastAsia="fr-FR"/>
         </w:rPr>
       </w:pPr>
-      <w:hyperlink w:anchor="_Toc514687723" w:history="1">
+      <w:hyperlink w:anchor="_Toc514688506" w:history="1">
         <w:r>
           <w:rPr>
             <w:rStyle w:val="Lienhypertexte"/>
@@ -17941,7 +17891,7 @@
             <w:noProof/>
             <w:webHidden/>
           </w:rPr>
-          <w:instrText xml:space="preserve"> PAGEREF _Toc514687723 \h </w:instrText>
+          <w:instrText xml:space="preserve"> PAGEREF _Toc514688506 \h </w:instrText>
         </w:r>
         <w:r>
           <w:rPr>
@@ -17986,7 +17936,7 @@
           <w:lang w:eastAsia="fr-FR"/>
         </w:rPr>
       </w:pPr>
-      <w:hyperlink w:anchor="_Toc514687724" w:history="1">
+      <w:hyperlink w:anchor="_Toc514688507" w:history="1">
         <w:r>
           <w:rPr>
             <w:rStyle w:val="Lienhypertexte"/>
@@ -18013,7 +17963,7 @@
             <w:noProof/>
             <w:webHidden/>
           </w:rPr>
-          <w:instrText xml:space="preserve"> PAGEREF _Toc514687724 \h </w:instrText>
+          <w:instrText xml:space="preserve"> PAGEREF _Toc514688507 \h </w:instrText>
         </w:r>
         <w:r>
           <w:rPr>
@@ -18058,7 +18008,7 @@
           <w:lang w:eastAsia="fr-FR"/>
         </w:rPr>
       </w:pPr>
-      <w:hyperlink w:anchor="_Toc514687725" w:history="1">
+      <w:hyperlink w:anchor="_Toc514688508" w:history="1">
         <w:r>
           <w:rPr>
             <w:rStyle w:val="Lienhypertexte"/>
@@ -18085,7 +18035,7 @@
             <w:noProof/>
             <w:webHidden/>
           </w:rPr>
-          <w:instrText xml:space="preserve"> PAGEREF _Toc514687725 \h </w:instrText>
+          <w:instrText xml:space="preserve"> PAGEREF _Toc514688508 \h </w:instrText>
         </w:r>
         <w:r>
           <w:rPr>
@@ -18130,7 +18080,7 @@
           <w:lang w:eastAsia="fr-FR"/>
         </w:rPr>
       </w:pPr>
-      <w:hyperlink w:anchor="_Toc514687726" w:history="1">
+      <w:hyperlink w:anchor="_Toc514688509" w:history="1">
         <w:r>
           <w:rPr>
             <w:rStyle w:val="Lienhypertexte"/>
@@ -18157,7 +18107,7 @@
             <w:noProof/>
             <w:webHidden/>
           </w:rPr>
-          <w:instrText xml:space="preserve"> PAGEREF _Toc514687726 \h </w:instrText>
+          <w:instrText xml:space="preserve"> PAGEREF _Toc514688509 \h </w:instrText>
         </w:r>
         <w:r>
           <w:rPr>
@@ -18202,7 +18152,7 @@
           <w:lang w:eastAsia="fr-FR"/>
         </w:rPr>
       </w:pPr>
-      <w:hyperlink w:anchor="_Toc514687727" w:history="1">
+      <w:hyperlink w:anchor="_Toc514688510" w:history="1">
         <w:r>
           <w:rPr>
             <w:rStyle w:val="Lienhypertexte"/>
@@ -18229,7 +18179,7 @@
             <w:noProof/>
             <w:webHidden/>
           </w:rPr>
-          <w:instrText xml:space="preserve"> PAGEREF _Toc514687727 \h </w:instrText>
+          <w:instrText xml:space="preserve"> PAGEREF _Toc514688510 \h </w:instrText>
         </w:r>
         <w:r>
           <w:rPr>
@@ -18274,7 +18224,7 @@
           <w:lang w:eastAsia="fr-FR"/>
         </w:rPr>
       </w:pPr>
-      <w:hyperlink w:anchor="_Toc514687728" w:history="1">
+      <w:hyperlink w:anchor="_Toc514688511" w:history="1">
         <w:r>
           <w:rPr>
             <w:rStyle w:val="Lienhypertexte"/>
@@ -18301,7 +18251,7 @@
             <w:noProof/>
             <w:webHidden/>
           </w:rPr>
-          <w:instrText xml:space="preserve"> PAGEREF _Toc514687728 \h </w:instrText>
+          <w:instrText xml:space="preserve"> PAGEREF _Toc514688511 \h </w:instrText>
         </w:r>
         <w:r>
           <w:rPr>
@@ -18346,7 +18296,7 @@
           <w:lang w:eastAsia="fr-FR"/>
         </w:rPr>
       </w:pPr>
-      <w:hyperlink w:anchor="_Toc514687729" w:history="1">
+      <w:hyperlink w:anchor="_Toc514688512" w:history="1">
         <w:r>
           <w:rPr>
             <w:rStyle w:val="Lienhypertexte"/>
@@ -18373,7 +18323,7 @@
             <w:noProof/>
             <w:webHidden/>
           </w:rPr>
-          <w:instrText xml:space="preserve"> PAGEREF _Toc514687729 \h </w:instrText>
+          <w:instrText xml:space="preserve"> PAGEREF _Toc514688512 \h </w:instrText>
         </w:r>
         <w:r>
           <w:rPr>
@@ -18418,7 +18368,7 @@
           <w:lang w:eastAsia="fr-FR"/>
         </w:rPr>
       </w:pPr>
-      <w:hyperlink w:anchor="_Toc514687730" w:history="1">
+      <w:hyperlink w:anchor="_Toc514688513" w:history="1">
         <w:r>
           <w:rPr>
             <w:rStyle w:val="Lienhypertexte"/>
@@ -18445,7 +18395,7 @@
             <w:noProof/>
             <w:webHidden/>
           </w:rPr>
-          <w:instrText xml:space="preserve"> PAGEREF _Toc514687730 \h </w:instrText>
+          <w:instrText xml:space="preserve"> PAGEREF _Toc514688513 \h </w:instrText>
         </w:r>
         <w:r>
           <w:rPr>
@@ -18490,7 +18440,7 @@
           <w:lang w:eastAsia="fr-FR"/>
         </w:rPr>
       </w:pPr>
-      <w:hyperlink w:anchor="_Toc514687731" w:history="1">
+      <w:hyperlink w:anchor="_Toc514688514" w:history="1">
         <w:r>
           <w:rPr>
             <w:rStyle w:val="Lienhypertexte"/>
@@ -18517,7 +18467,7 @@
             <w:noProof/>
             <w:webHidden/>
           </w:rPr>
-          <w:instrText xml:space="preserve"> PAGEREF _Toc514687731 \h </w:instrText>
+          <w:instrText xml:space="preserve"> PAGEREF _Toc514688514 \h </w:instrText>
         </w:r>
         <w:r>
           <w:rPr>
@@ -18562,7 +18512,7 @@
           <w:lang w:eastAsia="fr-FR"/>
         </w:rPr>
       </w:pPr>
-      <w:hyperlink w:anchor="_Toc514687732" w:history="1">
+      <w:hyperlink w:anchor="_Toc514688515" w:history="1">
         <w:r>
           <w:rPr>
             <w:rStyle w:val="Lienhypertexte"/>
@@ -18589,7 +18539,7 @@
             <w:noProof/>
             <w:webHidden/>
           </w:rPr>
-          <w:instrText xml:space="preserve"> PAGEREF _Toc514687732 \h </w:instrText>
+          <w:instrText xml:space="preserve"> PAGEREF _Toc514688515 \h </w:instrText>
         </w:r>
         <w:r>
           <w:rPr>
@@ -18621,7 +18571,7 @@
       </w:hyperlink>
     </w:p>
     <w:p>
-      <w:pPr>
+      <w:r>
         <w:rPr>
           <w:rFonts w:ascii="Times New Roman" w:eastAsia="Times New Roman" w:hAnsi="Times New Roman" w:cs="Times New Roman"/>
           <w:b/>
@@ -18631,21 +18581,9 @@
           <w:szCs w:val="48"/>
           <w:lang w:eastAsia="fr-CH"/>
         </w:rPr>
-      </w:pPr>
-      <w:r>
-        <w:rPr>
-          <w:rFonts w:ascii="Times New Roman" w:eastAsia="Times New Roman" w:hAnsi="Times New Roman" w:cs="Times New Roman"/>
-          <w:b/>
-          <w:bCs/>
-          <w:kern w:val="36"/>
-          <w:sz w:val="48"/>
-          <w:szCs w:val="48"/>
-          <w:lang w:eastAsia="fr-CH"/>
-        </w:rPr>
         <w:fldChar w:fldCharType="end"/>
       </w:r>
     </w:p>
-    <w:p/>
     <w:sectPr>
       <w:headerReference w:type="default" r:id="rId72"/>
       <w:footerReference w:type="even" r:id="rId73"/>
@@ -22682,7 +22620,7 @@
 </file>
 
 <file path=customXml/itemProps2.xml><?xml version="1.0" encoding="utf-8"?>
-<ds:datastoreItem xmlns:ds="http://schemas.openxmlformats.org/officeDocument/2006/customXml" ds:itemID="{936B4BE2-0990-D14E-B585-D21EDBA1B356}">
+<ds:datastoreItem xmlns:ds="http://schemas.openxmlformats.org/officeDocument/2006/customXml" ds:itemID="{20AF6537-346A-A943-93E7-DA1331B9BFA7}">
   <ds:schemaRefs>
     <ds:schemaRef ds:uri="http://schemas.openxmlformats.org/officeDocument/2006/bibliography"/>
   </ds:schemaRefs>

</xml_diff>

<commit_message>
Ajout des fonctionnalités de calque au manuel utilisateur
</commit_message>
<xml_diff>
--- a/Rapport/BlaajjPaintManuelUtilisateur.docx
+++ b/Rapport/BlaajjPaintManuelUtilisateur.docx
@@ -5,7 +5,9 @@
     <w:sdt>
       <w:sdtPr>
         <w:rPr>
+          <w:rFonts w:eastAsiaTheme="minorHAnsi"/>
           <w:color w:val="4472C4" w:themeColor="accent1"/>
+          <w:lang w:val="fr-CH" w:eastAsia="en-US"/>
         </w:rPr>
         <w:id w:val="102464864"/>
         <w:docPartObj>
@@ -15,9 +17,7 @@
       </w:sdtPr>
       <w:sdtEndPr>
         <w:rPr>
-          <w:rFonts w:eastAsiaTheme="minorHAnsi"/>
           <w:color w:val="auto"/>
-          <w:lang w:val="fr-CH" w:eastAsia="en-US"/>
         </w:rPr>
       </w:sdtEndPr>
       <w:sdtContent>
@@ -339,36 +339,15 @@
                     <w:color w:val="4472C4" w:themeColor="accent1"/>
                   </w:rPr>
                   <w:br/>
-                </w:r>
-                <w:proofErr w:type="spellStart"/>
-                <w:r>
-                  <w:rPr>
-                    <w:color w:val="4472C4" w:themeColor="accent1"/>
-                  </w:rPr>
-                  <w:t>Loyse</w:t>
-                </w:r>
-                <w:proofErr w:type="spellEnd"/>
-                <w:r>
-                  <w:rPr>
-                    <w:color w:val="4472C4" w:themeColor="accent1"/>
-                  </w:rPr>
-                  <w:t xml:space="preserve"> Krug</w:t>
+                  <w:t>Loyse Krug</w:t>
                 </w:r>
                 <w:r>
                   <w:rPr>
                     <w:color w:val="4472C4" w:themeColor="accent1"/>
                   </w:rPr>
                   <w:br/>
-                  <w:t xml:space="preserve">Adrien </w:t>
+                  <w:t>Adrien Allemand</w:t>
                 </w:r>
-                <w:proofErr w:type="spellStart"/>
-                <w:r>
-                  <w:rPr>
-                    <w:color w:val="4472C4" w:themeColor="accent1"/>
-                  </w:rPr>
-                  <w:t>Allemand</w:t>
-                </w:r>
-                <w:proofErr w:type="spellEnd"/>
                 <w:r>
                   <w:rPr>
                     <w:color w:val="4472C4" w:themeColor="accent1"/>
@@ -719,8 +698,6 @@
             <w:t xml:space="preserve">Table des matières </w:t>
           </w:r>
         </w:p>
-        <w:bookmarkStart w:id="0" w:name="_GoBack"/>
-        <w:bookmarkEnd w:id="0"/>
         <w:p>
           <w:pPr>
             <w:pStyle w:val="TM1"/>
@@ -3266,12 +3243,12 @@
       <w:pPr>
         <w:pStyle w:val="Titre1"/>
       </w:pPr>
-      <w:bookmarkStart w:id="1" w:name="_Toc514688526"/>
+      <w:bookmarkStart w:id="0" w:name="_Toc514688526"/>
       <w:r>
         <w:lastRenderedPageBreak/>
         <w:t>1 Prérequis</w:t>
       </w:r>
-      <w:bookmarkEnd w:id="1"/>
+      <w:bookmarkEnd w:id="0"/>
     </w:p>
     <w:p>
       <w:pPr>
@@ -3309,11 +3286,11 @@
       <w:pPr>
         <w:pStyle w:val="Titre1"/>
       </w:pPr>
-      <w:bookmarkStart w:id="2" w:name="_Toc514688527"/>
+      <w:bookmarkStart w:id="1" w:name="_Toc514688527"/>
       <w:r>
         <w:t>2 Lancement du logiciel</w:t>
       </w:r>
-      <w:bookmarkEnd w:id="2"/>
+      <w:bookmarkEnd w:id="1"/>
     </w:p>
     <w:p>
       <w:pPr>
@@ -3492,7 +3469,7 @@
           <w:lang w:eastAsia="fr-CH"/>
         </w:rPr>
       </w:pPr>
-      <w:bookmarkStart w:id="3" w:name="_Toc514688479"/>
+      <w:bookmarkStart w:id="2" w:name="_Toc514697494"/>
       <w:r>
         <w:t xml:space="preserve">Figure </w:t>
       </w:r>
@@ -3533,7 +3510,7 @@
       <w:r>
         <w:t>BlaajjPaint</w:t>
       </w:r>
-      <w:bookmarkEnd w:id="3"/>
+      <w:bookmarkEnd w:id="2"/>
       <w:proofErr w:type="spellEnd"/>
     </w:p>
     <w:p>
@@ -3624,11 +3601,11 @@
       <w:pPr>
         <w:pStyle w:val="Titre2"/>
       </w:pPr>
-      <w:bookmarkStart w:id="4" w:name="_Toc514688528"/>
+      <w:bookmarkStart w:id="3" w:name="_Toc514688528"/>
       <w:r>
         <w:t>2.1 Ouvrir un nouveau projet</w:t>
       </w:r>
-      <w:bookmarkEnd w:id="4"/>
+      <w:bookmarkEnd w:id="3"/>
     </w:p>
     <w:p>
       <w:pPr>
@@ -3851,7 +3828,7 @@
           <w:szCs w:val="22"/>
         </w:rPr>
       </w:pPr>
-      <w:bookmarkStart w:id="5" w:name="_Toc514688480"/>
+      <w:bookmarkStart w:id="4" w:name="_Toc514697495"/>
       <w:r>
         <w:t xml:space="preserve">Figure </w:t>
       </w:r>
@@ -3882,7 +3859,7 @@
       <w:r>
         <w:t>.</w:t>
       </w:r>
-      <w:bookmarkEnd w:id="5"/>
+      <w:bookmarkEnd w:id="4"/>
     </w:p>
     <w:p>
       <w:pPr>
@@ -4010,7 +3987,7 @@
         <w:pStyle w:val="Lgende"/>
         <w:jc w:val="center"/>
       </w:pPr>
-      <w:bookmarkStart w:id="6" w:name="_Toc514688481"/>
+      <w:bookmarkStart w:id="5" w:name="_Toc514697496"/>
       <w:r>
         <w:t xml:space="preserve">Figure </w:t>
       </w:r>
@@ -4047,7 +4024,7 @@
       <w:r>
         <w:t>: Ouverture d'un nouveau projet</w:t>
       </w:r>
-      <w:bookmarkEnd w:id="6"/>
+      <w:bookmarkEnd w:id="5"/>
     </w:p>
     <w:p>
       <w:pPr>
@@ -4123,11 +4100,11 @@
       <w:pPr>
         <w:pStyle w:val="Titre2"/>
       </w:pPr>
-      <w:bookmarkStart w:id="7" w:name="_Toc514688529"/>
+      <w:bookmarkStart w:id="6" w:name="_Toc514688529"/>
       <w:r>
         <w:t>2.2 Ouvrir un projet existant</w:t>
       </w:r>
-      <w:bookmarkEnd w:id="7"/>
+      <w:bookmarkEnd w:id="6"/>
     </w:p>
     <w:p>
       <w:pPr>
@@ -4318,7 +4295,7 @@
         <w:pStyle w:val="Lgende"/>
         <w:jc w:val="center"/>
       </w:pPr>
-      <w:bookmarkStart w:id="8" w:name="_Toc514688482"/>
+      <w:bookmarkStart w:id="7" w:name="_Toc514697497"/>
       <w:r>
         <w:t xml:space="preserve">Figure </w:t>
       </w:r>
@@ -4358,7 +4335,7 @@
       <w:r>
         <w:t>'un projet existant 1</w:t>
       </w:r>
-      <w:bookmarkEnd w:id="8"/>
+      <w:bookmarkEnd w:id="7"/>
     </w:p>
     <w:p>
       <w:pPr>
@@ -4475,7 +4452,7 @@
         <w:pStyle w:val="Lgende"/>
         <w:jc w:val="center"/>
       </w:pPr>
-      <w:bookmarkStart w:id="9" w:name="_Toc514688483"/>
+      <w:bookmarkStart w:id="8" w:name="_Toc514697498"/>
       <w:r>
         <w:t xml:space="preserve">Figure </w:t>
       </w:r>
@@ -4512,7 +4489,7 @@
       <w:r>
         <w:t>: Ouverture d'un projet existant 2</w:t>
       </w:r>
-      <w:bookmarkEnd w:id="9"/>
+      <w:bookmarkEnd w:id="8"/>
     </w:p>
     <w:p>
       <w:pPr>
@@ -4589,11 +4566,11 @@
       <w:pPr>
         <w:pStyle w:val="Titre1"/>
       </w:pPr>
-      <w:bookmarkStart w:id="10" w:name="_Toc514688530"/>
+      <w:bookmarkStart w:id="9" w:name="_Toc514688530"/>
       <w:r>
         <w:t>3 Organisation de la fenêtre</w:t>
       </w:r>
-      <w:bookmarkEnd w:id="10"/>
+      <w:bookmarkEnd w:id="9"/>
     </w:p>
     <w:p>
       <w:pPr>
@@ -4687,7 +4664,7 @@
         <w:pStyle w:val="Lgende"/>
         <w:jc w:val="center"/>
       </w:pPr>
-      <w:bookmarkStart w:id="11" w:name="_Toc514688484"/>
+      <w:bookmarkStart w:id="10" w:name="_Toc514697499"/>
       <w:r>
         <w:t xml:space="preserve">Figure </w:t>
       </w:r>
@@ -4724,7 +4701,7 @@
       <w:r>
         <w:t>: Organisation de la fenêtre</w:t>
       </w:r>
-      <w:bookmarkEnd w:id="11"/>
+      <w:bookmarkEnd w:id="10"/>
     </w:p>
     <w:p>
       <w:pPr>
@@ -5529,17 +5506,17 @@
       <w:pPr>
         <w:pStyle w:val="Titre1"/>
       </w:pPr>
-      <w:bookmarkStart w:id="12" w:name="_Toc514688531"/>
+      <w:bookmarkStart w:id="11" w:name="_Toc514688531"/>
       <w:r>
         <w:t>4 Description des outils</w:t>
       </w:r>
-      <w:bookmarkEnd w:id="12"/>
+      <w:bookmarkEnd w:id="11"/>
     </w:p>
     <w:p>
       <w:pPr>
         <w:pStyle w:val="Titre2"/>
       </w:pPr>
-      <w:bookmarkStart w:id="13" w:name="_Toc514688532"/>
+      <w:bookmarkStart w:id="12" w:name="_Toc514688532"/>
       <w:r>
         <w:rPr>
           <w:rFonts w:ascii="Arial" w:hAnsi="Arial" w:cs="Arial"/>
@@ -5626,7 +5603,7 @@
         </w:rPr>
         <w:t>souris</w:t>
       </w:r>
-      <w:bookmarkEnd w:id="13"/>
+      <w:bookmarkEnd w:id="12"/>
     </w:p>
     <w:p>
       <w:pPr>
@@ -5713,7 +5690,7 @@
       <w:pPr>
         <w:pStyle w:val="Titre2"/>
       </w:pPr>
-      <w:bookmarkStart w:id="14" w:name="_Toc514688533"/>
+      <w:bookmarkStart w:id="13" w:name="_Toc514688533"/>
       <w:r>
         <w:rPr>
           <w:rFonts w:ascii="Arial" w:hAnsi="Arial" w:cs="Arial"/>
@@ -5800,7 +5777,7 @@
         </w:rPr>
         <w:t>déplacer</w:t>
       </w:r>
-      <w:bookmarkEnd w:id="14"/>
+      <w:bookmarkEnd w:id="13"/>
     </w:p>
     <w:p>
       <w:pPr>
@@ -5966,7 +5943,7 @@
         <w:pStyle w:val="Lgende"/>
         <w:jc w:val="center"/>
       </w:pPr>
-      <w:bookmarkStart w:id="15" w:name="_Toc514688485"/>
+      <w:bookmarkStart w:id="14" w:name="_Toc514697500"/>
       <w:r>
         <w:t xml:space="preserve">Figure </w:t>
       </w:r>
@@ -5994,7 +5971,7 @@
       <w:r>
         <w:t>Déplacement du calque contenant l’arbre et les pierres.</w:t>
       </w:r>
-      <w:bookmarkEnd w:id="15"/>
+      <w:bookmarkEnd w:id="14"/>
     </w:p>
     <w:p>
       <w:pPr>
@@ -6003,7 +5980,7 @@
           <w:i/>
         </w:rPr>
       </w:pPr>
-      <w:bookmarkStart w:id="16" w:name="_Toc514688534"/>
+      <w:bookmarkStart w:id="15" w:name="_Toc514688534"/>
       <w:r>
         <w:rPr>
           <w:rFonts w:ascii="Arial" w:hAnsi="Arial" w:cs="Arial"/>
@@ -6090,7 +6067,7 @@
         </w:rPr>
         <w:t>rogner</w:t>
       </w:r>
-      <w:bookmarkEnd w:id="16"/>
+      <w:bookmarkEnd w:id="15"/>
     </w:p>
     <w:p>
       <w:pPr>
@@ -6307,7 +6284,7 @@
         <w:pStyle w:val="Lgende"/>
         <w:jc w:val="center"/>
       </w:pPr>
-      <w:bookmarkStart w:id="17" w:name="_Toc514688486"/>
+      <w:bookmarkStart w:id="16" w:name="_Toc514697501"/>
       <w:r>
         <w:t xml:space="preserve">Figure </w:t>
       </w:r>
@@ -6338,7 +6315,7 @@
       <w:r>
         <w:t>.</w:t>
       </w:r>
-      <w:bookmarkEnd w:id="17"/>
+      <w:bookmarkEnd w:id="16"/>
     </w:p>
     <w:p>
       <w:pPr>
@@ -6390,7 +6367,7 @@
         <w:pStyle w:val="Lgende"/>
         <w:jc w:val="center"/>
       </w:pPr>
-      <w:bookmarkStart w:id="18" w:name="_Toc514688487"/>
+      <w:bookmarkStart w:id="17" w:name="_Toc514697502"/>
       <w:r>
         <w:t xml:space="preserve">Figure </w:t>
       </w:r>
@@ -6418,13 +6395,13 @@
       <w:r>
         <w:t>Résultat du rognage</w:t>
       </w:r>
-      <w:bookmarkEnd w:id="18"/>
+      <w:bookmarkEnd w:id="17"/>
     </w:p>
     <w:p>
       <w:pPr>
         <w:pStyle w:val="Titre2"/>
       </w:pPr>
-      <w:bookmarkStart w:id="19" w:name="_Toc514688535"/>
+      <w:bookmarkStart w:id="18" w:name="_Toc514688535"/>
       <w:r>
         <w:rPr>
           <w:rFonts w:ascii="Arial" w:hAnsi="Arial" w:cs="Arial"/>
@@ -6512,7 +6489,7 @@
         </w:rPr>
         <w:t>pipette</w:t>
       </w:r>
-      <w:bookmarkEnd w:id="19"/>
+      <w:bookmarkEnd w:id="18"/>
     </w:p>
     <w:p>
       <w:pPr>
@@ -6583,7 +6560,7 @@
       <w:pPr>
         <w:pStyle w:val="Titre2"/>
       </w:pPr>
-      <w:bookmarkStart w:id="20" w:name="_Toc514688536"/>
+      <w:bookmarkStart w:id="19" w:name="_Toc514688536"/>
       <w:r>
         <w:rPr>
           <w:rFonts w:ascii="Arial" w:hAnsi="Arial" w:cs="Arial"/>
@@ -6670,7 +6647,7 @@
         </w:rPr>
         <w:t>pinceau</w:t>
       </w:r>
-      <w:bookmarkEnd w:id="20"/>
+      <w:bookmarkEnd w:id="19"/>
     </w:p>
     <w:p>
       <w:pPr>
@@ -6771,21 +6748,7 @@
         <w:rPr>
           <w:lang w:eastAsia="fr-CH"/>
         </w:rPr>
-        <w:t xml:space="preserve">un </w:t>
-      </w:r>
-      <w:proofErr w:type="spellStart"/>
-      <w:r>
-        <w:rPr>
-          <w:lang w:eastAsia="fr-CH"/>
-        </w:rPr>
-        <w:t>slider</w:t>
-      </w:r>
-      <w:proofErr w:type="spellEnd"/>
-      <w:r>
-        <w:rPr>
-          <w:lang w:eastAsia="fr-CH"/>
-        </w:rPr>
-        <w:t xml:space="preserve"> </w:t>
+        <w:t xml:space="preserve">un slider </w:t>
       </w:r>
       <w:r>
         <w:rPr>
@@ -7013,7 +6976,7 @@
           <w:szCs w:val="22"/>
         </w:rPr>
       </w:pPr>
-      <w:bookmarkStart w:id="21" w:name="_Toc514688488"/>
+      <w:bookmarkStart w:id="20" w:name="_Toc514697503"/>
       <w:r>
         <w:t xml:space="preserve">Figure </w:t>
       </w:r>
@@ -7041,13 +7004,13 @@
       <w:r>
         <w:t>es traits de pinceau peuvent varier dans leur épaisseur et leur couleur.</w:t>
       </w:r>
-      <w:bookmarkEnd w:id="21"/>
+      <w:bookmarkEnd w:id="20"/>
     </w:p>
     <w:p>
       <w:pPr>
         <w:pStyle w:val="Titre2"/>
       </w:pPr>
-      <w:bookmarkStart w:id="22" w:name="_Toc514688537"/>
+      <w:bookmarkStart w:id="21" w:name="_Toc514688537"/>
       <w:r>
         <w:rPr>
           <w:rFonts w:ascii="Arial" w:hAnsi="Arial" w:cs="Arial"/>
@@ -7134,7 +7097,7 @@
         </w:rPr>
         <w:t>gomme</w:t>
       </w:r>
-      <w:bookmarkEnd w:id="22"/>
+      <w:bookmarkEnd w:id="21"/>
     </w:p>
     <w:p>
       <w:pPr>
@@ -7256,16 +7219,8 @@
         <w:rPr>
           <w:lang w:eastAsia="fr-CH"/>
         </w:rPr>
-        <w:t xml:space="preserve"> Son épaisseur est réglable via un </w:t>
-      </w:r>
-      <w:proofErr w:type="spellStart"/>
-      <w:r>
-        <w:rPr>
-          <w:lang w:eastAsia="fr-CH"/>
-        </w:rPr>
-        <w:t>slider</w:t>
-      </w:r>
-      <w:proofErr w:type="spellEnd"/>
+        <w:t xml:space="preserve"> Son épaisseur est réglable via un slider</w:t>
+      </w:r>
       <w:r>
         <w:rPr>
           <w:lang w:eastAsia="fr-CH"/>
@@ -7358,7 +7313,7 @@
                                 <w:lang w:eastAsia="fr-CH"/>
                               </w:rPr>
                             </w:pPr>
-                            <w:bookmarkStart w:id="23" w:name="_Toc514688489"/>
+                            <w:bookmarkStart w:id="22" w:name="_Toc514697504"/>
                             <w:r>
                               <w:t xml:space="preserve">Figure </w:t>
                             </w:r>
@@ -7384,15 +7339,7 @@
                               <w:t>: L</w:t>
                             </w:r>
                             <w:r>
-                              <w:t xml:space="preserve">a taille de la gomme peut être définie à l'aide du </w:t>
-                            </w:r>
-                            <w:proofErr w:type="spellStart"/>
-                            <w:r>
-                              <w:t>slider</w:t>
-                            </w:r>
-                            <w:proofErr w:type="spellEnd"/>
-                            <w:r>
-                              <w:t xml:space="preserve"> et du </w:t>
+                              <w:t xml:space="preserve">a taille de la gomme peut être définie à l'aide du slider et du </w:t>
                             </w:r>
                             <w:proofErr w:type="spellStart"/>
                             <w:r>
@@ -7402,7 +7349,7 @@
                             <w:r>
                               <w:t xml:space="preserve"> comme pour l’outil pinceau.</w:t>
                             </w:r>
-                            <w:bookmarkEnd w:id="23"/>
+                            <w:bookmarkEnd w:id="22"/>
                           </w:p>
                         </w:txbxContent>
                       </wps:txbx>
@@ -7424,7 +7371,7 @@
                 <v:stroke joinstyle="miter"/>
                 <v:path gradientshapeok="t" o:connecttype="rect"/>
               </v:shapetype>
-              <v:shape id="Zone de texte 10" o:spid="_x0000_s1026" type="#_x0000_t202" style="position:absolute;margin-left:31.4pt;margin-top:46.55pt;width:223.55pt;height:.05pt;z-index:-251651072;visibility:visible;mso-wrap-style:square;mso-wrap-distance-left:9pt;mso-wrap-distance-top:0;mso-wrap-distance-right:9pt;mso-wrap-distance-bottom:0;mso-position-horizontal:absolute;mso-position-horizontal-relative:text;mso-position-vertical:absolute;mso-position-vertical-relative:text;v-text-anchor:top" o:gfxdata="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" stroked="f">
+              <v:shape id="Zone de texte 10" o:spid="_x0000_s1026" type="#_x0000_t202" style="position:absolute;margin-left:31.4pt;margin-top:46.55pt;width:223.55pt;height:.05pt;z-index:-251651072;visibility:visible;mso-wrap-style:square;mso-wrap-distance-left:9pt;mso-wrap-distance-top:0;mso-wrap-distance-right:9pt;mso-wrap-distance-bottom:0;mso-position-horizontal:absolute;mso-position-horizontal-relative:text;mso-position-vertical:absolute;mso-position-vertical-relative:text;v-text-anchor:top" o:gfxdata="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" stroked="f">
                 <v:textbox style="mso-fit-shape-to-text:t" inset="0,0,0,0">
                   <w:txbxContent>
                     <w:p>
@@ -7440,7 +7387,7 @@
                           <w:lang w:eastAsia="fr-CH"/>
                         </w:rPr>
                       </w:pPr>
-                      <w:bookmarkStart w:id="24" w:name="_Toc514688489"/>
+                      <w:bookmarkStart w:id="23" w:name="_Toc514697504"/>
                       <w:r>
                         <w:t xml:space="preserve">Figure </w:t>
                       </w:r>
@@ -7466,15 +7413,7 @@
                         <w:t>: L</w:t>
                       </w:r>
                       <w:r>
-                        <w:t xml:space="preserve">a taille de la gomme peut être définie à l'aide du </w:t>
-                      </w:r>
-                      <w:proofErr w:type="spellStart"/>
-                      <w:r>
-                        <w:t>slider</w:t>
-                      </w:r>
-                      <w:proofErr w:type="spellEnd"/>
-                      <w:r>
-                        <w:t xml:space="preserve"> et du </w:t>
+                        <w:t xml:space="preserve">a taille de la gomme peut être définie à l'aide du slider et du </w:t>
                       </w:r>
                       <w:proofErr w:type="spellStart"/>
                       <w:r>
@@ -7484,7 +7423,7 @@
                       <w:r>
                         <w:t xml:space="preserve"> comme pour l’outil pinceau.</w:t>
                       </w:r>
-                      <w:bookmarkEnd w:id="24"/>
+                      <w:bookmarkEnd w:id="23"/>
                     </w:p>
                   </w:txbxContent>
                 </v:textbox>
@@ -7603,7 +7542,7 @@
       <w:pPr>
         <w:pStyle w:val="Titre2"/>
       </w:pPr>
-      <w:bookmarkStart w:id="25" w:name="_Toc514688538"/>
+      <w:bookmarkStart w:id="24" w:name="_Toc514688538"/>
       <w:r>
         <w:rPr>
           <w:rFonts w:ascii="Arial" w:hAnsi="Arial" w:cs="Arial"/>
@@ -7690,7 +7629,7 @@
         </w:rPr>
         <w:t>pot de peinture</w:t>
       </w:r>
-      <w:bookmarkEnd w:id="25"/>
+      <w:bookmarkEnd w:id="24"/>
     </w:p>
     <w:p>
       <w:pPr>
@@ -7865,7 +7804,7 @@
         <w:pStyle w:val="Lgende"/>
         <w:jc w:val="center"/>
       </w:pPr>
-      <w:bookmarkStart w:id="26" w:name="_Toc514688490"/>
+      <w:bookmarkStart w:id="25" w:name="_Toc514697505"/>
       <w:r>
         <w:t xml:space="preserve">Figure </w:t>
       </w:r>
@@ -7893,13 +7832,13 @@
       <w:r>
         <w:t>Coloriage à l'aide du pot de peinture.</w:t>
       </w:r>
-      <w:bookmarkEnd w:id="26"/>
+      <w:bookmarkEnd w:id="25"/>
     </w:p>
     <w:p>
       <w:pPr>
         <w:pStyle w:val="Titre2"/>
       </w:pPr>
-      <w:bookmarkStart w:id="27" w:name="_Toc514688539"/>
+      <w:bookmarkStart w:id="26" w:name="_Toc514688539"/>
       <w:r>
         <w:rPr>
           <w:rFonts w:ascii="Arial" w:hAnsi="Arial" w:cs="Arial"/>
@@ -7986,7 +7925,7 @@
         </w:rPr>
         <w:t>texte</w:t>
       </w:r>
-      <w:bookmarkEnd w:id="27"/>
+      <w:bookmarkEnd w:id="26"/>
     </w:p>
     <w:p>
       <w:pPr>
@@ -8074,7 +8013,7 @@
         <w:pStyle w:val="Lgende"/>
         <w:jc w:val="center"/>
       </w:pPr>
-      <w:bookmarkStart w:id="28" w:name="_Toc514688491"/>
+      <w:bookmarkStart w:id="27" w:name="_Toc514697506"/>
       <w:r>
         <w:t xml:space="preserve">Figure </w:t>
       </w:r>
@@ -8102,7 +8041,7 @@
       <w:r>
         <w:t>bandeau d'options de l'outil texte.</w:t>
       </w:r>
-      <w:bookmarkEnd w:id="28"/>
+      <w:bookmarkEnd w:id="27"/>
     </w:p>
     <w:p>
       <w:pPr>
@@ -8253,7 +8192,7 @@
         <w:pStyle w:val="Lgende"/>
         <w:jc w:val="center"/>
       </w:pPr>
-      <w:bookmarkStart w:id="29" w:name="_Toc514688492"/>
+      <w:bookmarkStart w:id="28" w:name="_Toc514697507"/>
       <w:r>
         <w:t xml:space="preserve">Figure </w:t>
       </w:r>
@@ -8281,7 +8220,7 @@
       <w:r>
         <w:t>Le sélecteur de couleur définit la couleur du texte.</w:t>
       </w:r>
-      <w:bookmarkEnd w:id="29"/>
+      <w:bookmarkEnd w:id="28"/>
     </w:p>
     <w:p>
       <w:pPr>
@@ -8367,7 +8306,7 @@
         <w:pStyle w:val="Lgende"/>
         <w:jc w:val="center"/>
       </w:pPr>
-      <w:bookmarkStart w:id="30" w:name="_Toc514688493"/>
+      <w:bookmarkStart w:id="29" w:name="_Toc514697508"/>
       <w:r>
         <w:t xml:space="preserve">Figure </w:t>
       </w:r>
@@ -8404,7 +8343,7 @@
       <w:r>
         <w:t>: déplacement et changement de taille d'un texte</w:t>
       </w:r>
-      <w:bookmarkEnd w:id="30"/>
+      <w:bookmarkEnd w:id="29"/>
     </w:p>
     <w:p>
       <w:pPr>
@@ -8477,7 +8416,7 @@
           <w:lang w:eastAsia="fr-CH"/>
         </w:rPr>
       </w:pPr>
-      <w:bookmarkStart w:id="31" w:name="_Toc514688494"/>
+      <w:bookmarkStart w:id="30" w:name="_Toc514697509"/>
       <w:r>
         <w:t xml:space="preserve">Figure </w:t>
       </w:r>
@@ -8514,7 +8453,7 @@
       <w:r>
         <w:t>: Changement de police et de couleur du texte</w:t>
       </w:r>
-      <w:bookmarkEnd w:id="31"/>
+      <w:bookmarkEnd w:id="30"/>
     </w:p>
     <w:p>
       <w:pPr>
@@ -8794,7 +8733,7 @@
       <w:pPr>
         <w:pStyle w:val="Titre2"/>
       </w:pPr>
-      <w:bookmarkStart w:id="32" w:name="_Toc514688540"/>
+      <w:bookmarkStart w:id="31" w:name="_Toc514688540"/>
       <w:r>
         <w:rPr>
           <w:rFonts w:ascii="Arial" w:hAnsi="Arial" w:cs="Arial"/>
@@ -8881,7 +8820,7 @@
         </w:rPr>
         <w:t>formes</w:t>
       </w:r>
-      <w:bookmarkEnd w:id="32"/>
+      <w:bookmarkEnd w:id="31"/>
     </w:p>
     <w:p>
       <w:pPr>
@@ -9004,16 +8943,8 @@
         <w:rPr>
           <w:lang w:eastAsia="fr-CH"/>
         </w:rPr>
-        <w:t xml:space="preserve">un </w:t>
-      </w:r>
-      <w:proofErr w:type="spellStart"/>
-      <w:r>
-        <w:rPr>
-          <w:lang w:eastAsia="fr-CH"/>
-        </w:rPr>
-        <w:t>slider</w:t>
-      </w:r>
-      <w:proofErr w:type="spellEnd"/>
+        <w:t>un slider</w:t>
+      </w:r>
       <w:r>
         <w:rPr>
           <w:lang w:eastAsia="fr-CH"/>
@@ -9120,7 +9051,7 @@
           <w:lang w:eastAsia="fr-CH"/>
         </w:rPr>
       </w:pPr>
-      <w:bookmarkStart w:id="33" w:name="_Toc514688495"/>
+      <w:bookmarkStart w:id="32" w:name="_Toc514697510"/>
       <w:r>
         <w:t xml:space="preserve">Figure </w:t>
       </w:r>
@@ -9154,7 +9085,7 @@
       <w:r>
         <w:t>.</w:t>
       </w:r>
-      <w:bookmarkEnd w:id="33"/>
+      <w:bookmarkEnd w:id="32"/>
     </w:p>
     <w:p>
       <w:pPr>
@@ -9365,7 +9296,7 @@
                                 <w:lang w:eastAsia="fr-CH"/>
                               </w:rPr>
                             </w:pPr>
-                            <w:bookmarkStart w:id="34" w:name="_Toc514688496"/>
+                            <w:bookmarkStart w:id="33" w:name="_Toc514697511"/>
                             <w:r>
                               <w:t xml:space="preserve">Figure </w:t>
                             </w:r>
@@ -9388,10 +9319,7 @@
                               <w:fldChar w:fldCharType="end"/>
                             </w:r>
                             <w:r>
-                              <w:t xml:space="preserve"> : </w:t>
-                            </w:r>
-                            <w:r>
-                              <w:t>Les f</w:t>
+                              <w:t> : Les f</w:t>
                             </w:r>
                             <w:r>
                               <w:t>ormes prédéfinies</w:t>
@@ -9399,7 +9327,7 @@
                             <w:r>
                               <w:t xml:space="preserve"> disponibles sont le carré et le cercle. Tous deux peuvent être pleins ou vides.</w:t>
                             </w:r>
-                            <w:bookmarkEnd w:id="34"/>
+                            <w:bookmarkEnd w:id="33"/>
                           </w:p>
                         </w:txbxContent>
                       </wps:txbx>
@@ -9417,7 +9345,7 @@
           </mc:Choice>
           <mc:Fallback>
             <w:pict>
-              <v:shape w14:anchorId="721085F7" id="Zone de texte 11" o:spid="_x0000_s1027" type="#_x0000_t202" style="position:absolute;margin-left:272.25pt;margin-top:6.05pt;width:161.15pt;height:.05pt;z-index:-251636736;visibility:visible;mso-wrap-style:square;mso-wrap-distance-left:9pt;mso-wrap-distance-top:0;mso-wrap-distance-right:9pt;mso-wrap-distance-bottom:0;mso-position-horizontal:absolute;mso-position-horizontal-relative:text;mso-position-vertical:absolute;mso-position-vertical-relative:text;v-text-anchor:top" o:gfxdata="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" stroked="f">
+              <v:shape w14:anchorId="721085F7" id="Zone de texte 11" o:spid="_x0000_s1027" type="#_x0000_t202" style="position:absolute;margin-left:272.25pt;margin-top:6.05pt;width:161.15pt;height:.05pt;z-index:-251636736;visibility:visible;mso-wrap-style:square;mso-wrap-distance-left:9pt;mso-wrap-distance-top:0;mso-wrap-distance-right:9pt;mso-wrap-distance-bottom:0;mso-position-horizontal:absolute;mso-position-horizontal-relative:text;mso-position-vertical:absolute;mso-position-vertical-relative:text;v-text-anchor:top" o:gfxdata="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" stroked="f">
                 <v:textbox style="mso-fit-shape-to-text:t" inset="0,0,0,0">
                   <w:txbxContent>
                     <w:p>
@@ -9430,7 +9358,7 @@
                           <w:lang w:eastAsia="fr-CH"/>
                         </w:rPr>
                       </w:pPr>
-                      <w:bookmarkStart w:id="35" w:name="_Toc514688496"/>
+                      <w:bookmarkStart w:id="34" w:name="_Toc514697511"/>
                       <w:r>
                         <w:t xml:space="preserve">Figure </w:t>
                       </w:r>
@@ -9453,10 +9381,7 @@
                         <w:fldChar w:fldCharType="end"/>
                       </w:r>
                       <w:r>
-                        <w:t xml:space="preserve"> : </w:t>
-                      </w:r>
-                      <w:r>
-                        <w:t>Les f</w:t>
+                        <w:t> : Les f</w:t>
                       </w:r>
                       <w:r>
                         <w:t>ormes prédéfinies</w:t>
@@ -9464,7 +9389,7 @@
                       <w:r>
                         <w:t xml:space="preserve"> disponibles sont le carré et le cercle. Tous deux peuvent être pleins ou vides.</w:t>
                       </w:r>
-                      <w:bookmarkEnd w:id="35"/>
+                      <w:bookmarkEnd w:id="34"/>
                     </w:p>
                   </w:txbxContent>
                 </v:textbox>
@@ -9542,12 +9467,12 @@
       <w:pPr>
         <w:pStyle w:val="Titre1"/>
       </w:pPr>
-      <w:bookmarkStart w:id="36" w:name="_Toc514688541"/>
+      <w:bookmarkStart w:id="35" w:name="_Toc514688541"/>
       <w:r>
         <w:lastRenderedPageBreak/>
         <w:t>5 Description de la palette d’édition</w:t>
       </w:r>
-      <w:bookmarkEnd w:id="36"/>
+      <w:bookmarkEnd w:id="35"/>
     </w:p>
     <w:p>
       <w:pPr>
@@ -9745,7 +9670,7 @@
       <w:pPr>
         <w:pStyle w:val="Titre2"/>
       </w:pPr>
-      <w:bookmarkStart w:id="37" w:name="_Toc514688542"/>
+      <w:bookmarkStart w:id="36" w:name="_Toc514688542"/>
       <w:r>
         <w:t xml:space="preserve">5.1 </w:t>
       </w:r>
@@ -9755,7 +9680,7 @@
       <w:r>
         <w:t xml:space="preserve"> de couleur</w:t>
       </w:r>
-      <w:bookmarkEnd w:id="37"/>
+      <w:bookmarkEnd w:id="36"/>
     </w:p>
     <w:p>
       <w:pPr>
@@ -9826,7 +9751,7 @@
                                 <w:lang w:eastAsia="fr-CH"/>
                               </w:rPr>
                             </w:pPr>
-                            <w:bookmarkStart w:id="38" w:name="_Toc514688497"/>
+                            <w:bookmarkStart w:id="37" w:name="_Toc514697512"/>
                             <w:r>
                               <w:t xml:space="preserve">Figure </w:t>
                             </w:r>
@@ -9854,7 +9779,7 @@
                             <w:r>
                               <w:t>: Le sélecteur de couleur</w:t>
                             </w:r>
-                            <w:bookmarkEnd w:id="38"/>
+                            <w:bookmarkEnd w:id="37"/>
                           </w:p>
                         </w:txbxContent>
                       </wps:txbx>
@@ -9878,7 +9803,7 @@
           </mc:Choice>
           <mc:Fallback>
             <w:pict>
-              <v:shape w14:anchorId="3F134F30" id="Zone de texte 12" o:spid="_x0000_s1028" type="#_x0000_t202" style="position:absolute;margin-left:318.25pt;margin-top:87.9pt;width:131.05pt;height:13.75pt;z-index:-251633664;visibility:visible;mso-wrap-style:square;mso-width-percent:0;mso-height-percent:0;mso-wrap-distance-left:9pt;mso-wrap-distance-top:0;mso-wrap-distance-right:9pt;mso-wrap-distance-bottom:0;mso-position-horizontal:absolute;mso-position-horizontal-relative:text;mso-position-vertical:absolute;mso-position-vertical-relative:text;mso-width-percent:0;mso-height-percent:0;mso-width-relative:margin;mso-height-relative:margin;v-text-anchor:top" o:gfxdata="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" stroked="f">
+              <v:shape w14:anchorId="3F134F30" id="Zone de texte 12" o:spid="_x0000_s1028" type="#_x0000_t202" style="position:absolute;margin-left:318.25pt;margin-top:87.9pt;width:131.05pt;height:13.75pt;z-index:-251633664;visibility:visible;mso-wrap-style:square;mso-width-percent:0;mso-height-percent:0;mso-wrap-distance-left:9pt;mso-wrap-distance-top:0;mso-wrap-distance-right:9pt;mso-wrap-distance-bottom:0;mso-position-horizontal:absolute;mso-position-horizontal-relative:text;mso-position-vertical:absolute;mso-position-vertical-relative:text;mso-width-percent:0;mso-height-percent:0;mso-width-relative:margin;mso-height-relative:margin;v-text-anchor:top" o:gfxdata="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" stroked="f">
                 <v:textbox inset="0,0,0,0">
                   <w:txbxContent>
                     <w:p>
@@ -9892,7 +9817,7 @@
                           <w:lang w:eastAsia="fr-CH"/>
                         </w:rPr>
                       </w:pPr>
-                      <w:bookmarkStart w:id="39" w:name="_Toc514688497"/>
+                      <w:bookmarkStart w:id="38" w:name="_Toc514697512"/>
                       <w:r>
                         <w:t xml:space="preserve">Figure </w:t>
                       </w:r>
@@ -9920,7 +9845,7 @@
                       <w:r>
                         <w:t>: Le sélecteur de couleur</w:t>
                       </w:r>
-                      <w:bookmarkEnd w:id="39"/>
+                      <w:bookmarkEnd w:id="38"/>
                     </w:p>
                   </w:txbxContent>
                 </v:textbox>
@@ -10095,7 +10020,7 @@
       <w:pPr>
         <w:pStyle w:val="Titre2"/>
       </w:pPr>
-      <w:bookmarkStart w:id="40" w:name="_Toc514688543"/>
+      <w:bookmarkStart w:id="39" w:name="_Toc514688543"/>
       <w:r>
         <w:t>5.2 Panneau historique et Undo/</w:t>
       </w:r>
@@ -10103,7 +10028,7 @@
       <w:r>
         <w:t>Redo</w:t>
       </w:r>
-      <w:bookmarkEnd w:id="40"/>
+      <w:bookmarkEnd w:id="39"/>
       <w:proofErr w:type="spellEnd"/>
     </w:p>
     <w:p>
@@ -10306,7 +10231,7 @@
                                 <w:lang w:eastAsia="fr-CH"/>
                               </w:rPr>
                             </w:pPr>
-                            <w:bookmarkStart w:id="41" w:name="_Toc514688498"/>
+                            <w:bookmarkStart w:id="40" w:name="_Toc514697513"/>
                             <w:r>
                               <w:t xml:space="preserve">Figure </w:t>
                             </w:r>
@@ -10334,7 +10259,7 @@
                             <w:r>
                               <w:t>La liste des actions effectuées s'affiche dans l'historique.</w:t>
                             </w:r>
-                            <w:bookmarkEnd w:id="41"/>
+                            <w:bookmarkEnd w:id="40"/>
                           </w:p>
                         </w:txbxContent>
                       </wps:txbx>
@@ -10355,7 +10280,7 @@
           </mc:Choice>
           <mc:Fallback>
             <w:pict>
-              <v:shape w14:anchorId="10998E1C" id="Zone de texte 24" o:spid="_x0000_s1029" type="#_x0000_t202" style="position:absolute;left:0;text-align:left;margin-left:227.1pt;margin-top:20.75pt;width:146.25pt;height:.05pt;z-index:-251620352;visibility:visible;mso-wrap-style:square;mso-width-percent:0;mso-wrap-distance-left:9pt;mso-wrap-distance-top:0;mso-wrap-distance-right:9pt;mso-wrap-distance-bottom:0;mso-position-horizontal:absolute;mso-position-horizontal-relative:text;mso-position-vertical:absolute;mso-position-vertical-relative:text;mso-width-percent:0;mso-width-relative:margin;v-text-anchor:top" o:gfxdata="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" stroked="f">
+              <v:shape w14:anchorId="10998E1C" id="Zone de texte 24" o:spid="_x0000_s1029" type="#_x0000_t202" style="position:absolute;left:0;text-align:left;margin-left:227.1pt;margin-top:20.75pt;width:146.25pt;height:.05pt;z-index:-251620352;visibility:visible;mso-wrap-style:square;mso-width-percent:0;mso-wrap-distance-left:9pt;mso-wrap-distance-top:0;mso-wrap-distance-right:9pt;mso-wrap-distance-bottom:0;mso-position-horizontal:absolute;mso-position-horizontal-relative:text;mso-position-vertical:absolute;mso-position-vertical-relative:text;mso-width-percent:0;mso-width-relative:margin;v-text-anchor:top" o:gfxdata="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" stroked="f">
                 <v:textbox style="mso-fit-shape-to-text:t" inset="0,0,0,0">
                   <w:txbxContent>
                     <w:p>
@@ -10368,7 +10293,7 @@
                           <w:lang w:eastAsia="fr-CH"/>
                         </w:rPr>
                       </w:pPr>
-                      <w:bookmarkStart w:id="42" w:name="_Toc514688498"/>
+                      <w:bookmarkStart w:id="41" w:name="_Toc514697513"/>
                       <w:r>
                         <w:t xml:space="preserve">Figure </w:t>
                       </w:r>
@@ -10396,7 +10321,7 @@
                       <w:r>
                         <w:t>La liste des actions effectuées s'affiche dans l'historique.</w:t>
                       </w:r>
-                      <w:bookmarkEnd w:id="42"/>
+                      <w:bookmarkEnd w:id="41"/>
                     </w:p>
                   </w:txbxContent>
                 </v:textbox>
@@ -10602,7 +10527,7 @@
         <w:pStyle w:val="Lgende"/>
         <w:jc w:val="center"/>
       </w:pPr>
-      <w:bookmarkStart w:id="43" w:name="_Toc514688499"/>
+      <w:bookmarkStart w:id="42" w:name="_Toc514697514"/>
       <w:r>
         <w:t xml:space="preserve">Figure </w:t>
       </w:r>
@@ -10648,7 +10573,7 @@
       <w:r>
         <w:t>Edition</w:t>
       </w:r>
-      <w:bookmarkEnd w:id="43"/>
+      <w:bookmarkEnd w:id="42"/>
     </w:p>
     <w:p>
       <w:pPr>
@@ -10662,7 +10587,7 @@
       <w:pPr>
         <w:pStyle w:val="Titre3"/>
       </w:pPr>
-      <w:bookmarkStart w:id="44" w:name="_Toc514688544"/>
+      <w:bookmarkStart w:id="43" w:name="_Toc514688544"/>
       <w:r>
         <w:lastRenderedPageBreak/>
         <w:t xml:space="preserve">5.2.1 </w:t>
@@ -10673,7 +10598,7 @@
       <w:r>
         <w:t xml:space="preserve"> une action</w:t>
       </w:r>
-      <w:bookmarkEnd w:id="44"/>
+      <w:bookmarkEnd w:id="43"/>
       <w:r>
         <w:t xml:space="preserve"> </w:t>
       </w:r>
@@ -11162,7 +11087,7 @@
           <w:lang w:eastAsia="fr-CH"/>
         </w:rPr>
       </w:pPr>
-      <w:bookmarkStart w:id="45" w:name="_Toc514688500"/>
+      <w:bookmarkStart w:id="44" w:name="_Toc514697515"/>
       <w:r>
         <w:t xml:space="preserve">Figure </w:t>
       </w:r>
@@ -11210,7 +11135,7 @@
       <w:r>
         <w:t xml:space="preserve"> supprime la liste des actions pouvant être rétablies.</w:t>
       </w:r>
-      <w:bookmarkEnd w:id="45"/>
+      <w:bookmarkEnd w:id="44"/>
     </w:p>
     <w:p>
       <w:pPr>
@@ -11406,7 +11331,7 @@
       <w:pPr>
         <w:pStyle w:val="Titre3"/>
       </w:pPr>
-      <w:bookmarkStart w:id="46" w:name="_Toc514688545"/>
+      <w:bookmarkStart w:id="45" w:name="_Toc514688545"/>
       <w:r>
         <w:t xml:space="preserve">5.2.2 </w:t>
       </w:r>
@@ -11419,7 +11344,7 @@
       <w:r>
         <w:t>annulée</w:t>
       </w:r>
-      <w:bookmarkEnd w:id="46"/>
+      <w:bookmarkEnd w:id="45"/>
     </w:p>
     <w:p>
       <w:pPr>
@@ -11683,7 +11608,7 @@
           <w:lang w:eastAsia="fr-CH"/>
         </w:rPr>
       </w:pPr>
-      <w:bookmarkStart w:id="47" w:name="_Toc514688501"/>
+      <w:bookmarkStart w:id="46" w:name="_Toc514697516"/>
       <w:r>
         <w:t xml:space="preserve">Figure </w:t>
       </w:r>
@@ -11728,7 +11653,7 @@
       <w:r>
         <w:t xml:space="preserve"> d'une des actions undo</w:t>
       </w:r>
-      <w:bookmarkEnd w:id="47"/>
+      <w:bookmarkEnd w:id="46"/>
     </w:p>
     <w:p>
       <w:pPr>
@@ -11787,7 +11712,7 @@
       <w:pPr>
         <w:pStyle w:val="Titre3"/>
       </w:pPr>
-      <w:bookmarkStart w:id="48" w:name="_Toc514688546"/>
+      <w:bookmarkStart w:id="47" w:name="_Toc514688546"/>
       <w:r>
         <w:t xml:space="preserve">5.2.3 </w:t>
       </w:r>
@@ -11800,7 +11725,7 @@
       <w:r>
         <w:t>la liste des actions pouvant être rétablies</w:t>
       </w:r>
-      <w:bookmarkEnd w:id="48"/>
+      <w:bookmarkEnd w:id="47"/>
     </w:p>
     <w:p>
       <w:pPr>
@@ -11925,7 +11850,7 @@
           <w:lang w:eastAsia="fr-CH"/>
         </w:rPr>
       </w:pPr>
-      <w:bookmarkStart w:id="49" w:name="_Toc514688502"/>
+      <w:bookmarkStart w:id="48" w:name="_Toc514697517"/>
       <w:r>
         <w:t xml:space="preserve">Figure </w:t>
       </w:r>
@@ -11962,13 +11887,13 @@
       <w:r>
         <w:t>: écrasement des undo avec une nouvelle action</w:t>
       </w:r>
-      <w:bookmarkEnd w:id="49"/>
+      <w:bookmarkEnd w:id="48"/>
     </w:p>
     <w:p>
       <w:pPr>
         <w:pStyle w:val="Titre2"/>
       </w:pPr>
-      <w:bookmarkStart w:id="50" w:name="_Toc514688547"/>
+      <w:bookmarkStart w:id="49" w:name="_Toc514688547"/>
       <w:r>
         <w:rPr>
           <w:rFonts w:ascii="Arial" w:hAnsi="Arial" w:cs="Arial"/>
@@ -12049,7 +11974,7 @@
       <w:r>
         <w:t>5.3 Edition des calques</w:t>
       </w:r>
-      <w:bookmarkEnd w:id="50"/>
+      <w:bookmarkEnd w:id="49"/>
     </w:p>
     <w:p>
       <w:pPr>
@@ -12241,7 +12166,7 @@
           <w:szCs w:val="10"/>
         </w:rPr>
       </w:pPr>
-      <w:bookmarkStart w:id="51" w:name="_Toc514688548"/>
+      <w:bookmarkStart w:id="50" w:name="_Toc514688548"/>
       <w:r>
         <w:rPr>
           <w:noProof/>
@@ -12303,7 +12228,7 @@
                                 <w:lang w:eastAsia="fr-CH"/>
                               </w:rPr>
                             </w:pPr>
-                            <w:bookmarkStart w:id="52" w:name="_Toc514688503"/>
+                            <w:bookmarkStart w:id="51" w:name="_Toc514697518"/>
                             <w:r>
                               <w:t xml:space="preserve">Figure </w:t>
                             </w:r>
@@ -12328,7 +12253,7 @@
                             <w:r>
                               <w:t> : Panneau des calques</w:t>
                             </w:r>
-                            <w:bookmarkEnd w:id="52"/>
+                            <w:bookmarkEnd w:id="51"/>
                           </w:p>
                         </w:txbxContent>
                       </wps:txbx>
@@ -12349,7 +12274,7 @@
           </mc:Choice>
           <mc:Fallback>
             <w:pict>
-              <v:shape w14:anchorId="1955DF27" id="Zone de texte 21" o:spid="_x0000_s1030" type="#_x0000_t202" style="position:absolute;margin-left:-.35pt;margin-top:15.4pt;width:132.75pt;height:10.7pt;z-index:-251623424;visibility:visible;mso-wrap-style:square;mso-height-percent:0;mso-wrap-distance-left:9pt;mso-wrap-distance-top:0;mso-wrap-distance-right:9pt;mso-wrap-distance-bottom:0;mso-position-horizontal:absolute;mso-position-horizontal-relative:text;mso-position-vertical:absolute;mso-position-vertical-relative:text;mso-height-percent:0;mso-height-relative:margin;v-text-anchor:top" o:gfxdata="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" stroked="f">
+              <v:shape w14:anchorId="1955DF27" id="Zone de texte 21" o:spid="_x0000_s1030" type="#_x0000_t202" style="position:absolute;margin-left:-.35pt;margin-top:15.4pt;width:132.75pt;height:10.7pt;z-index:-251623424;visibility:visible;mso-wrap-style:square;mso-height-percent:0;mso-wrap-distance-left:9pt;mso-wrap-distance-top:0;mso-wrap-distance-right:9pt;mso-wrap-distance-bottom:0;mso-position-horizontal:absolute;mso-position-horizontal-relative:text;mso-position-vertical:absolute;mso-position-vertical-relative:text;mso-height-percent:0;mso-height-relative:margin;v-text-anchor:top" o:gfxdata="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" stroked="f">
                 <v:textbox inset="0,0,0,0">
                   <w:txbxContent>
                     <w:p>
@@ -12364,7 +12289,7 @@
                           <w:lang w:eastAsia="fr-CH"/>
                         </w:rPr>
                       </w:pPr>
-                      <w:bookmarkStart w:id="53" w:name="_Toc514688503"/>
+                      <w:bookmarkStart w:id="52" w:name="_Toc514697518"/>
                       <w:r>
                         <w:t xml:space="preserve">Figure </w:t>
                       </w:r>
@@ -12389,7 +12314,7 @@
                       <w:r>
                         <w:t> : Panneau des calques</w:t>
                       </w:r>
-                      <w:bookmarkEnd w:id="53"/>
+                      <w:bookmarkEnd w:id="52"/>
                     </w:p>
                   </w:txbxContent>
                 </v:textbox>
@@ -12399,7 +12324,7 @@
           </mc:Fallback>
         </mc:AlternateContent>
       </w:r>
-      <w:bookmarkEnd w:id="51"/>
+      <w:bookmarkEnd w:id="50"/>
     </w:p>
     <w:p>
       <w:pPr>
@@ -12414,11 +12339,11 @@
       <w:pPr>
         <w:pStyle w:val="Titre3"/>
       </w:pPr>
-      <w:bookmarkStart w:id="54" w:name="_Toc514688549"/>
+      <w:bookmarkStart w:id="53" w:name="_Toc514688549"/>
       <w:r>
         <w:t>5.3.1 Ajout et suppression de calques</w:t>
       </w:r>
-      <w:bookmarkEnd w:id="54"/>
+      <w:bookmarkEnd w:id="53"/>
     </w:p>
     <w:p>
       <w:pPr>
@@ -12700,8 +12625,8 @@
           <w:lang w:eastAsia="fr-CH"/>
         </w:rPr>
       </w:pPr>
-      <w:bookmarkStart w:id="55" w:name="_Ref514682414"/>
-      <w:bookmarkStart w:id="56" w:name="_Toc514688504"/>
+      <w:bookmarkStart w:id="54" w:name="_Ref514682414"/>
+      <w:bookmarkStart w:id="55" w:name="_Toc514697519"/>
       <w:r>
         <w:t xml:space="preserve">Figure </w:t>
       </w:r>
@@ -12738,8 +12663,8 @@
       <w:r>
         <w:t>: création d'une image répartie sur 5 calques</w:t>
       </w:r>
+      <w:bookmarkEnd w:id="54"/>
       <w:bookmarkEnd w:id="55"/>
-      <w:bookmarkEnd w:id="56"/>
     </w:p>
     <w:p>
       <w:pPr>
@@ -12931,8 +12856,8 @@
           <w:lang w:eastAsia="fr-CH"/>
         </w:rPr>
       </w:pPr>
-      <w:bookmarkStart w:id="57" w:name="_Ref514682452"/>
-      <w:bookmarkStart w:id="58" w:name="_Toc514688505"/>
+      <w:bookmarkStart w:id="56" w:name="_Ref514682452"/>
+      <w:bookmarkStart w:id="57" w:name="_Toc514697520"/>
       <w:r>
         <w:t xml:space="preserve">Figure </w:t>
       </w:r>
@@ -12978,8 +12903,8 @@
       <w:r>
         <w:t>)</w:t>
       </w:r>
+      <w:bookmarkEnd w:id="56"/>
       <w:bookmarkEnd w:id="57"/>
-      <w:bookmarkEnd w:id="58"/>
     </w:p>
     <w:p>
       <w:pPr>
@@ -13073,8 +12998,8 @@
       <w:pPr>
         <w:jc w:val="center"/>
       </w:pPr>
-      <w:bookmarkStart w:id="59" w:name="_Toc514582739"/>
-      <w:bookmarkStart w:id="60" w:name="_Toc514584851"/>
+      <w:bookmarkStart w:id="58" w:name="_Toc514582739"/>
+      <w:bookmarkStart w:id="59" w:name="_Toc514584851"/>
       <w:r>
         <w:rPr>
           <w:noProof/>
@@ -13129,8 +13054,8 @@
           </wp:inline>
         </w:drawing>
       </w:r>
+      <w:bookmarkEnd w:id="58"/>
       <w:bookmarkEnd w:id="59"/>
-      <w:bookmarkEnd w:id="60"/>
     </w:p>
     <w:p>
       <w:pPr>
@@ -13144,8 +13069,8 @@
           <w:lang w:eastAsia="fr-CH"/>
         </w:rPr>
       </w:pPr>
-      <w:bookmarkStart w:id="61" w:name="_Ref514682575"/>
-      <w:bookmarkStart w:id="62" w:name="_Toc514688506"/>
+      <w:bookmarkStart w:id="60" w:name="_Ref514682575"/>
+      <w:bookmarkStart w:id="61" w:name="_Toc514697521"/>
       <w:r>
         <w:t xml:space="preserve">Figure </w:t>
       </w:r>
@@ -13182,18 +13107,48 @@
       <w:r>
         <w:t>: résultat de la superposition des calques (le calque bleu nuit est caché)</w:t>
       </w:r>
+      <w:bookmarkEnd w:id="60"/>
       <w:bookmarkEnd w:id="61"/>
+    </w:p>
+    <w:p>
+      <w:pPr>
+        <w:pStyle w:val="Titre3"/>
+      </w:pPr>
+      <w:bookmarkStart w:id="62" w:name="_Toc514688550"/>
+      <w:r>
+        <w:t>5.3.2 Dupliquer un calque</w:t>
+      </w:r>
+    </w:p>
+    <w:p>
+      <w:r>
+        <w:t xml:space="preserve">Pour dupliquer un calque, utilisez le menu </w:t>
+      </w:r>
+      <w:r>
+        <w:rPr>
+          <w:i/>
+        </w:rPr>
+        <w:t>Calque -&gt; Dupliquer le calque sélectionné</w:t>
+      </w:r>
+      <w:r>
+        <w:t xml:space="preserve">. </w:t>
+      </w:r>
+    </w:p>
+    <w:p>
+      <w:r>
+        <w:t>Le calque duplicata sera placé au sommet de la liste des calques. Le calque dupliqué reste à sa position initiale.</w:t>
+      </w:r>
+    </w:p>
+    <w:p>
+      <w:pPr>
+        <w:pStyle w:val="Titre3"/>
+      </w:pPr>
+      <w:r>
+        <w:t>5.3.3</w:t>
+      </w:r>
+      <w:r>
+        <w:t xml:space="preserve"> Déplacement des calques</w:t>
+      </w:r>
       <w:bookmarkEnd w:id="62"/>
-    </w:p>
-    <w:p>
-      <w:pPr>
-        <w:pStyle w:val="Titre3"/>
-      </w:pPr>
-      <w:bookmarkStart w:id="63" w:name="_Toc514688550"/>
-      <w:r>
-        <w:t>5.3.2 Déplacement des calques</w:t>
-      </w:r>
-      <w:bookmarkEnd w:id="63"/>
     </w:p>
     <w:p>
       <w:pPr>
@@ -13326,7 +13281,7 @@
         <w:pStyle w:val="Lgende"/>
         <w:jc w:val="center"/>
       </w:pPr>
-      <w:bookmarkStart w:id="64" w:name="_Toc514688507"/>
+      <w:bookmarkStart w:id="63" w:name="_Toc514697522"/>
       <w:r>
         <w:t xml:space="preserve">Figure </w:t>
       </w:r>
@@ -13355,7 +13310,7 @@
         <w:br/>
         <w:t>Le bouton v le descend d'un cran.</w:t>
       </w:r>
-      <w:bookmarkEnd w:id="64"/>
+      <w:bookmarkEnd w:id="63"/>
     </w:p>
     <w:p>
       <w:pPr>
@@ -13371,6 +13326,7 @@
           <w:b/>
           <w:lang w:eastAsia="fr-CH"/>
         </w:rPr>
+        <w:lastRenderedPageBreak/>
         <w:t>Attention !</w:t>
       </w:r>
       <w:r>
@@ -13519,7 +13475,6 @@
         <w:rPr>
           <w:noProof/>
         </w:rPr>
-        <w:lastRenderedPageBreak/>
         <w:drawing>
           <wp:inline distT="0" distB="0" distL="0" distR="0" wp14:anchorId="745A54DB" wp14:editId="0D7140E8">
             <wp:extent cx="5760720" cy="1893570"/>
@@ -13568,8 +13523,8 @@
           <w:lang w:eastAsia="fr-CH"/>
         </w:rPr>
       </w:pPr>
-      <w:bookmarkStart w:id="65" w:name="_Ref514683047"/>
-      <w:bookmarkStart w:id="66" w:name="_Toc514688508"/>
+      <w:bookmarkStart w:id="64" w:name="_Ref514683047"/>
+      <w:bookmarkStart w:id="65" w:name="_Toc514697523"/>
       <w:r>
         <w:t xml:space="preserve">Figure </w:t>
       </w:r>
@@ -13612,18 +13567,21 @@
       <w:r>
         <w:t xml:space="preserve"> la colline</w:t>
       </w:r>
+      <w:bookmarkEnd w:id="64"/>
       <w:bookmarkEnd w:id="65"/>
+    </w:p>
+    <w:p>
+      <w:pPr>
+        <w:pStyle w:val="Titre3"/>
+      </w:pPr>
+      <w:bookmarkStart w:id="66" w:name="_Toc514688551"/>
+      <w:r>
+        <w:t>5.3.4</w:t>
+      </w:r>
+      <w:r>
+        <w:t xml:space="preserve"> Fusion de calques</w:t>
+      </w:r>
       <w:bookmarkEnd w:id="66"/>
-    </w:p>
-    <w:p>
-      <w:pPr>
-        <w:pStyle w:val="Titre3"/>
-      </w:pPr>
-      <w:bookmarkStart w:id="67" w:name="_Toc514688551"/>
-      <w:r>
-        <w:t>5.3.3 Fusion de calques</w:t>
-      </w:r>
-      <w:bookmarkEnd w:id="67"/>
     </w:p>
     <w:p>
       <w:pPr>
@@ -13911,8 +13869,8 @@
           <w:lang w:eastAsia="fr-CH"/>
         </w:rPr>
       </w:pPr>
-      <w:bookmarkStart w:id="68" w:name="_Ref514684736"/>
-      <w:bookmarkStart w:id="69" w:name="_Toc514688509"/>
+      <w:bookmarkStart w:id="67" w:name="_Ref514684736"/>
+      <w:bookmarkStart w:id="68" w:name="_Toc514697524"/>
       <w:r>
         <w:t xml:space="preserve">Figure </w:t>
       </w:r>
@@ -13940,8 +13898,8 @@
       <w:r>
         <w:t>Deux calques à fusionner.</w:t>
       </w:r>
+      <w:bookmarkEnd w:id="67"/>
       <w:bookmarkEnd w:id="68"/>
-      <w:bookmarkEnd w:id="69"/>
     </w:p>
     <w:p>
       <w:pPr>
@@ -13953,6 +13911,7 @@
           <w:noProof/>
           <w:lang w:eastAsia="fr-CH"/>
         </w:rPr>
+        <w:lastRenderedPageBreak/>
         <w:drawing>
           <wp:inline distT="0" distB="0" distL="0" distR="0">
             <wp:extent cx="2460577" cy="1651398"/>
@@ -14008,7 +13967,7 @@
         <w:pStyle w:val="Lgende"/>
         <w:jc w:val="center"/>
       </w:pPr>
-      <w:bookmarkStart w:id="70" w:name="_Toc514688510"/>
+      <w:bookmarkStart w:id="69" w:name="_Toc514697525"/>
       <w:r>
         <w:t xml:space="preserve">Figure </w:t>
       </w:r>
@@ -14063,42 +14022,178 @@
       <w:r>
         <w:t>.</w:t>
       </w:r>
+      <w:bookmarkEnd w:id="69"/>
+    </w:p>
+    <w:p>
+      <w:pPr>
+        <w:rPr>
+          <w:lang w:eastAsia="fr-CH"/>
+        </w:rPr>
+      </w:pPr>
+      <w:r>
+        <w:rPr>
+          <w:lang w:eastAsia="fr-CH"/>
+        </w:rPr>
+        <w:t xml:space="preserve">La fusion de deux calques peut également être effectuée à l’aide du menu </w:t>
+      </w:r>
+      <w:r>
+        <w:rPr>
+          <w:i/>
+          <w:lang w:eastAsia="fr-CH"/>
+        </w:rPr>
+        <w:t>Calque -&gt; Fusionner avec le calque inférieur</w:t>
+      </w:r>
+      <w:r>
+        <w:rPr>
+          <w:lang w:eastAsia="fr-CH"/>
+        </w:rPr>
+        <w:t>.</w:t>
+      </w:r>
+    </w:p>
+    <w:p>
+      <w:pPr>
+        <w:rPr>
+          <w:lang w:eastAsia="fr-CH"/>
+        </w:rPr>
+      </w:pPr>
+    </w:p>
+    <w:p>
+      <w:pPr>
+        <w:pStyle w:val="Titre3"/>
+      </w:pPr>
+      <w:r>
+        <w:t>5.3.5</w:t>
+      </w:r>
+      <w:r>
+        <w:t xml:space="preserve"> Aplatir les calques </w:t>
+      </w:r>
+    </w:p>
+    <w:p>
+      <w:pPr>
+        <w:rPr>
+          <w:i/>
+        </w:rPr>
+      </w:pPr>
+      <w:r>
+        <w:t xml:space="preserve">Pour fusionner tous les calques, il est possible de les fusionner tous deux par deux. Vous pouvez aussi utiliser la fonctionnalité </w:t>
+      </w:r>
+      <w:r>
+        <w:rPr>
+          <w:i/>
+        </w:rPr>
+        <w:t>aplatir.</w:t>
+      </w:r>
+    </w:p>
+    <w:p/>
+    <w:p>
+      <w:r>
+        <w:t xml:space="preserve">Pour aplatir les calques vous pouvez utiliser le menu </w:t>
+      </w:r>
+      <w:r>
+        <w:rPr>
+          <w:i/>
+        </w:rPr>
+        <w:t xml:space="preserve">Calque-&gt; </w:t>
+      </w:r>
+      <w:r>
+        <w:rPr>
+          <w:i/>
+        </w:rPr>
+        <w:t>Aplatir tous les calques</w:t>
+      </w:r>
+      <w:r>
+        <w:t>.</w:t>
+      </w:r>
+    </w:p>
+    <w:p/>
+    <w:p>
+      <w:pPr>
+        <w:keepNext/>
+        <w:jc w:val="center"/>
+      </w:pPr>
+      <w:r>
+        <w:rPr>
+          <w:noProof/>
+        </w:rPr>
+        <w:drawing>
+          <wp:inline distT="0" distB="0" distL="0" distR="0" wp14:anchorId="16BCD287" wp14:editId="696F0F30">
+            <wp:extent cx="2143125" cy="2286000"/>
+            <wp:effectExtent l="0" t="0" r="9525" b="0"/>
+            <wp:docPr id="20" name="Image 20"/>
+            <wp:cNvGraphicFramePr>
+              <a:graphicFrameLocks xmlns:a="http://schemas.openxmlformats.org/drawingml/2006/main" noChangeAspect="1"/>
+            </wp:cNvGraphicFramePr>
+            <a:graphic xmlns:a="http://schemas.openxmlformats.org/drawingml/2006/main">
+              <a:graphicData uri="http://schemas.openxmlformats.org/drawingml/2006/picture">
+                <pic:pic xmlns:pic="http://schemas.openxmlformats.org/drawingml/2006/picture">
+                  <pic:nvPicPr>
+                    <pic:cNvPr id="1" name=""/>
+                    <pic:cNvPicPr/>
+                  </pic:nvPicPr>
+                  <pic:blipFill>
+                    <a:blip r:embed="rId61"/>
+                    <a:stretch>
+                      <a:fillRect/>
+                    </a:stretch>
+                  </pic:blipFill>
+                  <pic:spPr>
+                    <a:xfrm>
+                      <a:off x="0" y="0"/>
+                      <a:ext cx="2143125" cy="2286000"/>
+                    </a:xfrm>
+                    <a:prstGeom prst="rect">
+                      <a:avLst/>
+                    </a:prstGeom>
+                  </pic:spPr>
+                </pic:pic>
+              </a:graphicData>
+            </a:graphic>
+          </wp:inline>
+        </w:drawing>
+      </w:r>
+    </w:p>
+    <w:p>
+      <w:pPr>
+        <w:pStyle w:val="Lgende"/>
+        <w:jc w:val="center"/>
+      </w:pPr>
+      <w:bookmarkStart w:id="70" w:name="_Toc514697526"/>
+      <w:r>
+        <w:t xml:space="preserve">Figure </w:t>
+      </w:r>
+      <w:r>
+        <w:fldChar w:fldCharType="begin"/>
+      </w:r>
+      <w:r>
+        <w:instrText xml:space="preserve"> SEQ Figure \* ARABIC </w:instrText>
+      </w:r>
+      <w:r>
+        <w:fldChar w:fldCharType="separate"/>
+      </w:r>
+      <w:r>
+        <w:rPr>
+          <w:noProof/>
+        </w:rPr>
+        <w:t>33</w:t>
+      </w:r>
+      <w:r>
+        <w:fldChar w:fldCharType="end"/>
+      </w:r>
+      <w:r>
+        <w:t>: onglet Calque</w:t>
+      </w:r>
       <w:bookmarkEnd w:id="70"/>
     </w:p>
     <w:p>
       <w:pPr>
-        <w:rPr>
-          <w:lang w:eastAsia="fr-CH"/>
-        </w:rPr>
-      </w:pPr>
-      <w:r>
-        <w:rPr>
-          <w:lang w:eastAsia="fr-CH"/>
-        </w:rPr>
-        <w:lastRenderedPageBreak/>
-        <w:t xml:space="preserve">La fusion de deux calques peut également être effectuée à l’aide du menu </w:t>
-      </w:r>
-      <w:r>
-        <w:rPr>
-          <w:i/>
-          <w:lang w:eastAsia="fr-CH"/>
-        </w:rPr>
-        <w:t>Calque -&gt; Fusionner avec le calque inférieur</w:t>
-      </w:r>
-      <w:r>
-        <w:rPr>
-          <w:lang w:eastAsia="fr-CH"/>
-        </w:rPr>
-        <w:t>.</w:t>
-      </w:r>
-    </w:p>
-    <w:p>
-      <w:pPr>
         <w:pStyle w:val="Titre3"/>
       </w:pPr>
       <w:bookmarkStart w:id="71" w:name="_Toc514688552"/>
       <w:r>
-        <w:t xml:space="preserve">5.3.4 </w:t>
+        <w:t>5.3.6</w:t>
+      </w:r>
+      <w:r>
+        <w:t xml:space="preserve"> </w:t>
       </w:r>
       <w:r>
         <w:t>Gestion de l’</w:t>
@@ -14160,21 +14255,7 @@
         <w:rPr>
           <w:lang w:eastAsia="fr-CH"/>
         </w:rPr>
-        <w:t xml:space="preserve">un </w:t>
-      </w:r>
-      <w:proofErr w:type="spellStart"/>
-      <w:r>
-        <w:rPr>
-          <w:lang w:eastAsia="fr-CH"/>
-        </w:rPr>
-        <w:t>slider</w:t>
-      </w:r>
-      <w:proofErr w:type="spellEnd"/>
-      <w:r>
-        <w:rPr>
-          <w:lang w:eastAsia="fr-CH"/>
-        </w:rPr>
-        <w:t xml:space="preserve"> </w:t>
+        <w:t xml:space="preserve">un slider </w:t>
       </w:r>
       <w:r>
         <w:rPr>
@@ -14276,7 +14357,7 @@
                     </pic:cNvPicPr>
                   </pic:nvPicPr>
                   <pic:blipFill>
-                    <a:blip r:embed="rId61">
+                    <a:blip r:embed="rId62">
                       <a:extLst>
                         <a:ext uri="{28A0092B-C50C-407E-A947-70E740481C1C}">
                           <a14:useLocalDpi xmlns:a14="http://schemas.microsoft.com/office/drawing/2010/main" val="0"/>
@@ -14316,6 +14397,7 @@
         <w:rPr>
           <w:noProof/>
         </w:rPr>
+        <w:lastRenderedPageBreak/>
         <w:drawing>
           <wp:inline distT="0" distB="0" distL="0" distR="0" wp14:anchorId="43A4812A" wp14:editId="55ACE2D5">
             <wp:extent cx="4923129" cy="1666006"/>
@@ -14332,7 +14414,7 @@
                     <pic:cNvPicPr/>
                   </pic:nvPicPr>
                   <pic:blipFill>
-                    <a:blip r:embed="rId62"/>
+                    <a:blip r:embed="rId63"/>
                     <a:stretch>
                       <a:fillRect/>
                     </a:stretch>
@@ -14364,7 +14446,7 @@
           <w:lang w:eastAsia="fr-CH"/>
         </w:rPr>
       </w:pPr>
-      <w:bookmarkStart w:id="72" w:name="_Toc514688511"/>
+      <w:bookmarkStart w:id="72" w:name="_Toc514697527"/>
       <w:r>
         <w:t xml:space="preserve">Figure </w:t>
       </w:r>
@@ -14390,7 +14472,7 @@
         <w:rPr>
           <w:noProof/>
         </w:rPr>
-        <w:t>33</w:t>
+        <w:t>34</w:t>
       </w:r>
       <w:r>
         <w:rPr>
@@ -14439,7 +14521,7 @@
                     </pic:cNvPicPr>
                   </pic:nvPicPr>
                   <pic:blipFill>
-                    <a:blip r:embed="rId63">
+                    <a:blip r:embed="rId64">
                       <a:extLst>
                         <a:ext uri="{28A0092B-C50C-407E-A947-70E740481C1C}">
                           <a14:useLocalDpi xmlns:a14="http://schemas.microsoft.com/office/drawing/2010/main" val="0"/>
@@ -14482,7 +14564,7 @@
           <w:lang w:eastAsia="fr-CH"/>
         </w:rPr>
       </w:pPr>
-      <w:bookmarkStart w:id="73" w:name="_Toc514688512"/>
+      <w:bookmarkStart w:id="73" w:name="_Toc514697528"/>
       <w:r>
         <w:t xml:space="preserve">Figure </w:t>
       </w:r>
@@ -14508,7 +14590,7 @@
         <w:rPr>
           <w:noProof/>
         </w:rPr>
-        <w:t>34</w:t>
+        <w:t>35</w:t>
       </w:r>
       <w:r>
         <w:rPr>
@@ -14563,7 +14645,7 @@
                     </pic:cNvPicPr>
                   </pic:nvPicPr>
                   <pic:blipFill>
-                    <a:blip r:embed="rId64">
+                    <a:blip r:embed="rId65">
                       <a:extLst>
                         <a:ext uri="{28A0092B-C50C-407E-A947-70E740481C1C}">
                           <a14:useLocalDpi xmlns:a14="http://schemas.microsoft.com/office/drawing/2010/main" val="0"/>
@@ -14600,7 +14682,7 @@
         <w:pStyle w:val="Lgende"/>
         <w:jc w:val="center"/>
       </w:pPr>
-      <w:bookmarkStart w:id="74" w:name="_Toc514688513"/>
+      <w:bookmarkStart w:id="74" w:name="_Toc514697529"/>
       <w:r>
         <w:t xml:space="preserve">Figure </w:t>
       </w:r>
@@ -14626,7 +14708,7 @@
         <w:rPr>
           <w:noProof/>
         </w:rPr>
-        <w:t>35</w:t>
+        <w:t>36</w:t>
       </w:r>
       <w:r>
         <w:rPr>
@@ -14656,15 +14738,928 @@
     </w:p>
     <w:p>
       <w:pPr>
-        <w:spacing w:after="160"/>
+        <w:pStyle w:val="Titre3"/>
+      </w:pPr>
+      <w:r>
+        <w:t>5.3.7</w:t>
+      </w:r>
+      <w:r>
+        <w:t xml:space="preserve"> Redimensionner un calqu</w:t>
+      </w:r>
+      <w:r>
+        <w:t>e</w:t>
+      </w:r>
+    </w:p>
+    <w:p>
+      <w:r>
+        <w:t xml:space="preserve">Pour redimensionner un calque, utilisez le menu </w:t>
+      </w:r>
+      <w:r>
         <w:rPr>
           <w:i/>
-          <w:iCs/>
-          <w:color w:val="44546A" w:themeColor="text2"/>
-          <w:sz w:val="18"/>
-          <w:szCs w:val="18"/>
-        </w:rPr>
-      </w:pPr>
+        </w:rPr>
+        <w:t>Calque</w:t>
+      </w:r>
+      <w:r>
+        <w:rPr>
+          <w:i/>
+        </w:rPr>
+        <w:t xml:space="preserve"> -&gt; Redimensionner</w:t>
+      </w:r>
+      <w:r>
+        <w:t>.</w:t>
+      </w:r>
+      <w:bookmarkStart w:id="75" w:name="_GoBack"/>
+      <w:bookmarkEnd w:id="75"/>
+    </w:p>
+    <w:p>
+      <w:r>
+        <w:t>Une fenêtre apparaît et il est possible de donner les nouvelles dimensions</w:t>
+      </w:r>
+    </w:p>
+    <w:p/>
+    <w:p>
+      <w:pPr>
+        <w:keepNext/>
+        <w:jc w:val="center"/>
+      </w:pPr>
+      <w:r>
+        <w:rPr>
+          <w:noProof/>
+        </w:rPr>
+        <w:drawing>
+          <wp:inline distT="0" distB="0" distL="0" distR="0" wp14:anchorId="4E4FD06D" wp14:editId="27CBCCF1">
+            <wp:extent cx="3348841" cy="1961108"/>
+            <wp:effectExtent l="0" t="0" r="4445" b="1270"/>
+            <wp:docPr id="28" name="Image 28"/>
+            <wp:cNvGraphicFramePr>
+              <a:graphicFrameLocks xmlns:a="http://schemas.openxmlformats.org/drawingml/2006/main" noChangeAspect="1"/>
+            </wp:cNvGraphicFramePr>
+            <a:graphic xmlns:a="http://schemas.openxmlformats.org/drawingml/2006/main">
+              <a:graphicData uri="http://schemas.openxmlformats.org/drawingml/2006/picture">
+                <pic:pic xmlns:pic="http://schemas.openxmlformats.org/drawingml/2006/picture">
+                  <pic:nvPicPr>
+                    <pic:cNvPr id="1" name=""/>
+                    <pic:cNvPicPr/>
+                  </pic:nvPicPr>
+                  <pic:blipFill>
+                    <a:blip r:embed="rId66"/>
+                    <a:stretch>
+                      <a:fillRect/>
+                    </a:stretch>
+                  </pic:blipFill>
+                  <pic:spPr>
+                    <a:xfrm>
+                      <a:off x="0" y="0"/>
+                      <a:ext cx="3362268" cy="1968971"/>
+                    </a:xfrm>
+                    <a:prstGeom prst="rect">
+                      <a:avLst/>
+                    </a:prstGeom>
+                  </pic:spPr>
+                </pic:pic>
+              </a:graphicData>
+            </a:graphic>
+          </wp:inline>
+        </w:drawing>
+      </w:r>
+    </w:p>
+    <w:p>
+      <w:pPr>
+        <w:pStyle w:val="Lgende"/>
+        <w:jc w:val="center"/>
+      </w:pPr>
+      <w:bookmarkStart w:id="76" w:name="_Toc514697530"/>
+      <w:r>
+        <w:t xml:space="preserve">Figure </w:t>
+      </w:r>
+      <w:r>
+        <w:fldChar w:fldCharType="begin"/>
+      </w:r>
+      <w:r>
+        <w:instrText xml:space="preserve"> SEQ Figure \* ARABIC </w:instrText>
+      </w:r>
+      <w:r>
+        <w:fldChar w:fldCharType="separate"/>
+      </w:r>
+      <w:r>
+        <w:rPr>
+          <w:noProof/>
+        </w:rPr>
+        <w:t>37</w:t>
+      </w:r>
+      <w:r>
+        <w:fldChar w:fldCharType="end"/>
+      </w:r>
+      <w:r>
+        <w:t>: Options de redimensionnement</w:t>
+      </w:r>
+      <w:bookmarkEnd w:id="76"/>
+    </w:p>
+    <w:p/>
+    <w:p>
+      <w:pPr>
+        <w:keepNext/>
+        <w:jc w:val="center"/>
+      </w:pPr>
+      <w:r>
+        <w:rPr>
+          <w:noProof/>
+        </w:rPr>
+        <w:drawing>
+          <wp:inline distT="0" distB="0" distL="0" distR="0" wp14:anchorId="3FD0CF97" wp14:editId="0E09011D">
+            <wp:extent cx="5760720" cy="1591945"/>
+            <wp:effectExtent l="0" t="0" r="0" b="8255"/>
+            <wp:docPr id="34" name="Image 34"/>
+            <wp:cNvGraphicFramePr>
+              <a:graphicFrameLocks xmlns:a="http://schemas.openxmlformats.org/drawingml/2006/main" noChangeAspect="1"/>
+            </wp:cNvGraphicFramePr>
+            <a:graphic xmlns:a="http://schemas.openxmlformats.org/drawingml/2006/main">
+              <a:graphicData uri="http://schemas.openxmlformats.org/drawingml/2006/picture">
+                <pic:pic xmlns:pic="http://schemas.openxmlformats.org/drawingml/2006/picture">
+                  <pic:nvPicPr>
+                    <pic:cNvPr id="1" name=""/>
+                    <pic:cNvPicPr/>
+                  </pic:nvPicPr>
+                  <pic:blipFill>
+                    <a:blip r:embed="rId67"/>
+                    <a:stretch>
+                      <a:fillRect/>
+                    </a:stretch>
+                  </pic:blipFill>
+                  <pic:spPr>
+                    <a:xfrm>
+                      <a:off x="0" y="0"/>
+                      <a:ext cx="5760720" cy="1591945"/>
+                    </a:xfrm>
+                    <a:prstGeom prst="rect">
+                      <a:avLst/>
+                    </a:prstGeom>
+                  </pic:spPr>
+                </pic:pic>
+              </a:graphicData>
+            </a:graphic>
+          </wp:inline>
+        </w:drawing>
+      </w:r>
+    </w:p>
+    <w:p>
+      <w:pPr>
+        <w:pStyle w:val="Lgende"/>
+        <w:jc w:val="center"/>
+      </w:pPr>
+      <w:bookmarkStart w:id="77" w:name="_Toc514697531"/>
+      <w:r>
+        <w:t xml:space="preserve">Figure </w:t>
+      </w:r>
+      <w:r>
+        <w:fldChar w:fldCharType="begin"/>
+      </w:r>
+      <w:r>
+        <w:instrText xml:space="preserve"> SEQ Figure \* ARABIC </w:instrText>
+      </w:r>
+      <w:r>
+        <w:fldChar w:fldCharType="separate"/>
+      </w:r>
+      <w:r>
+        <w:rPr>
+          <w:noProof/>
+        </w:rPr>
+        <w:t>38</w:t>
+      </w:r>
+      <w:r>
+        <w:fldChar w:fldCharType="end"/>
+      </w:r>
+      <w:r>
+        <w:t>: Redimensionnement classique d'une image</w:t>
+      </w:r>
+      <w:bookmarkEnd w:id="77"/>
+    </w:p>
+    <w:p>
+      <w:r>
+        <w:t xml:space="preserve">La case </w:t>
+      </w:r>
+      <w:r>
+        <w:rPr>
+          <w:i/>
+        </w:rPr>
+        <w:t xml:space="preserve">Garder le ratio </w:t>
+      </w:r>
+      <w:r>
+        <w:t xml:space="preserve">permet d’adapter la hauteur en fonction de la largeur entrée, de manière à garder les proportions de l’image.  Si vous souhaitez modifier ces proportions, décochez cette case. </w:t>
+      </w:r>
+    </w:p>
+    <w:p/>
+    <w:p>
+      <w:pPr>
+        <w:keepNext/>
+        <w:jc w:val="center"/>
+      </w:pPr>
+      <w:r>
+        <w:rPr>
+          <w:noProof/>
+        </w:rPr>
+        <w:drawing>
+          <wp:inline distT="0" distB="0" distL="0" distR="0" wp14:anchorId="0E7FEE6C" wp14:editId="70FD2E2C">
+            <wp:extent cx="5760720" cy="1570990"/>
+            <wp:effectExtent l="0" t="0" r="0" b="0"/>
+            <wp:docPr id="55" name="Image 55"/>
+            <wp:cNvGraphicFramePr>
+              <a:graphicFrameLocks xmlns:a="http://schemas.openxmlformats.org/drawingml/2006/main" noChangeAspect="1"/>
+            </wp:cNvGraphicFramePr>
+            <a:graphic xmlns:a="http://schemas.openxmlformats.org/drawingml/2006/main">
+              <a:graphicData uri="http://schemas.openxmlformats.org/drawingml/2006/picture">
+                <pic:pic xmlns:pic="http://schemas.openxmlformats.org/drawingml/2006/picture">
+                  <pic:nvPicPr>
+                    <pic:cNvPr id="1" name=""/>
+                    <pic:cNvPicPr/>
+                  </pic:nvPicPr>
+                  <pic:blipFill>
+                    <a:blip r:embed="rId68"/>
+                    <a:stretch>
+                      <a:fillRect/>
+                    </a:stretch>
+                  </pic:blipFill>
+                  <pic:spPr>
+                    <a:xfrm>
+                      <a:off x="0" y="0"/>
+                      <a:ext cx="5760720" cy="1570990"/>
+                    </a:xfrm>
+                    <a:prstGeom prst="rect">
+                      <a:avLst/>
+                    </a:prstGeom>
+                  </pic:spPr>
+                </pic:pic>
+              </a:graphicData>
+            </a:graphic>
+          </wp:inline>
+        </w:drawing>
+      </w:r>
+    </w:p>
+    <w:p>
+      <w:pPr>
+        <w:pStyle w:val="Lgende"/>
+        <w:jc w:val="center"/>
+      </w:pPr>
+      <w:bookmarkStart w:id="78" w:name="_Toc514697532"/>
+      <w:r>
+        <w:t xml:space="preserve">Figure </w:t>
+      </w:r>
+      <w:r>
+        <w:fldChar w:fldCharType="begin"/>
+      </w:r>
+      <w:r>
+        <w:instrText xml:space="preserve"> SEQ Figure \* ARABIC </w:instrText>
+      </w:r>
+      <w:r>
+        <w:fldChar w:fldCharType="separate"/>
+      </w:r>
+      <w:r>
+        <w:rPr>
+          <w:noProof/>
+        </w:rPr>
+        <w:t>39</w:t>
+      </w:r>
+      <w:r>
+        <w:fldChar w:fldCharType="end"/>
+      </w:r>
+      <w:r>
+        <w:t>: Redimensionnement sans garder les proportions</w:t>
+      </w:r>
+      <w:bookmarkEnd w:id="78"/>
+    </w:p>
+    <w:p/>
+    <w:p>
+      <w:r>
+        <w:t xml:space="preserve">La case </w:t>
+      </w:r>
+      <w:r>
+        <w:rPr>
+          <w:i/>
+        </w:rPr>
+        <w:t xml:space="preserve">Ajuster l’image </w:t>
+      </w:r>
+      <w:r>
+        <w:t xml:space="preserve">de redimensionner l’image entière. Si vous découchez cette case, l’image sera rognée en fonction des dimensions indiquées. </w:t>
+      </w:r>
+    </w:p>
+    <w:p>
+      <w:pPr>
+        <w:rPr>
+          <w:noProof/>
+        </w:rPr>
+      </w:pPr>
+    </w:p>
+    <w:p>
+      <w:pPr>
+        <w:keepNext/>
+        <w:jc w:val="center"/>
+      </w:pPr>
+      <w:r>
+        <w:rPr>
+          <w:noProof/>
+        </w:rPr>
+        <w:drawing>
+          <wp:inline distT="0" distB="0" distL="0" distR="0" wp14:anchorId="3E5B8C8F" wp14:editId="6A70EEE4">
+            <wp:extent cx="5760720" cy="1581785"/>
+            <wp:effectExtent l="0" t="0" r="0" b="0"/>
+            <wp:docPr id="44" name="Image 44"/>
+            <wp:cNvGraphicFramePr>
+              <a:graphicFrameLocks xmlns:a="http://schemas.openxmlformats.org/drawingml/2006/main" noChangeAspect="1"/>
+            </wp:cNvGraphicFramePr>
+            <a:graphic xmlns:a="http://schemas.openxmlformats.org/drawingml/2006/main">
+              <a:graphicData uri="http://schemas.openxmlformats.org/drawingml/2006/picture">
+                <pic:pic xmlns:pic="http://schemas.openxmlformats.org/drawingml/2006/picture">
+                  <pic:nvPicPr>
+                    <pic:cNvPr id="1" name=""/>
+                    <pic:cNvPicPr/>
+                  </pic:nvPicPr>
+                  <pic:blipFill>
+                    <a:blip r:embed="rId69"/>
+                    <a:stretch>
+                      <a:fillRect/>
+                    </a:stretch>
+                  </pic:blipFill>
+                  <pic:spPr>
+                    <a:xfrm>
+                      <a:off x="0" y="0"/>
+                      <a:ext cx="5760720" cy="1581785"/>
+                    </a:xfrm>
+                    <a:prstGeom prst="rect">
+                      <a:avLst/>
+                    </a:prstGeom>
+                  </pic:spPr>
+                </pic:pic>
+              </a:graphicData>
+            </a:graphic>
+          </wp:inline>
+        </w:drawing>
+      </w:r>
+    </w:p>
+    <w:p>
+      <w:pPr>
+        <w:pStyle w:val="Lgende"/>
+        <w:jc w:val="center"/>
+      </w:pPr>
+      <w:bookmarkStart w:id="79" w:name="_Toc514697533"/>
+      <w:r>
+        <w:t xml:space="preserve">Figure </w:t>
+      </w:r>
+      <w:r>
+        <w:fldChar w:fldCharType="begin"/>
+      </w:r>
+      <w:r>
+        <w:instrText xml:space="preserve"> SEQ Figure \* ARABIC </w:instrText>
+      </w:r>
+      <w:r>
+        <w:fldChar w:fldCharType="separate"/>
+      </w:r>
+      <w:r>
+        <w:rPr>
+          <w:noProof/>
+        </w:rPr>
+        <w:t>40</w:t>
+      </w:r>
+      <w:r>
+        <w:fldChar w:fldCharType="end"/>
+      </w:r>
+      <w:r>
+        <w:t>: Redimensionnement de l'image sans ajustement</w:t>
+      </w:r>
+      <w:bookmarkEnd w:id="79"/>
+    </w:p>
+    <w:p>
+      <w:r>
+        <w:t xml:space="preserve"> </w:t>
+      </w:r>
+    </w:p>
+    <w:p>
+      <w:pPr>
+        <w:pStyle w:val="Titre3"/>
+      </w:pPr>
+      <w:r>
+        <w:t>5.3.8 Rotation d’un calque</w:t>
+      </w:r>
+    </w:p>
+    <w:p>
+      <w:pPr>
+        <w:rPr>
+          <w:i/>
+        </w:rPr>
+      </w:pPr>
+      <w:r>
+        <w:t xml:space="preserve">Pour effectuer une rotation d’un calque, utilisez le menu </w:t>
+      </w:r>
+      <w:r>
+        <w:rPr>
+          <w:i/>
+        </w:rPr>
+        <w:t>Calque -&gt; Transformation</w:t>
+      </w:r>
+      <w:r>
+        <w:rPr>
+          <w:i/>
+        </w:rPr>
+        <w:t>s</w:t>
+      </w:r>
+      <w:r>
+        <w:rPr>
+          <w:i/>
+        </w:rPr>
+        <w:t xml:space="preserve"> -&gt; Rotation </w:t>
+      </w:r>
+    </w:p>
+    <w:p>
+      <w:r>
+        <w:t xml:space="preserve">Vous pourrez alors entrer la valeur correspondant à l’angle de rotation. </w:t>
+      </w:r>
+    </w:p>
+    <w:p>
+      <w:r>
+        <w:t xml:space="preserve">Appuyez sur le bouton </w:t>
+      </w:r>
+      <w:r>
+        <w:rPr>
+          <w:i/>
+        </w:rPr>
+        <w:t xml:space="preserve">Valider </w:t>
+      </w:r>
+      <w:r>
+        <w:t xml:space="preserve">pour confirmer votre rotation. </w:t>
+      </w:r>
+    </w:p>
+    <w:p/>
+    <w:p>
+      <w:pPr>
+        <w:keepNext/>
+        <w:jc w:val="center"/>
+      </w:pPr>
+      <w:r>
+        <w:rPr>
+          <w:noProof/>
+        </w:rPr>
+        <w:lastRenderedPageBreak/>
+        <w:drawing>
+          <wp:inline distT="0" distB="0" distL="0" distR="0" wp14:anchorId="59B713DD" wp14:editId="6C712F8E">
+            <wp:extent cx="2786332" cy="1470695"/>
+            <wp:effectExtent l="0" t="0" r="0" b="0"/>
+            <wp:docPr id="56" name="Image 56"/>
+            <wp:cNvGraphicFramePr>
+              <a:graphicFrameLocks xmlns:a="http://schemas.openxmlformats.org/drawingml/2006/main" noChangeAspect="1"/>
+            </wp:cNvGraphicFramePr>
+            <a:graphic xmlns:a="http://schemas.openxmlformats.org/drawingml/2006/main">
+              <a:graphicData uri="http://schemas.openxmlformats.org/drawingml/2006/picture">
+                <pic:pic xmlns:pic="http://schemas.openxmlformats.org/drawingml/2006/picture">
+                  <pic:nvPicPr>
+                    <pic:cNvPr id="1" name=""/>
+                    <pic:cNvPicPr/>
+                  </pic:nvPicPr>
+                  <pic:blipFill>
+                    <a:blip r:embed="rId70"/>
+                    <a:stretch>
+                      <a:fillRect/>
+                    </a:stretch>
+                  </pic:blipFill>
+                  <pic:spPr>
+                    <a:xfrm>
+                      <a:off x="0" y="0"/>
+                      <a:ext cx="2795802" cy="1475693"/>
+                    </a:xfrm>
+                    <a:prstGeom prst="rect">
+                      <a:avLst/>
+                    </a:prstGeom>
+                  </pic:spPr>
+                </pic:pic>
+              </a:graphicData>
+            </a:graphic>
+          </wp:inline>
+        </w:drawing>
+      </w:r>
+    </w:p>
+    <w:p>
+      <w:pPr>
+        <w:pStyle w:val="Lgende"/>
+        <w:jc w:val="center"/>
+      </w:pPr>
+      <w:bookmarkStart w:id="80" w:name="_Toc514697534"/>
+      <w:r>
+        <w:t xml:space="preserve">Figure </w:t>
+      </w:r>
+      <w:r>
+        <w:fldChar w:fldCharType="begin"/>
+      </w:r>
+      <w:r>
+        <w:instrText xml:space="preserve"> SEQ Figure \* ARABIC </w:instrText>
+      </w:r>
+      <w:r>
+        <w:fldChar w:fldCharType="separate"/>
+      </w:r>
+      <w:r>
+        <w:rPr>
+          <w:noProof/>
+        </w:rPr>
+        <w:t>41</w:t>
+      </w:r>
+      <w:r>
+        <w:fldChar w:fldCharType="end"/>
+      </w:r>
+      <w:r>
+        <w:t>: Transformation – Rotation</w:t>
+      </w:r>
+      <w:bookmarkEnd w:id="80"/>
+    </w:p>
+    <w:p/>
+    <w:p>
+      <w:pPr>
+        <w:keepNext/>
+        <w:jc w:val="center"/>
+      </w:pPr>
+      <w:r>
+        <w:rPr>
+          <w:noProof/>
+        </w:rPr>
+        <w:drawing>
+          <wp:inline distT="0" distB="0" distL="0" distR="0" wp14:anchorId="3BC6ACCF" wp14:editId="4CFFBFE0">
+            <wp:extent cx="5760720" cy="1581785"/>
+            <wp:effectExtent l="0" t="0" r="0" b="0"/>
+            <wp:docPr id="60" name="Image 60"/>
+            <wp:cNvGraphicFramePr>
+              <a:graphicFrameLocks xmlns:a="http://schemas.openxmlformats.org/drawingml/2006/main" noChangeAspect="1"/>
+            </wp:cNvGraphicFramePr>
+            <a:graphic xmlns:a="http://schemas.openxmlformats.org/drawingml/2006/main">
+              <a:graphicData uri="http://schemas.openxmlformats.org/drawingml/2006/picture">
+                <pic:pic xmlns:pic="http://schemas.openxmlformats.org/drawingml/2006/picture">
+                  <pic:nvPicPr>
+                    <pic:cNvPr id="1" name=""/>
+                    <pic:cNvPicPr/>
+                  </pic:nvPicPr>
+                  <pic:blipFill>
+                    <a:blip r:embed="rId71"/>
+                    <a:stretch>
+                      <a:fillRect/>
+                    </a:stretch>
+                  </pic:blipFill>
+                  <pic:spPr>
+                    <a:xfrm>
+                      <a:off x="0" y="0"/>
+                      <a:ext cx="5760720" cy="1581785"/>
+                    </a:xfrm>
+                    <a:prstGeom prst="rect">
+                      <a:avLst/>
+                    </a:prstGeom>
+                  </pic:spPr>
+                </pic:pic>
+              </a:graphicData>
+            </a:graphic>
+          </wp:inline>
+        </w:drawing>
+      </w:r>
+    </w:p>
+    <w:p>
+      <w:pPr>
+        <w:pStyle w:val="Lgende"/>
+        <w:jc w:val="center"/>
+      </w:pPr>
+      <w:bookmarkStart w:id="81" w:name="_Toc514697535"/>
+      <w:r>
+        <w:t xml:space="preserve">Figure </w:t>
+      </w:r>
+      <w:r>
+        <w:fldChar w:fldCharType="begin"/>
+      </w:r>
+      <w:r>
+        <w:instrText xml:space="preserve"> SEQ Figure \* ARABIC </w:instrText>
+      </w:r>
+      <w:r>
+        <w:fldChar w:fldCharType="separate"/>
+      </w:r>
+      <w:r>
+        <w:rPr>
+          <w:noProof/>
+        </w:rPr>
+        <w:t>42</w:t>
+      </w:r>
+      <w:r>
+        <w:fldChar w:fldCharType="end"/>
+      </w:r>
+      <w:r>
+        <w:t>: Rotation d'une image de 45 °</w:t>
+      </w:r>
+      <w:bookmarkEnd w:id="81"/>
+    </w:p>
+    <w:p>
+      <w:pPr>
+        <w:rPr>
+          <w:b/>
+        </w:rPr>
+      </w:pPr>
+      <w:r>
+        <w:rPr>
+          <w:b/>
+        </w:rPr>
+        <w:t xml:space="preserve">Attention, une fois une rotation effectuée, l’image est rognée pour correspondre au calque. </w:t>
+      </w:r>
+    </w:p>
+    <w:p>
+      <w:pPr>
+        <w:rPr>
+          <w:b/>
+        </w:rPr>
+      </w:pPr>
+    </w:p>
+    <w:p>
+      <w:pPr>
+        <w:pStyle w:val="Titre3"/>
+      </w:pPr>
+      <w:r>
+        <w:t>5.3.9 Symétrie d’un calque</w:t>
+      </w:r>
+    </w:p>
+    <w:p>
+      <w:r>
+        <w:t>Il est possible d’effectuer une symétrie horizontale et une symétrie verticale d’un calque.</w:t>
+      </w:r>
+    </w:p>
+    <w:p>
+      <w:pPr>
+        <w:keepNext/>
+        <w:jc w:val="center"/>
+      </w:pPr>
+      <w:r>
+        <w:rPr>
+          <w:noProof/>
+        </w:rPr>
+        <w:drawing>
+          <wp:inline distT="0" distB="0" distL="0" distR="0" wp14:anchorId="2098A08D" wp14:editId="371CACD4">
+            <wp:extent cx="2113472" cy="1770259"/>
+            <wp:effectExtent l="0" t="0" r="1270" b="1905"/>
+            <wp:docPr id="61" name="Image 61"/>
+            <wp:cNvGraphicFramePr>
+              <a:graphicFrameLocks xmlns:a="http://schemas.openxmlformats.org/drawingml/2006/main" noChangeAspect="1"/>
+            </wp:cNvGraphicFramePr>
+            <a:graphic xmlns:a="http://schemas.openxmlformats.org/drawingml/2006/main">
+              <a:graphicData uri="http://schemas.openxmlformats.org/drawingml/2006/picture">
+                <pic:pic xmlns:pic="http://schemas.openxmlformats.org/drawingml/2006/picture">
+                  <pic:nvPicPr>
+                    <pic:cNvPr id="1" name=""/>
+                    <pic:cNvPicPr/>
+                  </pic:nvPicPr>
+                  <pic:blipFill>
+                    <a:blip r:embed="rId72"/>
+                    <a:stretch>
+                      <a:fillRect/>
+                    </a:stretch>
+                  </pic:blipFill>
+                  <pic:spPr>
+                    <a:xfrm>
+                      <a:off x="0" y="0"/>
+                      <a:ext cx="2120402" cy="1776064"/>
+                    </a:xfrm>
+                    <a:prstGeom prst="rect">
+                      <a:avLst/>
+                    </a:prstGeom>
+                  </pic:spPr>
+                </pic:pic>
+              </a:graphicData>
+            </a:graphic>
+          </wp:inline>
+        </w:drawing>
+      </w:r>
+    </w:p>
+    <w:p>
+      <w:pPr>
+        <w:pStyle w:val="Lgende"/>
+        <w:jc w:val="center"/>
+      </w:pPr>
+      <w:bookmarkStart w:id="82" w:name="_Toc514697536"/>
+      <w:r>
+        <w:t xml:space="preserve">Figure </w:t>
+      </w:r>
+      <w:r>
+        <w:fldChar w:fldCharType="begin"/>
+      </w:r>
+      <w:r>
+        <w:instrText xml:space="preserve"> SEQ Figure \* ARABIC </w:instrText>
+      </w:r>
+      <w:r>
+        <w:fldChar w:fldCharType="separate"/>
+      </w:r>
+      <w:r>
+        <w:rPr>
+          <w:noProof/>
+        </w:rPr>
+        <w:t>43</w:t>
+      </w:r>
+      <w:r>
+        <w:fldChar w:fldCharType="end"/>
+      </w:r>
+      <w:r>
+        <w:t>: Transformation symétrie</w:t>
+      </w:r>
+      <w:bookmarkEnd w:id="82"/>
+    </w:p>
+    <w:p/>
+    <w:p>
+      <w:r>
+        <w:t xml:space="preserve">Pour la symétrie verticale, utilisez le menu </w:t>
+      </w:r>
+      <w:r>
+        <w:rPr>
+          <w:i/>
+        </w:rPr>
+        <w:t>Calque -&gt; Transformations -&gt; Symétrie verticale</w:t>
+      </w:r>
+      <w:r>
+        <w:t>.</w:t>
+      </w:r>
+    </w:p>
+    <w:p/>
+    <w:p>
+      <w:pPr>
+        <w:keepNext/>
+        <w:jc w:val="center"/>
+      </w:pPr>
+      <w:r>
+        <w:rPr>
+          <w:noProof/>
+        </w:rPr>
+        <w:lastRenderedPageBreak/>
+        <w:drawing>
+          <wp:inline distT="0" distB="0" distL="0" distR="0" wp14:anchorId="5512E00B" wp14:editId="3875548D">
+            <wp:extent cx="5760720" cy="1573530"/>
+            <wp:effectExtent l="0" t="0" r="0" b="7620"/>
+            <wp:docPr id="72" name="Image 72"/>
+            <wp:cNvGraphicFramePr>
+              <a:graphicFrameLocks xmlns:a="http://schemas.openxmlformats.org/drawingml/2006/main" noChangeAspect="1"/>
+            </wp:cNvGraphicFramePr>
+            <a:graphic xmlns:a="http://schemas.openxmlformats.org/drawingml/2006/main">
+              <a:graphicData uri="http://schemas.openxmlformats.org/drawingml/2006/picture">
+                <pic:pic xmlns:pic="http://schemas.openxmlformats.org/drawingml/2006/picture">
+                  <pic:nvPicPr>
+                    <pic:cNvPr id="1" name=""/>
+                    <pic:cNvPicPr/>
+                  </pic:nvPicPr>
+                  <pic:blipFill>
+                    <a:blip r:embed="rId73"/>
+                    <a:stretch>
+                      <a:fillRect/>
+                    </a:stretch>
+                  </pic:blipFill>
+                  <pic:spPr>
+                    <a:xfrm>
+                      <a:off x="0" y="0"/>
+                      <a:ext cx="5760720" cy="1573530"/>
+                    </a:xfrm>
+                    <a:prstGeom prst="rect">
+                      <a:avLst/>
+                    </a:prstGeom>
+                  </pic:spPr>
+                </pic:pic>
+              </a:graphicData>
+            </a:graphic>
+          </wp:inline>
+        </w:drawing>
+      </w:r>
+    </w:p>
+    <w:p>
+      <w:pPr>
+        <w:pStyle w:val="Lgende"/>
+        <w:jc w:val="center"/>
+      </w:pPr>
+      <w:bookmarkStart w:id="83" w:name="_Toc514697537"/>
+      <w:r>
+        <w:t xml:space="preserve">Figure </w:t>
+      </w:r>
+      <w:r>
+        <w:fldChar w:fldCharType="begin"/>
+      </w:r>
+      <w:r>
+        <w:instrText xml:space="preserve"> SEQ Figure \* ARABIC </w:instrText>
+      </w:r>
+      <w:r>
+        <w:fldChar w:fldCharType="separate"/>
+      </w:r>
+      <w:r>
+        <w:rPr>
+          <w:noProof/>
+        </w:rPr>
+        <w:t>44</w:t>
+      </w:r>
+      <w:r>
+        <w:fldChar w:fldCharType="end"/>
+      </w:r>
+      <w:r>
+        <w:t>: Symétrie verticale de l'image</w:t>
+      </w:r>
+      <w:bookmarkEnd w:id="83"/>
+    </w:p>
+    <w:p>
+      <w:r>
+        <w:rPr>
+          <w:noProof/>
+        </w:rPr>
+        <w:t xml:space="preserve">  </w:t>
+      </w:r>
+    </w:p>
+    <w:p>
+      <w:r>
+        <w:t xml:space="preserve">Pour une symétrie horizontale, utilisez le menu </w:t>
+      </w:r>
+      <w:r>
+        <w:rPr>
+          <w:i/>
+        </w:rPr>
+        <w:t>Calque -&gt; Transformations -&gt; Symétrie horizontale</w:t>
+      </w:r>
+      <w:r>
+        <w:t xml:space="preserve">. </w:t>
+      </w:r>
+    </w:p>
+    <w:p>
+      <w:pPr>
+        <w:keepNext/>
+        <w:jc w:val="center"/>
+      </w:pPr>
+      <w:r>
+        <w:rPr>
+          <w:noProof/>
+        </w:rPr>
+        <w:drawing>
+          <wp:inline distT="0" distB="0" distL="0" distR="0" wp14:anchorId="2F32D6EF" wp14:editId="7D8BBAA4">
+            <wp:extent cx="5760720" cy="1542415"/>
+            <wp:effectExtent l="0" t="0" r="0" b="635"/>
+            <wp:docPr id="73" name="Image 73"/>
+            <wp:cNvGraphicFramePr>
+              <a:graphicFrameLocks xmlns:a="http://schemas.openxmlformats.org/drawingml/2006/main" noChangeAspect="1"/>
+            </wp:cNvGraphicFramePr>
+            <a:graphic xmlns:a="http://schemas.openxmlformats.org/drawingml/2006/main">
+              <a:graphicData uri="http://schemas.openxmlformats.org/drawingml/2006/picture">
+                <pic:pic xmlns:pic="http://schemas.openxmlformats.org/drawingml/2006/picture">
+                  <pic:nvPicPr>
+                    <pic:cNvPr id="1" name=""/>
+                    <pic:cNvPicPr/>
+                  </pic:nvPicPr>
+                  <pic:blipFill>
+                    <a:blip r:embed="rId74"/>
+                    <a:stretch>
+                      <a:fillRect/>
+                    </a:stretch>
+                  </pic:blipFill>
+                  <pic:spPr>
+                    <a:xfrm>
+                      <a:off x="0" y="0"/>
+                      <a:ext cx="5760720" cy="1542415"/>
+                    </a:xfrm>
+                    <a:prstGeom prst="rect">
+                      <a:avLst/>
+                    </a:prstGeom>
+                  </pic:spPr>
+                </pic:pic>
+              </a:graphicData>
+            </a:graphic>
+          </wp:inline>
+        </w:drawing>
+      </w:r>
+    </w:p>
+    <w:p>
+      <w:pPr>
+        <w:pStyle w:val="Lgende"/>
+        <w:jc w:val="center"/>
+      </w:pPr>
+      <w:bookmarkStart w:id="84" w:name="_Toc514697538"/>
+      <w:r>
+        <w:t xml:space="preserve">Figure </w:t>
+      </w:r>
+      <w:r>
+        <w:fldChar w:fldCharType="begin"/>
+      </w:r>
+      <w:r>
+        <w:instrText xml:space="preserve"> SEQ Figure \* ARABIC </w:instrText>
+      </w:r>
+      <w:r>
+        <w:fldChar w:fldCharType="separate"/>
+      </w:r>
+      <w:r>
+        <w:rPr>
+          <w:noProof/>
+        </w:rPr>
+        <w:t>45</w:t>
+      </w:r>
+      <w:r>
+        <w:fldChar w:fldCharType="end"/>
+      </w:r>
+      <w:r>
+        <w:t>: symétrie horizontale de l'image</w:t>
+      </w:r>
+      <w:bookmarkEnd w:id="84"/>
+    </w:p>
+    <w:p>
+      <w:r>
+        <w:rPr>
+          <w:noProof/>
+        </w:rPr>
+        <w:t xml:space="preserve">  </w:t>
+      </w:r>
       <w:r>
         <w:br w:type="page"/>
       </w:r>
@@ -14677,12 +15672,12 @@
           <w:szCs w:val="24"/>
         </w:rPr>
       </w:pPr>
-      <w:bookmarkStart w:id="75" w:name="_Toc514688553"/>
+      <w:bookmarkStart w:id="85" w:name="_Toc514688553"/>
       <w:r>
         <w:lastRenderedPageBreak/>
         <w:t>6 Import / export</w:t>
       </w:r>
-      <w:bookmarkEnd w:id="75"/>
+      <w:bookmarkEnd w:id="85"/>
       <w:r>
         <w:t xml:space="preserve"> </w:t>
       </w:r>
@@ -14757,11 +15752,11 @@
       <w:pPr>
         <w:pStyle w:val="Titre2"/>
       </w:pPr>
-      <w:bookmarkStart w:id="76" w:name="_Toc514688554"/>
+      <w:bookmarkStart w:id="86" w:name="_Toc514688554"/>
       <w:r>
         <w:t>6.1 Import d’image</w:t>
       </w:r>
-      <w:bookmarkEnd w:id="76"/>
+      <w:bookmarkEnd w:id="86"/>
     </w:p>
     <w:p>
       <w:pPr>
@@ -15005,7 +16000,7 @@
                     <pic:cNvPicPr/>
                   </pic:nvPicPr>
                   <pic:blipFill>
-                    <a:blip r:embed="rId65"/>
+                    <a:blip r:embed="rId75"/>
                     <a:stretch>
                       <a:fillRect/>
                     </a:stretch>
@@ -15037,7 +16032,7 @@
           <w:lang w:eastAsia="fr-CH"/>
         </w:rPr>
       </w:pPr>
-      <w:bookmarkStart w:id="77" w:name="_Toc514688514"/>
+      <w:bookmarkStart w:id="87" w:name="_Toc514697539"/>
       <w:r>
         <w:t xml:space="preserve">Figure </w:t>
       </w:r>
@@ -15063,7 +16058,7 @@
         <w:rPr>
           <w:noProof/>
         </w:rPr>
-        <w:t>36</w:t>
+        <w:t>46</w:t>
       </w:r>
       <w:r>
         <w:rPr>
@@ -15080,7 +16075,7 @@
       <w:r>
         <w:t xml:space="preserve"> image</w:t>
       </w:r>
-      <w:bookmarkEnd w:id="77"/>
+      <w:bookmarkEnd w:id="87"/>
     </w:p>
     <w:p>
       <w:r>
@@ -15106,7 +16101,7 @@
                     </pic:cNvPicPr>
                   </pic:nvPicPr>
                   <pic:blipFill>
-                    <a:blip r:embed="rId66" cstate="print">
+                    <a:blip r:embed="rId76" cstate="print">
                       <a:extLst>
                         <a:ext uri="{28A0092B-C50C-407E-A947-70E740481C1C}">
                           <a14:useLocalDpi xmlns:a14="http://schemas.microsoft.com/office/drawing/2010/main" val="0"/>
@@ -15149,7 +16144,7 @@
           <w:lang w:eastAsia="fr-CH"/>
         </w:rPr>
       </w:pPr>
-      <w:bookmarkStart w:id="78" w:name="_Toc514688515"/>
+      <w:bookmarkStart w:id="88" w:name="_Toc514697540"/>
       <w:r>
         <w:t xml:space="preserve">Figure </w:t>
       </w:r>
@@ -15175,7 +16170,7 @@
         <w:rPr>
           <w:noProof/>
         </w:rPr>
-        <w:t>37</w:t>
+        <w:t>47</w:t>
       </w:r>
       <w:r>
         <w:rPr>
@@ -15195,7 +16190,7 @@
       <w:r>
         <w:t>ée sur un nouveau calque.</w:t>
       </w:r>
-      <w:bookmarkEnd w:id="78"/>
+      <w:bookmarkEnd w:id="88"/>
     </w:p>
     <w:p>
       <w:pPr>
@@ -15218,12 +16213,12 @@
       <w:pPr>
         <w:pStyle w:val="Titre2"/>
       </w:pPr>
-      <w:bookmarkStart w:id="79" w:name="_Toc514688555"/>
+      <w:bookmarkStart w:id="89" w:name="_Toc514688555"/>
       <w:r>
         <w:lastRenderedPageBreak/>
         <w:t>6.2 Export du projet</w:t>
       </w:r>
-      <w:bookmarkEnd w:id="79"/>
+      <w:bookmarkEnd w:id="89"/>
     </w:p>
     <w:p>
       <w:pPr>
@@ -15372,11 +16367,11 @@
       <w:pPr>
         <w:pStyle w:val="Titre1"/>
       </w:pPr>
-      <w:bookmarkStart w:id="80" w:name="_Toc514688556"/>
+      <w:bookmarkStart w:id="90" w:name="_Toc514688556"/>
       <w:r>
         <w:t>7 Sauvegarde</w:t>
       </w:r>
-      <w:bookmarkEnd w:id="80"/>
+      <w:bookmarkEnd w:id="90"/>
     </w:p>
     <w:p>
       <w:pPr>
@@ -15531,11 +16526,11 @@
       <w:pPr>
         <w:pStyle w:val="Titre2"/>
       </w:pPr>
-      <w:bookmarkStart w:id="81" w:name="_Toc514688557"/>
+      <w:bookmarkStart w:id="91" w:name="_Toc514688557"/>
       <w:r>
         <w:t>7.1 Enregistrer sous</w:t>
       </w:r>
-      <w:bookmarkEnd w:id="81"/>
+      <w:bookmarkEnd w:id="91"/>
     </w:p>
     <w:p>
       <w:pPr>
@@ -15676,11 +16671,11 @@
       <w:pPr>
         <w:pStyle w:val="Titre2"/>
       </w:pPr>
-      <w:bookmarkStart w:id="82" w:name="_Toc514688558"/>
+      <w:bookmarkStart w:id="92" w:name="_Toc514688558"/>
       <w:r>
         <w:t>7.2 Enregistrer</w:t>
       </w:r>
-      <w:bookmarkEnd w:id="82"/>
+      <w:bookmarkEnd w:id="92"/>
     </w:p>
     <w:p>
       <w:pPr>
@@ -15863,12 +16858,12 @@
       <w:pPr>
         <w:pStyle w:val="Titre1"/>
       </w:pPr>
-      <w:bookmarkStart w:id="83" w:name="_Toc514688559"/>
+      <w:bookmarkStart w:id="93" w:name="_Toc514688559"/>
       <w:r>
         <w:lastRenderedPageBreak/>
         <w:t>8 Table des illustrations</w:t>
       </w:r>
-      <w:bookmarkEnd w:id="83"/>
+      <w:bookmarkEnd w:id="93"/>
     </w:p>
     <w:p>
       <w:pPr>
@@ -15879,9 +16874,7 @@
         <w:rPr>
           <w:rFonts w:eastAsiaTheme="minorEastAsia"/>
           <w:noProof/>
-          <w:sz w:val="24"/>
-          <w:szCs w:val="24"/>
-          <w:lang w:eastAsia="fr-FR"/>
+          <w:lang w:eastAsia="fr-CH"/>
         </w:rPr>
       </w:pPr>
       <w:r>
@@ -15920,7 +16913,7 @@
         </w:rPr>
         <w:fldChar w:fldCharType="separate"/>
       </w:r>
-      <w:hyperlink w:anchor="_Toc514688479" w:history="1">
+      <w:hyperlink w:anchor="_Toc514697494" w:history="1">
         <w:r>
           <w:rPr>
             <w:rStyle w:val="Lienhypertexte"/>
@@ -15947,7 +16940,7 @@
             <w:noProof/>
             <w:webHidden/>
           </w:rPr>
-          <w:instrText xml:space="preserve"> PAGEREF _Toc514688479 \h </w:instrText>
+          <w:instrText xml:space="preserve"> PAGEREF _Toc514697494 \h </w:instrText>
         </w:r>
         <w:r>
           <w:rPr>
@@ -15987,12 +16980,10 @@
         <w:rPr>
           <w:rFonts w:eastAsiaTheme="minorEastAsia"/>
           <w:noProof/>
-          <w:sz w:val="24"/>
-          <w:szCs w:val="24"/>
-          <w:lang w:eastAsia="fr-FR"/>
-        </w:rPr>
-      </w:pPr>
-      <w:hyperlink w:anchor="_Toc514688480" w:history="1">
+          <w:lang w:eastAsia="fr-CH"/>
+        </w:rPr>
+      </w:pPr>
+      <w:hyperlink w:anchor="_Toc514697495" w:history="1">
         <w:r>
           <w:rPr>
             <w:rStyle w:val="Lienhypertexte"/>
@@ -16019,7 +17010,7 @@
             <w:noProof/>
             <w:webHidden/>
           </w:rPr>
-          <w:instrText xml:space="preserve"> PAGEREF _Toc514688480 \h </w:instrText>
+          <w:instrText xml:space="preserve"> PAGEREF _Toc514697495 \h </w:instrText>
         </w:r>
         <w:r>
           <w:rPr>
@@ -16059,12 +17050,10 @@
         <w:rPr>
           <w:rFonts w:eastAsiaTheme="minorEastAsia"/>
           <w:noProof/>
-          <w:sz w:val="24"/>
-          <w:szCs w:val="24"/>
-          <w:lang w:eastAsia="fr-FR"/>
-        </w:rPr>
-      </w:pPr>
-      <w:hyperlink w:anchor="_Toc514688481" w:history="1">
+          <w:lang w:eastAsia="fr-CH"/>
+        </w:rPr>
+      </w:pPr>
+      <w:hyperlink w:anchor="_Toc514697496" w:history="1">
         <w:r>
           <w:rPr>
             <w:rStyle w:val="Lienhypertexte"/>
@@ -16091,7 +17080,7 @@
             <w:noProof/>
             <w:webHidden/>
           </w:rPr>
-          <w:instrText xml:space="preserve"> PAGEREF _Toc514688481 \h </w:instrText>
+          <w:instrText xml:space="preserve"> PAGEREF _Toc514697496 \h </w:instrText>
         </w:r>
         <w:r>
           <w:rPr>
@@ -16131,12 +17120,10 @@
         <w:rPr>
           <w:rFonts w:eastAsiaTheme="minorEastAsia"/>
           <w:noProof/>
-          <w:sz w:val="24"/>
-          <w:szCs w:val="24"/>
-          <w:lang w:eastAsia="fr-FR"/>
-        </w:rPr>
-      </w:pPr>
-      <w:hyperlink w:anchor="_Toc514688482" w:history="1">
+          <w:lang w:eastAsia="fr-CH"/>
+        </w:rPr>
+      </w:pPr>
+      <w:hyperlink w:anchor="_Toc514697497" w:history="1">
         <w:r>
           <w:rPr>
             <w:rStyle w:val="Lienhypertexte"/>
@@ -16163,7 +17150,7 @@
             <w:noProof/>
             <w:webHidden/>
           </w:rPr>
-          <w:instrText xml:space="preserve"> PAGEREF _Toc514688482 \h </w:instrText>
+          <w:instrText xml:space="preserve"> PAGEREF _Toc514697497 \h </w:instrText>
         </w:r>
         <w:r>
           <w:rPr>
@@ -16203,12 +17190,10 @@
         <w:rPr>
           <w:rFonts w:eastAsiaTheme="minorEastAsia"/>
           <w:noProof/>
-          <w:sz w:val="24"/>
-          <w:szCs w:val="24"/>
-          <w:lang w:eastAsia="fr-FR"/>
-        </w:rPr>
-      </w:pPr>
-      <w:hyperlink w:anchor="_Toc514688483" w:history="1">
+          <w:lang w:eastAsia="fr-CH"/>
+        </w:rPr>
+      </w:pPr>
+      <w:hyperlink w:anchor="_Toc514697498" w:history="1">
         <w:r>
           <w:rPr>
             <w:rStyle w:val="Lienhypertexte"/>
@@ -16235,7 +17220,7 @@
             <w:noProof/>
             <w:webHidden/>
           </w:rPr>
-          <w:instrText xml:space="preserve"> PAGEREF _Toc514688483 \h </w:instrText>
+          <w:instrText xml:space="preserve"> PAGEREF _Toc514697498 \h </w:instrText>
         </w:r>
         <w:r>
           <w:rPr>
@@ -16275,12 +17260,10 @@
         <w:rPr>
           <w:rFonts w:eastAsiaTheme="minorEastAsia"/>
           <w:noProof/>
-          <w:sz w:val="24"/>
-          <w:szCs w:val="24"/>
-          <w:lang w:eastAsia="fr-FR"/>
-        </w:rPr>
-      </w:pPr>
-      <w:hyperlink w:anchor="_Toc514688484" w:history="1">
+          <w:lang w:eastAsia="fr-CH"/>
+        </w:rPr>
+      </w:pPr>
+      <w:hyperlink w:anchor="_Toc514697499" w:history="1">
         <w:r>
           <w:rPr>
             <w:rStyle w:val="Lienhypertexte"/>
@@ -16307,7 +17290,7 @@
             <w:noProof/>
             <w:webHidden/>
           </w:rPr>
-          <w:instrText xml:space="preserve"> PAGEREF _Toc514688484 \h </w:instrText>
+          <w:instrText xml:space="preserve"> PAGEREF _Toc514697499 \h </w:instrText>
         </w:r>
         <w:r>
           <w:rPr>
@@ -16347,12 +17330,10 @@
         <w:rPr>
           <w:rFonts w:eastAsiaTheme="minorEastAsia"/>
           <w:noProof/>
-          <w:sz w:val="24"/>
-          <w:szCs w:val="24"/>
-          <w:lang w:eastAsia="fr-FR"/>
-        </w:rPr>
-      </w:pPr>
-      <w:hyperlink w:anchor="_Toc514688485" w:history="1">
+          <w:lang w:eastAsia="fr-CH"/>
+        </w:rPr>
+      </w:pPr>
+      <w:hyperlink w:anchor="_Toc514697500" w:history="1">
         <w:r>
           <w:rPr>
             <w:rStyle w:val="Lienhypertexte"/>
@@ -16379,7 +17360,7 @@
             <w:noProof/>
             <w:webHidden/>
           </w:rPr>
-          <w:instrText xml:space="preserve"> PAGEREF _Toc514688485 \h </w:instrText>
+          <w:instrText xml:space="preserve"> PAGEREF _Toc514697500 \h </w:instrText>
         </w:r>
         <w:r>
           <w:rPr>
@@ -16419,12 +17400,10 @@
         <w:rPr>
           <w:rFonts w:eastAsiaTheme="minorEastAsia"/>
           <w:noProof/>
-          <w:sz w:val="24"/>
-          <w:szCs w:val="24"/>
-          <w:lang w:eastAsia="fr-FR"/>
-        </w:rPr>
-      </w:pPr>
-      <w:hyperlink w:anchor="_Toc514688486" w:history="1">
+          <w:lang w:eastAsia="fr-CH"/>
+        </w:rPr>
+      </w:pPr>
+      <w:hyperlink w:anchor="_Toc514697501" w:history="1">
         <w:r>
           <w:rPr>
             <w:rStyle w:val="Lienhypertexte"/>
@@ -16451,7 +17430,7 @@
             <w:noProof/>
             <w:webHidden/>
           </w:rPr>
-          <w:instrText xml:space="preserve"> PAGEREF _Toc514688486 \h </w:instrText>
+          <w:instrText xml:space="preserve"> PAGEREF _Toc514697501 \h </w:instrText>
         </w:r>
         <w:r>
           <w:rPr>
@@ -16491,12 +17470,10 @@
         <w:rPr>
           <w:rFonts w:eastAsiaTheme="minorEastAsia"/>
           <w:noProof/>
-          <w:sz w:val="24"/>
-          <w:szCs w:val="24"/>
-          <w:lang w:eastAsia="fr-FR"/>
-        </w:rPr>
-      </w:pPr>
-      <w:hyperlink w:anchor="_Toc514688487" w:history="1">
+          <w:lang w:eastAsia="fr-CH"/>
+        </w:rPr>
+      </w:pPr>
+      <w:hyperlink w:anchor="_Toc514697502" w:history="1">
         <w:r>
           <w:rPr>
             <w:rStyle w:val="Lienhypertexte"/>
@@ -16523,7 +17500,7 @@
             <w:noProof/>
             <w:webHidden/>
           </w:rPr>
-          <w:instrText xml:space="preserve"> PAGEREF _Toc514688487 \h </w:instrText>
+          <w:instrText xml:space="preserve"> PAGEREF _Toc514697502 \h </w:instrText>
         </w:r>
         <w:r>
           <w:rPr>
@@ -16563,12 +17540,10 @@
         <w:rPr>
           <w:rFonts w:eastAsiaTheme="minorEastAsia"/>
           <w:noProof/>
-          <w:sz w:val="24"/>
-          <w:szCs w:val="24"/>
-          <w:lang w:eastAsia="fr-FR"/>
-        </w:rPr>
-      </w:pPr>
-      <w:hyperlink w:anchor="_Toc514688488" w:history="1">
+          <w:lang w:eastAsia="fr-CH"/>
+        </w:rPr>
+      </w:pPr>
+      <w:hyperlink w:anchor="_Toc514697503" w:history="1">
         <w:r>
           <w:rPr>
             <w:rStyle w:val="Lienhypertexte"/>
@@ -16595,7 +17570,7 @@
             <w:noProof/>
             <w:webHidden/>
           </w:rPr>
-          <w:instrText xml:space="preserve"> PAGEREF _Toc514688488 \h </w:instrText>
+          <w:instrText xml:space="preserve"> PAGEREF _Toc514697503 \h </w:instrText>
         </w:r>
         <w:r>
           <w:rPr>
@@ -16635,12 +17610,10 @@
         <w:rPr>
           <w:rFonts w:eastAsiaTheme="minorEastAsia"/>
           <w:noProof/>
-          <w:sz w:val="24"/>
-          <w:szCs w:val="24"/>
-          <w:lang w:eastAsia="fr-FR"/>
-        </w:rPr>
-      </w:pPr>
-      <w:hyperlink r:id="rId67" w:anchor="_Toc514688489" w:history="1">
+          <w:lang w:eastAsia="fr-CH"/>
+        </w:rPr>
+      </w:pPr>
+      <w:hyperlink r:id="rId77" w:anchor="_Toc514697504" w:history="1">
         <w:r>
           <w:rPr>
             <w:rStyle w:val="Lienhypertexte"/>
@@ -16667,7 +17640,7 @@
             <w:noProof/>
             <w:webHidden/>
           </w:rPr>
-          <w:instrText xml:space="preserve"> PAGEREF _Toc514688489 \h </w:instrText>
+          <w:instrText xml:space="preserve"> PAGEREF _Toc514697504 \h </w:instrText>
         </w:r>
         <w:r>
           <w:rPr>
@@ -16707,12 +17680,10 @@
         <w:rPr>
           <w:rFonts w:eastAsiaTheme="minorEastAsia"/>
           <w:noProof/>
-          <w:sz w:val="24"/>
-          <w:szCs w:val="24"/>
-          <w:lang w:eastAsia="fr-FR"/>
-        </w:rPr>
-      </w:pPr>
-      <w:hyperlink w:anchor="_Toc514688490" w:history="1">
+          <w:lang w:eastAsia="fr-CH"/>
+        </w:rPr>
+      </w:pPr>
+      <w:hyperlink w:anchor="_Toc514697505" w:history="1">
         <w:r>
           <w:rPr>
             <w:rStyle w:val="Lienhypertexte"/>
@@ -16739,7 +17710,7 @@
             <w:noProof/>
             <w:webHidden/>
           </w:rPr>
-          <w:instrText xml:space="preserve"> PAGEREF _Toc514688490 \h </w:instrText>
+          <w:instrText xml:space="preserve"> PAGEREF _Toc514697505 \h </w:instrText>
         </w:r>
         <w:r>
           <w:rPr>
@@ -16779,12 +17750,10 @@
         <w:rPr>
           <w:rFonts w:eastAsiaTheme="minorEastAsia"/>
           <w:noProof/>
-          <w:sz w:val="24"/>
-          <w:szCs w:val="24"/>
-          <w:lang w:eastAsia="fr-FR"/>
-        </w:rPr>
-      </w:pPr>
-      <w:hyperlink w:anchor="_Toc514688491" w:history="1">
+          <w:lang w:eastAsia="fr-CH"/>
+        </w:rPr>
+      </w:pPr>
+      <w:hyperlink w:anchor="_Toc514697506" w:history="1">
         <w:r>
           <w:rPr>
             <w:rStyle w:val="Lienhypertexte"/>
@@ -16811,7 +17780,7 @@
             <w:noProof/>
             <w:webHidden/>
           </w:rPr>
-          <w:instrText xml:space="preserve"> PAGEREF _Toc514688491 \h </w:instrText>
+          <w:instrText xml:space="preserve"> PAGEREF _Toc514697506 \h </w:instrText>
         </w:r>
         <w:r>
           <w:rPr>
@@ -16851,12 +17820,10 @@
         <w:rPr>
           <w:rFonts w:eastAsiaTheme="minorEastAsia"/>
           <w:noProof/>
-          <w:sz w:val="24"/>
-          <w:szCs w:val="24"/>
-          <w:lang w:eastAsia="fr-FR"/>
-        </w:rPr>
-      </w:pPr>
-      <w:hyperlink w:anchor="_Toc514688492" w:history="1">
+          <w:lang w:eastAsia="fr-CH"/>
+        </w:rPr>
+      </w:pPr>
+      <w:hyperlink w:anchor="_Toc514697507" w:history="1">
         <w:r>
           <w:rPr>
             <w:rStyle w:val="Lienhypertexte"/>
@@ -16883,7 +17850,7 @@
             <w:noProof/>
             <w:webHidden/>
           </w:rPr>
-          <w:instrText xml:space="preserve"> PAGEREF _Toc514688492 \h </w:instrText>
+          <w:instrText xml:space="preserve"> PAGEREF _Toc514697507 \h </w:instrText>
         </w:r>
         <w:r>
           <w:rPr>
@@ -16923,12 +17890,10 @@
         <w:rPr>
           <w:rFonts w:eastAsiaTheme="minorEastAsia"/>
           <w:noProof/>
-          <w:sz w:val="24"/>
-          <w:szCs w:val="24"/>
-          <w:lang w:eastAsia="fr-FR"/>
-        </w:rPr>
-      </w:pPr>
-      <w:hyperlink w:anchor="_Toc514688493" w:history="1">
+          <w:lang w:eastAsia="fr-CH"/>
+        </w:rPr>
+      </w:pPr>
+      <w:hyperlink w:anchor="_Toc514697508" w:history="1">
         <w:r>
           <w:rPr>
             <w:rStyle w:val="Lienhypertexte"/>
@@ -16955,7 +17920,7 @@
             <w:noProof/>
             <w:webHidden/>
           </w:rPr>
-          <w:instrText xml:space="preserve"> PAGEREF _Toc514688493 \h </w:instrText>
+          <w:instrText xml:space="preserve"> PAGEREF _Toc514697508 \h </w:instrText>
         </w:r>
         <w:r>
           <w:rPr>
@@ -16995,12 +17960,10 @@
         <w:rPr>
           <w:rFonts w:eastAsiaTheme="minorEastAsia"/>
           <w:noProof/>
-          <w:sz w:val="24"/>
-          <w:szCs w:val="24"/>
-          <w:lang w:eastAsia="fr-FR"/>
-        </w:rPr>
-      </w:pPr>
-      <w:hyperlink w:anchor="_Toc514688494" w:history="1">
+          <w:lang w:eastAsia="fr-CH"/>
+        </w:rPr>
+      </w:pPr>
+      <w:hyperlink w:anchor="_Toc514697509" w:history="1">
         <w:r>
           <w:rPr>
             <w:rStyle w:val="Lienhypertexte"/>
@@ -17027,7 +17990,7 @@
             <w:noProof/>
             <w:webHidden/>
           </w:rPr>
-          <w:instrText xml:space="preserve"> PAGEREF _Toc514688494 \h </w:instrText>
+          <w:instrText xml:space="preserve"> PAGEREF _Toc514697509 \h </w:instrText>
         </w:r>
         <w:r>
           <w:rPr>
@@ -17067,12 +18030,10 @@
         <w:rPr>
           <w:rFonts w:eastAsiaTheme="minorEastAsia"/>
           <w:noProof/>
-          <w:sz w:val="24"/>
-          <w:szCs w:val="24"/>
-          <w:lang w:eastAsia="fr-FR"/>
-        </w:rPr>
-      </w:pPr>
-      <w:hyperlink w:anchor="_Toc514688495" w:history="1">
+          <w:lang w:eastAsia="fr-CH"/>
+        </w:rPr>
+      </w:pPr>
+      <w:hyperlink w:anchor="_Toc514697510" w:history="1">
         <w:r>
           <w:rPr>
             <w:rStyle w:val="Lienhypertexte"/>
@@ -17099,7 +18060,7 @@
             <w:noProof/>
             <w:webHidden/>
           </w:rPr>
-          <w:instrText xml:space="preserve"> PAGEREF _Toc514688495 \h </w:instrText>
+          <w:instrText xml:space="preserve"> PAGEREF _Toc514697510 \h </w:instrText>
         </w:r>
         <w:r>
           <w:rPr>
@@ -17139,12 +18100,10 @@
         <w:rPr>
           <w:rFonts w:eastAsiaTheme="minorEastAsia"/>
           <w:noProof/>
-          <w:sz w:val="24"/>
-          <w:szCs w:val="24"/>
-          <w:lang w:eastAsia="fr-FR"/>
-        </w:rPr>
-      </w:pPr>
-      <w:hyperlink r:id="rId68" w:anchor="_Toc514688496" w:history="1">
+          <w:lang w:eastAsia="fr-CH"/>
+        </w:rPr>
+      </w:pPr>
+      <w:hyperlink r:id="rId78" w:anchor="_Toc514697511" w:history="1">
         <w:r>
           <w:rPr>
             <w:rStyle w:val="Lienhypertexte"/>
@@ -17171,7 +18130,7 @@
             <w:noProof/>
             <w:webHidden/>
           </w:rPr>
-          <w:instrText xml:space="preserve"> PAGEREF _Toc514688496 \h </w:instrText>
+          <w:instrText xml:space="preserve"> PAGEREF _Toc514697511 \h </w:instrText>
         </w:r>
         <w:r>
           <w:rPr>
@@ -17211,12 +18170,10 @@
         <w:rPr>
           <w:rFonts w:eastAsiaTheme="minorEastAsia"/>
           <w:noProof/>
-          <w:sz w:val="24"/>
-          <w:szCs w:val="24"/>
-          <w:lang w:eastAsia="fr-FR"/>
-        </w:rPr>
-      </w:pPr>
-      <w:hyperlink r:id="rId69" w:anchor="_Toc514688497" w:history="1">
+          <w:lang w:eastAsia="fr-CH"/>
+        </w:rPr>
+      </w:pPr>
+      <w:hyperlink r:id="rId79" w:anchor="_Toc514697512" w:history="1">
         <w:r>
           <w:rPr>
             <w:rStyle w:val="Lienhypertexte"/>
@@ -17243,7 +18200,7 @@
             <w:noProof/>
             <w:webHidden/>
           </w:rPr>
-          <w:instrText xml:space="preserve"> PAGEREF _Toc514688497 \h </w:instrText>
+          <w:instrText xml:space="preserve"> PAGEREF _Toc514697512 \h </w:instrText>
         </w:r>
         <w:r>
           <w:rPr>
@@ -17283,12 +18240,10 @@
         <w:rPr>
           <w:rFonts w:eastAsiaTheme="minorEastAsia"/>
           <w:noProof/>
-          <w:sz w:val="24"/>
-          <w:szCs w:val="24"/>
-          <w:lang w:eastAsia="fr-FR"/>
-        </w:rPr>
-      </w:pPr>
-      <w:hyperlink r:id="rId70" w:anchor="_Toc514688498" w:history="1">
+          <w:lang w:eastAsia="fr-CH"/>
+        </w:rPr>
+      </w:pPr>
+      <w:hyperlink r:id="rId80" w:anchor="_Toc514697513" w:history="1">
         <w:r>
           <w:rPr>
             <w:rStyle w:val="Lienhypertexte"/>
@@ -17315,7 +18270,7 @@
             <w:noProof/>
             <w:webHidden/>
           </w:rPr>
-          <w:instrText xml:space="preserve"> PAGEREF _Toc514688498 \h </w:instrText>
+          <w:instrText xml:space="preserve"> PAGEREF _Toc514697513 \h </w:instrText>
         </w:r>
         <w:r>
           <w:rPr>
@@ -17355,12 +18310,10 @@
         <w:rPr>
           <w:rFonts w:eastAsiaTheme="minorEastAsia"/>
           <w:noProof/>
-          <w:sz w:val="24"/>
-          <w:szCs w:val="24"/>
-          <w:lang w:eastAsia="fr-FR"/>
-        </w:rPr>
-      </w:pPr>
-      <w:hyperlink w:anchor="_Toc514688499" w:history="1">
+          <w:lang w:eastAsia="fr-CH"/>
+        </w:rPr>
+      </w:pPr>
+      <w:hyperlink w:anchor="_Toc514697514" w:history="1">
         <w:r>
           <w:rPr>
             <w:rStyle w:val="Lienhypertexte"/>
@@ -17387,7 +18340,7 @@
             <w:noProof/>
             <w:webHidden/>
           </w:rPr>
-          <w:instrText xml:space="preserve"> PAGEREF _Toc514688499 \h </w:instrText>
+          <w:instrText xml:space="preserve"> PAGEREF _Toc514697514 \h </w:instrText>
         </w:r>
         <w:r>
           <w:rPr>
@@ -17427,12 +18380,10 @@
         <w:rPr>
           <w:rFonts w:eastAsiaTheme="minorEastAsia"/>
           <w:noProof/>
-          <w:sz w:val="24"/>
-          <w:szCs w:val="24"/>
-          <w:lang w:eastAsia="fr-FR"/>
-        </w:rPr>
-      </w:pPr>
-      <w:hyperlink w:anchor="_Toc514688500" w:history="1">
+          <w:lang w:eastAsia="fr-CH"/>
+        </w:rPr>
+      </w:pPr>
+      <w:hyperlink w:anchor="_Toc514697515" w:history="1">
         <w:r>
           <w:rPr>
             <w:rStyle w:val="Lienhypertexte"/>
@@ -17459,7 +18410,7 @@
             <w:noProof/>
             <w:webHidden/>
           </w:rPr>
-          <w:instrText xml:space="preserve"> PAGEREF _Toc514688500 \h </w:instrText>
+          <w:instrText xml:space="preserve"> PAGEREF _Toc514697515 \h </w:instrText>
         </w:r>
         <w:r>
           <w:rPr>
@@ -17499,12 +18450,10 @@
         <w:rPr>
           <w:rFonts w:eastAsiaTheme="minorEastAsia"/>
           <w:noProof/>
-          <w:sz w:val="24"/>
-          <w:szCs w:val="24"/>
-          <w:lang w:eastAsia="fr-FR"/>
-        </w:rPr>
-      </w:pPr>
-      <w:hyperlink w:anchor="_Toc514688501" w:history="1">
+          <w:lang w:eastAsia="fr-CH"/>
+        </w:rPr>
+      </w:pPr>
+      <w:hyperlink w:anchor="_Toc514697516" w:history="1">
         <w:r>
           <w:rPr>
             <w:rStyle w:val="Lienhypertexte"/>
@@ -17531,7 +18480,7 @@
             <w:noProof/>
             <w:webHidden/>
           </w:rPr>
-          <w:instrText xml:space="preserve"> PAGEREF _Toc514688501 \h </w:instrText>
+          <w:instrText xml:space="preserve"> PAGEREF _Toc514697516 \h </w:instrText>
         </w:r>
         <w:r>
           <w:rPr>
@@ -17571,12 +18520,10 @@
         <w:rPr>
           <w:rFonts w:eastAsiaTheme="minorEastAsia"/>
           <w:noProof/>
-          <w:sz w:val="24"/>
-          <w:szCs w:val="24"/>
-          <w:lang w:eastAsia="fr-FR"/>
-        </w:rPr>
-      </w:pPr>
-      <w:hyperlink w:anchor="_Toc514688502" w:history="1">
+          <w:lang w:eastAsia="fr-CH"/>
+        </w:rPr>
+      </w:pPr>
+      <w:hyperlink w:anchor="_Toc514697517" w:history="1">
         <w:r>
           <w:rPr>
             <w:rStyle w:val="Lienhypertexte"/>
@@ -17603,7 +18550,7 @@
             <w:noProof/>
             <w:webHidden/>
           </w:rPr>
-          <w:instrText xml:space="preserve"> PAGEREF _Toc514688502 \h </w:instrText>
+          <w:instrText xml:space="preserve"> PAGEREF _Toc514697517 \h </w:instrText>
         </w:r>
         <w:r>
           <w:rPr>
@@ -17643,12 +18590,10 @@
         <w:rPr>
           <w:rFonts w:eastAsiaTheme="minorEastAsia"/>
           <w:noProof/>
-          <w:sz w:val="24"/>
-          <w:szCs w:val="24"/>
-          <w:lang w:eastAsia="fr-FR"/>
-        </w:rPr>
-      </w:pPr>
-      <w:hyperlink r:id="rId71" w:anchor="_Toc514688503" w:history="1">
+          <w:lang w:eastAsia="fr-CH"/>
+        </w:rPr>
+      </w:pPr>
+      <w:hyperlink r:id="rId81" w:anchor="_Toc514697518" w:history="1">
         <w:r>
           <w:rPr>
             <w:rStyle w:val="Lienhypertexte"/>
@@ -17675,7 +18620,7 @@
             <w:noProof/>
             <w:webHidden/>
           </w:rPr>
-          <w:instrText xml:space="preserve"> PAGEREF _Toc514688503 \h </w:instrText>
+          <w:instrText xml:space="preserve"> PAGEREF _Toc514697518 \h </w:instrText>
         </w:r>
         <w:r>
           <w:rPr>
@@ -17715,12 +18660,10 @@
         <w:rPr>
           <w:rFonts w:eastAsiaTheme="minorEastAsia"/>
           <w:noProof/>
-          <w:sz w:val="24"/>
-          <w:szCs w:val="24"/>
-          <w:lang w:eastAsia="fr-FR"/>
-        </w:rPr>
-      </w:pPr>
-      <w:hyperlink w:anchor="_Toc514688504" w:history="1">
+          <w:lang w:eastAsia="fr-CH"/>
+        </w:rPr>
+      </w:pPr>
+      <w:hyperlink w:anchor="_Toc514697519" w:history="1">
         <w:r>
           <w:rPr>
             <w:rStyle w:val="Lienhypertexte"/>
@@ -17747,7 +18690,7 @@
             <w:noProof/>
             <w:webHidden/>
           </w:rPr>
-          <w:instrText xml:space="preserve"> PAGEREF _Toc514688504 \h </w:instrText>
+          <w:instrText xml:space="preserve"> PAGEREF _Toc514697519 \h </w:instrText>
         </w:r>
         <w:r>
           <w:rPr>
@@ -17787,12 +18730,10 @@
         <w:rPr>
           <w:rFonts w:eastAsiaTheme="minorEastAsia"/>
           <w:noProof/>
-          <w:sz w:val="24"/>
-          <w:szCs w:val="24"/>
-          <w:lang w:eastAsia="fr-FR"/>
-        </w:rPr>
-      </w:pPr>
-      <w:hyperlink w:anchor="_Toc514688505" w:history="1">
+          <w:lang w:eastAsia="fr-CH"/>
+        </w:rPr>
+      </w:pPr>
+      <w:hyperlink w:anchor="_Toc514697520" w:history="1">
         <w:r>
           <w:rPr>
             <w:rStyle w:val="Lienhypertexte"/>
@@ -17819,7 +18760,7 @@
             <w:noProof/>
             <w:webHidden/>
           </w:rPr>
-          <w:instrText xml:space="preserve"> PAGEREF _Toc514688505 \h </w:instrText>
+          <w:instrText xml:space="preserve"> PAGEREF _Toc514697520 \h </w:instrText>
         </w:r>
         <w:r>
           <w:rPr>
@@ -17859,12 +18800,10 @@
         <w:rPr>
           <w:rFonts w:eastAsiaTheme="minorEastAsia"/>
           <w:noProof/>
-          <w:sz w:val="24"/>
-          <w:szCs w:val="24"/>
-          <w:lang w:eastAsia="fr-FR"/>
-        </w:rPr>
-      </w:pPr>
-      <w:hyperlink w:anchor="_Toc514688506" w:history="1">
+          <w:lang w:eastAsia="fr-CH"/>
+        </w:rPr>
+      </w:pPr>
+      <w:hyperlink w:anchor="_Toc514697521" w:history="1">
         <w:r>
           <w:rPr>
             <w:rStyle w:val="Lienhypertexte"/>
@@ -17891,7 +18830,7 @@
             <w:noProof/>
             <w:webHidden/>
           </w:rPr>
-          <w:instrText xml:space="preserve"> PAGEREF _Toc514688506 \h </w:instrText>
+          <w:instrText xml:space="preserve"> PAGEREF _Toc514697521 \h </w:instrText>
         </w:r>
         <w:r>
           <w:rPr>
@@ -17931,12 +18870,10 @@
         <w:rPr>
           <w:rFonts w:eastAsiaTheme="minorEastAsia"/>
           <w:noProof/>
-          <w:sz w:val="24"/>
-          <w:szCs w:val="24"/>
-          <w:lang w:eastAsia="fr-FR"/>
-        </w:rPr>
-      </w:pPr>
-      <w:hyperlink w:anchor="_Toc514688507" w:history="1">
+          <w:lang w:eastAsia="fr-CH"/>
+        </w:rPr>
+      </w:pPr>
+      <w:hyperlink w:anchor="_Toc514697522" w:history="1">
         <w:r>
           <w:rPr>
             <w:rStyle w:val="Lienhypertexte"/>
@@ -17963,7 +18900,7 @@
             <w:noProof/>
             <w:webHidden/>
           </w:rPr>
-          <w:instrText xml:space="preserve"> PAGEREF _Toc514688507 \h </w:instrText>
+          <w:instrText xml:space="preserve"> PAGEREF _Toc514697522 \h </w:instrText>
         </w:r>
         <w:r>
           <w:rPr>
@@ -18003,12 +18940,10 @@
         <w:rPr>
           <w:rFonts w:eastAsiaTheme="minorEastAsia"/>
           <w:noProof/>
-          <w:sz w:val="24"/>
-          <w:szCs w:val="24"/>
-          <w:lang w:eastAsia="fr-FR"/>
-        </w:rPr>
-      </w:pPr>
-      <w:hyperlink w:anchor="_Toc514688508" w:history="1">
+          <w:lang w:eastAsia="fr-CH"/>
+        </w:rPr>
+      </w:pPr>
+      <w:hyperlink w:anchor="_Toc514697523" w:history="1">
         <w:r>
           <w:rPr>
             <w:rStyle w:val="Lienhypertexte"/>
@@ -18035,7 +18970,7 @@
             <w:noProof/>
             <w:webHidden/>
           </w:rPr>
-          <w:instrText xml:space="preserve"> PAGEREF _Toc514688508 \h </w:instrText>
+          <w:instrText xml:space="preserve"> PAGEREF _Toc514697523 \h </w:instrText>
         </w:r>
         <w:r>
           <w:rPr>
@@ -18075,12 +19010,10 @@
         <w:rPr>
           <w:rFonts w:eastAsiaTheme="minorEastAsia"/>
           <w:noProof/>
-          <w:sz w:val="24"/>
-          <w:szCs w:val="24"/>
-          <w:lang w:eastAsia="fr-FR"/>
-        </w:rPr>
-      </w:pPr>
-      <w:hyperlink w:anchor="_Toc514688509" w:history="1">
+          <w:lang w:eastAsia="fr-CH"/>
+        </w:rPr>
+      </w:pPr>
+      <w:hyperlink w:anchor="_Toc514697524" w:history="1">
         <w:r>
           <w:rPr>
             <w:rStyle w:val="Lienhypertexte"/>
@@ -18107,7 +19040,7 @@
             <w:noProof/>
             <w:webHidden/>
           </w:rPr>
-          <w:instrText xml:space="preserve"> PAGEREF _Toc514688509 \h </w:instrText>
+          <w:instrText xml:space="preserve"> PAGEREF _Toc514697524 \h </w:instrText>
         </w:r>
         <w:r>
           <w:rPr>
@@ -18147,12 +19080,10 @@
         <w:rPr>
           <w:rFonts w:eastAsiaTheme="minorEastAsia"/>
           <w:noProof/>
-          <w:sz w:val="24"/>
-          <w:szCs w:val="24"/>
-          <w:lang w:eastAsia="fr-FR"/>
-        </w:rPr>
-      </w:pPr>
-      <w:hyperlink w:anchor="_Toc514688510" w:history="1">
+          <w:lang w:eastAsia="fr-CH"/>
+        </w:rPr>
+      </w:pPr>
+      <w:hyperlink w:anchor="_Toc514697525" w:history="1">
         <w:r>
           <w:rPr>
             <w:rStyle w:val="Lienhypertexte"/>
@@ -18179,7 +19110,7 @@
             <w:noProof/>
             <w:webHidden/>
           </w:rPr>
-          <w:instrText xml:space="preserve"> PAGEREF _Toc514688510 \h </w:instrText>
+          <w:instrText xml:space="preserve"> PAGEREF _Toc514697525 \h </w:instrText>
         </w:r>
         <w:r>
           <w:rPr>
@@ -18199,7 +19130,7 @@
             <w:noProof/>
             <w:webHidden/>
           </w:rPr>
-          <w:t>15</w:t>
+          <w:t>16</w:t>
         </w:r>
         <w:r>
           <w:rPr>
@@ -18219,18 +19150,16 @@
         <w:rPr>
           <w:rFonts w:eastAsiaTheme="minorEastAsia"/>
           <w:noProof/>
-          <w:sz w:val="24"/>
-          <w:szCs w:val="24"/>
-          <w:lang w:eastAsia="fr-FR"/>
-        </w:rPr>
-      </w:pPr>
-      <w:hyperlink w:anchor="_Toc514688511" w:history="1">
+          <w:lang w:eastAsia="fr-CH"/>
+        </w:rPr>
+      </w:pPr>
+      <w:hyperlink w:anchor="_Toc514697526" w:history="1">
         <w:r>
           <w:rPr>
             <w:rStyle w:val="Lienhypertexte"/>
             <w:noProof/>
           </w:rPr>
-          <w:t>Figure 33: ces deux calques sont superposés. Le carré rouge est au premier plan.</w:t>
+          <w:t>Figure 33: onglet Calque</w:t>
         </w:r>
         <w:r>
           <w:rPr>
@@ -18251,7 +19180,7 @@
             <w:noProof/>
             <w:webHidden/>
           </w:rPr>
-          <w:instrText xml:space="preserve"> PAGEREF _Toc514688511 \h </w:instrText>
+          <w:instrText xml:space="preserve"> PAGEREF _Toc514697526 \h </w:instrText>
         </w:r>
         <w:r>
           <w:rPr>
@@ -18291,18 +19220,16 @@
         <w:rPr>
           <w:rFonts w:eastAsiaTheme="minorEastAsia"/>
           <w:noProof/>
-          <w:sz w:val="24"/>
-          <w:szCs w:val="24"/>
-          <w:lang w:eastAsia="fr-FR"/>
-        </w:rPr>
-      </w:pPr>
-      <w:hyperlink w:anchor="_Toc514688512" w:history="1">
+          <w:lang w:eastAsia="fr-CH"/>
+        </w:rPr>
+      </w:pPr>
+      <w:hyperlink w:anchor="_Toc514697527" w:history="1">
         <w:r>
           <w:rPr>
             <w:rStyle w:val="Lienhypertexte"/>
             <w:noProof/>
           </w:rPr>
-          <w:t>Figure 34: Si le calque du carré rouge a une opacité de 100%, il cache le trait situé derrière.</w:t>
+          <w:t>Figure 34: ces deux calques sont superposés. Le carré rouge est au premier plan.</w:t>
         </w:r>
         <w:r>
           <w:rPr>
@@ -18323,7 +19250,7 @@
             <w:noProof/>
             <w:webHidden/>
           </w:rPr>
-          <w:instrText xml:space="preserve"> PAGEREF _Toc514688512 \h </w:instrText>
+          <w:instrText xml:space="preserve"> PAGEREF _Toc514697527 \h </w:instrText>
         </w:r>
         <w:r>
           <w:rPr>
@@ -18343,7 +19270,7 @@
             <w:noProof/>
             <w:webHidden/>
           </w:rPr>
-          <w:t>16</w:t>
+          <w:t>17</w:t>
         </w:r>
         <w:r>
           <w:rPr>
@@ -18363,18 +19290,16 @@
         <w:rPr>
           <w:rFonts w:eastAsiaTheme="minorEastAsia"/>
           <w:noProof/>
-          <w:sz w:val="24"/>
-          <w:szCs w:val="24"/>
-          <w:lang w:eastAsia="fr-FR"/>
-        </w:rPr>
-      </w:pPr>
-      <w:hyperlink w:anchor="_Toc514688513" w:history="1">
+          <w:lang w:eastAsia="fr-CH"/>
+        </w:rPr>
+      </w:pPr>
+      <w:hyperlink w:anchor="_Toc514697528" w:history="1">
         <w:r>
           <w:rPr>
             <w:rStyle w:val="Lienhypertexte"/>
             <w:noProof/>
           </w:rPr>
-          <w:t>Figure 35: Si le calque du carré rouge a opacité de 65%, le trait en arrière-plan apparait derrière le carré rouge.</w:t>
+          <w:t>Figure 35: Si le calque du carré rouge a une opacité de 100%, il cache le trait situé derrière.</w:t>
         </w:r>
         <w:r>
           <w:rPr>
@@ -18395,7 +19320,7 @@
             <w:noProof/>
             <w:webHidden/>
           </w:rPr>
-          <w:instrText xml:space="preserve"> PAGEREF _Toc514688513 \h </w:instrText>
+          <w:instrText xml:space="preserve"> PAGEREF _Toc514697528 \h </w:instrText>
         </w:r>
         <w:r>
           <w:rPr>
@@ -18415,7 +19340,7 @@
             <w:noProof/>
             <w:webHidden/>
           </w:rPr>
-          <w:t>16</w:t>
+          <w:t>17</w:t>
         </w:r>
         <w:r>
           <w:rPr>
@@ -18435,18 +19360,16 @@
         <w:rPr>
           <w:rFonts w:eastAsiaTheme="minorEastAsia"/>
           <w:noProof/>
-          <w:sz w:val="24"/>
-          <w:szCs w:val="24"/>
-          <w:lang w:eastAsia="fr-FR"/>
-        </w:rPr>
-      </w:pPr>
-      <w:hyperlink w:anchor="_Toc514688514" w:history="1">
+          <w:lang w:eastAsia="fr-CH"/>
+        </w:rPr>
+      </w:pPr>
+      <w:hyperlink w:anchor="_Toc514697529" w:history="1">
         <w:r>
           <w:rPr>
             <w:rStyle w:val="Lienhypertexte"/>
             <w:noProof/>
           </w:rPr>
-          <w:t>Figure 36: importation d'une image</w:t>
+          <w:t>Figure 36: Si le calque du carré rouge a opacité de 65%, le trait en arrière-plan apparait derrière le carré rouge.</w:t>
         </w:r>
         <w:r>
           <w:rPr>
@@ -18467,7 +19390,7 @@
             <w:noProof/>
             <w:webHidden/>
           </w:rPr>
-          <w:instrText xml:space="preserve"> PAGEREF _Toc514688514 \h </w:instrText>
+          <w:instrText xml:space="preserve"> PAGEREF _Toc514697529 \h </w:instrText>
         </w:r>
         <w:r>
           <w:rPr>
@@ -18507,18 +19430,16 @@
         <w:rPr>
           <w:rFonts w:eastAsiaTheme="minorEastAsia"/>
           <w:noProof/>
-          <w:sz w:val="24"/>
-          <w:szCs w:val="24"/>
-          <w:lang w:eastAsia="fr-FR"/>
-        </w:rPr>
-      </w:pPr>
-      <w:hyperlink w:anchor="_Toc514688515" w:history="1">
+          <w:lang w:eastAsia="fr-CH"/>
+        </w:rPr>
+      </w:pPr>
+      <w:hyperlink w:anchor="_Toc514697530" w:history="1">
         <w:r>
           <w:rPr>
             <w:rStyle w:val="Lienhypertexte"/>
             <w:noProof/>
           </w:rPr>
-          <w:t>Figure 37: L’image est importée sur un nouveau calque.</w:t>
+          <w:t>Figure 37: Options de redimensionnement</w:t>
         </w:r>
         <w:r>
           <w:rPr>
@@ -18539,7 +19460,7 @@
             <w:noProof/>
             <w:webHidden/>
           </w:rPr>
-          <w:instrText xml:space="preserve"> PAGEREF _Toc514688515 \h </w:instrText>
+          <w:instrText xml:space="preserve"> PAGEREF _Toc514697530 \h </w:instrText>
         </w:r>
         <w:r>
           <w:rPr>
@@ -18559,7 +19480,707 @@
             <w:noProof/>
             <w:webHidden/>
           </w:rPr>
-          <w:t>17</w:t>
+          <w:t>18</w:t>
+        </w:r>
+        <w:r>
+          <w:rPr>
+            <w:noProof/>
+            <w:webHidden/>
+          </w:rPr>
+          <w:fldChar w:fldCharType="end"/>
+        </w:r>
+      </w:hyperlink>
+    </w:p>
+    <w:p>
+      <w:pPr>
+        <w:pStyle w:val="Tabledesillustrations"/>
+        <w:tabs>
+          <w:tab w:val="right" w:leader="dot" w:pos="9062"/>
+        </w:tabs>
+        <w:rPr>
+          <w:rFonts w:eastAsiaTheme="minorEastAsia"/>
+          <w:noProof/>
+          <w:lang w:eastAsia="fr-CH"/>
+        </w:rPr>
+      </w:pPr>
+      <w:hyperlink w:anchor="_Toc514697531" w:history="1">
+        <w:r>
+          <w:rPr>
+            <w:rStyle w:val="Lienhypertexte"/>
+            <w:noProof/>
+          </w:rPr>
+          <w:t>Figure 38: Redimensionnement classique d'une image</w:t>
+        </w:r>
+        <w:r>
+          <w:rPr>
+            <w:noProof/>
+            <w:webHidden/>
+          </w:rPr>
+          <w:tab/>
+        </w:r>
+        <w:r>
+          <w:rPr>
+            <w:noProof/>
+            <w:webHidden/>
+          </w:rPr>
+          <w:fldChar w:fldCharType="begin"/>
+        </w:r>
+        <w:r>
+          <w:rPr>
+            <w:noProof/>
+            <w:webHidden/>
+          </w:rPr>
+          <w:instrText xml:space="preserve"> PAGEREF _Toc514697531 \h </w:instrText>
+        </w:r>
+        <w:r>
+          <w:rPr>
+            <w:noProof/>
+            <w:webHidden/>
+          </w:rPr>
+        </w:r>
+        <w:r>
+          <w:rPr>
+            <w:noProof/>
+            <w:webHidden/>
+          </w:rPr>
+          <w:fldChar w:fldCharType="separate"/>
+        </w:r>
+        <w:r>
+          <w:rPr>
+            <w:noProof/>
+            <w:webHidden/>
+          </w:rPr>
+          <w:t>18</w:t>
+        </w:r>
+        <w:r>
+          <w:rPr>
+            <w:noProof/>
+            <w:webHidden/>
+          </w:rPr>
+          <w:fldChar w:fldCharType="end"/>
+        </w:r>
+      </w:hyperlink>
+    </w:p>
+    <w:p>
+      <w:pPr>
+        <w:pStyle w:val="Tabledesillustrations"/>
+        <w:tabs>
+          <w:tab w:val="right" w:leader="dot" w:pos="9062"/>
+        </w:tabs>
+        <w:rPr>
+          <w:rFonts w:eastAsiaTheme="minorEastAsia"/>
+          <w:noProof/>
+          <w:lang w:eastAsia="fr-CH"/>
+        </w:rPr>
+      </w:pPr>
+      <w:hyperlink w:anchor="_Toc514697532" w:history="1">
+        <w:r>
+          <w:rPr>
+            <w:rStyle w:val="Lienhypertexte"/>
+            <w:noProof/>
+          </w:rPr>
+          <w:t>Figure 39: Redimensionnement sans garder les proportions</w:t>
+        </w:r>
+        <w:r>
+          <w:rPr>
+            <w:noProof/>
+            <w:webHidden/>
+          </w:rPr>
+          <w:tab/>
+        </w:r>
+        <w:r>
+          <w:rPr>
+            <w:noProof/>
+            <w:webHidden/>
+          </w:rPr>
+          <w:fldChar w:fldCharType="begin"/>
+        </w:r>
+        <w:r>
+          <w:rPr>
+            <w:noProof/>
+            <w:webHidden/>
+          </w:rPr>
+          <w:instrText xml:space="preserve"> PAGEREF _Toc514697532 \h </w:instrText>
+        </w:r>
+        <w:r>
+          <w:rPr>
+            <w:noProof/>
+            <w:webHidden/>
+          </w:rPr>
+        </w:r>
+        <w:r>
+          <w:rPr>
+            <w:noProof/>
+            <w:webHidden/>
+          </w:rPr>
+          <w:fldChar w:fldCharType="separate"/>
+        </w:r>
+        <w:r>
+          <w:rPr>
+            <w:noProof/>
+            <w:webHidden/>
+          </w:rPr>
+          <w:t>18</w:t>
+        </w:r>
+        <w:r>
+          <w:rPr>
+            <w:noProof/>
+            <w:webHidden/>
+          </w:rPr>
+          <w:fldChar w:fldCharType="end"/>
+        </w:r>
+      </w:hyperlink>
+    </w:p>
+    <w:p>
+      <w:pPr>
+        <w:pStyle w:val="Tabledesillustrations"/>
+        <w:tabs>
+          <w:tab w:val="right" w:leader="dot" w:pos="9062"/>
+        </w:tabs>
+        <w:rPr>
+          <w:rFonts w:eastAsiaTheme="minorEastAsia"/>
+          <w:noProof/>
+          <w:lang w:eastAsia="fr-CH"/>
+        </w:rPr>
+      </w:pPr>
+      <w:hyperlink w:anchor="_Toc514697533" w:history="1">
+        <w:r>
+          <w:rPr>
+            <w:rStyle w:val="Lienhypertexte"/>
+            <w:noProof/>
+          </w:rPr>
+          <w:t>Figure 40: Redimensionnement de l'image sans ajustement</w:t>
+        </w:r>
+        <w:r>
+          <w:rPr>
+            <w:noProof/>
+            <w:webHidden/>
+          </w:rPr>
+          <w:tab/>
+        </w:r>
+        <w:r>
+          <w:rPr>
+            <w:noProof/>
+            <w:webHidden/>
+          </w:rPr>
+          <w:fldChar w:fldCharType="begin"/>
+        </w:r>
+        <w:r>
+          <w:rPr>
+            <w:noProof/>
+            <w:webHidden/>
+          </w:rPr>
+          <w:instrText xml:space="preserve"> PAGEREF _Toc514697533 \h </w:instrText>
+        </w:r>
+        <w:r>
+          <w:rPr>
+            <w:noProof/>
+            <w:webHidden/>
+          </w:rPr>
+        </w:r>
+        <w:r>
+          <w:rPr>
+            <w:noProof/>
+            <w:webHidden/>
+          </w:rPr>
+          <w:fldChar w:fldCharType="separate"/>
+        </w:r>
+        <w:r>
+          <w:rPr>
+            <w:noProof/>
+            <w:webHidden/>
+          </w:rPr>
+          <w:t>19</w:t>
+        </w:r>
+        <w:r>
+          <w:rPr>
+            <w:noProof/>
+            <w:webHidden/>
+          </w:rPr>
+          <w:fldChar w:fldCharType="end"/>
+        </w:r>
+      </w:hyperlink>
+    </w:p>
+    <w:p>
+      <w:pPr>
+        <w:pStyle w:val="Tabledesillustrations"/>
+        <w:tabs>
+          <w:tab w:val="right" w:leader="dot" w:pos="9062"/>
+        </w:tabs>
+        <w:rPr>
+          <w:rFonts w:eastAsiaTheme="minorEastAsia"/>
+          <w:noProof/>
+          <w:lang w:eastAsia="fr-CH"/>
+        </w:rPr>
+      </w:pPr>
+      <w:hyperlink w:anchor="_Toc514697534" w:history="1">
+        <w:r>
+          <w:rPr>
+            <w:rStyle w:val="Lienhypertexte"/>
+            <w:noProof/>
+          </w:rPr>
+          <w:t>Figure 41: Transformation – Rotation</w:t>
+        </w:r>
+        <w:r>
+          <w:rPr>
+            <w:noProof/>
+            <w:webHidden/>
+          </w:rPr>
+          <w:tab/>
+        </w:r>
+        <w:r>
+          <w:rPr>
+            <w:noProof/>
+            <w:webHidden/>
+          </w:rPr>
+          <w:fldChar w:fldCharType="begin"/>
+        </w:r>
+        <w:r>
+          <w:rPr>
+            <w:noProof/>
+            <w:webHidden/>
+          </w:rPr>
+          <w:instrText xml:space="preserve"> PAGEREF _Toc514697534 \h </w:instrText>
+        </w:r>
+        <w:r>
+          <w:rPr>
+            <w:noProof/>
+            <w:webHidden/>
+          </w:rPr>
+        </w:r>
+        <w:r>
+          <w:rPr>
+            <w:noProof/>
+            <w:webHidden/>
+          </w:rPr>
+          <w:fldChar w:fldCharType="separate"/>
+        </w:r>
+        <w:r>
+          <w:rPr>
+            <w:noProof/>
+            <w:webHidden/>
+          </w:rPr>
+          <w:t>19</w:t>
+        </w:r>
+        <w:r>
+          <w:rPr>
+            <w:noProof/>
+            <w:webHidden/>
+          </w:rPr>
+          <w:fldChar w:fldCharType="end"/>
+        </w:r>
+      </w:hyperlink>
+    </w:p>
+    <w:p>
+      <w:pPr>
+        <w:pStyle w:val="Tabledesillustrations"/>
+        <w:tabs>
+          <w:tab w:val="right" w:leader="dot" w:pos="9062"/>
+        </w:tabs>
+        <w:rPr>
+          <w:rFonts w:eastAsiaTheme="minorEastAsia"/>
+          <w:noProof/>
+          <w:lang w:eastAsia="fr-CH"/>
+        </w:rPr>
+      </w:pPr>
+      <w:hyperlink w:anchor="_Toc514697535" w:history="1">
+        <w:r>
+          <w:rPr>
+            <w:rStyle w:val="Lienhypertexte"/>
+            <w:noProof/>
+          </w:rPr>
+          <w:t>Figure 42: Rotation d'une image de 45 °</w:t>
+        </w:r>
+        <w:r>
+          <w:rPr>
+            <w:noProof/>
+            <w:webHidden/>
+          </w:rPr>
+          <w:tab/>
+        </w:r>
+        <w:r>
+          <w:rPr>
+            <w:noProof/>
+            <w:webHidden/>
+          </w:rPr>
+          <w:fldChar w:fldCharType="begin"/>
+        </w:r>
+        <w:r>
+          <w:rPr>
+            <w:noProof/>
+            <w:webHidden/>
+          </w:rPr>
+          <w:instrText xml:space="preserve"> PAGEREF _Toc514697535 \h </w:instrText>
+        </w:r>
+        <w:r>
+          <w:rPr>
+            <w:noProof/>
+            <w:webHidden/>
+          </w:rPr>
+        </w:r>
+        <w:r>
+          <w:rPr>
+            <w:noProof/>
+            <w:webHidden/>
+          </w:rPr>
+          <w:fldChar w:fldCharType="separate"/>
+        </w:r>
+        <w:r>
+          <w:rPr>
+            <w:noProof/>
+            <w:webHidden/>
+          </w:rPr>
+          <w:t>19</w:t>
+        </w:r>
+        <w:r>
+          <w:rPr>
+            <w:noProof/>
+            <w:webHidden/>
+          </w:rPr>
+          <w:fldChar w:fldCharType="end"/>
+        </w:r>
+      </w:hyperlink>
+    </w:p>
+    <w:p>
+      <w:pPr>
+        <w:pStyle w:val="Tabledesillustrations"/>
+        <w:tabs>
+          <w:tab w:val="right" w:leader="dot" w:pos="9062"/>
+        </w:tabs>
+        <w:rPr>
+          <w:rFonts w:eastAsiaTheme="minorEastAsia"/>
+          <w:noProof/>
+          <w:lang w:eastAsia="fr-CH"/>
+        </w:rPr>
+      </w:pPr>
+      <w:hyperlink w:anchor="_Toc514697536" w:history="1">
+        <w:r>
+          <w:rPr>
+            <w:rStyle w:val="Lienhypertexte"/>
+            <w:noProof/>
+          </w:rPr>
+          <w:t>Figure 43: Transformation symétrie</w:t>
+        </w:r>
+        <w:r>
+          <w:rPr>
+            <w:noProof/>
+            <w:webHidden/>
+          </w:rPr>
+          <w:tab/>
+        </w:r>
+        <w:r>
+          <w:rPr>
+            <w:noProof/>
+            <w:webHidden/>
+          </w:rPr>
+          <w:fldChar w:fldCharType="begin"/>
+        </w:r>
+        <w:r>
+          <w:rPr>
+            <w:noProof/>
+            <w:webHidden/>
+          </w:rPr>
+          <w:instrText xml:space="preserve"> PAGEREF _Toc514697536 \h </w:instrText>
+        </w:r>
+        <w:r>
+          <w:rPr>
+            <w:noProof/>
+            <w:webHidden/>
+          </w:rPr>
+        </w:r>
+        <w:r>
+          <w:rPr>
+            <w:noProof/>
+            <w:webHidden/>
+          </w:rPr>
+          <w:fldChar w:fldCharType="separate"/>
+        </w:r>
+        <w:r>
+          <w:rPr>
+            <w:noProof/>
+            <w:webHidden/>
+          </w:rPr>
+          <w:t>20</w:t>
+        </w:r>
+        <w:r>
+          <w:rPr>
+            <w:noProof/>
+            <w:webHidden/>
+          </w:rPr>
+          <w:fldChar w:fldCharType="end"/>
+        </w:r>
+      </w:hyperlink>
+    </w:p>
+    <w:p>
+      <w:pPr>
+        <w:pStyle w:val="Tabledesillustrations"/>
+        <w:tabs>
+          <w:tab w:val="right" w:leader="dot" w:pos="9062"/>
+        </w:tabs>
+        <w:rPr>
+          <w:rFonts w:eastAsiaTheme="minorEastAsia"/>
+          <w:noProof/>
+          <w:lang w:eastAsia="fr-CH"/>
+        </w:rPr>
+      </w:pPr>
+      <w:hyperlink w:anchor="_Toc514697537" w:history="1">
+        <w:r>
+          <w:rPr>
+            <w:rStyle w:val="Lienhypertexte"/>
+            <w:noProof/>
+          </w:rPr>
+          <w:t>Figure 44: Symétrie verticale de l'image</w:t>
+        </w:r>
+        <w:r>
+          <w:rPr>
+            <w:noProof/>
+            <w:webHidden/>
+          </w:rPr>
+          <w:tab/>
+        </w:r>
+        <w:r>
+          <w:rPr>
+            <w:noProof/>
+            <w:webHidden/>
+          </w:rPr>
+          <w:fldChar w:fldCharType="begin"/>
+        </w:r>
+        <w:r>
+          <w:rPr>
+            <w:noProof/>
+            <w:webHidden/>
+          </w:rPr>
+          <w:instrText xml:space="preserve"> PAGEREF _Toc514697537 \h </w:instrText>
+        </w:r>
+        <w:r>
+          <w:rPr>
+            <w:noProof/>
+            <w:webHidden/>
+          </w:rPr>
+        </w:r>
+        <w:r>
+          <w:rPr>
+            <w:noProof/>
+            <w:webHidden/>
+          </w:rPr>
+          <w:fldChar w:fldCharType="separate"/>
+        </w:r>
+        <w:r>
+          <w:rPr>
+            <w:noProof/>
+            <w:webHidden/>
+          </w:rPr>
+          <w:t>20</w:t>
+        </w:r>
+        <w:r>
+          <w:rPr>
+            <w:noProof/>
+            <w:webHidden/>
+          </w:rPr>
+          <w:fldChar w:fldCharType="end"/>
+        </w:r>
+      </w:hyperlink>
+    </w:p>
+    <w:p>
+      <w:pPr>
+        <w:pStyle w:val="Tabledesillustrations"/>
+        <w:tabs>
+          <w:tab w:val="right" w:leader="dot" w:pos="9062"/>
+        </w:tabs>
+        <w:rPr>
+          <w:rFonts w:eastAsiaTheme="minorEastAsia"/>
+          <w:noProof/>
+          <w:lang w:eastAsia="fr-CH"/>
+        </w:rPr>
+      </w:pPr>
+      <w:hyperlink w:anchor="_Toc514697538" w:history="1">
+        <w:r>
+          <w:rPr>
+            <w:rStyle w:val="Lienhypertexte"/>
+            <w:noProof/>
+          </w:rPr>
+          <w:t>Figure 45: symétrie horizontale de l'image</w:t>
+        </w:r>
+        <w:r>
+          <w:rPr>
+            <w:noProof/>
+            <w:webHidden/>
+          </w:rPr>
+          <w:tab/>
+        </w:r>
+        <w:r>
+          <w:rPr>
+            <w:noProof/>
+            <w:webHidden/>
+          </w:rPr>
+          <w:fldChar w:fldCharType="begin"/>
+        </w:r>
+        <w:r>
+          <w:rPr>
+            <w:noProof/>
+            <w:webHidden/>
+          </w:rPr>
+          <w:instrText xml:space="preserve"> PAGEREF _Toc514697538 \h </w:instrText>
+        </w:r>
+        <w:r>
+          <w:rPr>
+            <w:noProof/>
+            <w:webHidden/>
+          </w:rPr>
+        </w:r>
+        <w:r>
+          <w:rPr>
+            <w:noProof/>
+            <w:webHidden/>
+          </w:rPr>
+          <w:fldChar w:fldCharType="separate"/>
+        </w:r>
+        <w:r>
+          <w:rPr>
+            <w:noProof/>
+            <w:webHidden/>
+          </w:rPr>
+          <w:t>20</w:t>
+        </w:r>
+        <w:r>
+          <w:rPr>
+            <w:noProof/>
+            <w:webHidden/>
+          </w:rPr>
+          <w:fldChar w:fldCharType="end"/>
+        </w:r>
+      </w:hyperlink>
+    </w:p>
+    <w:p>
+      <w:pPr>
+        <w:pStyle w:val="Tabledesillustrations"/>
+        <w:tabs>
+          <w:tab w:val="right" w:leader="dot" w:pos="9062"/>
+        </w:tabs>
+        <w:rPr>
+          <w:rFonts w:eastAsiaTheme="minorEastAsia"/>
+          <w:noProof/>
+          <w:lang w:eastAsia="fr-CH"/>
+        </w:rPr>
+      </w:pPr>
+      <w:hyperlink w:anchor="_Toc514697539" w:history="1">
+        <w:r>
+          <w:rPr>
+            <w:rStyle w:val="Lienhypertexte"/>
+            <w:noProof/>
+          </w:rPr>
+          <w:t>Figure 46: importation d'une image</w:t>
+        </w:r>
+        <w:r>
+          <w:rPr>
+            <w:noProof/>
+            <w:webHidden/>
+          </w:rPr>
+          <w:tab/>
+        </w:r>
+        <w:r>
+          <w:rPr>
+            <w:noProof/>
+            <w:webHidden/>
+          </w:rPr>
+          <w:fldChar w:fldCharType="begin"/>
+        </w:r>
+        <w:r>
+          <w:rPr>
+            <w:noProof/>
+            <w:webHidden/>
+          </w:rPr>
+          <w:instrText xml:space="preserve"> PAGEREF _Toc514697539 \h </w:instrText>
+        </w:r>
+        <w:r>
+          <w:rPr>
+            <w:noProof/>
+            <w:webHidden/>
+          </w:rPr>
+        </w:r>
+        <w:r>
+          <w:rPr>
+            <w:noProof/>
+            <w:webHidden/>
+          </w:rPr>
+          <w:fldChar w:fldCharType="separate"/>
+        </w:r>
+        <w:r>
+          <w:rPr>
+            <w:noProof/>
+            <w:webHidden/>
+          </w:rPr>
+          <w:t>21</w:t>
+        </w:r>
+        <w:r>
+          <w:rPr>
+            <w:noProof/>
+            <w:webHidden/>
+          </w:rPr>
+          <w:fldChar w:fldCharType="end"/>
+        </w:r>
+      </w:hyperlink>
+    </w:p>
+    <w:p>
+      <w:pPr>
+        <w:pStyle w:val="Tabledesillustrations"/>
+        <w:tabs>
+          <w:tab w:val="right" w:leader="dot" w:pos="9062"/>
+        </w:tabs>
+        <w:rPr>
+          <w:rFonts w:eastAsiaTheme="minorEastAsia"/>
+          <w:noProof/>
+          <w:lang w:eastAsia="fr-CH"/>
+        </w:rPr>
+      </w:pPr>
+      <w:hyperlink w:anchor="_Toc514697540" w:history="1">
+        <w:r>
+          <w:rPr>
+            <w:rStyle w:val="Lienhypertexte"/>
+            <w:noProof/>
+          </w:rPr>
+          <w:t>Figure 47: L’image est importée sur un nouveau calque.</w:t>
+        </w:r>
+        <w:r>
+          <w:rPr>
+            <w:noProof/>
+            <w:webHidden/>
+          </w:rPr>
+          <w:tab/>
+        </w:r>
+        <w:r>
+          <w:rPr>
+            <w:noProof/>
+            <w:webHidden/>
+          </w:rPr>
+          <w:fldChar w:fldCharType="begin"/>
+        </w:r>
+        <w:r>
+          <w:rPr>
+            <w:noProof/>
+            <w:webHidden/>
+          </w:rPr>
+          <w:instrText xml:space="preserve"> PAGEREF _Toc514697540 \h </w:instrText>
+        </w:r>
+        <w:r>
+          <w:rPr>
+            <w:noProof/>
+            <w:webHidden/>
+          </w:rPr>
+        </w:r>
+        <w:r>
+          <w:rPr>
+            <w:noProof/>
+            <w:webHidden/>
+          </w:rPr>
+          <w:fldChar w:fldCharType="separate"/>
+        </w:r>
+        <w:r>
+          <w:rPr>
+            <w:noProof/>
+            <w:webHidden/>
+          </w:rPr>
+          <w:t>21</w:t>
         </w:r>
         <w:r>
           <w:rPr>
@@ -18585,9 +20206,9 @@
       </w:r>
     </w:p>
     <w:sectPr>
-      <w:headerReference w:type="default" r:id="rId72"/>
-      <w:footerReference w:type="even" r:id="rId73"/>
-      <w:footerReference w:type="default" r:id="rId74"/>
+      <w:headerReference w:type="default" r:id="rId82"/>
+      <w:footerReference w:type="even" r:id="rId83"/>
+      <w:footerReference w:type="default" r:id="rId84"/>
       <w:pgSz w:w="11906" w:h="16838"/>
       <w:pgMar w:top="1417" w:right="1417" w:bottom="1417" w:left="1417" w:header="708" w:footer="708" w:gutter="0"/>
       <w:pgNumType w:start="0"/>
@@ -18721,7 +20342,7 @@
             <w:rStyle w:val="Numrodepage"/>
             <w:noProof/>
           </w:rPr>
-          <w:t>2</w:t>
+          <w:t>24</w:t>
         </w:r>
         <w:r>
           <w:rPr>
@@ -21359,6 +22980,7 @@
   <w:style w:type="character" w:default="1" w:styleId="Policepardfaut">
     <w:name w:val="Default Paragraph Font"/>
     <w:uiPriority w:val="1"/>
+    <w:semiHidden/>
     <w:unhideWhenUsed/>
   </w:style>
   <w:style w:type="table" w:default="1" w:styleId="TableauNormal">
@@ -21773,7 +23395,7 @@
   <w:font w:name="Symbol">
     <w:panose1 w:val="05050102010706020507"/>
     <w:charset w:val="02"/>
-    <w:family w:val="decorative"/>
+    <w:family w:val="roman"/>
     <w:pitch w:val="variable"/>
     <w:sig w:usb0="00000000" w:usb1="10000000" w:usb2="00000000" w:usb3="00000000" w:csb0="80000000" w:csb1="00000000"/>
   </w:font>
@@ -21789,12 +23411,12 @@
     <w:charset w:val="00"/>
     <w:family w:val="modern"/>
     <w:pitch w:val="fixed"/>
-    <w:sig w:usb0="E0002AFF" w:usb1="C0007843" w:usb2="00000009" w:usb3="00000000" w:csb0="000001FF" w:csb1="00000000"/>
+    <w:sig w:usb0="E0002EFF" w:usb1="C0007843" w:usb2="00000009" w:usb3="00000000" w:csb0="000001FF" w:csb1="00000000"/>
   </w:font>
   <w:font w:name="Wingdings">
     <w:panose1 w:val="05000000000000000000"/>
     <w:charset w:val="02"/>
-    <w:family w:val="decorative"/>
+    <w:family w:val="auto"/>
     <w:pitch w:val="variable"/>
     <w:sig w:usb0="00000000" w:usb1="10000000" w:usb2="00000000" w:usb3="00000000" w:csb0="80000000" w:csb1="00000000"/>
   </w:font>
@@ -21835,11 +23457,11 @@
     <w:compatSetting w:name="enableOpenTypeFeatures" w:uri="http://schemas.microsoft.com/office/word" w:val="1"/>
     <w:compatSetting w:name="doNotFlipMirrorIndents" w:uri="http://schemas.microsoft.com/office/word" w:val="1"/>
     <w:compatSetting w:name="differentiateMultirowTableHeaders" w:uri="http://schemas.microsoft.com/office/word" w:val="1"/>
-    <w:compatSetting w:name="useWord2013TrackBottomHyphenation" w:uri="http://schemas.microsoft.com/office/word" w:val="0"/>
   </w:compat>
   <w:rsids>
     <w:rsidRoot w:val="005B2843"/>
     <w:rsid w:val="005B2843"/>
+    <w:rsid w:val="007E1786"/>
   </w:rsids>
   <m:mathPr>
     <m:mathFont m:val="Cambria Math"/>
@@ -22620,7 +24242,7 @@
 </file>
 
 <file path=customXml/itemProps2.xml><?xml version="1.0" encoding="utf-8"?>
-<ds:datastoreItem xmlns:ds="http://schemas.openxmlformats.org/officeDocument/2006/customXml" ds:itemID="{20AF6537-346A-A943-93E7-DA1331B9BFA7}">
+<ds:datastoreItem xmlns:ds="http://schemas.openxmlformats.org/officeDocument/2006/customXml" ds:itemID="{E4B3107B-CACF-408C-96BA-ED5FA3BD77E2}">
   <ds:schemaRefs>
     <ds:schemaRef ds:uri="http://schemas.openxmlformats.org/officeDocument/2006/bibliography"/>
   </ds:schemaRefs>

</xml_diff>

<commit_message>
Maj du manuel utilisateur
</commit_message>
<xml_diff>
--- a/Rapport/BlaajjPaintManuelUtilisateur.docx
+++ b/Rapport/BlaajjPaintManuelUtilisateur.docx
@@ -163,6 +163,7 @@
             <w:dataBinding w:prefixMappings="xmlns:ns0='http://purl.org/dc/elements/1.1/' xmlns:ns1='http://schemas.openxmlformats.org/package/2006/metadata/core-properties' " w:xpath="/ns1:coreProperties[1]/ns0:subject[1]" w:storeItemID="{6C3C8BC8-F283-45AE-878A-BAB7291924A1}"/>
             <w:text/>
           </w:sdtPr>
+          <w:sdtEndPr/>
           <w:sdtContent>
             <w:p>
               <w:pPr>
@@ -306,7 +307,6 @@
                     <w:color w:val="4472C4" w:themeColor="accent1"/>
                   </w:rPr>
                 </w:pPr>
-                <w:proofErr w:type="gramStart"/>
                 <w:r>
                   <w:rPr>
                     <w:b/>
@@ -316,7 +316,6 @@
                   </w:rPr>
                   <w:t>Auteurs :</w:t>
                 </w:r>
-                <w:proofErr w:type="gramEnd"/>
                 <w:r>
                   <w:rPr>
                     <w:b/>
@@ -332,37 +331,58 @@
                     <w:color w:val="4472C4" w:themeColor="accent1"/>
                   </w:rPr>
                   <w:br/>
-                  <w:t>Benoît Schopfer</w:t>
+                  <w:t xml:space="preserve">Benoît </w:t>
+                </w:r>
+                <w:proofErr w:type="spellStart"/>
+                <w:r>
+                  <w:rPr>
+                    <w:color w:val="4472C4" w:themeColor="accent1"/>
+                  </w:rPr>
+                  <w:t>Schopfer</w:t>
+                </w:r>
+                <w:proofErr w:type="spellEnd"/>
+                <w:r>
+                  <w:rPr>
+                    <w:color w:val="4472C4" w:themeColor="accent1"/>
+                  </w:rPr>
+                  <w:br/>
+                </w:r>
+                <w:proofErr w:type="spellStart"/>
+                <w:r>
+                  <w:rPr>
+                    <w:color w:val="4472C4" w:themeColor="accent1"/>
+                  </w:rPr>
+                  <w:t>Loyse</w:t>
+                </w:r>
+                <w:proofErr w:type="spellEnd"/>
+                <w:r>
+                  <w:rPr>
+                    <w:color w:val="4472C4" w:themeColor="accent1"/>
+                  </w:rPr>
+                  <w:t xml:space="preserve"> Krug</w:t>
                 </w:r>
                 <w:r>
                   <w:rPr>
                     <w:color w:val="4472C4" w:themeColor="accent1"/>
                   </w:rPr>
                   <w:br/>
-                  <w:t>Loyse Krug</w:t>
-                </w:r>
-                <w:r>
-                  <w:rPr>
-                    <w:color w:val="4472C4" w:themeColor="accent1"/>
-                  </w:rPr>
-                  <w:br/>
-                  <w:t>Adrien Allemand</w:t>
-                </w:r>
-                <w:r>
-                  <w:rPr>
-                    <w:color w:val="4472C4" w:themeColor="accent1"/>
-                  </w:rPr>
-                  <w:br/>
-                  <w:t xml:space="preserve">Antoine </w:t>
+                  <w:t xml:space="preserve">Adrien </w:t>
                 </w:r>
                 <w:proofErr w:type="spellStart"/>
                 <w:r>
                   <w:rPr>
                     <w:color w:val="4472C4" w:themeColor="accent1"/>
                   </w:rPr>
-                  <w:t>Rochat</w:t>
+                  <w:t>Allemand</w:t>
                 </w:r>
                 <w:proofErr w:type="spellEnd"/>
+                <w:r>
+                  <w:rPr>
+                    <w:color w:val="4472C4" w:themeColor="accent1"/>
+                  </w:rPr>
+                  <w:br/>
+                  <w:t>Antoine Rochat</w:t>
+                </w:r>
                 <w:r>
                   <w:rPr>
                     <w:color w:val="4472C4" w:themeColor="accent1"/>
@@ -413,7 +433,6 @@
                     <w:color w:val="4472C4" w:themeColor="accent1"/>
                   </w:rPr>
                 </w:pPr>
-                <w:proofErr w:type="gramStart"/>
                 <w:r>
                   <w:rPr>
                     <w:b/>
@@ -423,7 +442,6 @@
                   </w:rPr>
                   <w:t>Client :</w:t>
                 </w:r>
-                <w:proofErr w:type="gramEnd"/>
                 <w:r>
                   <w:rPr>
                     <w:b/>
@@ -701,15 +719,10 @@
         <w:p>
           <w:pPr>
             <w:pStyle w:val="TM1"/>
-            <w:tabs>
-              <w:tab w:val="right" w:leader="dot" w:pos="9062"/>
-            </w:tabs>
             <w:rPr>
               <w:rFonts w:eastAsiaTheme="minorEastAsia"/>
               <w:noProof/>
-              <w:sz w:val="24"/>
-              <w:szCs w:val="24"/>
-              <w:lang w:eastAsia="fr-FR"/>
+              <w:lang w:val="en-GB" w:eastAsia="en-GB"/>
             </w:rPr>
           </w:pPr>
           <w:r>
@@ -721,7 +734,7 @@
           <w:r>
             <w:fldChar w:fldCharType="separate"/>
           </w:r>
-          <w:hyperlink w:anchor="_Toc514688526" w:history="1">
+          <w:hyperlink w:anchor="_Toc514760399" w:history="1">
             <w:r>
               <w:rPr>
                 <w:rStyle w:val="Lienhypertexte"/>
@@ -748,7 +761,7 @@
                 <w:noProof/>
                 <w:webHidden/>
               </w:rPr>
-              <w:instrText xml:space="preserve"> PAGEREF _Toc514688526 \h </w:instrText>
+              <w:instrText xml:space="preserve"> PAGEREF _Toc514760399 \h </w:instrText>
             </w:r>
             <w:r>
               <w:rPr>
@@ -768,7 +781,7 @@
                 <w:noProof/>
                 <w:webHidden/>
               </w:rPr>
-              <w:t>2</w:t>
+              <w:t>3</w:t>
             </w:r>
             <w:r>
               <w:rPr>
@@ -782,18 +795,13 @@
         <w:p>
           <w:pPr>
             <w:pStyle w:val="TM1"/>
-            <w:tabs>
-              <w:tab w:val="right" w:leader="dot" w:pos="9062"/>
-            </w:tabs>
             <w:rPr>
               <w:rFonts w:eastAsiaTheme="minorEastAsia"/>
               <w:noProof/>
-              <w:sz w:val="24"/>
-              <w:szCs w:val="24"/>
-              <w:lang w:eastAsia="fr-FR"/>
+              <w:lang w:val="en-GB" w:eastAsia="en-GB"/>
             </w:rPr>
           </w:pPr>
-          <w:hyperlink w:anchor="_Toc514688527" w:history="1">
+          <w:hyperlink w:anchor="_Toc514760400" w:history="1">
             <w:r>
               <w:rPr>
                 <w:rStyle w:val="Lienhypertexte"/>
@@ -820,7 +828,7 @@
                 <w:noProof/>
                 <w:webHidden/>
               </w:rPr>
-              <w:instrText xml:space="preserve"> PAGEREF _Toc514688527 \h </w:instrText>
+              <w:instrText xml:space="preserve"> PAGEREF _Toc514760400 \h </w:instrText>
             </w:r>
             <w:r>
               <w:rPr>
@@ -840,7 +848,7 @@
                 <w:noProof/>
                 <w:webHidden/>
               </w:rPr>
-              <w:t>2</w:t>
+              <w:t>3</w:t>
             </w:r>
             <w:r>
               <w:rPr>
@@ -854,18 +862,13 @@
         <w:p>
           <w:pPr>
             <w:pStyle w:val="TM2"/>
-            <w:tabs>
-              <w:tab w:val="right" w:leader="dot" w:pos="9062"/>
-            </w:tabs>
             <w:rPr>
               <w:rFonts w:eastAsiaTheme="minorEastAsia"/>
               <w:noProof/>
-              <w:sz w:val="24"/>
-              <w:szCs w:val="24"/>
-              <w:lang w:eastAsia="fr-FR"/>
+              <w:lang w:val="en-GB" w:eastAsia="en-GB"/>
             </w:rPr>
           </w:pPr>
-          <w:hyperlink w:anchor="_Toc514688528" w:history="1">
+          <w:hyperlink w:anchor="_Toc514760401" w:history="1">
             <w:r>
               <w:rPr>
                 <w:rStyle w:val="Lienhypertexte"/>
@@ -892,7 +895,7 @@
                 <w:noProof/>
                 <w:webHidden/>
               </w:rPr>
-              <w:instrText xml:space="preserve"> PAGEREF _Toc514688528 \h </w:instrText>
+              <w:instrText xml:space="preserve"> PAGEREF _Toc514760401 \h </w:instrText>
             </w:r>
             <w:r>
               <w:rPr>
@@ -912,7 +915,7 @@
                 <w:noProof/>
                 <w:webHidden/>
               </w:rPr>
-              <w:t>2</w:t>
+              <w:t>3</w:t>
             </w:r>
             <w:r>
               <w:rPr>
@@ -926,18 +929,13 @@
         <w:p>
           <w:pPr>
             <w:pStyle w:val="TM2"/>
-            <w:tabs>
-              <w:tab w:val="right" w:leader="dot" w:pos="9062"/>
-            </w:tabs>
             <w:rPr>
               <w:rFonts w:eastAsiaTheme="minorEastAsia"/>
               <w:noProof/>
-              <w:sz w:val="24"/>
-              <w:szCs w:val="24"/>
-              <w:lang w:eastAsia="fr-FR"/>
+              <w:lang w:val="en-GB" w:eastAsia="en-GB"/>
             </w:rPr>
           </w:pPr>
-          <w:hyperlink w:anchor="_Toc514688529" w:history="1">
+          <w:hyperlink w:anchor="_Toc514760402" w:history="1">
             <w:r>
               <w:rPr>
                 <w:rStyle w:val="Lienhypertexte"/>
@@ -964,7 +962,7 @@
                 <w:noProof/>
                 <w:webHidden/>
               </w:rPr>
-              <w:instrText xml:space="preserve"> PAGEREF _Toc514688529 \h </w:instrText>
+              <w:instrText xml:space="preserve"> PAGEREF _Toc514760402 \h </w:instrText>
             </w:r>
             <w:r>
               <w:rPr>
@@ -984,7 +982,74 @@
                 <w:noProof/>
                 <w:webHidden/>
               </w:rPr>
-              <w:t>3</w:t>
+              <w:t>4</w:t>
+            </w:r>
+            <w:r>
+              <w:rPr>
+                <w:noProof/>
+                <w:webHidden/>
+              </w:rPr>
+              <w:fldChar w:fldCharType="end"/>
+            </w:r>
+          </w:hyperlink>
+        </w:p>
+        <w:p>
+          <w:pPr>
+            <w:pStyle w:val="TM2"/>
+            <w:rPr>
+              <w:rFonts w:eastAsiaTheme="minorEastAsia"/>
+              <w:noProof/>
+              <w:lang w:val="en-GB" w:eastAsia="en-GB"/>
+            </w:rPr>
+          </w:pPr>
+          <w:hyperlink w:anchor="_Toc514760403" w:history="1">
+            <w:r>
+              <w:rPr>
+                <w:rStyle w:val="Lienhypertexte"/>
+                <w:noProof/>
+              </w:rPr>
+              <w:t>2.3 Fermer un projet</w:t>
+            </w:r>
+            <w:r>
+              <w:rPr>
+                <w:noProof/>
+                <w:webHidden/>
+              </w:rPr>
+              <w:tab/>
+            </w:r>
+            <w:r>
+              <w:rPr>
+                <w:noProof/>
+                <w:webHidden/>
+              </w:rPr>
+              <w:fldChar w:fldCharType="begin"/>
+            </w:r>
+            <w:r>
+              <w:rPr>
+                <w:noProof/>
+                <w:webHidden/>
+              </w:rPr>
+              <w:instrText xml:space="preserve"> PAGEREF _Toc514760403 \h </w:instrText>
+            </w:r>
+            <w:r>
+              <w:rPr>
+                <w:noProof/>
+                <w:webHidden/>
+              </w:rPr>
+            </w:r>
+            <w:r>
+              <w:rPr>
+                <w:noProof/>
+                <w:webHidden/>
+              </w:rPr>
+              <w:fldChar w:fldCharType="separate"/>
+            </w:r>
+            <w:r>
+              <w:rPr>
+                <w:noProof/>
+                <w:webHidden/>
+              </w:rPr>
+              <w:t>5</w:t>
             </w:r>
             <w:r>
               <w:rPr>
@@ -998,18 +1063,13 @@
         <w:p>
           <w:pPr>
             <w:pStyle w:val="TM1"/>
-            <w:tabs>
-              <w:tab w:val="right" w:leader="dot" w:pos="9062"/>
-            </w:tabs>
             <w:rPr>
               <w:rFonts w:eastAsiaTheme="minorEastAsia"/>
               <w:noProof/>
-              <w:sz w:val="24"/>
-              <w:szCs w:val="24"/>
-              <w:lang w:eastAsia="fr-FR"/>
+              <w:lang w:val="en-GB" w:eastAsia="en-GB"/>
             </w:rPr>
           </w:pPr>
-          <w:hyperlink w:anchor="_Toc514688530" w:history="1">
+          <w:hyperlink w:anchor="_Toc514760404" w:history="1">
             <w:r>
               <w:rPr>
                 <w:rStyle w:val="Lienhypertexte"/>
@@ -1036,7 +1096,7 @@
                 <w:noProof/>
                 <w:webHidden/>
               </w:rPr>
-              <w:instrText xml:space="preserve"> PAGEREF _Toc514688530 \h </w:instrText>
+              <w:instrText xml:space="preserve"> PAGEREF _Toc514760404 \h </w:instrText>
             </w:r>
             <w:r>
               <w:rPr>
@@ -1056,7 +1116,7 @@
                 <w:noProof/>
                 <w:webHidden/>
               </w:rPr>
-              <w:t>4</w:t>
+              <w:t>5</w:t>
             </w:r>
             <w:r>
               <w:rPr>
@@ -1070,18 +1130,13 @@
         <w:p>
           <w:pPr>
             <w:pStyle w:val="TM1"/>
-            <w:tabs>
-              <w:tab w:val="right" w:leader="dot" w:pos="9062"/>
-            </w:tabs>
             <w:rPr>
               <w:rFonts w:eastAsiaTheme="minorEastAsia"/>
               <w:noProof/>
-              <w:sz w:val="24"/>
-              <w:szCs w:val="24"/>
-              <w:lang w:eastAsia="fr-FR"/>
+              <w:lang w:val="en-GB" w:eastAsia="en-GB"/>
             </w:rPr>
           </w:pPr>
-          <w:hyperlink w:anchor="_Toc514688531" w:history="1">
+          <w:hyperlink w:anchor="_Toc514760405" w:history="1">
             <w:r>
               <w:rPr>
                 <w:rStyle w:val="Lienhypertexte"/>
@@ -1108,7 +1163,7 @@
                 <w:noProof/>
                 <w:webHidden/>
               </w:rPr>
-              <w:instrText xml:space="preserve"> PAGEREF _Toc514688531 \h </w:instrText>
+              <w:instrText xml:space="preserve"> PAGEREF _Toc514760405 \h </w:instrText>
             </w:r>
             <w:r>
               <w:rPr>
@@ -1128,7 +1183,7 @@
                 <w:noProof/>
                 <w:webHidden/>
               </w:rPr>
-              <w:t>5</w:t>
+              <w:t>7</w:t>
             </w:r>
             <w:r>
               <w:rPr>
@@ -1142,18 +1197,13 @@
         <w:p>
           <w:pPr>
             <w:pStyle w:val="TM2"/>
-            <w:tabs>
-              <w:tab w:val="right" w:leader="dot" w:pos="9062"/>
-            </w:tabs>
             <w:rPr>
               <w:rFonts w:eastAsiaTheme="minorEastAsia"/>
               <w:noProof/>
-              <w:sz w:val="24"/>
-              <w:szCs w:val="24"/>
-              <w:lang w:eastAsia="fr-FR"/>
+              <w:lang w:val="en-GB" w:eastAsia="en-GB"/>
             </w:rPr>
           </w:pPr>
-          <w:hyperlink w:anchor="_Toc514688532" w:history="1">
+          <w:hyperlink w:anchor="_Toc514760406" w:history="1">
             <w:r>
               <w:rPr>
                 <w:rStyle w:val="Lienhypertexte"/>
@@ -1188,7 +1238,7 @@
                 <w:noProof/>
                 <w:webHidden/>
               </w:rPr>
-              <w:instrText xml:space="preserve"> PAGEREF _Toc514688532 \h </w:instrText>
+              <w:instrText xml:space="preserve"> PAGEREF _Toc514760406 \h </w:instrText>
             </w:r>
             <w:r>
               <w:rPr>
@@ -1208,7 +1258,7 @@
                 <w:noProof/>
                 <w:webHidden/>
               </w:rPr>
-              <w:t>5</w:t>
+              <w:t>7</w:t>
             </w:r>
             <w:r>
               <w:rPr>
@@ -1222,18 +1272,13 @@
         <w:p>
           <w:pPr>
             <w:pStyle w:val="TM2"/>
-            <w:tabs>
-              <w:tab w:val="right" w:leader="dot" w:pos="9062"/>
-            </w:tabs>
             <w:rPr>
               <w:rFonts w:eastAsiaTheme="minorEastAsia"/>
               <w:noProof/>
-              <w:sz w:val="24"/>
-              <w:szCs w:val="24"/>
-              <w:lang w:eastAsia="fr-FR"/>
+              <w:lang w:val="en-GB" w:eastAsia="en-GB"/>
             </w:rPr>
           </w:pPr>
-          <w:hyperlink w:anchor="_Toc514688533" w:history="1">
+          <w:hyperlink w:anchor="_Toc514760407" w:history="1">
             <w:r>
               <w:rPr>
                 <w:rStyle w:val="Lienhypertexte"/>
@@ -1268,7 +1313,7 @@
                 <w:noProof/>
                 <w:webHidden/>
               </w:rPr>
-              <w:instrText xml:space="preserve"> PAGEREF _Toc514688533 \h </w:instrText>
+              <w:instrText xml:space="preserve"> PAGEREF _Toc514760407 \h </w:instrText>
             </w:r>
             <w:r>
               <w:rPr>
@@ -1288,7 +1333,7 @@
                 <w:noProof/>
                 <w:webHidden/>
               </w:rPr>
-              <w:t>5</w:t>
+              <w:t>7</w:t>
             </w:r>
             <w:r>
               <w:rPr>
@@ -1302,18 +1347,13 @@
         <w:p>
           <w:pPr>
             <w:pStyle w:val="TM2"/>
-            <w:tabs>
-              <w:tab w:val="right" w:leader="dot" w:pos="9062"/>
-            </w:tabs>
             <w:rPr>
               <w:rFonts w:eastAsiaTheme="minorEastAsia"/>
               <w:noProof/>
-              <w:sz w:val="24"/>
-              <w:szCs w:val="24"/>
-              <w:lang w:eastAsia="fr-FR"/>
+              <w:lang w:val="en-GB" w:eastAsia="en-GB"/>
             </w:rPr>
           </w:pPr>
-          <w:hyperlink w:anchor="_Toc514688534" w:history="1">
+          <w:hyperlink w:anchor="_Toc514760408" w:history="1">
             <w:r>
               <w:rPr>
                 <w:rStyle w:val="Lienhypertexte"/>
@@ -1348,7 +1388,7 @@
                 <w:noProof/>
                 <w:webHidden/>
               </w:rPr>
-              <w:instrText xml:space="preserve"> PAGEREF _Toc514688534 \h </w:instrText>
+              <w:instrText xml:space="preserve"> PAGEREF _Toc514760408 \h </w:instrText>
             </w:r>
             <w:r>
               <w:rPr>
@@ -1368,7 +1408,7 @@
                 <w:noProof/>
                 <w:webHidden/>
               </w:rPr>
-              <w:t>6</w:t>
+              <w:t>7</w:t>
             </w:r>
             <w:r>
               <w:rPr>
@@ -1382,18 +1422,13 @@
         <w:p>
           <w:pPr>
             <w:pStyle w:val="TM2"/>
-            <w:tabs>
-              <w:tab w:val="right" w:leader="dot" w:pos="9062"/>
-            </w:tabs>
             <w:rPr>
               <w:rFonts w:eastAsiaTheme="minorEastAsia"/>
               <w:noProof/>
-              <w:sz w:val="24"/>
-              <w:szCs w:val="24"/>
-              <w:lang w:eastAsia="fr-FR"/>
+              <w:lang w:val="en-GB" w:eastAsia="en-GB"/>
             </w:rPr>
           </w:pPr>
-          <w:hyperlink w:anchor="_Toc514688535" w:history="1">
+          <w:hyperlink w:anchor="_Toc514760409" w:history="1">
             <w:r>
               <w:rPr>
                 <w:rStyle w:val="Lienhypertexte"/>
@@ -1428,7 +1463,7 @@
                 <w:noProof/>
                 <w:webHidden/>
               </w:rPr>
-              <w:instrText xml:space="preserve"> PAGEREF _Toc514688535 \h </w:instrText>
+              <w:instrText xml:space="preserve"> PAGEREF _Toc514760409 \h </w:instrText>
             </w:r>
             <w:r>
               <w:rPr>
@@ -1448,7 +1483,7 @@
                 <w:noProof/>
                 <w:webHidden/>
               </w:rPr>
-              <w:t>7</w:t>
+              <w:t>8</w:t>
             </w:r>
             <w:r>
               <w:rPr>
@@ -1462,18 +1497,13 @@
         <w:p>
           <w:pPr>
             <w:pStyle w:val="TM2"/>
-            <w:tabs>
-              <w:tab w:val="right" w:leader="dot" w:pos="9062"/>
-            </w:tabs>
             <w:rPr>
               <w:rFonts w:eastAsiaTheme="minorEastAsia"/>
               <w:noProof/>
-              <w:sz w:val="24"/>
-              <w:szCs w:val="24"/>
-              <w:lang w:eastAsia="fr-FR"/>
+              <w:lang w:val="en-GB" w:eastAsia="en-GB"/>
             </w:rPr>
           </w:pPr>
-          <w:hyperlink w:anchor="_Toc514688536" w:history="1">
+          <w:hyperlink w:anchor="_Toc514760410" w:history="1">
             <w:r>
               <w:rPr>
                 <w:rStyle w:val="Lienhypertexte"/>
@@ -1508,7 +1538,7 @@
                 <w:noProof/>
                 <w:webHidden/>
               </w:rPr>
-              <w:instrText xml:space="preserve"> PAGEREF _Toc514688536 \h </w:instrText>
+              <w:instrText xml:space="preserve"> PAGEREF _Toc514760410 \h </w:instrText>
             </w:r>
             <w:r>
               <w:rPr>
@@ -1528,7 +1558,7 @@
                 <w:noProof/>
                 <w:webHidden/>
               </w:rPr>
-              <w:t>7</w:t>
+              <w:t>8</w:t>
             </w:r>
             <w:r>
               <w:rPr>
@@ -1542,18 +1572,13 @@
         <w:p>
           <w:pPr>
             <w:pStyle w:val="TM2"/>
-            <w:tabs>
-              <w:tab w:val="right" w:leader="dot" w:pos="9062"/>
-            </w:tabs>
             <w:rPr>
               <w:rFonts w:eastAsiaTheme="minorEastAsia"/>
               <w:noProof/>
-              <w:sz w:val="24"/>
-              <w:szCs w:val="24"/>
-              <w:lang w:eastAsia="fr-FR"/>
+              <w:lang w:val="en-GB" w:eastAsia="en-GB"/>
             </w:rPr>
           </w:pPr>
-          <w:hyperlink w:anchor="_Toc514688537" w:history="1">
+          <w:hyperlink w:anchor="_Toc514760411" w:history="1">
             <w:r>
               <w:rPr>
                 <w:rStyle w:val="Lienhypertexte"/>
@@ -1588,7 +1613,7 @@
                 <w:noProof/>
                 <w:webHidden/>
               </w:rPr>
-              <w:instrText xml:space="preserve"> PAGEREF _Toc514688537 \h </w:instrText>
+              <w:instrText xml:space="preserve"> PAGEREF _Toc514760411 \h </w:instrText>
             </w:r>
             <w:r>
               <w:rPr>
@@ -1608,7 +1633,7 @@
                 <w:noProof/>
                 <w:webHidden/>
               </w:rPr>
-              <w:t>7</w:t>
+              <w:t>9</w:t>
             </w:r>
             <w:r>
               <w:rPr>
@@ -1622,18 +1647,13 @@
         <w:p>
           <w:pPr>
             <w:pStyle w:val="TM2"/>
-            <w:tabs>
-              <w:tab w:val="right" w:leader="dot" w:pos="9062"/>
-            </w:tabs>
             <w:rPr>
               <w:rFonts w:eastAsiaTheme="minorEastAsia"/>
               <w:noProof/>
-              <w:sz w:val="24"/>
-              <w:szCs w:val="24"/>
-              <w:lang w:eastAsia="fr-FR"/>
+              <w:lang w:val="en-GB" w:eastAsia="en-GB"/>
             </w:rPr>
           </w:pPr>
-          <w:hyperlink w:anchor="_Toc514688538" w:history="1">
+          <w:hyperlink w:anchor="_Toc514760412" w:history="1">
             <w:r>
               <w:rPr>
                 <w:rStyle w:val="Lienhypertexte"/>
@@ -1668,7 +1688,7 @@
                 <w:noProof/>
                 <w:webHidden/>
               </w:rPr>
-              <w:instrText xml:space="preserve"> PAGEREF _Toc514688538 \h </w:instrText>
+              <w:instrText xml:space="preserve"> PAGEREF _Toc514760412 \h </w:instrText>
             </w:r>
             <w:r>
               <w:rPr>
@@ -1688,7 +1708,7 @@
                 <w:noProof/>
                 <w:webHidden/>
               </w:rPr>
-              <w:t>7</w:t>
+              <w:t>9</w:t>
             </w:r>
             <w:r>
               <w:rPr>
@@ -1702,18 +1722,13 @@
         <w:p>
           <w:pPr>
             <w:pStyle w:val="TM2"/>
-            <w:tabs>
-              <w:tab w:val="right" w:leader="dot" w:pos="9062"/>
-            </w:tabs>
             <w:rPr>
               <w:rFonts w:eastAsiaTheme="minorEastAsia"/>
               <w:noProof/>
-              <w:sz w:val="24"/>
-              <w:szCs w:val="24"/>
-              <w:lang w:eastAsia="fr-FR"/>
+              <w:lang w:val="en-GB" w:eastAsia="en-GB"/>
             </w:rPr>
           </w:pPr>
-          <w:hyperlink w:anchor="_Toc514688539" w:history="1">
+          <w:hyperlink w:anchor="_Toc514760413" w:history="1">
             <w:r>
               <w:rPr>
                 <w:rStyle w:val="Lienhypertexte"/>
@@ -1748,7 +1763,7 @@
                 <w:noProof/>
                 <w:webHidden/>
               </w:rPr>
-              <w:instrText xml:space="preserve"> PAGEREF _Toc514688539 \h </w:instrText>
+              <w:instrText xml:space="preserve"> PAGEREF _Toc514760413 \h </w:instrText>
             </w:r>
             <w:r>
               <w:rPr>
@@ -1768,7 +1783,7 @@
                 <w:noProof/>
                 <w:webHidden/>
               </w:rPr>
-              <w:t>8</w:t>
+              <w:t>10</w:t>
             </w:r>
             <w:r>
               <w:rPr>
@@ -1782,18 +1797,13 @@
         <w:p>
           <w:pPr>
             <w:pStyle w:val="TM2"/>
-            <w:tabs>
-              <w:tab w:val="right" w:leader="dot" w:pos="9062"/>
-            </w:tabs>
             <w:rPr>
               <w:rFonts w:eastAsiaTheme="minorEastAsia"/>
               <w:noProof/>
-              <w:sz w:val="24"/>
-              <w:szCs w:val="24"/>
-              <w:lang w:eastAsia="fr-FR"/>
+              <w:lang w:val="en-GB" w:eastAsia="en-GB"/>
             </w:rPr>
           </w:pPr>
-          <w:hyperlink w:anchor="_Toc514688540" w:history="1">
+          <w:hyperlink w:anchor="_Toc514760414" w:history="1">
             <w:r>
               <w:rPr>
                 <w:rStyle w:val="Lienhypertexte"/>
@@ -1828,7 +1838,7 @@
                 <w:noProof/>
                 <w:webHidden/>
               </w:rPr>
-              <w:instrText xml:space="preserve"> PAGEREF _Toc514688540 \h </w:instrText>
+              <w:instrText xml:space="preserve"> PAGEREF _Toc514760414 \h </w:instrText>
             </w:r>
             <w:r>
               <w:rPr>
@@ -1848,7 +1858,7 @@
                 <w:noProof/>
                 <w:webHidden/>
               </w:rPr>
-              <w:t>9</w:t>
+              <w:t>11</w:t>
             </w:r>
             <w:r>
               <w:rPr>
@@ -1862,18 +1872,13 @@
         <w:p>
           <w:pPr>
             <w:pStyle w:val="TM1"/>
-            <w:tabs>
-              <w:tab w:val="right" w:leader="dot" w:pos="9062"/>
-            </w:tabs>
             <w:rPr>
               <w:rFonts w:eastAsiaTheme="minorEastAsia"/>
               <w:noProof/>
-              <w:sz w:val="24"/>
-              <w:szCs w:val="24"/>
-              <w:lang w:eastAsia="fr-FR"/>
+              <w:lang w:val="en-GB" w:eastAsia="en-GB"/>
             </w:rPr>
           </w:pPr>
-          <w:hyperlink w:anchor="_Toc514688541" w:history="1">
+          <w:hyperlink w:anchor="_Toc514760415" w:history="1">
             <w:r>
               <w:rPr>
                 <w:rStyle w:val="Lienhypertexte"/>
@@ -1900,7 +1905,7 @@
                 <w:noProof/>
                 <w:webHidden/>
               </w:rPr>
-              <w:instrText xml:space="preserve"> PAGEREF _Toc514688541 \h </w:instrText>
+              <w:instrText xml:space="preserve"> PAGEREF _Toc514760415 \h </w:instrText>
             </w:r>
             <w:r>
               <w:rPr>
@@ -1920,7 +1925,7 @@
                 <w:noProof/>
                 <w:webHidden/>
               </w:rPr>
-              <w:t>10</w:t>
+              <w:t>11</w:t>
             </w:r>
             <w:r>
               <w:rPr>
@@ -1934,18 +1939,13 @@
         <w:p>
           <w:pPr>
             <w:pStyle w:val="TM2"/>
-            <w:tabs>
-              <w:tab w:val="right" w:leader="dot" w:pos="9062"/>
-            </w:tabs>
             <w:rPr>
               <w:rFonts w:eastAsiaTheme="minorEastAsia"/>
               <w:noProof/>
-              <w:sz w:val="24"/>
-              <w:szCs w:val="24"/>
-              <w:lang w:eastAsia="fr-FR"/>
+              <w:lang w:val="en-GB" w:eastAsia="en-GB"/>
             </w:rPr>
           </w:pPr>
-          <w:hyperlink w:anchor="_Toc514688542" w:history="1">
+          <w:hyperlink w:anchor="_Toc514760416" w:history="1">
             <w:r>
               <w:rPr>
                 <w:rStyle w:val="Lienhypertexte"/>
@@ -1972,7 +1972,7 @@
                 <w:noProof/>
                 <w:webHidden/>
               </w:rPr>
-              <w:instrText xml:space="preserve"> PAGEREF _Toc514688542 \h </w:instrText>
+              <w:instrText xml:space="preserve"> PAGEREF _Toc514760416 \h </w:instrText>
             </w:r>
             <w:r>
               <w:rPr>
@@ -1992,7 +1992,7 @@
                 <w:noProof/>
                 <w:webHidden/>
               </w:rPr>
-              <w:t>10</w:t>
+              <w:t>11</w:t>
             </w:r>
             <w:r>
               <w:rPr>
@@ -2006,18 +2006,13 @@
         <w:p>
           <w:pPr>
             <w:pStyle w:val="TM2"/>
-            <w:tabs>
-              <w:tab w:val="right" w:leader="dot" w:pos="9062"/>
-            </w:tabs>
             <w:rPr>
               <w:rFonts w:eastAsiaTheme="minorEastAsia"/>
               <w:noProof/>
-              <w:sz w:val="24"/>
-              <w:szCs w:val="24"/>
-              <w:lang w:eastAsia="fr-FR"/>
+              <w:lang w:val="en-GB" w:eastAsia="en-GB"/>
             </w:rPr>
           </w:pPr>
-          <w:hyperlink w:anchor="_Toc514688543" w:history="1">
+          <w:hyperlink w:anchor="_Toc514760417" w:history="1">
             <w:r>
               <w:rPr>
                 <w:rStyle w:val="Lienhypertexte"/>
@@ -2044,7 +2039,7 @@
                 <w:noProof/>
                 <w:webHidden/>
               </w:rPr>
-              <w:instrText xml:space="preserve"> PAGEREF _Toc514688543 \h </w:instrText>
+              <w:instrText xml:space="preserve"> PAGEREF _Toc514760417 \h </w:instrText>
             </w:r>
             <w:r>
               <w:rPr>
@@ -2064,7 +2059,7 @@
                 <w:noProof/>
                 <w:webHidden/>
               </w:rPr>
-              <w:t>10</w:t>
+              <w:t>12</w:t>
             </w:r>
             <w:r>
               <w:rPr>
@@ -2084,12 +2079,10 @@
             <w:rPr>
               <w:rFonts w:eastAsiaTheme="minorEastAsia"/>
               <w:noProof/>
-              <w:sz w:val="24"/>
-              <w:szCs w:val="24"/>
-              <w:lang w:eastAsia="fr-FR"/>
+              <w:lang w:val="en-GB" w:eastAsia="en-GB"/>
             </w:rPr>
           </w:pPr>
-          <w:hyperlink w:anchor="_Toc514688544" w:history="1">
+          <w:hyperlink w:anchor="_Toc514760418" w:history="1">
             <w:r>
               <w:rPr>
                 <w:rStyle w:val="Lienhypertexte"/>
@@ -2116,7 +2109,7 @@
                 <w:noProof/>
                 <w:webHidden/>
               </w:rPr>
-              <w:instrText xml:space="preserve"> PAGEREF _Toc514688544 \h </w:instrText>
+              <w:instrText xml:space="preserve"> PAGEREF _Toc514760418 \h </w:instrText>
             </w:r>
             <w:r>
               <w:rPr>
@@ -2136,7 +2129,7 @@
                 <w:noProof/>
                 <w:webHidden/>
               </w:rPr>
-              <w:t>11</w:t>
+              <w:t>13</w:t>
             </w:r>
             <w:r>
               <w:rPr>
@@ -2156,12 +2149,10 @@
             <w:rPr>
               <w:rFonts w:eastAsiaTheme="minorEastAsia"/>
               <w:noProof/>
-              <w:sz w:val="24"/>
-              <w:szCs w:val="24"/>
-              <w:lang w:eastAsia="fr-FR"/>
+              <w:lang w:val="en-GB" w:eastAsia="en-GB"/>
             </w:rPr>
           </w:pPr>
-          <w:hyperlink w:anchor="_Toc514688545" w:history="1">
+          <w:hyperlink w:anchor="_Toc514760419" w:history="1">
             <w:r>
               <w:rPr>
                 <w:rStyle w:val="Lienhypertexte"/>
@@ -2188,7 +2179,7 @@
                 <w:noProof/>
                 <w:webHidden/>
               </w:rPr>
-              <w:instrText xml:space="preserve"> PAGEREF _Toc514688545 \h </w:instrText>
+              <w:instrText xml:space="preserve"> PAGEREF _Toc514760419 \h </w:instrText>
             </w:r>
             <w:r>
               <w:rPr>
@@ -2208,7 +2199,7 @@
                 <w:noProof/>
                 <w:webHidden/>
               </w:rPr>
-              <w:t>11</w:t>
+              <w:t>13</w:t>
             </w:r>
             <w:r>
               <w:rPr>
@@ -2228,12 +2219,10 @@
             <w:rPr>
               <w:rFonts w:eastAsiaTheme="minorEastAsia"/>
               <w:noProof/>
-              <w:sz w:val="24"/>
-              <w:szCs w:val="24"/>
-              <w:lang w:eastAsia="fr-FR"/>
+              <w:lang w:val="en-GB" w:eastAsia="en-GB"/>
             </w:rPr>
           </w:pPr>
-          <w:hyperlink w:anchor="_Toc514688546" w:history="1">
+          <w:hyperlink w:anchor="_Toc514760420" w:history="1">
             <w:r>
               <w:rPr>
                 <w:rStyle w:val="Lienhypertexte"/>
@@ -2260,7 +2249,7 @@
                 <w:noProof/>
                 <w:webHidden/>
               </w:rPr>
-              <w:instrText xml:space="preserve"> PAGEREF _Toc514688546 \h </w:instrText>
+              <w:instrText xml:space="preserve"> PAGEREF _Toc514760420 \h </w:instrText>
             </w:r>
             <w:r>
               <w:rPr>
@@ -2280,7 +2269,7 @@
                 <w:noProof/>
                 <w:webHidden/>
               </w:rPr>
-              <w:t>12</w:t>
+              <w:t>14</w:t>
             </w:r>
             <w:r>
               <w:rPr>
@@ -2294,18 +2283,13 @@
         <w:p>
           <w:pPr>
             <w:pStyle w:val="TM2"/>
-            <w:tabs>
-              <w:tab w:val="right" w:leader="dot" w:pos="9062"/>
-            </w:tabs>
             <w:rPr>
               <w:rFonts w:eastAsiaTheme="minorEastAsia"/>
               <w:noProof/>
-              <w:sz w:val="24"/>
-              <w:szCs w:val="24"/>
-              <w:lang w:eastAsia="fr-FR"/>
+              <w:lang w:val="en-GB" w:eastAsia="en-GB"/>
             </w:rPr>
           </w:pPr>
-          <w:hyperlink w:anchor="_Toc514688547" w:history="1">
+          <w:hyperlink w:anchor="_Toc514760421" w:history="1">
             <w:r>
               <w:rPr>
                 <w:rStyle w:val="Lienhypertexte"/>
@@ -2332,7 +2316,7 @@
                 <w:noProof/>
                 <w:webHidden/>
               </w:rPr>
-              <w:instrText xml:space="preserve"> PAGEREF _Toc514688547 \h </w:instrText>
+              <w:instrText xml:space="preserve"> PAGEREF _Toc514760421 \h </w:instrText>
             </w:r>
             <w:r>
               <w:rPr>
@@ -2352,7 +2336,7 @@
                 <w:noProof/>
                 <w:webHidden/>
               </w:rPr>
-              <w:t>12</w:t>
+              <w:t>14</w:t>
             </w:r>
             <w:r>
               <w:rPr>
@@ -2372,12 +2356,10 @@
             <w:rPr>
               <w:rFonts w:eastAsiaTheme="minorEastAsia"/>
               <w:noProof/>
-              <w:sz w:val="24"/>
-              <w:szCs w:val="24"/>
-              <w:lang w:eastAsia="fr-FR"/>
+              <w:lang w:val="en-GB" w:eastAsia="en-GB"/>
             </w:rPr>
           </w:pPr>
-          <w:hyperlink w:anchor="_Toc514688548" w:history="1">
+          <w:hyperlink w:anchor="_Toc514760422" w:history="1">
             <w:r>
               <w:rPr>
                 <w:noProof/>
@@ -2397,7 +2379,7 @@
                 <w:noProof/>
                 <w:webHidden/>
               </w:rPr>
-              <w:instrText xml:space="preserve"> PAGEREF _Toc514688548 \h </w:instrText>
+              <w:instrText xml:space="preserve"> PAGEREF _Toc514760422 \h </w:instrText>
             </w:r>
             <w:r>
               <w:rPr>
@@ -2417,7 +2399,7 @@
                 <w:noProof/>
                 <w:webHidden/>
               </w:rPr>
-              <w:t>12</w:t>
+              <w:t>14</w:t>
             </w:r>
             <w:r>
               <w:rPr>
@@ -2437,12 +2419,10 @@
             <w:rPr>
               <w:rFonts w:eastAsiaTheme="minorEastAsia"/>
               <w:noProof/>
-              <w:sz w:val="24"/>
-              <w:szCs w:val="24"/>
-              <w:lang w:eastAsia="fr-FR"/>
+              <w:lang w:val="en-GB" w:eastAsia="en-GB"/>
             </w:rPr>
           </w:pPr>
-          <w:hyperlink w:anchor="_Toc514688549" w:history="1">
+          <w:hyperlink w:anchor="_Toc514760423" w:history="1">
             <w:r>
               <w:rPr>
                 <w:rStyle w:val="Lienhypertexte"/>
@@ -2469,7 +2449,7 @@
                 <w:noProof/>
                 <w:webHidden/>
               </w:rPr>
-              <w:instrText xml:space="preserve"> PAGEREF _Toc514688549 \h </w:instrText>
+              <w:instrText xml:space="preserve"> PAGEREF _Toc514760423 \h </w:instrText>
             </w:r>
             <w:r>
               <w:rPr>
@@ -2489,7 +2469,7 @@
                 <w:noProof/>
                 <w:webHidden/>
               </w:rPr>
-              <w:t>12</w:t>
+              <w:t>14</w:t>
             </w:r>
             <w:r>
               <w:rPr>
@@ -2509,18 +2489,16 @@
             <w:rPr>
               <w:rFonts w:eastAsiaTheme="minorEastAsia"/>
               <w:noProof/>
-              <w:sz w:val="24"/>
-              <w:szCs w:val="24"/>
-              <w:lang w:eastAsia="fr-FR"/>
+              <w:lang w:val="en-GB" w:eastAsia="en-GB"/>
             </w:rPr>
           </w:pPr>
-          <w:hyperlink w:anchor="_Toc514688550" w:history="1">
+          <w:hyperlink w:anchor="_Toc514760424" w:history="1">
             <w:r>
               <w:rPr>
                 <w:rStyle w:val="Lienhypertexte"/>
                 <w:noProof/>
               </w:rPr>
-              <w:t>5.3.2 Déplacement des calques</w:t>
+              <w:t>5.3.2 Dupliquer un calque</w:t>
             </w:r>
             <w:r>
               <w:rPr>
@@ -2541,7 +2519,7 @@
                 <w:noProof/>
                 <w:webHidden/>
               </w:rPr>
-              <w:instrText xml:space="preserve"> PAGEREF _Toc514688550 \h </w:instrText>
+              <w:instrText xml:space="preserve"> PAGEREF _Toc514760424 \h </w:instrText>
             </w:r>
             <w:r>
               <w:rPr>
@@ -2561,7 +2539,7 @@
                 <w:noProof/>
                 <w:webHidden/>
               </w:rPr>
-              <w:t>14</w:t>
+              <w:t>16</w:t>
             </w:r>
             <w:r>
               <w:rPr>
@@ -2581,18 +2559,16 @@
             <w:rPr>
               <w:rFonts w:eastAsiaTheme="minorEastAsia"/>
               <w:noProof/>
-              <w:sz w:val="24"/>
-              <w:szCs w:val="24"/>
-              <w:lang w:eastAsia="fr-FR"/>
+              <w:lang w:val="en-GB" w:eastAsia="en-GB"/>
             </w:rPr>
           </w:pPr>
-          <w:hyperlink w:anchor="_Toc514688551" w:history="1">
+          <w:hyperlink w:anchor="_Toc514760425" w:history="1">
             <w:r>
               <w:rPr>
                 <w:rStyle w:val="Lienhypertexte"/>
                 <w:noProof/>
               </w:rPr>
-              <w:t>5.3.3 Fusion de calques</w:t>
+              <w:t>5.3.3 Déplacement des calques</w:t>
             </w:r>
             <w:r>
               <w:rPr>
@@ -2613,7 +2589,7 @@
                 <w:noProof/>
                 <w:webHidden/>
               </w:rPr>
-              <w:instrText xml:space="preserve"> PAGEREF _Toc514688551 \h </w:instrText>
+              <w:instrText xml:space="preserve"> PAGEREF _Toc514760425 \h </w:instrText>
             </w:r>
             <w:r>
               <w:rPr>
@@ -2633,7 +2609,7 @@
                 <w:noProof/>
                 <w:webHidden/>
               </w:rPr>
-              <w:t>15</w:t>
+              <w:t>16</w:t>
             </w:r>
             <w:r>
               <w:rPr>
@@ -2653,18 +2629,16 @@
             <w:rPr>
               <w:rFonts w:eastAsiaTheme="minorEastAsia"/>
               <w:noProof/>
-              <w:sz w:val="24"/>
-              <w:szCs w:val="24"/>
-              <w:lang w:eastAsia="fr-FR"/>
+              <w:lang w:val="en-GB" w:eastAsia="en-GB"/>
             </w:rPr>
           </w:pPr>
-          <w:hyperlink w:anchor="_Toc514688552" w:history="1">
+          <w:hyperlink w:anchor="_Toc514760426" w:history="1">
             <w:r>
               <w:rPr>
                 <w:rStyle w:val="Lienhypertexte"/>
                 <w:noProof/>
               </w:rPr>
-              <w:t>5.3.4 Gestion de l’opacité d’un calque</w:t>
+              <w:t>5.3.4 Fusion de calques</w:t>
             </w:r>
             <w:r>
               <w:rPr>
@@ -2685,7 +2659,7 @@
                 <w:noProof/>
                 <w:webHidden/>
               </w:rPr>
-              <w:instrText xml:space="preserve"> PAGEREF _Toc514688552 \h </w:instrText>
+              <w:instrText xml:space="preserve"> PAGEREF _Toc514760426 \h </w:instrText>
             </w:r>
             <w:r>
               <w:rPr>
@@ -2705,7 +2679,7 @@
                 <w:noProof/>
                 <w:webHidden/>
               </w:rPr>
-              <w:t>16</w:t>
+              <w:t>17</w:t>
             </w:r>
             <w:r>
               <w:rPr>
@@ -2718,25 +2692,23 @@
         </w:p>
         <w:p>
           <w:pPr>
-            <w:pStyle w:val="TM1"/>
+            <w:pStyle w:val="TM3"/>
             <w:tabs>
               <w:tab w:val="right" w:leader="dot" w:pos="9062"/>
             </w:tabs>
             <w:rPr>
               <w:rFonts w:eastAsiaTheme="minorEastAsia"/>
               <w:noProof/>
-              <w:sz w:val="24"/>
-              <w:szCs w:val="24"/>
-              <w:lang w:eastAsia="fr-FR"/>
+              <w:lang w:val="en-GB" w:eastAsia="en-GB"/>
             </w:rPr>
           </w:pPr>
-          <w:hyperlink w:anchor="_Toc514688553" w:history="1">
+          <w:hyperlink w:anchor="_Toc514760427" w:history="1">
             <w:r>
               <w:rPr>
                 <w:rStyle w:val="Lienhypertexte"/>
                 <w:noProof/>
               </w:rPr>
-              <w:t>6 Import / export</w:t>
+              <w:t>5.3.5 Aplatir les calques</w:t>
             </w:r>
             <w:r>
               <w:rPr>
@@ -2757,7 +2729,7 @@
                 <w:noProof/>
                 <w:webHidden/>
               </w:rPr>
-              <w:instrText xml:space="preserve"> PAGEREF _Toc514688553 \h </w:instrText>
+              <w:instrText xml:space="preserve"> PAGEREF _Toc514760427 \h </w:instrText>
             </w:r>
             <w:r>
               <w:rPr>
@@ -2777,7 +2749,7 @@
                 <w:noProof/>
                 <w:webHidden/>
               </w:rPr>
-              <w:t>17</w:t>
+              <w:t>18</w:t>
             </w:r>
             <w:r>
               <w:rPr>
@@ -2790,25 +2762,23 @@
         </w:p>
         <w:p>
           <w:pPr>
-            <w:pStyle w:val="TM2"/>
+            <w:pStyle w:val="TM3"/>
             <w:tabs>
               <w:tab w:val="right" w:leader="dot" w:pos="9062"/>
             </w:tabs>
             <w:rPr>
               <w:rFonts w:eastAsiaTheme="minorEastAsia"/>
               <w:noProof/>
-              <w:sz w:val="24"/>
-              <w:szCs w:val="24"/>
-              <w:lang w:eastAsia="fr-FR"/>
+              <w:lang w:val="en-GB" w:eastAsia="en-GB"/>
             </w:rPr>
           </w:pPr>
-          <w:hyperlink w:anchor="_Toc514688554" w:history="1">
+          <w:hyperlink w:anchor="_Toc514760428" w:history="1">
             <w:r>
               <w:rPr>
                 <w:rStyle w:val="Lienhypertexte"/>
                 <w:noProof/>
               </w:rPr>
-              <w:t>6.1 Import d’image</w:t>
+              <w:t>5.3.6 Gestion de l’opacité d’un calque</w:t>
             </w:r>
             <w:r>
               <w:rPr>
@@ -2829,7 +2799,7 @@
                 <w:noProof/>
                 <w:webHidden/>
               </w:rPr>
-              <w:instrText xml:space="preserve"> PAGEREF _Toc514688554 \h </w:instrText>
+              <w:instrText xml:space="preserve"> PAGEREF _Toc514760428 \h </w:instrText>
             </w:r>
             <w:r>
               <w:rPr>
@@ -2849,7 +2819,7 @@
                 <w:noProof/>
                 <w:webHidden/>
               </w:rPr>
-              <w:t>17</w:t>
+              <w:t>18</w:t>
             </w:r>
             <w:r>
               <w:rPr>
@@ -2862,25 +2832,23 @@
         </w:p>
         <w:p>
           <w:pPr>
-            <w:pStyle w:val="TM2"/>
+            <w:pStyle w:val="TM3"/>
             <w:tabs>
               <w:tab w:val="right" w:leader="dot" w:pos="9062"/>
             </w:tabs>
             <w:rPr>
               <w:rFonts w:eastAsiaTheme="minorEastAsia"/>
               <w:noProof/>
-              <w:sz w:val="24"/>
-              <w:szCs w:val="24"/>
-              <w:lang w:eastAsia="fr-FR"/>
+              <w:lang w:val="en-GB" w:eastAsia="en-GB"/>
             </w:rPr>
           </w:pPr>
-          <w:hyperlink w:anchor="_Toc514688555" w:history="1">
+          <w:hyperlink w:anchor="_Toc514760429" w:history="1">
             <w:r>
               <w:rPr>
                 <w:rStyle w:val="Lienhypertexte"/>
                 <w:noProof/>
               </w:rPr>
-              <w:t>6.2 Export du projet</w:t>
+              <w:t>5.3.7 Redimensionner un calque</w:t>
             </w:r>
             <w:r>
               <w:rPr>
@@ -2901,7 +2869,7 @@
                 <w:noProof/>
                 <w:webHidden/>
               </w:rPr>
-              <w:instrText xml:space="preserve"> PAGEREF _Toc514688555 \h </w:instrText>
+              <w:instrText xml:space="preserve"> PAGEREF _Toc514760429 \h </w:instrText>
             </w:r>
             <w:r>
               <w:rPr>
@@ -2921,7 +2889,7 @@
                 <w:noProof/>
                 <w:webHidden/>
               </w:rPr>
-              <w:t>18</w:t>
+              <w:t>19</w:t>
             </w:r>
             <w:r>
               <w:rPr>
@@ -2934,25 +2902,23 @@
         </w:p>
         <w:p>
           <w:pPr>
-            <w:pStyle w:val="TM1"/>
+            <w:pStyle w:val="TM3"/>
             <w:tabs>
               <w:tab w:val="right" w:leader="dot" w:pos="9062"/>
             </w:tabs>
             <w:rPr>
               <w:rFonts w:eastAsiaTheme="minorEastAsia"/>
               <w:noProof/>
-              <w:sz w:val="24"/>
-              <w:szCs w:val="24"/>
-              <w:lang w:eastAsia="fr-FR"/>
+              <w:lang w:val="en-GB" w:eastAsia="en-GB"/>
             </w:rPr>
           </w:pPr>
-          <w:hyperlink w:anchor="_Toc514688556" w:history="1">
+          <w:hyperlink w:anchor="_Toc514760430" w:history="1">
             <w:r>
               <w:rPr>
                 <w:rStyle w:val="Lienhypertexte"/>
                 <w:noProof/>
               </w:rPr>
-              <w:t>7 Sauvegarde</w:t>
+              <w:t>5.3.8 Rotation d’un calque</w:t>
             </w:r>
             <w:r>
               <w:rPr>
@@ -2973,7 +2939,7 @@
                 <w:noProof/>
                 <w:webHidden/>
               </w:rPr>
-              <w:instrText xml:space="preserve"> PAGEREF _Toc514688556 \h </w:instrText>
+              <w:instrText xml:space="preserve"> PAGEREF _Toc514760430 \h </w:instrText>
             </w:r>
             <w:r>
               <w:rPr>
@@ -2993,7 +2959,7 @@
                 <w:noProof/>
                 <w:webHidden/>
               </w:rPr>
-              <w:t>18</w:t>
+              <w:t>20</w:t>
             </w:r>
             <w:r>
               <w:rPr>
@@ -3006,25 +2972,23 @@
         </w:p>
         <w:p>
           <w:pPr>
-            <w:pStyle w:val="TM2"/>
+            <w:pStyle w:val="TM3"/>
             <w:tabs>
               <w:tab w:val="right" w:leader="dot" w:pos="9062"/>
             </w:tabs>
             <w:rPr>
               <w:rFonts w:eastAsiaTheme="minorEastAsia"/>
               <w:noProof/>
-              <w:sz w:val="24"/>
-              <w:szCs w:val="24"/>
-              <w:lang w:eastAsia="fr-FR"/>
+              <w:lang w:val="en-GB" w:eastAsia="en-GB"/>
             </w:rPr>
           </w:pPr>
-          <w:hyperlink w:anchor="_Toc514688557" w:history="1">
+          <w:hyperlink w:anchor="_Toc514760431" w:history="1">
             <w:r>
               <w:rPr>
                 <w:rStyle w:val="Lienhypertexte"/>
                 <w:noProof/>
               </w:rPr>
-              <w:t>7.1 Enregistrer sous</w:t>
+              <w:t>5.3.9 Symétrie d’un calque</w:t>
             </w:r>
             <w:r>
               <w:rPr>
@@ -3045,7 +3009,7 @@
                 <w:noProof/>
                 <w:webHidden/>
               </w:rPr>
-              <w:instrText xml:space="preserve"> PAGEREF _Toc514688557 \h </w:instrText>
+              <w:instrText xml:space="preserve"> PAGEREF _Toc514760431 \h </w:instrText>
             </w:r>
             <w:r>
               <w:rPr>
@@ -3065,7 +3029,74 @@
                 <w:noProof/>
                 <w:webHidden/>
               </w:rPr>
-              <w:t>18</w:t>
+              <w:t>21</w:t>
+            </w:r>
+            <w:r>
+              <w:rPr>
+                <w:noProof/>
+                <w:webHidden/>
+              </w:rPr>
+              <w:fldChar w:fldCharType="end"/>
+            </w:r>
+          </w:hyperlink>
+        </w:p>
+        <w:p>
+          <w:pPr>
+            <w:pStyle w:val="TM1"/>
+            <w:rPr>
+              <w:rFonts w:eastAsiaTheme="minorEastAsia"/>
+              <w:noProof/>
+              <w:lang w:val="en-GB" w:eastAsia="en-GB"/>
+            </w:rPr>
+          </w:pPr>
+          <w:hyperlink w:anchor="_Toc514760432" w:history="1">
+            <w:r>
+              <w:rPr>
+                <w:rStyle w:val="Lienhypertexte"/>
+                <w:noProof/>
+              </w:rPr>
+              <w:t>6 Import / export</w:t>
+            </w:r>
+            <w:r>
+              <w:rPr>
+                <w:noProof/>
+                <w:webHidden/>
+              </w:rPr>
+              <w:tab/>
+            </w:r>
+            <w:r>
+              <w:rPr>
+                <w:noProof/>
+                <w:webHidden/>
+              </w:rPr>
+              <w:fldChar w:fldCharType="begin"/>
+            </w:r>
+            <w:r>
+              <w:rPr>
+                <w:noProof/>
+                <w:webHidden/>
+              </w:rPr>
+              <w:instrText xml:space="preserve"> PAGEREF _Toc514760432 \h </w:instrText>
+            </w:r>
+            <w:r>
+              <w:rPr>
+                <w:noProof/>
+                <w:webHidden/>
+              </w:rPr>
+            </w:r>
+            <w:r>
+              <w:rPr>
+                <w:noProof/>
+                <w:webHidden/>
+              </w:rPr>
+              <w:fldChar w:fldCharType="separate"/>
+            </w:r>
+            <w:r>
+              <w:rPr>
+                <w:noProof/>
+                <w:webHidden/>
+              </w:rPr>
+              <w:t>23</w:t>
             </w:r>
             <w:r>
               <w:rPr>
@@ -3079,24 +3110,19 @@
         <w:p>
           <w:pPr>
             <w:pStyle w:val="TM2"/>
-            <w:tabs>
-              <w:tab w:val="right" w:leader="dot" w:pos="9062"/>
-            </w:tabs>
             <w:rPr>
               <w:rFonts w:eastAsiaTheme="minorEastAsia"/>
               <w:noProof/>
-              <w:sz w:val="24"/>
-              <w:szCs w:val="24"/>
-              <w:lang w:eastAsia="fr-FR"/>
+              <w:lang w:val="en-GB" w:eastAsia="en-GB"/>
             </w:rPr>
           </w:pPr>
-          <w:hyperlink w:anchor="_Toc514688558" w:history="1">
+          <w:hyperlink w:anchor="_Toc514760433" w:history="1">
             <w:r>
               <w:rPr>
                 <w:rStyle w:val="Lienhypertexte"/>
                 <w:noProof/>
               </w:rPr>
-              <w:t>7.2 Enregistrer</w:t>
+              <w:t>6.1 Import d’image</w:t>
             </w:r>
             <w:r>
               <w:rPr>
@@ -3117,7 +3143,7 @@
                 <w:noProof/>
                 <w:webHidden/>
               </w:rPr>
-              <w:instrText xml:space="preserve"> PAGEREF _Toc514688558 \h </w:instrText>
+              <w:instrText xml:space="preserve"> PAGEREF _Toc514760433 \h </w:instrText>
             </w:r>
             <w:r>
               <w:rPr>
@@ -3137,7 +3163,74 @@
                 <w:noProof/>
                 <w:webHidden/>
               </w:rPr>
-              <w:t>18</w:t>
+              <w:t>23</w:t>
+            </w:r>
+            <w:r>
+              <w:rPr>
+                <w:noProof/>
+                <w:webHidden/>
+              </w:rPr>
+              <w:fldChar w:fldCharType="end"/>
+            </w:r>
+          </w:hyperlink>
+        </w:p>
+        <w:p>
+          <w:pPr>
+            <w:pStyle w:val="TM2"/>
+            <w:rPr>
+              <w:rFonts w:eastAsiaTheme="minorEastAsia"/>
+              <w:noProof/>
+              <w:lang w:val="en-GB" w:eastAsia="en-GB"/>
+            </w:rPr>
+          </w:pPr>
+          <w:hyperlink w:anchor="_Toc514760434" w:history="1">
+            <w:r>
+              <w:rPr>
+                <w:rStyle w:val="Lienhypertexte"/>
+                <w:noProof/>
+              </w:rPr>
+              <w:t>6.2 Export du projet</w:t>
+            </w:r>
+            <w:r>
+              <w:rPr>
+                <w:noProof/>
+                <w:webHidden/>
+              </w:rPr>
+              <w:tab/>
+            </w:r>
+            <w:r>
+              <w:rPr>
+                <w:noProof/>
+                <w:webHidden/>
+              </w:rPr>
+              <w:fldChar w:fldCharType="begin"/>
+            </w:r>
+            <w:r>
+              <w:rPr>
+                <w:noProof/>
+                <w:webHidden/>
+              </w:rPr>
+              <w:instrText xml:space="preserve"> PAGEREF _Toc514760434 \h </w:instrText>
+            </w:r>
+            <w:r>
+              <w:rPr>
+                <w:noProof/>
+                <w:webHidden/>
+              </w:rPr>
+            </w:r>
+            <w:r>
+              <w:rPr>
+                <w:noProof/>
+                <w:webHidden/>
+              </w:rPr>
+              <w:fldChar w:fldCharType="separate"/>
+            </w:r>
+            <w:r>
+              <w:rPr>
+                <w:noProof/>
+                <w:webHidden/>
+              </w:rPr>
+              <w:t>24</w:t>
             </w:r>
             <w:r>
               <w:rPr>
@@ -3151,23 +3244,219 @@
         <w:p>
           <w:pPr>
             <w:pStyle w:val="TM1"/>
-            <w:tabs>
-              <w:tab w:val="right" w:leader="dot" w:pos="9062"/>
-            </w:tabs>
             <w:rPr>
               <w:rFonts w:eastAsiaTheme="minorEastAsia"/>
               <w:noProof/>
-              <w:sz w:val="24"/>
-              <w:szCs w:val="24"/>
-              <w:lang w:eastAsia="fr-FR"/>
+              <w:lang w:val="en-GB" w:eastAsia="en-GB"/>
             </w:rPr>
           </w:pPr>
-          <w:hyperlink w:anchor="_Toc514688559" w:history="1">
+          <w:hyperlink w:anchor="_Toc514760435" w:history="1">
             <w:r>
               <w:rPr>
                 <w:rStyle w:val="Lienhypertexte"/>
                 <w:noProof/>
               </w:rPr>
+              <w:t>7 Sauvegarde</w:t>
+            </w:r>
+            <w:r>
+              <w:rPr>
+                <w:noProof/>
+                <w:webHidden/>
+              </w:rPr>
+              <w:tab/>
+            </w:r>
+            <w:r>
+              <w:rPr>
+                <w:noProof/>
+                <w:webHidden/>
+              </w:rPr>
+              <w:fldChar w:fldCharType="begin"/>
+            </w:r>
+            <w:r>
+              <w:rPr>
+                <w:noProof/>
+                <w:webHidden/>
+              </w:rPr>
+              <w:instrText xml:space="preserve"> PAGEREF _Toc514760435 \h </w:instrText>
+            </w:r>
+            <w:r>
+              <w:rPr>
+                <w:noProof/>
+                <w:webHidden/>
+              </w:rPr>
+            </w:r>
+            <w:r>
+              <w:rPr>
+                <w:noProof/>
+                <w:webHidden/>
+              </w:rPr>
+              <w:fldChar w:fldCharType="separate"/>
+            </w:r>
+            <w:r>
+              <w:rPr>
+                <w:noProof/>
+                <w:webHidden/>
+              </w:rPr>
+              <w:t>24</w:t>
+            </w:r>
+            <w:r>
+              <w:rPr>
+                <w:noProof/>
+                <w:webHidden/>
+              </w:rPr>
+              <w:fldChar w:fldCharType="end"/>
+            </w:r>
+          </w:hyperlink>
+        </w:p>
+        <w:p>
+          <w:pPr>
+            <w:pStyle w:val="TM2"/>
+            <w:rPr>
+              <w:rFonts w:eastAsiaTheme="minorEastAsia"/>
+              <w:noProof/>
+              <w:lang w:val="en-GB" w:eastAsia="en-GB"/>
+            </w:rPr>
+          </w:pPr>
+          <w:hyperlink w:anchor="_Toc514760436" w:history="1">
+            <w:r>
+              <w:rPr>
+                <w:rStyle w:val="Lienhypertexte"/>
+                <w:noProof/>
+              </w:rPr>
+              <w:t>7.1 Enregistrer sous</w:t>
+            </w:r>
+            <w:r>
+              <w:rPr>
+                <w:noProof/>
+                <w:webHidden/>
+              </w:rPr>
+              <w:tab/>
+            </w:r>
+            <w:r>
+              <w:rPr>
+                <w:noProof/>
+                <w:webHidden/>
+              </w:rPr>
+              <w:fldChar w:fldCharType="begin"/>
+            </w:r>
+            <w:r>
+              <w:rPr>
+                <w:noProof/>
+                <w:webHidden/>
+              </w:rPr>
+              <w:instrText xml:space="preserve"> PAGEREF _Toc514760436 \h </w:instrText>
+            </w:r>
+            <w:r>
+              <w:rPr>
+                <w:noProof/>
+                <w:webHidden/>
+              </w:rPr>
+            </w:r>
+            <w:r>
+              <w:rPr>
+                <w:noProof/>
+                <w:webHidden/>
+              </w:rPr>
+              <w:fldChar w:fldCharType="separate"/>
+            </w:r>
+            <w:r>
+              <w:rPr>
+                <w:noProof/>
+                <w:webHidden/>
+              </w:rPr>
+              <w:t>24</w:t>
+            </w:r>
+            <w:r>
+              <w:rPr>
+                <w:noProof/>
+                <w:webHidden/>
+              </w:rPr>
+              <w:fldChar w:fldCharType="end"/>
+            </w:r>
+          </w:hyperlink>
+        </w:p>
+        <w:p>
+          <w:pPr>
+            <w:pStyle w:val="TM2"/>
+            <w:rPr>
+              <w:rFonts w:eastAsiaTheme="minorEastAsia"/>
+              <w:noProof/>
+              <w:lang w:val="en-GB" w:eastAsia="en-GB"/>
+            </w:rPr>
+          </w:pPr>
+          <w:hyperlink w:anchor="_Toc514760437" w:history="1">
+            <w:r>
+              <w:rPr>
+                <w:rStyle w:val="Lienhypertexte"/>
+                <w:noProof/>
+              </w:rPr>
+              <w:t>7.2 Enregistrer</w:t>
+            </w:r>
+            <w:r>
+              <w:rPr>
+                <w:noProof/>
+                <w:webHidden/>
+              </w:rPr>
+              <w:tab/>
+            </w:r>
+            <w:r>
+              <w:rPr>
+                <w:noProof/>
+                <w:webHidden/>
+              </w:rPr>
+              <w:fldChar w:fldCharType="begin"/>
+            </w:r>
+            <w:r>
+              <w:rPr>
+                <w:noProof/>
+                <w:webHidden/>
+              </w:rPr>
+              <w:instrText xml:space="preserve"> PAGEREF _Toc514760437 \h </w:instrText>
+            </w:r>
+            <w:r>
+              <w:rPr>
+                <w:noProof/>
+                <w:webHidden/>
+              </w:rPr>
+            </w:r>
+            <w:r>
+              <w:rPr>
+                <w:noProof/>
+                <w:webHidden/>
+              </w:rPr>
+              <w:fldChar w:fldCharType="separate"/>
+            </w:r>
+            <w:r>
+              <w:rPr>
+                <w:noProof/>
+                <w:webHidden/>
+              </w:rPr>
+              <w:t>24</w:t>
+            </w:r>
+            <w:r>
+              <w:rPr>
+                <w:noProof/>
+                <w:webHidden/>
+              </w:rPr>
+              <w:fldChar w:fldCharType="end"/>
+            </w:r>
+          </w:hyperlink>
+        </w:p>
+        <w:p>
+          <w:pPr>
+            <w:pStyle w:val="TM1"/>
+            <w:rPr>
+              <w:rFonts w:eastAsiaTheme="minorEastAsia"/>
+              <w:noProof/>
+              <w:lang w:val="en-GB" w:eastAsia="en-GB"/>
+            </w:rPr>
+          </w:pPr>
+          <w:hyperlink w:anchor="_Toc514760438" w:history="1">
+            <w:r>
+              <w:rPr>
+                <w:rStyle w:val="Lienhypertexte"/>
+                <w:noProof/>
+              </w:rPr>
               <w:t>8 Table des illustrations</w:t>
             </w:r>
             <w:r>
@@ -3189,7 +3478,7 @@
                 <w:noProof/>
                 <w:webHidden/>
               </w:rPr>
-              <w:instrText xml:space="preserve"> PAGEREF _Toc514688559 \h </w:instrText>
+              <w:instrText xml:space="preserve"> PAGEREF _Toc514760438 \h </w:instrText>
             </w:r>
             <w:r>
               <w:rPr>
@@ -3209,7 +3498,7 @@
                 <w:noProof/>
                 <w:webHidden/>
               </w:rPr>
-              <w:t>19</w:t>
+              <w:t>25</w:t>
             </w:r>
             <w:r>
               <w:rPr>
@@ -3241,9 +3530,27 @@
     </w:sdt>
     <w:p>
       <w:pPr>
+        <w:spacing w:after="160"/>
+        <w:rPr>
+          <w:rFonts w:ascii="Times New Roman" w:eastAsia="Times New Roman" w:hAnsi="Times New Roman" w:cs="Times New Roman"/>
+          <w:b/>
+          <w:bCs/>
+          <w:color w:val="4472C4" w:themeColor="accent1"/>
+          <w:kern w:val="36"/>
+          <w:sz w:val="48"/>
+          <w:szCs w:val="48"/>
+          <w:lang w:eastAsia="fr-CH"/>
+        </w:rPr>
+      </w:pPr>
+      <w:r>
+        <w:br w:type="page"/>
+      </w:r>
+    </w:p>
+    <w:p>
+      <w:pPr>
         <w:pStyle w:val="Titre1"/>
       </w:pPr>
-      <w:bookmarkStart w:id="0" w:name="_Toc514688526"/>
+      <w:bookmarkStart w:id="0" w:name="_Toc514760399"/>
       <w:r>
         <w:lastRenderedPageBreak/>
         <w:t>1 Prérequis</w:t>
@@ -3286,7 +3593,7 @@
       <w:pPr>
         <w:pStyle w:val="Titre1"/>
       </w:pPr>
-      <w:bookmarkStart w:id="1" w:name="_Toc514688527"/>
+      <w:bookmarkStart w:id="1" w:name="_Toc514760400"/>
       <w:r>
         <w:t>2 Lancement du logiciel</w:t>
       </w:r>
@@ -3601,7 +3908,7 @@
       <w:pPr>
         <w:pStyle w:val="Titre2"/>
       </w:pPr>
-      <w:bookmarkStart w:id="3" w:name="_Toc514688528"/>
+      <w:bookmarkStart w:id="3" w:name="_Toc514760401"/>
       <w:r>
         <w:t>2.1 Ouvrir un nouveau projet</w:t>
       </w:r>
@@ -3848,6 +4155,9 @@
         <w:t>2</w:t>
       </w:r>
       <w:r>
+        <w:rPr>
+          <w:noProof/>
+        </w:rPr>
         <w:fldChar w:fldCharType="end"/>
       </w:r>
       <w:r>
@@ -4100,7 +4410,7 @@
       <w:pPr>
         <w:pStyle w:val="Titre2"/>
       </w:pPr>
-      <w:bookmarkStart w:id="6" w:name="_Toc514688529"/>
+      <w:bookmarkStart w:id="6" w:name="_Toc514760402"/>
       <w:r>
         <w:t>2.2 Ouvrir un projet existant</w:t>
       </w:r>
@@ -4214,14 +4524,7 @@
         <w:rPr>
           <w:lang w:eastAsia="fr-CH"/>
         </w:rPr>
-        <w:t xml:space="preserve">au </w:t>
-      </w:r>
-      <w:proofErr w:type="gramStart"/>
-      <w:r>
-        <w:rPr>
-          <w:lang w:eastAsia="fr-CH"/>
-        </w:rPr>
-        <w:t>format .</w:t>
+        <w:t>au format .</w:t>
       </w:r>
       <w:proofErr w:type="spellStart"/>
       <w:r>
@@ -4231,7 +4534,6 @@
         <w:t>blaajj</w:t>
       </w:r>
       <w:proofErr w:type="spellEnd"/>
-      <w:proofErr w:type="gramEnd"/>
       <w:r>
         <w:rPr>
           <w:lang w:eastAsia="fr-CH"/>
@@ -4494,10 +4796,7 @@
     <w:p>
       <w:pPr>
         <w:rPr>
-          <w:rFonts w:ascii="Times New Roman" w:hAnsi="Times New Roman" w:cs="Times New Roman"/>
           <w:b/>
-          <w:sz w:val="24"/>
-          <w:szCs w:val="24"/>
           <w:lang w:eastAsia="fr-CH"/>
         </w:rPr>
       </w:pPr>
@@ -4506,71 +4805,249 @@
           <w:b/>
           <w:lang w:eastAsia="fr-CH"/>
         </w:rPr>
-        <w:t xml:space="preserve">Attention, ouvrir un </w:t>
-      </w:r>
-      <w:proofErr w:type="gramStart"/>
+        <w:t>Attention, ouvrir un fichier .</w:t>
+      </w:r>
+      <w:proofErr w:type="spellStart"/>
       <w:r>
         <w:rPr>
           <w:b/>
           <w:lang w:eastAsia="fr-CH"/>
         </w:rPr>
-        <w:t>fichier .</w:t>
-      </w:r>
-      <w:proofErr w:type="spellStart"/>
+        <w:t>blaajj</w:t>
+      </w:r>
+      <w:proofErr w:type="spellEnd"/>
       <w:r>
         <w:rPr>
           <w:b/>
           <w:lang w:eastAsia="fr-CH"/>
         </w:rPr>
-        <w:t>blaajj</w:t>
-      </w:r>
-      <w:proofErr w:type="spellEnd"/>
-      <w:proofErr w:type="gramEnd"/>
+        <w:t xml:space="preserve"> fermera le projet courant et ouvrira le fichier choisi.</w:t>
+      </w:r>
       <w:r>
         <w:rPr>
           <w:b/>
           <w:lang w:eastAsia="fr-CH"/>
         </w:rPr>
-        <w:t xml:space="preserve"> fermera le projet courant et ouvrira le fichier choisi.</w:t>
+        <w:t xml:space="preserve"> Si le projet courant n’a pas été sauvegardé, il sera perdu.</w:t>
       </w:r>
       <w:r>
         <w:rPr>
           <w:b/>
           <w:lang w:eastAsia="fr-CH"/>
         </w:rPr>
-        <w:t xml:space="preserve"> Si le projet courant n’a pas été sauvegardé, il sera perdu.</w:t>
+        <w:t xml:space="preserve"> Si le fichier </w:t>
       </w:r>
       <w:r>
         <w:rPr>
           <w:b/>
           <w:lang w:eastAsia="fr-CH"/>
         </w:rPr>
-        <w:t xml:space="preserve"> Si le fichier </w:t>
+        <w:t xml:space="preserve">que vous tentez d’ouvrir </w:t>
       </w:r>
       <w:r>
         <w:rPr>
           <w:b/>
           <w:lang w:eastAsia="fr-CH"/>
         </w:rPr>
-        <w:t xml:space="preserve">que vous tentez d’ouvrir </w:t>
+        <w:t>est corrompu, rien ne se passera.</w:t>
+      </w:r>
+    </w:p>
+    <w:p>
+      <w:pPr>
+        <w:pStyle w:val="Titre2"/>
+      </w:pPr>
+      <w:bookmarkStart w:id="9" w:name="_Toc514760403"/>
+      <w:r>
+        <w:t>2.</w:t>
+      </w:r>
+      <w:r>
+        <w:t>3</w:t>
+      </w:r>
+      <w:r>
+        <w:t xml:space="preserve"> </w:t>
+      </w:r>
+      <w:r>
+        <w:t>Fermer un projet</w:t>
+      </w:r>
+      <w:bookmarkEnd w:id="9"/>
+    </w:p>
+    <w:p>
+      <w:pPr>
+        <w:rPr>
+          <w:bCs/>
+          <w:lang w:eastAsia="fr-CH"/>
+        </w:rPr>
+      </w:pPr>
+      <w:r>
+        <w:rPr>
+          <w:lang w:eastAsia="fr-CH"/>
+        </w:rPr>
+        <w:t xml:space="preserve">Pour fermer un projet ouvert, rendez-vous dans le menu </w:t>
+      </w:r>
+      <w:r>
+        <w:rPr>
+          <w:i/>
+          <w:lang w:eastAsia="fr-CH"/>
+        </w:rPr>
+        <w:t>fichier</w:t>
+      </w:r>
+      <w:r>
+        <w:rPr>
+          <w:lang w:eastAsia="fr-CH"/>
+        </w:rPr>
+        <w:t>, cliquez</w:t>
+      </w:r>
+      <w:r>
+        <w:rPr>
+          <w:lang w:eastAsia="fr-CH"/>
+        </w:rPr>
+        <w:t xml:space="preserve"> sur </w:t>
       </w:r>
       <w:r>
         <w:rPr>
           <w:b/>
-          <w:lang w:eastAsia="fr-CH"/>
-        </w:rPr>
-        <w:t>est corrompu, rien ne se passera.</w:t>
+          <w:bCs/>
+          <w:lang w:eastAsia="fr-CH"/>
+        </w:rPr>
+        <w:t>Fermer</w:t>
+      </w:r>
+      <w:r>
+        <w:rPr>
+          <w:b/>
+          <w:bCs/>
+          <w:lang w:eastAsia="fr-CH"/>
+        </w:rPr>
+        <w:t xml:space="preserve"> </w:t>
+      </w:r>
+      <w:r>
+        <w:rPr>
+          <w:lang w:eastAsia="fr-CH"/>
+        </w:rPr>
+        <w:t>ou utilise</w:t>
+      </w:r>
+      <w:r>
+        <w:rPr>
+          <w:lang w:eastAsia="fr-CH"/>
+        </w:rPr>
+        <w:t>z</w:t>
+      </w:r>
+      <w:r>
+        <w:rPr>
+          <w:lang w:eastAsia="fr-CH"/>
+        </w:rPr>
+        <w:t xml:space="preserve"> le raccourci</w:t>
+      </w:r>
+      <w:r>
+        <w:rPr>
+          <w:lang w:eastAsia="fr-CH"/>
+        </w:rPr>
+        <w:t xml:space="preserve"> clavier</w:t>
+      </w:r>
+      <w:r>
+        <w:rPr>
+          <w:lang w:eastAsia="fr-CH"/>
+        </w:rPr>
+        <w:t xml:space="preserve"> </w:t>
+      </w:r>
+      <w:r>
+        <w:rPr>
+          <w:b/>
+          <w:bCs/>
+          <w:i/>
+          <w:lang w:eastAsia="fr-CH"/>
+        </w:rPr>
+        <w:t xml:space="preserve">Ctrl + </w:t>
+      </w:r>
+      <w:r>
+        <w:rPr>
+          <w:b/>
+          <w:bCs/>
+          <w:i/>
+          <w:lang w:eastAsia="fr-CH"/>
+        </w:rPr>
+        <w:t>q</w:t>
+      </w:r>
+      <w:r>
+        <w:rPr>
+          <w:bCs/>
+          <w:lang w:eastAsia="fr-CH"/>
+        </w:rPr>
+        <w:t>.</w:t>
+      </w:r>
+    </w:p>
+    <w:p>
+      <w:pPr>
+        <w:rPr>
+          <w:bCs/>
+          <w:lang w:eastAsia="fr-CH"/>
+        </w:rPr>
+      </w:pPr>
+      <w:r>
+        <w:rPr>
+          <w:bCs/>
+          <w:lang w:eastAsia="fr-CH"/>
+        </w:rPr>
+        <w:t>Vous pourrez alors ouvrir un projet existant ou créer un nouveau projet comme discuté dans les deux sous-chapitres précédents.</w:t>
+      </w:r>
+    </w:p>
+    <w:p>
+      <w:pPr>
+        <w:rPr>
+          <w:b/>
+          <w:lang w:eastAsia="fr-CH"/>
+        </w:rPr>
+      </w:pPr>
+      <w:r>
+        <w:rPr>
+          <w:b/>
+          <w:lang w:eastAsia="fr-CH"/>
+        </w:rPr>
+        <w:t xml:space="preserve">Attention, </w:t>
+      </w:r>
+      <w:r>
+        <w:rPr>
+          <w:b/>
+          <w:lang w:eastAsia="fr-CH"/>
+        </w:rPr>
+        <w:t>si le projet courant n’a pas été sauvegardé préalablement, il sera perdu.</w:t>
+      </w:r>
+      <w:r>
+        <w:rPr>
+          <w:b/>
+          <w:lang w:eastAsia="fr-CH"/>
+        </w:rPr>
+        <w:t xml:space="preserve"> </w:t>
+      </w:r>
+    </w:p>
+    <w:p>
+      <w:pPr>
+        <w:spacing w:after="160"/>
+        <w:rPr>
+          <w:rFonts w:ascii="Times New Roman" w:eastAsia="Times New Roman" w:hAnsi="Times New Roman" w:cs="Times New Roman"/>
+          <w:b/>
+          <w:bCs/>
+          <w:color w:val="4472C4" w:themeColor="accent1"/>
+          <w:kern w:val="36"/>
+          <w:sz w:val="48"/>
+          <w:szCs w:val="48"/>
+          <w:lang w:eastAsia="fr-CH"/>
+        </w:rPr>
+      </w:pPr>
+      <w:bookmarkStart w:id="10" w:name="_Toc514760404"/>
+      <w:r>
+        <w:br w:type="page"/>
       </w:r>
     </w:p>
     <w:p>
       <w:pPr>
         <w:pStyle w:val="Titre1"/>
-      </w:pPr>
-      <w:bookmarkStart w:id="9" w:name="_Toc514688530"/>
-      <w:r>
+        <w:spacing w:before="100" w:after="100"/>
+      </w:pPr>
+      <w:r>
+        <w:lastRenderedPageBreak/>
         <w:t>3 Organisation de la fenêtre</w:t>
       </w:r>
-      <w:bookmarkEnd w:id="9"/>
+      <w:bookmarkEnd w:id="10"/>
     </w:p>
     <w:p>
       <w:pPr>
@@ -4664,7 +5141,7 @@
         <w:pStyle w:val="Lgende"/>
         <w:jc w:val="center"/>
       </w:pPr>
-      <w:bookmarkStart w:id="10" w:name="_Toc514697499"/>
+      <w:bookmarkStart w:id="11" w:name="_Toc514697499"/>
       <w:r>
         <w:t xml:space="preserve">Figure </w:t>
       </w:r>
@@ -4701,15 +5178,7 @@
       <w:r>
         <w:t>: Organisation de la fenêtre</w:t>
       </w:r>
-      <w:bookmarkEnd w:id="10"/>
-    </w:p>
-    <w:p>
-      <w:pPr>
-        <w:spacing w:after="160"/>
-      </w:pPr>
-      <w:r>
-        <w:br w:type="page"/>
-      </w:r>
+      <w:bookmarkEnd w:id="11"/>
     </w:p>
     <w:p>
       <w:pPr>
@@ -4726,7 +5195,6 @@
         <w:rPr>
           <w:lang w:eastAsia="fr-CH"/>
         </w:rPr>
-        <w:lastRenderedPageBreak/>
         <w:t xml:space="preserve">La barre </w:t>
       </w:r>
       <w:r>
@@ -5353,6 +5821,7 @@
         <w:rPr>
           <w:lang w:eastAsia="fr-CH"/>
         </w:rPr>
+        <w:lastRenderedPageBreak/>
         <w:t xml:space="preserve">Outil </w:t>
       </w:r>
       <w:r>
@@ -5506,17 +5975,17 @@
       <w:pPr>
         <w:pStyle w:val="Titre1"/>
       </w:pPr>
-      <w:bookmarkStart w:id="11" w:name="_Toc514688531"/>
+      <w:bookmarkStart w:id="12" w:name="_Toc514760405"/>
       <w:r>
         <w:t>4 Description des outils</w:t>
       </w:r>
-      <w:bookmarkEnd w:id="11"/>
+      <w:bookmarkEnd w:id="12"/>
     </w:p>
     <w:p>
       <w:pPr>
         <w:pStyle w:val="Titre2"/>
       </w:pPr>
-      <w:bookmarkStart w:id="12" w:name="_Toc514688532"/>
+      <w:bookmarkStart w:id="13" w:name="_Toc514760406"/>
       <w:r>
         <w:rPr>
           <w:rFonts w:ascii="Arial" w:hAnsi="Arial" w:cs="Arial"/>
@@ -5603,7 +6072,7 @@
         </w:rPr>
         <w:t>souris</w:t>
       </w:r>
-      <w:bookmarkEnd w:id="12"/>
+      <w:bookmarkEnd w:id="13"/>
     </w:p>
     <w:p>
       <w:pPr>
@@ -5690,7 +6159,7 @@
       <w:pPr>
         <w:pStyle w:val="Titre2"/>
       </w:pPr>
-      <w:bookmarkStart w:id="13" w:name="_Toc514688533"/>
+      <w:bookmarkStart w:id="14" w:name="_Toc514760407"/>
       <w:r>
         <w:rPr>
           <w:rFonts w:ascii="Arial" w:hAnsi="Arial" w:cs="Arial"/>
@@ -5777,7 +6246,7 @@
         </w:rPr>
         <w:t>déplacer</w:t>
       </w:r>
-      <w:bookmarkEnd w:id="13"/>
+      <w:bookmarkEnd w:id="14"/>
     </w:p>
     <w:p>
       <w:pPr>
@@ -5862,7 +6331,6 @@
           <w:b/>
           <w:lang w:eastAsia="fr-CH"/>
         </w:rPr>
-        <w:lastRenderedPageBreak/>
         <w:t>Attention, si un calque est complètement sorti de la zone d</w:t>
       </w:r>
       <w:r>
@@ -5943,7 +6411,7 @@
         <w:pStyle w:val="Lgende"/>
         <w:jc w:val="center"/>
       </w:pPr>
-      <w:bookmarkStart w:id="14" w:name="_Toc514697500"/>
+      <w:bookmarkStart w:id="15" w:name="_Toc514697500"/>
       <w:r>
         <w:t xml:space="preserve">Figure </w:t>
       </w:r>
@@ -5963,6 +6431,9 @@
         <w:t>7</w:t>
       </w:r>
       <w:r>
+        <w:rPr>
+          <w:noProof/>
+        </w:rPr>
         <w:fldChar w:fldCharType="end"/>
       </w:r>
       <w:r>
@@ -5971,7 +6442,7 @@
       <w:r>
         <w:t>Déplacement du calque contenant l’arbre et les pierres.</w:t>
       </w:r>
-      <w:bookmarkEnd w:id="14"/>
+      <w:bookmarkEnd w:id="15"/>
     </w:p>
     <w:p>
       <w:pPr>
@@ -5980,7 +6451,7 @@
           <w:i/>
         </w:rPr>
       </w:pPr>
-      <w:bookmarkStart w:id="15" w:name="_Toc514688534"/>
+      <w:bookmarkStart w:id="16" w:name="_Toc514760408"/>
       <w:r>
         <w:rPr>
           <w:rFonts w:ascii="Arial" w:hAnsi="Arial" w:cs="Arial"/>
@@ -6067,7 +6538,7 @@
         </w:rPr>
         <w:t>rogner</w:t>
       </w:r>
-      <w:bookmarkEnd w:id="15"/>
+      <w:bookmarkEnd w:id="16"/>
     </w:p>
     <w:p>
       <w:pPr>
@@ -6235,6 +6706,7 @@
         <w:rPr>
           <w:noProof/>
         </w:rPr>
+        <w:lastRenderedPageBreak/>
         <w:drawing>
           <wp:inline distT="0" distB="0" distL="0" distR="0" wp14:anchorId="1B5C6BA8" wp14:editId="44EE8C75">
             <wp:extent cx="5760720" cy="2004364"/>
@@ -6284,7 +6756,7 @@
         <w:pStyle w:val="Lgende"/>
         <w:jc w:val="center"/>
       </w:pPr>
-      <w:bookmarkStart w:id="16" w:name="_Toc514697501"/>
+      <w:bookmarkStart w:id="17" w:name="_Toc514697501"/>
       <w:r>
         <w:t xml:space="preserve">Figure </w:t>
       </w:r>
@@ -6304,6 +6776,9 @@
         <w:t>8</w:t>
       </w:r>
       <w:r>
+        <w:rPr>
+          <w:noProof/>
+        </w:rPr>
         <w:fldChar w:fldCharType="end"/>
       </w:r>
       <w:r>
@@ -6315,7 +6790,7 @@
       <w:r>
         <w:t>.</w:t>
       </w:r>
-      <w:bookmarkEnd w:id="16"/>
+      <w:bookmarkEnd w:id="17"/>
     </w:p>
     <w:p>
       <w:pPr>
@@ -6367,7 +6842,7 @@
         <w:pStyle w:val="Lgende"/>
         <w:jc w:val="center"/>
       </w:pPr>
-      <w:bookmarkStart w:id="17" w:name="_Toc514697502"/>
+      <w:bookmarkStart w:id="18" w:name="_Toc514697502"/>
       <w:r>
         <w:t xml:space="preserve">Figure </w:t>
       </w:r>
@@ -6387,6 +6862,9 @@
         <w:t>9</w:t>
       </w:r>
       <w:r>
+        <w:rPr>
+          <w:noProof/>
+        </w:rPr>
         <w:fldChar w:fldCharType="end"/>
       </w:r>
       <w:r>
@@ -6395,20 +6873,19 @@
       <w:r>
         <w:t>Résultat du rognage</w:t>
       </w:r>
-      <w:bookmarkEnd w:id="17"/>
+      <w:bookmarkEnd w:id="18"/>
     </w:p>
     <w:p>
       <w:pPr>
         <w:pStyle w:val="Titre2"/>
       </w:pPr>
-      <w:bookmarkStart w:id="18" w:name="_Toc514688535"/>
+      <w:bookmarkStart w:id="19" w:name="_Toc514760409"/>
       <w:r>
         <w:rPr>
           <w:rFonts w:ascii="Arial" w:hAnsi="Arial" w:cs="Arial"/>
           <w:noProof/>
           <w:color w:val="000000"/>
         </w:rPr>
-        <w:lastRenderedPageBreak/>
         <w:drawing>
           <wp:anchor distT="0" distB="0" distL="114300" distR="114300" simplePos="0" relativeHeight="251670528" behindDoc="1" locked="0" layoutInCell="1" allowOverlap="1">
             <wp:simplePos x="0" y="0"/>
@@ -6489,7 +6966,7 @@
         </w:rPr>
         <w:t>pipette</w:t>
       </w:r>
-      <w:bookmarkEnd w:id="18"/>
+      <w:bookmarkEnd w:id="19"/>
     </w:p>
     <w:p>
       <w:pPr>
@@ -6560,7 +7037,7 @@
       <w:pPr>
         <w:pStyle w:val="Titre2"/>
       </w:pPr>
-      <w:bookmarkStart w:id="19" w:name="_Toc514688536"/>
+      <w:bookmarkStart w:id="20" w:name="_Toc514760410"/>
       <w:r>
         <w:rPr>
           <w:rFonts w:ascii="Arial" w:hAnsi="Arial" w:cs="Arial"/>
@@ -6647,7 +7124,7 @@
         </w:rPr>
         <w:t>pinceau</w:t>
       </w:r>
-      <w:bookmarkEnd w:id="19"/>
+      <w:bookmarkEnd w:id="20"/>
     </w:p>
     <w:p>
       <w:pPr>
@@ -6748,7 +7225,21 @@
         <w:rPr>
           <w:lang w:eastAsia="fr-CH"/>
         </w:rPr>
-        <w:t xml:space="preserve">un slider </w:t>
+        <w:t xml:space="preserve">un </w:t>
+      </w:r>
+      <w:proofErr w:type="spellStart"/>
+      <w:r>
+        <w:rPr>
+          <w:lang w:eastAsia="fr-CH"/>
+        </w:rPr>
+        <w:t>slider</w:t>
+      </w:r>
+      <w:proofErr w:type="spellEnd"/>
+      <w:r>
+        <w:rPr>
+          <w:lang w:eastAsia="fr-CH"/>
+        </w:rPr>
+        <w:t xml:space="preserve"> </w:t>
       </w:r>
       <w:r>
         <w:rPr>
@@ -6917,6 +7408,7 @@
           <w:noProof/>
           <w:lang w:eastAsia="fr-CH"/>
         </w:rPr>
+        <w:lastRenderedPageBreak/>
         <w:drawing>
           <wp:inline distT="0" distB="0" distL="0" distR="0">
             <wp:extent cx="3966210" cy="2658110"/>
@@ -6976,7 +7468,7 @@
           <w:szCs w:val="22"/>
         </w:rPr>
       </w:pPr>
-      <w:bookmarkStart w:id="20" w:name="_Toc514697503"/>
+      <w:bookmarkStart w:id="21" w:name="_Toc514697503"/>
       <w:r>
         <w:t xml:space="preserve">Figure </w:t>
       </w:r>
@@ -6996,6 +7488,9 @@
         <w:t>10</w:t>
       </w:r>
       <w:r>
+        <w:rPr>
+          <w:noProof/>
+        </w:rPr>
         <w:fldChar w:fldCharType="end"/>
       </w:r>
       <w:r>
@@ -7004,13 +7499,13 @@
       <w:r>
         <w:t>es traits de pinceau peuvent varier dans leur épaisseur et leur couleur.</w:t>
       </w:r>
-      <w:bookmarkEnd w:id="20"/>
+      <w:bookmarkEnd w:id="21"/>
     </w:p>
     <w:p>
       <w:pPr>
         <w:pStyle w:val="Titre2"/>
       </w:pPr>
-      <w:bookmarkStart w:id="21" w:name="_Toc514688537"/>
+      <w:bookmarkStart w:id="22" w:name="_Toc514760411"/>
       <w:r>
         <w:rPr>
           <w:rFonts w:ascii="Arial" w:hAnsi="Arial" w:cs="Arial"/>
@@ -7097,7 +7592,7 @@
         </w:rPr>
         <w:t>gomme</w:t>
       </w:r>
-      <w:bookmarkEnd w:id="21"/>
+      <w:bookmarkEnd w:id="22"/>
     </w:p>
     <w:p>
       <w:pPr>
@@ -7219,8 +7714,16 @@
         <w:rPr>
           <w:lang w:eastAsia="fr-CH"/>
         </w:rPr>
-        <w:t xml:space="preserve"> Son épaisseur est réglable via un slider</w:t>
-      </w:r>
+        <w:t xml:space="preserve"> Son épaisseur est réglable via un </w:t>
+      </w:r>
+      <w:proofErr w:type="spellStart"/>
+      <w:r>
+        <w:rPr>
+          <w:lang w:eastAsia="fr-CH"/>
+        </w:rPr>
+        <w:t>slider</w:t>
+      </w:r>
+      <w:proofErr w:type="spellEnd"/>
       <w:r>
         <w:rPr>
           <w:lang w:eastAsia="fr-CH"/>
@@ -7313,7 +7816,7 @@
                                 <w:lang w:eastAsia="fr-CH"/>
                               </w:rPr>
                             </w:pPr>
-                            <w:bookmarkStart w:id="22" w:name="_Toc514697504"/>
+                            <w:bookmarkStart w:id="23" w:name="_Toc514697504"/>
                             <w:r>
                               <w:t xml:space="preserve">Figure </w:t>
                             </w:r>
@@ -7333,13 +7836,24 @@
                               <w:t>11</w:t>
                             </w:r>
                             <w:r>
+                              <w:rPr>
+                                <w:noProof/>
+                              </w:rPr>
                               <w:fldChar w:fldCharType="end"/>
                             </w:r>
                             <w:r>
                               <w:t>: L</w:t>
                             </w:r>
                             <w:r>
-                              <w:t xml:space="preserve">a taille de la gomme peut être définie à l'aide du slider et du </w:t>
+                              <w:t xml:space="preserve">a taille de la gomme peut être définie à l'aide du </w:t>
+                            </w:r>
+                            <w:proofErr w:type="spellStart"/>
+                            <w:r>
+                              <w:t>slider</w:t>
+                            </w:r>
+                            <w:proofErr w:type="spellEnd"/>
+                            <w:r>
+                              <w:t xml:space="preserve"> et du </w:t>
                             </w:r>
                             <w:proofErr w:type="spellStart"/>
                             <w:r>
@@ -7349,7 +7863,7 @@
                             <w:r>
                               <w:t xml:space="preserve"> comme pour l’outil pinceau.</w:t>
                             </w:r>
-                            <w:bookmarkEnd w:id="22"/>
+                            <w:bookmarkEnd w:id="23"/>
                           </w:p>
                         </w:txbxContent>
                       </wps:txbx>
@@ -7387,7 +7901,7 @@
                           <w:lang w:eastAsia="fr-CH"/>
                         </w:rPr>
                       </w:pPr>
-                      <w:bookmarkStart w:id="23" w:name="_Toc514697504"/>
+                      <w:bookmarkStart w:id="24" w:name="_Toc514697504"/>
                       <w:r>
                         <w:t xml:space="preserve">Figure </w:t>
                       </w:r>
@@ -7407,13 +7921,24 @@
                         <w:t>11</w:t>
                       </w:r>
                       <w:r>
+                        <w:rPr>
+                          <w:noProof/>
+                        </w:rPr>
                         <w:fldChar w:fldCharType="end"/>
                       </w:r>
                       <w:r>
                         <w:t>: L</w:t>
                       </w:r>
                       <w:r>
-                        <w:t xml:space="preserve">a taille de la gomme peut être définie à l'aide du slider et du </w:t>
+                        <w:t xml:space="preserve">a taille de la gomme peut être définie à l'aide du </w:t>
+                      </w:r>
+                      <w:proofErr w:type="spellStart"/>
+                      <w:r>
+                        <w:t>slider</w:t>
+                      </w:r>
+                      <w:proofErr w:type="spellEnd"/>
+                      <w:r>
+                        <w:t xml:space="preserve"> et du </w:t>
                       </w:r>
                       <w:proofErr w:type="spellStart"/>
                       <w:r>
@@ -7423,7 +7948,7 @@
                       <w:r>
                         <w:t xml:space="preserve"> comme pour l’outil pinceau.</w:t>
                       </w:r>
-                      <w:bookmarkEnd w:id="23"/>
+                      <w:bookmarkEnd w:id="24"/>
                     </w:p>
                   </w:txbxContent>
                 </v:textbox>
@@ -7542,7 +8067,7 @@
       <w:pPr>
         <w:pStyle w:val="Titre2"/>
       </w:pPr>
-      <w:bookmarkStart w:id="24" w:name="_Toc514688538"/>
+      <w:bookmarkStart w:id="25" w:name="_Toc514760412"/>
       <w:r>
         <w:rPr>
           <w:rFonts w:ascii="Arial" w:hAnsi="Arial" w:cs="Arial"/>
@@ -7629,7 +8154,7 @@
         </w:rPr>
         <w:t>pot de peinture</w:t>
       </w:r>
-      <w:bookmarkEnd w:id="24"/>
+      <w:bookmarkEnd w:id="25"/>
     </w:p>
     <w:p>
       <w:pPr>
@@ -7687,7 +8212,6 @@
           <w:b/>
           <w:lang w:eastAsia="fr-CH"/>
         </w:rPr>
-        <w:lastRenderedPageBreak/>
         <w:t xml:space="preserve">Attention, </w:t>
       </w:r>
       <w:r>
@@ -7804,7 +8328,7 @@
         <w:pStyle w:val="Lgende"/>
         <w:jc w:val="center"/>
       </w:pPr>
-      <w:bookmarkStart w:id="25" w:name="_Toc514697505"/>
+      <w:bookmarkStart w:id="26" w:name="_Toc514697505"/>
       <w:r>
         <w:t xml:space="preserve">Figure </w:t>
       </w:r>
@@ -7824,6 +8348,9 @@
         <w:t>12</w:t>
       </w:r>
       <w:r>
+        <w:rPr>
+          <w:noProof/>
+        </w:rPr>
         <w:fldChar w:fldCharType="end"/>
       </w:r>
       <w:r>
@@ -7832,19 +8359,20 @@
       <w:r>
         <w:t>Coloriage à l'aide du pot de peinture.</w:t>
       </w:r>
-      <w:bookmarkEnd w:id="25"/>
+      <w:bookmarkEnd w:id="26"/>
     </w:p>
     <w:p>
       <w:pPr>
         <w:pStyle w:val="Titre2"/>
       </w:pPr>
-      <w:bookmarkStart w:id="26" w:name="_Toc514688539"/>
+      <w:bookmarkStart w:id="27" w:name="_Toc514760413"/>
       <w:r>
         <w:rPr>
           <w:rFonts w:ascii="Arial" w:hAnsi="Arial" w:cs="Arial"/>
           <w:noProof/>
           <w:color w:val="000000"/>
         </w:rPr>
+        <w:lastRenderedPageBreak/>
         <w:drawing>
           <wp:anchor distT="0" distB="0" distL="114300" distR="114300" simplePos="0" relativeHeight="251674624" behindDoc="1" locked="0" layoutInCell="1" allowOverlap="1">
             <wp:simplePos x="0" y="0"/>
@@ -7925,7 +8453,7 @@
         </w:rPr>
         <w:t>texte</w:t>
       </w:r>
-      <w:bookmarkEnd w:id="26"/>
+      <w:bookmarkEnd w:id="27"/>
     </w:p>
     <w:p>
       <w:pPr>
@@ -8013,7 +8541,7 @@
         <w:pStyle w:val="Lgende"/>
         <w:jc w:val="center"/>
       </w:pPr>
-      <w:bookmarkStart w:id="27" w:name="_Toc514697506"/>
+      <w:bookmarkStart w:id="28" w:name="_Toc514697506"/>
       <w:r>
         <w:t xml:space="preserve">Figure </w:t>
       </w:r>
@@ -8033,6 +8561,9 @@
         <w:t>13</w:t>
       </w:r>
       <w:r>
+        <w:rPr>
+          <w:noProof/>
+        </w:rPr>
         <w:fldChar w:fldCharType="end"/>
       </w:r>
       <w:r>
@@ -8041,7 +8572,7 @@
       <w:r>
         <w:t>bandeau d'options de l'outil texte.</w:t>
       </w:r>
-      <w:bookmarkEnd w:id="27"/>
+      <w:bookmarkEnd w:id="28"/>
     </w:p>
     <w:p>
       <w:pPr>
@@ -8192,7 +8723,7 @@
         <w:pStyle w:val="Lgende"/>
         <w:jc w:val="center"/>
       </w:pPr>
-      <w:bookmarkStart w:id="28" w:name="_Toc514697507"/>
+      <w:bookmarkStart w:id="29" w:name="_Toc514697507"/>
       <w:r>
         <w:t xml:space="preserve">Figure </w:t>
       </w:r>
@@ -8212,6 +8743,9 @@
         <w:t>14</w:t>
       </w:r>
       <w:r>
+        <w:rPr>
+          <w:noProof/>
+        </w:rPr>
         <w:fldChar w:fldCharType="end"/>
       </w:r>
       <w:r>
@@ -8220,7 +8754,7 @@
       <w:r>
         <w:t>Le sélecteur de couleur définit la couleur du texte.</w:t>
       </w:r>
-      <w:bookmarkEnd w:id="28"/>
+      <w:bookmarkEnd w:id="29"/>
     </w:p>
     <w:p>
       <w:pPr>
@@ -8306,7 +8840,7 @@
         <w:pStyle w:val="Lgende"/>
         <w:jc w:val="center"/>
       </w:pPr>
-      <w:bookmarkStart w:id="29" w:name="_Toc514697508"/>
+      <w:bookmarkStart w:id="30" w:name="_Toc514697508"/>
       <w:r>
         <w:t xml:space="preserve">Figure </w:t>
       </w:r>
@@ -8343,7 +8877,7 @@
       <w:r>
         <w:t>: déplacement et changement de taille d'un texte</w:t>
       </w:r>
-      <w:bookmarkEnd w:id="29"/>
+      <w:bookmarkEnd w:id="30"/>
     </w:p>
     <w:p>
       <w:pPr>
@@ -8354,7 +8888,6 @@
           <w:noProof/>
           <w:lang w:eastAsia="fr-CH"/>
         </w:rPr>
-        <w:lastRenderedPageBreak/>
         <w:drawing>
           <wp:inline distT="0" distB="0" distL="0" distR="0">
             <wp:extent cx="3521413" cy="1877469"/>
@@ -8416,7 +8949,7 @@
           <w:lang w:eastAsia="fr-CH"/>
         </w:rPr>
       </w:pPr>
-      <w:bookmarkStart w:id="30" w:name="_Toc514697509"/>
+      <w:bookmarkStart w:id="31" w:name="_Toc514697509"/>
       <w:r>
         <w:t xml:space="preserve">Figure </w:t>
       </w:r>
@@ -8453,7 +8986,7 @@
       <w:r>
         <w:t>: Changement de police et de couleur du texte</w:t>
       </w:r>
-      <w:bookmarkEnd w:id="30"/>
+      <w:bookmarkEnd w:id="31"/>
     </w:p>
     <w:p>
       <w:pPr>
@@ -8733,13 +9266,14 @@
       <w:pPr>
         <w:pStyle w:val="Titre2"/>
       </w:pPr>
-      <w:bookmarkStart w:id="31" w:name="_Toc514688540"/>
+      <w:bookmarkStart w:id="32" w:name="_Toc514760414"/>
       <w:r>
         <w:rPr>
           <w:rFonts w:ascii="Arial" w:hAnsi="Arial" w:cs="Arial"/>
           <w:noProof/>
           <w:color w:val="000000"/>
         </w:rPr>
+        <w:lastRenderedPageBreak/>
         <w:drawing>
           <wp:anchor distT="0" distB="0" distL="114300" distR="114300" simplePos="0" relativeHeight="251675648" behindDoc="1" locked="0" layoutInCell="1" allowOverlap="1">
             <wp:simplePos x="0" y="0"/>
@@ -8820,7 +9354,7 @@
         </w:rPr>
         <w:t>formes</w:t>
       </w:r>
-      <w:bookmarkEnd w:id="31"/>
+      <w:bookmarkEnd w:id="32"/>
     </w:p>
     <w:p>
       <w:pPr>
@@ -8943,8 +9477,16 @@
         <w:rPr>
           <w:lang w:eastAsia="fr-CH"/>
         </w:rPr>
-        <w:t>un slider</w:t>
-      </w:r>
+        <w:t xml:space="preserve">un </w:t>
+      </w:r>
+      <w:proofErr w:type="spellStart"/>
+      <w:r>
+        <w:rPr>
+          <w:lang w:eastAsia="fr-CH"/>
+        </w:rPr>
+        <w:t>slider</w:t>
+      </w:r>
+      <w:proofErr w:type="spellEnd"/>
       <w:r>
         <w:rPr>
           <w:lang w:eastAsia="fr-CH"/>
@@ -9051,7 +9593,7 @@
           <w:lang w:eastAsia="fr-CH"/>
         </w:rPr>
       </w:pPr>
-      <w:bookmarkStart w:id="32" w:name="_Toc514697510"/>
+      <w:bookmarkStart w:id="33" w:name="_Toc514697510"/>
       <w:r>
         <w:t xml:space="preserve">Figure </w:t>
       </w:r>
@@ -9071,6 +9613,9 @@
         <w:t>17</w:t>
       </w:r>
       <w:r>
+        <w:rPr>
+          <w:noProof/>
+        </w:rPr>
         <w:fldChar w:fldCharType="end"/>
       </w:r>
       <w:r>
@@ -9085,7 +9630,7 @@
       <w:r>
         <w:t>.</w:t>
       </w:r>
-      <w:bookmarkEnd w:id="32"/>
+      <w:bookmarkEnd w:id="33"/>
     </w:p>
     <w:p>
       <w:pPr>
@@ -9296,7 +9841,7 @@
                                 <w:lang w:eastAsia="fr-CH"/>
                               </w:rPr>
                             </w:pPr>
-                            <w:bookmarkStart w:id="33" w:name="_Toc514697511"/>
+                            <w:bookmarkStart w:id="34" w:name="_Toc514697511"/>
                             <w:r>
                               <w:t xml:space="preserve">Figure </w:t>
                             </w:r>
@@ -9316,6 +9861,9 @@
                               <w:t>18</w:t>
                             </w:r>
                             <w:r>
+                              <w:rPr>
+                                <w:noProof/>
+                              </w:rPr>
                               <w:fldChar w:fldCharType="end"/>
                             </w:r>
                             <w:r>
@@ -9327,7 +9875,7 @@
                             <w:r>
                               <w:t xml:space="preserve"> disponibles sont le carré et le cercle. Tous deux peuvent être pleins ou vides.</w:t>
                             </w:r>
-                            <w:bookmarkEnd w:id="33"/>
+                            <w:bookmarkEnd w:id="34"/>
                           </w:p>
                         </w:txbxContent>
                       </wps:txbx>
@@ -9358,7 +9906,7 @@
                           <w:lang w:eastAsia="fr-CH"/>
                         </w:rPr>
                       </w:pPr>
-                      <w:bookmarkStart w:id="34" w:name="_Toc514697511"/>
+                      <w:bookmarkStart w:id="35" w:name="_Toc514697511"/>
                       <w:r>
                         <w:t xml:space="preserve">Figure </w:t>
                       </w:r>
@@ -9378,6 +9926,9 @@
                         <w:t>18</w:t>
                       </w:r>
                       <w:r>
+                        <w:rPr>
+                          <w:noProof/>
+                        </w:rPr>
                         <w:fldChar w:fldCharType="end"/>
                       </w:r>
                       <w:r>
@@ -9389,7 +9940,7 @@
                       <w:r>
                         <w:t xml:space="preserve"> disponibles sont le carré et le cercle. Tous deux peuvent être pleins ou vides.</w:t>
                       </w:r>
-                      <w:bookmarkEnd w:id="34"/>
+                      <w:bookmarkEnd w:id="35"/>
                     </w:p>
                   </w:txbxContent>
                 </v:textbox>
@@ -9467,12 +10018,11 @@
       <w:pPr>
         <w:pStyle w:val="Titre1"/>
       </w:pPr>
-      <w:bookmarkStart w:id="35" w:name="_Toc514688541"/>
-      <w:r>
-        <w:lastRenderedPageBreak/>
+      <w:bookmarkStart w:id="36" w:name="_Toc514760415"/>
+      <w:r>
         <w:t>5 Description de la palette d’édition</w:t>
       </w:r>
-      <w:bookmarkEnd w:id="35"/>
+      <w:bookmarkEnd w:id="36"/>
     </w:p>
     <w:p>
       <w:pPr>
@@ -9670,7 +10220,7 @@
       <w:pPr>
         <w:pStyle w:val="Titre2"/>
       </w:pPr>
-      <w:bookmarkStart w:id="36" w:name="_Toc514688542"/>
+      <w:bookmarkStart w:id="37" w:name="_Toc514760416"/>
       <w:r>
         <w:t xml:space="preserve">5.1 </w:t>
       </w:r>
@@ -9680,7 +10230,7 @@
       <w:r>
         <w:t xml:space="preserve"> de couleur</w:t>
       </w:r>
-      <w:bookmarkEnd w:id="36"/>
+      <w:bookmarkEnd w:id="37"/>
     </w:p>
     <w:p>
       <w:pPr>
@@ -9751,7 +10301,7 @@
                                 <w:lang w:eastAsia="fr-CH"/>
                               </w:rPr>
                             </w:pPr>
-                            <w:bookmarkStart w:id="37" w:name="_Toc514697512"/>
+                            <w:bookmarkStart w:id="38" w:name="_Toc514697512"/>
                             <w:r>
                               <w:t xml:space="preserve">Figure </w:t>
                             </w:r>
@@ -9771,6 +10321,9 @@
                               <w:t>19</w:t>
                             </w:r>
                             <w:r>
+                              <w:rPr>
+                                <w:noProof/>
+                              </w:rPr>
                               <w:fldChar w:fldCharType="end"/>
                             </w:r>
                             <w:r>
@@ -9779,7 +10332,7 @@
                             <w:r>
                               <w:t>: Le sélecteur de couleur</w:t>
                             </w:r>
-                            <w:bookmarkEnd w:id="37"/>
+                            <w:bookmarkEnd w:id="38"/>
                           </w:p>
                         </w:txbxContent>
                       </wps:txbx>
@@ -9817,7 +10370,7 @@
                           <w:lang w:eastAsia="fr-CH"/>
                         </w:rPr>
                       </w:pPr>
-                      <w:bookmarkStart w:id="38" w:name="_Toc514697512"/>
+                      <w:bookmarkStart w:id="39" w:name="_Toc514697512"/>
                       <w:r>
                         <w:t xml:space="preserve">Figure </w:t>
                       </w:r>
@@ -9837,6 +10390,9 @@
                         <w:t>19</w:t>
                       </w:r>
                       <w:r>
+                        <w:rPr>
+                          <w:noProof/>
+                        </w:rPr>
                         <w:fldChar w:fldCharType="end"/>
                       </w:r>
                       <w:r>
@@ -9845,7 +10401,7 @@
                       <w:r>
                         <w:t>: Le sélecteur de couleur</w:t>
                       </w:r>
-                      <w:bookmarkEnd w:id="38"/>
+                      <w:bookmarkEnd w:id="39"/>
                     </w:p>
                   </w:txbxContent>
                 </v:textbox>
@@ -9950,7 +10506,14 @@
         <w:rPr>
           <w:lang w:eastAsia="fr-CH"/>
         </w:rPr>
-        <w:t>vous offrant plusieurs possibilités pour choisir une couleur avec une précision extrême. En effet, t</w:t>
+        <w:t xml:space="preserve">vous </w:t>
+      </w:r>
+      <w:r>
+        <w:rPr>
+          <w:lang w:eastAsia="fr-CH"/>
+        </w:rPr>
+        <w:lastRenderedPageBreak/>
+        <w:t>offrant plusieurs possibilités pour choisir une couleur avec une précision extrême. En effet, t</w:t>
       </w:r>
       <w:r>
         <w:rPr>
@@ -10020,7 +10583,7 @@
       <w:pPr>
         <w:pStyle w:val="Titre2"/>
       </w:pPr>
-      <w:bookmarkStart w:id="39" w:name="_Toc514688543"/>
+      <w:bookmarkStart w:id="40" w:name="_Toc514760417"/>
       <w:r>
         <w:t>5.2 Panneau historique et Undo/</w:t>
       </w:r>
@@ -10028,7 +10591,7 @@
       <w:r>
         <w:t>Redo</w:t>
       </w:r>
-      <w:bookmarkEnd w:id="39"/>
+      <w:bookmarkEnd w:id="40"/>
       <w:proofErr w:type="spellEnd"/>
     </w:p>
     <w:p>
@@ -10231,7 +10794,7 @@
                                 <w:lang w:eastAsia="fr-CH"/>
                               </w:rPr>
                             </w:pPr>
-                            <w:bookmarkStart w:id="40" w:name="_Toc514697513"/>
+                            <w:bookmarkStart w:id="41" w:name="_Toc514697513"/>
                             <w:r>
                               <w:t xml:space="preserve">Figure </w:t>
                             </w:r>
@@ -10251,6 +10814,9 @@
                               <w:t>20</w:t>
                             </w:r>
                             <w:r>
+                              <w:rPr>
+                                <w:noProof/>
+                              </w:rPr>
                               <w:fldChar w:fldCharType="end"/>
                             </w:r>
                             <w:r>
@@ -10259,7 +10825,7 @@
                             <w:r>
                               <w:t>La liste des actions effectuées s'affiche dans l'historique.</w:t>
                             </w:r>
-                            <w:bookmarkEnd w:id="40"/>
+                            <w:bookmarkEnd w:id="41"/>
                           </w:p>
                         </w:txbxContent>
                       </wps:txbx>
@@ -10293,7 +10859,7 @@
                           <w:lang w:eastAsia="fr-CH"/>
                         </w:rPr>
                       </w:pPr>
-                      <w:bookmarkStart w:id="41" w:name="_Toc514697513"/>
+                      <w:bookmarkStart w:id="42" w:name="_Toc514697513"/>
                       <w:r>
                         <w:t xml:space="preserve">Figure </w:t>
                       </w:r>
@@ -10313,6 +10879,9 @@
                         <w:t>20</w:t>
                       </w:r>
                       <w:r>
+                        <w:rPr>
+                          <w:noProof/>
+                        </w:rPr>
                         <w:fldChar w:fldCharType="end"/>
                       </w:r>
                       <w:r>
@@ -10321,7 +10890,7 @@
                       <w:r>
                         <w:t>La liste des actions effectuées s'affiche dans l'historique.</w:t>
                       </w:r>
-                      <w:bookmarkEnd w:id="41"/>
+                      <w:bookmarkEnd w:id="42"/>
                     </w:p>
                   </w:txbxContent>
                 </v:textbox>
@@ -10527,7 +11096,7 @@
         <w:pStyle w:val="Lgende"/>
         <w:jc w:val="center"/>
       </w:pPr>
-      <w:bookmarkStart w:id="42" w:name="_Toc514697514"/>
+      <w:bookmarkStart w:id="43" w:name="_Toc514697514"/>
       <w:r>
         <w:t xml:space="preserve">Figure </w:t>
       </w:r>
@@ -10573,23 +11142,14 @@
       <w:r>
         <w:t>Edition</w:t>
       </w:r>
-      <w:bookmarkEnd w:id="42"/>
-    </w:p>
-    <w:p>
-      <w:pPr>
-        <w:spacing w:after="160"/>
-      </w:pPr>
-      <w:r>
-        <w:br w:type="page"/>
-      </w:r>
+      <w:bookmarkEnd w:id="43"/>
     </w:p>
     <w:p>
       <w:pPr>
         <w:pStyle w:val="Titre3"/>
       </w:pPr>
-      <w:bookmarkStart w:id="43" w:name="_Toc514688544"/>
-      <w:r>
-        <w:lastRenderedPageBreak/>
+      <w:bookmarkStart w:id="44" w:name="_Toc514760418"/>
+      <w:r>
         <w:t xml:space="preserve">5.2.1 </w:t>
       </w:r>
       <w:r>
@@ -10598,7 +11158,7 @@
       <w:r>
         <w:t xml:space="preserve"> une action</w:t>
       </w:r>
-      <w:bookmarkEnd w:id="43"/>
+      <w:bookmarkEnd w:id="44"/>
       <w:r>
         <w:t xml:space="preserve"> </w:t>
       </w:r>
@@ -11087,7 +11647,7 @@
           <w:lang w:eastAsia="fr-CH"/>
         </w:rPr>
       </w:pPr>
-      <w:bookmarkStart w:id="44" w:name="_Toc514697515"/>
+      <w:bookmarkStart w:id="45" w:name="_Toc514697515"/>
       <w:r>
         <w:t xml:space="preserve">Figure </w:t>
       </w:r>
@@ -11135,7 +11695,7 @@
       <w:r>
         <w:t xml:space="preserve"> supprime la liste des actions pouvant être rétablies.</w:t>
       </w:r>
-      <w:bookmarkEnd w:id="44"/>
+      <w:bookmarkEnd w:id="45"/>
     </w:p>
     <w:p>
       <w:pPr>
@@ -11149,6 +11709,7 @@
           <w:b/>
           <w:lang w:eastAsia="fr-CH"/>
         </w:rPr>
+        <w:lastRenderedPageBreak/>
         <w:t>Attention :</w:t>
       </w:r>
     </w:p>
@@ -11331,7 +11892,7 @@
       <w:pPr>
         <w:pStyle w:val="Titre3"/>
       </w:pPr>
-      <w:bookmarkStart w:id="45" w:name="_Toc514688545"/>
+      <w:bookmarkStart w:id="46" w:name="_Toc514760419"/>
       <w:r>
         <w:t xml:space="preserve">5.2.2 </w:t>
       </w:r>
@@ -11344,7 +11905,7 @@
       <w:r>
         <w:t>annulée</w:t>
       </w:r>
-      <w:bookmarkEnd w:id="45"/>
+      <w:bookmarkEnd w:id="46"/>
     </w:p>
     <w:p>
       <w:pPr>
@@ -11608,7 +12169,7 @@
           <w:lang w:eastAsia="fr-CH"/>
         </w:rPr>
       </w:pPr>
-      <w:bookmarkStart w:id="46" w:name="_Toc514697516"/>
+      <w:bookmarkStart w:id="47" w:name="_Toc514697516"/>
       <w:r>
         <w:t xml:space="preserve">Figure </w:t>
       </w:r>
@@ -11653,7 +12214,7 @@
       <w:r>
         <w:t xml:space="preserve"> d'une des actions undo</w:t>
       </w:r>
-      <w:bookmarkEnd w:id="46"/>
+      <w:bookmarkEnd w:id="47"/>
     </w:p>
     <w:p>
       <w:pPr>
@@ -11668,7 +12229,6 @@
         <w:rPr>
           <w:lang w:eastAsia="fr-CH"/>
         </w:rPr>
-        <w:lastRenderedPageBreak/>
         <w:t xml:space="preserve">L’action </w:t>
       </w:r>
       <w:r>
@@ -11712,7 +12272,7 @@
       <w:pPr>
         <w:pStyle w:val="Titre3"/>
       </w:pPr>
-      <w:bookmarkStart w:id="47" w:name="_Toc514688546"/>
+      <w:bookmarkStart w:id="48" w:name="_Toc514760420"/>
       <w:r>
         <w:t xml:space="preserve">5.2.3 </w:t>
       </w:r>
@@ -11725,7 +12285,7 @@
       <w:r>
         <w:t>la liste des actions pouvant être rétablies</w:t>
       </w:r>
-      <w:bookmarkEnd w:id="47"/>
+      <w:bookmarkEnd w:id="48"/>
     </w:p>
     <w:p>
       <w:pPr>
@@ -11850,7 +12410,7 @@
           <w:lang w:eastAsia="fr-CH"/>
         </w:rPr>
       </w:pPr>
-      <w:bookmarkStart w:id="48" w:name="_Toc514697517"/>
+      <w:bookmarkStart w:id="49" w:name="_Toc514697517"/>
       <w:r>
         <w:t xml:space="preserve">Figure </w:t>
       </w:r>
@@ -11887,19 +12447,20 @@
       <w:r>
         <w:t>: écrasement des undo avec une nouvelle action</w:t>
       </w:r>
-      <w:bookmarkEnd w:id="48"/>
+      <w:bookmarkEnd w:id="49"/>
     </w:p>
     <w:p>
       <w:pPr>
         <w:pStyle w:val="Titre2"/>
       </w:pPr>
-      <w:bookmarkStart w:id="49" w:name="_Toc514688547"/>
+      <w:bookmarkStart w:id="50" w:name="_Toc514760421"/>
       <w:r>
         <w:rPr>
           <w:rFonts w:ascii="Arial" w:hAnsi="Arial" w:cs="Arial"/>
           <w:noProof/>
           <w:color w:val="000000"/>
         </w:rPr>
+        <w:lastRenderedPageBreak/>
         <w:drawing>
           <wp:anchor distT="0" distB="0" distL="114300" distR="114300" simplePos="0" relativeHeight="251691008" behindDoc="1" locked="0" layoutInCell="1" allowOverlap="1">
             <wp:simplePos x="0" y="0"/>
@@ -11974,7 +12535,7 @@
       <w:r>
         <w:t>5.3 Edition des calques</w:t>
       </w:r>
-      <w:bookmarkEnd w:id="49"/>
+      <w:bookmarkEnd w:id="50"/>
     </w:p>
     <w:p>
       <w:pPr>
@@ -12166,7 +12727,7 @@
           <w:szCs w:val="10"/>
         </w:rPr>
       </w:pPr>
-      <w:bookmarkStart w:id="50" w:name="_Toc514688548"/>
+      <w:bookmarkStart w:id="51" w:name="_Toc514760422"/>
       <w:r>
         <w:rPr>
           <w:noProof/>
@@ -12228,7 +12789,7 @@
                                 <w:lang w:eastAsia="fr-CH"/>
                               </w:rPr>
                             </w:pPr>
-                            <w:bookmarkStart w:id="51" w:name="_Toc514697518"/>
+                            <w:bookmarkStart w:id="52" w:name="_Toc514697518"/>
                             <w:r>
                               <w:t xml:space="preserve">Figure </w:t>
                             </w:r>
@@ -12248,12 +12809,15 @@
                               <w:t>25</w:t>
                             </w:r>
                             <w:r>
+                              <w:rPr>
+                                <w:noProof/>
+                              </w:rPr>
                               <w:fldChar w:fldCharType="end"/>
                             </w:r>
                             <w:r>
                               <w:t> : Panneau des calques</w:t>
                             </w:r>
-                            <w:bookmarkEnd w:id="51"/>
+                            <w:bookmarkEnd w:id="52"/>
                           </w:p>
                         </w:txbxContent>
                       </wps:txbx>
@@ -12289,7 +12853,7 @@
                           <w:lang w:eastAsia="fr-CH"/>
                         </w:rPr>
                       </w:pPr>
-                      <w:bookmarkStart w:id="52" w:name="_Toc514697518"/>
+                      <w:bookmarkStart w:id="53" w:name="_Toc514697518"/>
                       <w:r>
                         <w:t xml:space="preserve">Figure </w:t>
                       </w:r>
@@ -12309,12 +12873,15 @@
                         <w:t>25</w:t>
                       </w:r>
                       <w:r>
+                        <w:rPr>
+                          <w:noProof/>
+                        </w:rPr>
                         <w:fldChar w:fldCharType="end"/>
                       </w:r>
                       <w:r>
                         <w:t> : Panneau des calques</w:t>
                       </w:r>
-                      <w:bookmarkEnd w:id="52"/>
+                      <w:bookmarkEnd w:id="53"/>
                     </w:p>
                   </w:txbxContent>
                 </v:textbox>
@@ -12324,7 +12891,7 @@
           </mc:Fallback>
         </mc:AlternateContent>
       </w:r>
-      <w:bookmarkEnd w:id="50"/>
+      <w:bookmarkEnd w:id="51"/>
     </w:p>
     <w:p>
       <w:pPr>
@@ -12339,11 +12906,11 @@
       <w:pPr>
         <w:pStyle w:val="Titre3"/>
       </w:pPr>
-      <w:bookmarkStart w:id="53" w:name="_Toc514688549"/>
+      <w:bookmarkStart w:id="54" w:name="_Toc514760423"/>
       <w:r>
         <w:t>5.3.1 Ajout et suppression de calques</w:t>
       </w:r>
-      <w:bookmarkEnd w:id="53"/>
+      <w:bookmarkEnd w:id="54"/>
     </w:p>
     <w:p>
       <w:pPr>
@@ -12501,22 +13068,76 @@
       </w:r>
       <w:r>
         <w:rPr>
+          <w:i/>
+          <w:lang w:eastAsia="fr-CH"/>
+        </w:rPr>
+        <w:t xml:space="preserve"> </w:t>
+      </w:r>
+      <w:r>
+        <w:rPr>
+          <w:lang w:eastAsia="fr-CH"/>
+        </w:rPr>
+        <w:t>ou aussi utiliser</w:t>
+      </w:r>
+      <w:r>
+        <w:rPr>
+          <w:lang w:eastAsia="fr-CH"/>
+        </w:rPr>
+        <w:t xml:space="preserve"> le raccourci</w:t>
+      </w:r>
+      <w:r>
+        <w:rPr>
+          <w:lang w:eastAsia="fr-CH"/>
+        </w:rPr>
+        <w:t xml:space="preserve"> clavier</w:t>
+      </w:r>
+      <w:r>
+        <w:rPr>
+          <w:lang w:eastAsia="fr-CH"/>
+        </w:rPr>
+        <w:t xml:space="preserve"> </w:t>
+      </w:r>
+      <w:r>
+        <w:rPr>
+          <w:b/>
+          <w:bCs/>
+          <w:i/>
+          <w:lang w:eastAsia="fr-CH"/>
+        </w:rPr>
+        <w:t xml:space="preserve">Ctrl + </w:t>
+      </w:r>
+      <w:r>
+        <w:rPr>
+          <w:b/>
+          <w:bCs/>
+          <w:i/>
+          <w:lang w:eastAsia="fr-CH"/>
+        </w:rPr>
+        <w:t>maj + j</w:t>
+      </w:r>
+      <w:r>
+        <w:rPr>
           <w:lang w:eastAsia="fr-CH"/>
         </w:rPr>
         <w:t>.</w:t>
       </w:r>
-    </w:p>
-    <w:p>
-      <w:pPr>
-        <w:rPr>
-          <w:lang w:eastAsia="fr-CH"/>
-        </w:rPr>
-      </w:pPr>
-      <w:r>
-        <w:rPr>
-          <w:lang w:eastAsia="fr-CH"/>
-        </w:rPr>
-        <w:lastRenderedPageBreak/>
+      <w:r>
+        <w:rPr>
+          <w:lang w:eastAsia="fr-CH"/>
+        </w:rPr>
+        <w:t xml:space="preserve"> </w:t>
+      </w:r>
+    </w:p>
+    <w:p>
+      <w:pPr>
+        <w:rPr>
+          <w:lang w:eastAsia="fr-CH"/>
+        </w:rPr>
+      </w:pPr>
+      <w:r>
+        <w:rPr>
+          <w:lang w:eastAsia="fr-CH"/>
+        </w:rPr>
         <w:t xml:space="preserve">Le bouton </w:t>
       </w:r>
       <w:r>
@@ -12567,6 +13188,58 @@
       </w:r>
       <w:r>
         <w:rPr>
+          <w:i/>
+          <w:lang w:eastAsia="fr-CH"/>
+        </w:rPr>
+        <w:t xml:space="preserve"> </w:t>
+      </w:r>
+      <w:r>
+        <w:rPr>
+          <w:lang w:eastAsia="fr-CH"/>
+        </w:rPr>
+        <w:t>ou à l’aide du</w:t>
+      </w:r>
+      <w:r>
+        <w:rPr>
+          <w:lang w:eastAsia="fr-CH"/>
+        </w:rPr>
+        <w:t xml:space="preserve"> raccourci</w:t>
+      </w:r>
+      <w:r>
+        <w:rPr>
+          <w:lang w:eastAsia="fr-CH"/>
+        </w:rPr>
+        <w:t xml:space="preserve"> clavier</w:t>
+      </w:r>
+      <w:r>
+        <w:rPr>
+          <w:lang w:eastAsia="fr-CH"/>
+        </w:rPr>
+        <w:t xml:space="preserve"> </w:t>
+      </w:r>
+      <w:r>
+        <w:rPr>
+          <w:b/>
+          <w:bCs/>
+          <w:i/>
+          <w:lang w:eastAsia="fr-CH"/>
+        </w:rPr>
+        <w:t xml:space="preserve">Ctrl + </w:t>
+      </w:r>
+      <w:proofErr w:type="spellStart"/>
+      <w:r>
+        <w:rPr>
+          <w:b/>
+          <w:bCs/>
+          <w:i/>
+          <w:lang w:eastAsia="fr-CH"/>
+        </w:rPr>
+        <w:t>delete</w:t>
+      </w:r>
+      <w:proofErr w:type="spellEnd"/>
+      <w:r>
+        <w:rPr>
+          <w:bCs/>
           <w:lang w:eastAsia="fr-CH"/>
         </w:rPr>
         <w:t>.</w:t>
@@ -12577,6 +13250,7 @@
         <w:rPr>
           <w:noProof/>
         </w:rPr>
+        <w:lastRenderedPageBreak/>
         <w:drawing>
           <wp:inline distT="0" distB="0" distL="0" distR="0" wp14:anchorId="781EF36E" wp14:editId="3B4A5DF0">
             <wp:extent cx="5552236" cy="5552236"/>
@@ -12625,8 +13299,8 @@
           <w:lang w:eastAsia="fr-CH"/>
         </w:rPr>
       </w:pPr>
-      <w:bookmarkStart w:id="54" w:name="_Ref514682414"/>
-      <w:bookmarkStart w:id="55" w:name="_Toc514697519"/>
+      <w:bookmarkStart w:id="55" w:name="_Ref514682414"/>
+      <w:bookmarkStart w:id="56" w:name="_Toc514697519"/>
       <w:r>
         <w:t xml:space="preserve">Figure </w:t>
       </w:r>
@@ -12663,8 +13337,8 @@
       <w:r>
         <w:t>: création d'une image répartie sur 5 calques</w:t>
       </w:r>
-      <w:bookmarkEnd w:id="54"/>
       <w:bookmarkEnd w:id="55"/>
+      <w:bookmarkEnd w:id="56"/>
     </w:p>
     <w:p>
       <w:pPr>
@@ -12726,51 +13400,57 @@
         <w:rPr>
           <w:noProof/>
         </w:rPr>
+        <w:t>26</w:t>
+      </w:r>
+      <w:r>
+        <w:t>: création d'une image répartie sur 5 calques</w:t>
+      </w:r>
+      <w:r>
+        <w:rPr>
+          <w:lang w:eastAsia="fr-CH"/>
+        </w:rPr>
+        <w:fldChar w:fldCharType="end"/>
+      </w:r>
+      <w:r>
+        <w:rPr>
+          <w:lang w:eastAsia="fr-CH"/>
+        </w:rPr>
+        <w:t xml:space="preserve"> donne le résultat visible à la </w:t>
+      </w:r>
+      <w:r>
+        <w:rPr>
+          <w:lang w:eastAsia="fr-CH"/>
+        </w:rPr>
+        <w:fldChar w:fldCharType="begin"/>
+      </w:r>
+      <w:r>
+        <w:rPr>
+          <w:lang w:eastAsia="fr-CH"/>
+        </w:rPr>
+        <w:instrText xml:space="preserve"> REF _Ref514682452 \h </w:instrText>
+      </w:r>
+      <w:r>
+        <w:rPr>
+          <w:lang w:eastAsia="fr-CH"/>
+        </w:rPr>
+      </w:r>
+      <w:r>
+        <w:rPr>
+          <w:lang w:eastAsia="fr-CH"/>
+        </w:rPr>
+        <w:fldChar w:fldCharType="separate"/>
+      </w:r>
+      <w:r>
+        <w:t xml:space="preserve">Figure </w:t>
+      </w:r>
+      <w:r>
+        <w:rPr>
+          <w:noProof/>
+        </w:rPr>
         <w:t>27</w:t>
       </w:r>
       <w:r>
-        <w:rPr>
-          <w:lang w:eastAsia="fr-CH"/>
-        </w:rPr>
-        <w:fldChar w:fldCharType="end"/>
-      </w:r>
-      <w:r>
-        <w:rPr>
-          <w:lang w:eastAsia="fr-CH"/>
-        </w:rPr>
-        <w:t xml:space="preserve"> donne le résultat visible à la </w:t>
-      </w:r>
-      <w:r>
-        <w:rPr>
-          <w:lang w:eastAsia="fr-CH"/>
-        </w:rPr>
-        <w:fldChar w:fldCharType="begin"/>
-      </w:r>
-      <w:r>
-        <w:rPr>
-          <w:lang w:eastAsia="fr-CH"/>
-        </w:rPr>
-        <w:instrText xml:space="preserve"> REF _Ref514682452 \h </w:instrText>
-      </w:r>
-      <w:r>
-        <w:rPr>
-          <w:lang w:eastAsia="fr-CH"/>
-        </w:rPr>
-      </w:r>
-      <w:r>
-        <w:rPr>
-          <w:lang w:eastAsia="fr-CH"/>
-        </w:rPr>
-        <w:fldChar w:fldCharType="separate"/>
-      </w:r>
-      <w:r>
-        <w:t xml:space="preserve">Figure </w:t>
-      </w:r>
-      <w:r>
-        <w:rPr>
-          <w:noProof/>
-        </w:rPr>
-        <w:t>28</w:t>
+        <w:t>: Superposition des différents calques (le calque bleu ciel est masqué car décoché dans la liste des calques)</w:t>
       </w:r>
       <w:r>
         <w:rPr>
@@ -12856,8 +13536,8 @@
           <w:lang w:eastAsia="fr-CH"/>
         </w:rPr>
       </w:pPr>
-      <w:bookmarkStart w:id="56" w:name="_Ref514682452"/>
-      <w:bookmarkStart w:id="57" w:name="_Toc514697520"/>
+      <w:bookmarkStart w:id="57" w:name="_Ref514682452"/>
+      <w:bookmarkStart w:id="58" w:name="_Toc514697520"/>
       <w:r>
         <w:t xml:space="preserve">Figure </w:t>
       </w:r>
@@ -12903,8 +13583,8 @@
       <w:r>
         <w:t>)</w:t>
       </w:r>
-      <w:bookmarkEnd w:id="56"/>
       <w:bookmarkEnd w:id="57"/>
+      <w:bookmarkEnd w:id="58"/>
     </w:p>
     <w:p>
       <w:pPr>
@@ -12969,7 +13649,10 @@
         <w:rPr>
           <w:noProof/>
         </w:rPr>
-        <w:t>29</w:t>
+        <w:t>28</w:t>
+      </w:r>
+      <w:r>
+        <w:t>: résultat de la superposition des calques (le calque bleu nuit est caché)</w:t>
       </w:r>
       <w:r>
         <w:rPr>
@@ -12998,8 +13681,8 @@
       <w:pPr>
         <w:jc w:val="center"/>
       </w:pPr>
-      <w:bookmarkStart w:id="58" w:name="_Toc514582739"/>
-      <w:bookmarkStart w:id="59" w:name="_Toc514584851"/>
+      <w:bookmarkStart w:id="59" w:name="_Toc514582739"/>
+      <w:bookmarkStart w:id="60" w:name="_Toc514584851"/>
       <w:r>
         <w:rPr>
           <w:noProof/>
@@ -13054,8 +13737,8 @@
           </wp:inline>
         </w:drawing>
       </w:r>
-      <w:bookmarkEnd w:id="58"/>
       <w:bookmarkEnd w:id="59"/>
+      <w:bookmarkEnd w:id="60"/>
     </w:p>
     <w:p>
       <w:pPr>
@@ -13069,8 +13752,8 @@
           <w:lang w:eastAsia="fr-CH"/>
         </w:rPr>
       </w:pPr>
-      <w:bookmarkStart w:id="60" w:name="_Ref514682575"/>
-      <w:bookmarkStart w:id="61" w:name="_Toc514697521"/>
+      <w:bookmarkStart w:id="61" w:name="_Ref514682575"/>
+      <w:bookmarkStart w:id="62" w:name="_Toc514697521"/>
       <w:r>
         <w:t xml:space="preserve">Figure </w:t>
       </w:r>
@@ -13107,17 +13790,18 @@
       <w:r>
         <w:t>: résultat de la superposition des calques (le calque bleu nuit est caché)</w:t>
       </w:r>
-      <w:bookmarkEnd w:id="60"/>
       <w:bookmarkEnd w:id="61"/>
+      <w:bookmarkEnd w:id="62"/>
     </w:p>
     <w:p>
       <w:pPr>
         <w:pStyle w:val="Titre3"/>
       </w:pPr>
-      <w:bookmarkStart w:id="62" w:name="_Toc514688550"/>
+      <w:bookmarkStart w:id="63" w:name="_Toc514760424"/>
       <w:r>
         <w:t>5.3.2 Dupliquer un calque</w:t>
       </w:r>
+      <w:bookmarkEnd w:id="63"/>
     </w:p>
     <w:p>
       <w:r>
@@ -13130,8 +13814,40 @@
         <w:t>Calque -&gt; Dupliquer le calque sélectionné</w:t>
       </w:r>
       <w:r>
-        <w:t xml:space="preserve">. </w:t>
-      </w:r>
+        <w:t xml:space="preserve"> ou utilisez le raccourci claver</w:t>
+      </w:r>
+      <w:r>
+        <w:t xml:space="preserve"> </w:t>
+      </w:r>
+      <w:r>
+        <w:rPr>
+          <w:b/>
+          <w:bCs/>
+          <w:i/>
+          <w:lang w:eastAsia="fr-CH"/>
+        </w:rPr>
+        <w:t xml:space="preserve">Ctrl + </w:t>
+      </w:r>
+      <w:r>
+        <w:rPr>
+          <w:b/>
+          <w:bCs/>
+          <w:i/>
+          <w:lang w:eastAsia="fr-CH"/>
+        </w:rPr>
+        <w:t>d</w:t>
+      </w:r>
+      <w:r>
+        <w:rPr>
+          <w:b/>
+          <w:bCs/>
+          <w:i/>
+          <w:lang w:eastAsia="fr-CH"/>
+        </w:rPr>
+        <w:t>.</w:t>
+      </w:r>
+      <w:bookmarkStart w:id="64" w:name="_GoBack"/>
+      <w:bookmarkEnd w:id="64"/>
     </w:p>
     <w:p>
       <w:r>
@@ -13142,13 +13858,14 @@
       <w:pPr>
         <w:pStyle w:val="Titre3"/>
       </w:pPr>
+      <w:bookmarkStart w:id="65" w:name="_Toc514760425"/>
       <w:r>
         <w:t>5.3.3</w:t>
       </w:r>
       <w:r>
         <w:t xml:space="preserve"> Déplacement des calques</w:t>
       </w:r>
-      <w:bookmarkEnd w:id="62"/>
+      <w:bookmarkEnd w:id="65"/>
     </w:p>
     <w:p>
       <w:pPr>
@@ -13281,7 +13998,7 @@
         <w:pStyle w:val="Lgende"/>
         <w:jc w:val="center"/>
       </w:pPr>
-      <w:bookmarkStart w:id="63" w:name="_Toc514697522"/>
+      <w:bookmarkStart w:id="66" w:name="_Toc514697522"/>
       <w:r>
         <w:t xml:space="preserve">Figure </w:t>
       </w:r>
@@ -13301,6 +14018,9 @@
         <w:t>29</w:t>
       </w:r>
       <w:r>
+        <w:rPr>
+          <w:noProof/>
+        </w:rPr>
         <w:fldChar w:fldCharType="end"/>
       </w:r>
       <w:r>
@@ -13310,7 +14030,7 @@
         <w:br/>
         <w:t>Le bouton v le descend d'un cran.</w:t>
       </w:r>
-      <w:bookmarkEnd w:id="63"/>
+      <w:bookmarkEnd w:id="66"/>
     </w:p>
     <w:p>
       <w:pPr>
@@ -13440,7 +14160,10 @@
         <w:rPr>
           <w:noProof/>
         </w:rPr>
-        <w:t>31</w:t>
+        <w:t>30</w:t>
+      </w:r>
+      <w:r>
+        <w:t>: changement de disposition des calques. L'arbre et la pierre passent derrière la colline</w:t>
       </w:r>
       <w:r>
         <w:rPr>
@@ -13523,8 +14246,8 @@
           <w:lang w:eastAsia="fr-CH"/>
         </w:rPr>
       </w:pPr>
-      <w:bookmarkStart w:id="64" w:name="_Ref514683047"/>
-      <w:bookmarkStart w:id="65" w:name="_Toc514697523"/>
+      <w:bookmarkStart w:id="67" w:name="_Ref514683047"/>
+      <w:bookmarkStart w:id="68" w:name="_Toc514697523"/>
       <w:r>
         <w:t xml:space="preserve">Figure </w:t>
       </w:r>
@@ -13567,21 +14290,21 @@
       <w:r>
         <w:t xml:space="preserve"> la colline</w:t>
       </w:r>
-      <w:bookmarkEnd w:id="64"/>
-      <w:bookmarkEnd w:id="65"/>
+      <w:bookmarkEnd w:id="67"/>
+      <w:bookmarkEnd w:id="68"/>
     </w:p>
     <w:p>
       <w:pPr>
         <w:pStyle w:val="Titre3"/>
       </w:pPr>
-      <w:bookmarkStart w:id="66" w:name="_Toc514688551"/>
+      <w:bookmarkStart w:id="69" w:name="_Toc514760426"/>
       <w:r>
         <w:t>5.3.4</w:t>
       </w:r>
       <w:r>
         <w:t xml:space="preserve"> Fusion de calques</w:t>
       </w:r>
-      <w:bookmarkEnd w:id="66"/>
+      <w:bookmarkEnd w:id="69"/>
     </w:p>
     <w:p>
       <w:pPr>
@@ -13869,8 +14592,8 @@
           <w:lang w:eastAsia="fr-CH"/>
         </w:rPr>
       </w:pPr>
-      <w:bookmarkStart w:id="67" w:name="_Ref514684736"/>
-      <w:bookmarkStart w:id="68" w:name="_Toc514697524"/>
+      <w:bookmarkStart w:id="70" w:name="_Ref514684736"/>
+      <w:bookmarkStart w:id="71" w:name="_Toc514697524"/>
       <w:r>
         <w:t xml:space="preserve">Figure </w:t>
       </w:r>
@@ -13890,6 +14613,9 @@
         <w:t>31</w:t>
       </w:r>
       <w:r>
+        <w:rPr>
+          <w:noProof/>
+        </w:rPr>
         <w:fldChar w:fldCharType="end"/>
       </w:r>
       <w:r>
@@ -13898,8 +14624,8 @@
       <w:r>
         <w:t>Deux calques à fusionner.</w:t>
       </w:r>
-      <w:bookmarkEnd w:id="67"/>
-      <w:bookmarkEnd w:id="68"/>
+      <w:bookmarkEnd w:id="70"/>
+      <w:bookmarkEnd w:id="71"/>
     </w:p>
     <w:p>
       <w:pPr>
@@ -13967,7 +14693,7 @@
         <w:pStyle w:val="Lgende"/>
         <w:jc w:val="center"/>
       </w:pPr>
-      <w:bookmarkStart w:id="69" w:name="_Toc514697525"/>
+      <w:bookmarkStart w:id="72" w:name="_Toc514697525"/>
       <w:r>
         <w:t xml:space="preserve">Figure </w:t>
       </w:r>
@@ -13987,6 +14713,9 @@
         <w:t>32</w:t>
       </w:r>
       <w:r>
+        <w:rPr>
+          <w:noProof/>
+        </w:rPr>
         <w:fldChar w:fldCharType="end"/>
       </w:r>
       <w:r>
@@ -14017,12 +14746,18 @@
         <w:t>31</w:t>
       </w:r>
       <w:r>
+        <w:t xml:space="preserve">: </w:t>
+      </w:r>
+      <w:r>
+        <w:t>Deux calques à fusionner.</w:t>
+      </w:r>
+      <w:r>
         <w:fldChar w:fldCharType="end"/>
       </w:r>
       <w:r>
         <w:t>.</w:t>
       </w:r>
-      <w:bookmarkEnd w:id="69"/>
+      <w:bookmarkEnd w:id="72"/>
     </w:p>
     <w:p>
       <w:pPr>
@@ -14061,11 +14796,16 @@
       <w:pPr>
         <w:pStyle w:val="Titre3"/>
       </w:pPr>
+      <w:bookmarkStart w:id="73" w:name="_Toc514760427"/>
       <w:r>
         <w:t>5.3.5</w:t>
       </w:r>
       <w:r>
-        <w:t xml:space="preserve"> Aplatir les calques </w:t>
+        <w:t xml:space="preserve"> Aplatir les calques</w:t>
+      </w:r>
+      <w:bookmarkEnd w:id="73"/>
+      <w:r>
+        <w:t xml:space="preserve"> </w:t>
       </w:r>
     </w:p>
     <w:p>
@@ -14157,7 +14897,7 @@
         <w:pStyle w:val="Lgende"/>
         <w:jc w:val="center"/>
       </w:pPr>
-      <w:bookmarkStart w:id="70" w:name="_Toc514697526"/>
+      <w:bookmarkStart w:id="74" w:name="_Toc514697526"/>
       <w:r>
         <w:t xml:space="preserve">Figure </w:t>
       </w:r>
@@ -14177,18 +14917,21 @@
         <w:t>33</w:t>
       </w:r>
       <w:r>
+        <w:rPr>
+          <w:noProof/>
+        </w:rPr>
         <w:fldChar w:fldCharType="end"/>
       </w:r>
       <w:r>
         <w:t>: onglet Calque</w:t>
       </w:r>
-      <w:bookmarkEnd w:id="70"/>
+      <w:bookmarkEnd w:id="74"/>
     </w:p>
     <w:p>
       <w:pPr>
         <w:pStyle w:val="Titre3"/>
       </w:pPr>
-      <w:bookmarkStart w:id="71" w:name="_Toc514688552"/>
+      <w:bookmarkStart w:id="75" w:name="_Toc514760428"/>
       <w:r>
         <w:t>5.3.6</w:t>
       </w:r>
@@ -14204,7 +14947,7 @@
       <w:r>
         <w:t>d’un calque</w:t>
       </w:r>
-      <w:bookmarkEnd w:id="71"/>
+      <w:bookmarkEnd w:id="75"/>
     </w:p>
     <w:p>
       <w:pPr>
@@ -14255,7 +14998,21 @@
         <w:rPr>
           <w:lang w:eastAsia="fr-CH"/>
         </w:rPr>
-        <w:t xml:space="preserve">un slider </w:t>
+        <w:t xml:space="preserve">un </w:t>
+      </w:r>
+      <w:proofErr w:type="spellStart"/>
+      <w:r>
+        <w:rPr>
+          <w:lang w:eastAsia="fr-CH"/>
+        </w:rPr>
+        <w:t>slider</w:t>
+      </w:r>
+      <w:proofErr w:type="spellEnd"/>
+      <w:r>
+        <w:rPr>
+          <w:lang w:eastAsia="fr-CH"/>
+        </w:rPr>
+        <w:t xml:space="preserve"> </w:t>
       </w:r>
       <w:r>
         <w:rPr>
@@ -14446,7 +15203,7 @@
           <w:lang w:eastAsia="fr-CH"/>
         </w:rPr>
       </w:pPr>
-      <w:bookmarkStart w:id="72" w:name="_Toc514697527"/>
+      <w:bookmarkStart w:id="76" w:name="_Toc514697527"/>
       <w:r>
         <w:t xml:space="preserve">Figure </w:t>
       </w:r>
@@ -14492,7 +15249,7 @@
       <w:r>
         <w:t>sont superposés. Le carré rouge est au premier plan.</w:t>
       </w:r>
-      <w:bookmarkEnd w:id="72"/>
+      <w:bookmarkEnd w:id="76"/>
     </w:p>
     <w:p>
       <w:pPr>
@@ -14564,7 +15321,7 @@
           <w:lang w:eastAsia="fr-CH"/>
         </w:rPr>
       </w:pPr>
-      <w:bookmarkStart w:id="73" w:name="_Toc514697528"/>
+      <w:bookmarkStart w:id="77" w:name="_Toc514697528"/>
       <w:r>
         <w:t xml:space="preserve">Figure </w:t>
       </w:r>
@@ -14616,7 +15373,7 @@
       <w:r>
         <w:t>situé derrière.</w:t>
       </w:r>
-      <w:bookmarkEnd w:id="73"/>
+      <w:bookmarkEnd w:id="77"/>
     </w:p>
     <w:p>
       <w:pPr>
@@ -14682,7 +15439,7 @@
         <w:pStyle w:val="Lgende"/>
         <w:jc w:val="center"/>
       </w:pPr>
-      <w:bookmarkStart w:id="74" w:name="_Toc514697529"/>
+      <w:bookmarkStart w:id="78" w:name="_Toc514697529"/>
       <w:r>
         <w:t xml:space="preserve">Figure </w:t>
       </w:r>
@@ -14734,12 +15491,13 @@
       <w:r>
         <w:t>.</w:t>
       </w:r>
-      <w:bookmarkEnd w:id="74"/>
+      <w:bookmarkEnd w:id="78"/>
     </w:p>
     <w:p>
       <w:pPr>
         <w:pStyle w:val="Titre3"/>
       </w:pPr>
+      <w:bookmarkStart w:id="79" w:name="_Toc514760429"/>
       <w:r>
         <w:t>5.3.7</w:t>
       </w:r>
@@ -14749,6 +15507,7 @@
       <w:r>
         <w:t>e</w:t>
       </w:r>
+      <w:bookmarkEnd w:id="79"/>
     </w:p>
     <w:p>
       <w:r>
@@ -14769,8 +15528,6 @@
       <w:r>
         <w:t>.</w:t>
       </w:r>
-      <w:bookmarkStart w:id="75" w:name="_GoBack"/>
-      <w:bookmarkEnd w:id="75"/>
     </w:p>
     <w:p>
       <w:r>
@@ -14829,7 +15586,7 @@
         <w:pStyle w:val="Lgende"/>
         <w:jc w:val="center"/>
       </w:pPr>
-      <w:bookmarkStart w:id="76" w:name="_Toc514697530"/>
+      <w:bookmarkStart w:id="80" w:name="_Toc514697530"/>
       <w:r>
         <w:t xml:space="preserve">Figure </w:t>
       </w:r>
@@ -14849,12 +15606,15 @@
         <w:t>37</w:t>
       </w:r>
       <w:r>
+        <w:rPr>
+          <w:noProof/>
+        </w:rPr>
         <w:fldChar w:fldCharType="end"/>
       </w:r>
       <w:r>
         <w:t>: Options de redimensionnement</w:t>
       </w:r>
-      <w:bookmarkEnd w:id="76"/>
+      <w:bookmarkEnd w:id="80"/>
     </w:p>
     <w:p/>
     <w:p>
@@ -14908,7 +15668,7 @@
         <w:pStyle w:val="Lgende"/>
         <w:jc w:val="center"/>
       </w:pPr>
-      <w:bookmarkStart w:id="77" w:name="_Toc514697531"/>
+      <w:bookmarkStart w:id="81" w:name="_Toc514697531"/>
       <w:r>
         <w:t xml:space="preserve">Figure </w:t>
       </w:r>
@@ -14928,12 +15688,15 @@
         <w:t>38</w:t>
       </w:r>
       <w:r>
+        <w:rPr>
+          <w:noProof/>
+        </w:rPr>
         <w:fldChar w:fldCharType="end"/>
       </w:r>
       <w:r>
         <w:t>: Redimensionnement classique d'une image</w:t>
       </w:r>
-      <w:bookmarkEnd w:id="77"/>
+      <w:bookmarkEnd w:id="81"/>
     </w:p>
     <w:p>
       <w:r>
@@ -15001,7 +15764,7 @@
         <w:pStyle w:val="Lgende"/>
         <w:jc w:val="center"/>
       </w:pPr>
-      <w:bookmarkStart w:id="78" w:name="_Toc514697532"/>
+      <w:bookmarkStart w:id="82" w:name="_Toc514697532"/>
       <w:r>
         <w:t xml:space="preserve">Figure </w:t>
       </w:r>
@@ -15009,7 +15772,10 @@
         <w:fldChar w:fldCharType="begin"/>
       </w:r>
       <w:r>
-        <w:instrText xml:space="preserve"> SEQ Figure \* ARABIC </w:instrText>
+        <w:instrText xml:space="preserve"> SE</w:instrText>
+      </w:r>
+      <w:r>
+        <w:instrText xml:space="preserve">Q Figure \* ARABIC </w:instrText>
       </w:r>
       <w:r>
         <w:fldChar w:fldCharType="separate"/>
@@ -15021,12 +15787,15 @@
         <w:t>39</w:t>
       </w:r>
       <w:r>
+        <w:rPr>
+          <w:noProof/>
+        </w:rPr>
         <w:fldChar w:fldCharType="end"/>
       </w:r>
       <w:r>
         <w:t>: Redimensionnement sans garder les proportions</w:t>
       </w:r>
-      <w:bookmarkEnd w:id="78"/>
+      <w:bookmarkEnd w:id="82"/>
     </w:p>
     <w:p/>
     <w:p>
@@ -15101,7 +15870,7 @@
         <w:pStyle w:val="Lgende"/>
         <w:jc w:val="center"/>
       </w:pPr>
-      <w:bookmarkStart w:id="79" w:name="_Toc514697533"/>
+      <w:bookmarkStart w:id="83" w:name="_Toc514697533"/>
       <w:r>
         <w:t xml:space="preserve">Figure </w:t>
       </w:r>
@@ -15121,12 +15890,15 @@
         <w:t>40</w:t>
       </w:r>
       <w:r>
+        <w:rPr>
+          <w:noProof/>
+        </w:rPr>
         <w:fldChar w:fldCharType="end"/>
       </w:r>
       <w:r>
         <w:t>: Redimensionnement de l'image sans ajustement</w:t>
       </w:r>
-      <w:bookmarkEnd w:id="79"/>
+      <w:bookmarkEnd w:id="83"/>
     </w:p>
     <w:p>
       <w:r>
@@ -15137,9 +15909,11 @@
       <w:pPr>
         <w:pStyle w:val="Titre3"/>
       </w:pPr>
+      <w:bookmarkStart w:id="84" w:name="_Toc514760430"/>
       <w:r>
         <w:t>5.3.8 Rotation d’un calque</w:t>
       </w:r>
+      <w:bookmarkEnd w:id="84"/>
     </w:p>
     <w:p>
       <w:pPr>
@@ -15241,7 +16015,7 @@
         <w:pStyle w:val="Lgende"/>
         <w:jc w:val="center"/>
       </w:pPr>
-      <w:bookmarkStart w:id="80" w:name="_Toc514697534"/>
+      <w:bookmarkStart w:id="85" w:name="_Toc514697534"/>
       <w:r>
         <w:t xml:space="preserve">Figure </w:t>
       </w:r>
@@ -15261,12 +16035,15 @@
         <w:t>41</w:t>
       </w:r>
       <w:r>
+        <w:rPr>
+          <w:noProof/>
+        </w:rPr>
         <w:fldChar w:fldCharType="end"/>
       </w:r>
       <w:r>
         <w:t>: Transformation – Rotation</w:t>
       </w:r>
-      <w:bookmarkEnd w:id="80"/>
+      <w:bookmarkEnd w:id="85"/>
     </w:p>
     <w:p/>
     <w:p>
@@ -15320,7 +16097,7 @@
         <w:pStyle w:val="Lgende"/>
         <w:jc w:val="center"/>
       </w:pPr>
-      <w:bookmarkStart w:id="81" w:name="_Toc514697535"/>
+      <w:bookmarkStart w:id="86" w:name="_Toc514697535"/>
       <w:r>
         <w:t xml:space="preserve">Figure </w:t>
       </w:r>
@@ -15340,12 +16117,15 @@
         <w:t>42</w:t>
       </w:r>
       <w:r>
+        <w:rPr>
+          <w:noProof/>
+        </w:rPr>
         <w:fldChar w:fldCharType="end"/>
       </w:r>
       <w:r>
         <w:t>: Rotation d'une image de 45 °</w:t>
       </w:r>
-      <w:bookmarkEnd w:id="81"/>
+      <w:bookmarkEnd w:id="86"/>
     </w:p>
     <w:p>
       <w:pPr>
@@ -15371,9 +16151,11 @@
       <w:pPr>
         <w:pStyle w:val="Titre3"/>
       </w:pPr>
+      <w:bookmarkStart w:id="87" w:name="_Toc514760431"/>
       <w:r>
         <w:t>5.3.9 Symétrie d’un calque</w:t>
       </w:r>
+      <w:bookmarkEnd w:id="87"/>
     </w:p>
     <w:p>
       <w:r>
@@ -15431,7 +16213,7 @@
         <w:pStyle w:val="Lgende"/>
         <w:jc w:val="center"/>
       </w:pPr>
-      <w:bookmarkStart w:id="82" w:name="_Toc514697536"/>
+      <w:bookmarkStart w:id="88" w:name="_Toc514697536"/>
       <w:r>
         <w:t xml:space="preserve">Figure </w:t>
       </w:r>
@@ -15451,12 +16233,15 @@
         <w:t>43</w:t>
       </w:r>
       <w:r>
+        <w:rPr>
+          <w:noProof/>
+        </w:rPr>
         <w:fldChar w:fldCharType="end"/>
       </w:r>
       <w:r>
         <w:t>: Transformation symétrie</w:t>
       </w:r>
-      <w:bookmarkEnd w:id="82"/>
+      <w:bookmarkEnd w:id="88"/>
     </w:p>
     <w:p/>
     <w:p>
@@ -15526,7 +16311,7 @@
         <w:pStyle w:val="Lgende"/>
         <w:jc w:val="center"/>
       </w:pPr>
-      <w:bookmarkStart w:id="83" w:name="_Toc514697537"/>
+      <w:bookmarkStart w:id="89" w:name="_Toc514697537"/>
       <w:r>
         <w:t xml:space="preserve">Figure </w:t>
       </w:r>
@@ -15546,12 +16331,15 @@
         <w:t>44</w:t>
       </w:r>
       <w:r>
+        <w:rPr>
+          <w:noProof/>
+        </w:rPr>
         <w:fldChar w:fldCharType="end"/>
       </w:r>
       <w:r>
         <w:t>: Symétrie verticale de l'image</w:t>
       </w:r>
-      <w:bookmarkEnd w:id="83"/>
+      <w:bookmarkEnd w:id="89"/>
     </w:p>
     <w:p>
       <w:r>
@@ -15626,7 +16414,7 @@
         <w:pStyle w:val="Lgende"/>
         <w:jc w:val="center"/>
       </w:pPr>
-      <w:bookmarkStart w:id="84" w:name="_Toc514697538"/>
+      <w:bookmarkStart w:id="90" w:name="_Toc514697538"/>
       <w:r>
         <w:t xml:space="preserve">Figure </w:t>
       </w:r>
@@ -15646,12 +16434,15 @@
         <w:t>45</w:t>
       </w:r>
       <w:r>
+        <w:rPr>
+          <w:noProof/>
+        </w:rPr>
         <w:fldChar w:fldCharType="end"/>
       </w:r>
       <w:r>
         <w:t>: symétrie horizontale de l'image</w:t>
       </w:r>
-      <w:bookmarkEnd w:id="84"/>
+      <w:bookmarkEnd w:id="90"/>
     </w:p>
     <w:p>
       <w:r>
@@ -15672,12 +16463,12 @@
           <w:szCs w:val="24"/>
         </w:rPr>
       </w:pPr>
-      <w:bookmarkStart w:id="85" w:name="_Toc514688553"/>
+      <w:bookmarkStart w:id="91" w:name="_Toc514760432"/>
       <w:r>
         <w:lastRenderedPageBreak/>
         <w:t>6 Import / export</w:t>
       </w:r>
-      <w:bookmarkEnd w:id="85"/>
+      <w:bookmarkEnd w:id="91"/>
       <w:r>
         <w:t xml:space="preserve"> </w:t>
       </w:r>
@@ -15752,11 +16543,11 @@
       <w:pPr>
         <w:pStyle w:val="Titre2"/>
       </w:pPr>
-      <w:bookmarkStart w:id="86" w:name="_Toc514688554"/>
+      <w:bookmarkStart w:id="92" w:name="_Toc514760433"/>
       <w:r>
         <w:t>6.1 Import d’image</w:t>
       </w:r>
-      <w:bookmarkEnd w:id="86"/>
+      <w:bookmarkEnd w:id="92"/>
     </w:p>
     <w:p>
       <w:pPr>
@@ -15869,6 +16660,56 @@
       <w:r>
         <w:rPr>
           <w:rFonts w:cstheme="minorHAnsi"/>
+          <w:bCs/>
+          <w:lang w:eastAsia="fr-CH"/>
+        </w:rPr>
+        <w:t xml:space="preserve"> </w:t>
+      </w:r>
+      <w:r>
+        <w:rPr>
+          <w:lang w:eastAsia="fr-CH"/>
+        </w:rPr>
+        <w:t>ou utilisez</w:t>
+      </w:r>
+      <w:r>
+        <w:rPr>
+          <w:lang w:eastAsia="fr-CH"/>
+        </w:rPr>
+        <w:t xml:space="preserve"> le raccourci</w:t>
+      </w:r>
+      <w:r>
+        <w:rPr>
+          <w:lang w:eastAsia="fr-CH"/>
+        </w:rPr>
+        <w:t xml:space="preserve"> clavier</w:t>
+      </w:r>
+      <w:r>
+        <w:rPr>
+          <w:lang w:eastAsia="fr-CH"/>
+        </w:rPr>
+        <w:t xml:space="preserve"> </w:t>
+      </w:r>
+      <w:r>
+        <w:rPr>
+          <w:b/>
+          <w:bCs/>
+          <w:i/>
+          <w:lang w:eastAsia="fr-CH"/>
+        </w:rPr>
+        <w:t xml:space="preserve">Ctrl + </w:t>
+      </w:r>
+      <w:r>
+        <w:rPr>
+          <w:b/>
+          <w:bCs/>
+          <w:i/>
+          <w:lang w:eastAsia="fr-CH"/>
+        </w:rPr>
+        <w:t>i</w:t>
+      </w:r>
+      <w:r>
+        <w:rPr>
+          <w:b/>
           <w:bCs/>
           <w:lang w:eastAsia="fr-CH"/>
         </w:rPr>
@@ -16032,7 +16873,7 @@
           <w:lang w:eastAsia="fr-CH"/>
         </w:rPr>
       </w:pPr>
-      <w:bookmarkStart w:id="87" w:name="_Toc514697539"/>
+      <w:bookmarkStart w:id="93" w:name="_Toc514697539"/>
       <w:r>
         <w:t xml:space="preserve">Figure </w:t>
       </w:r>
@@ -16075,7 +16916,7 @@
       <w:r>
         <w:t xml:space="preserve"> image</w:t>
       </w:r>
-      <w:bookmarkEnd w:id="87"/>
+      <w:bookmarkEnd w:id="93"/>
     </w:p>
     <w:p>
       <w:r>
@@ -16144,7 +16985,7 @@
           <w:lang w:eastAsia="fr-CH"/>
         </w:rPr>
       </w:pPr>
-      <w:bookmarkStart w:id="88" w:name="_Toc514697540"/>
+      <w:bookmarkStart w:id="94" w:name="_Toc514697540"/>
       <w:r>
         <w:t xml:space="preserve">Figure </w:t>
       </w:r>
@@ -16190,7 +17031,7 @@
       <w:r>
         <w:t>ée sur un nouveau calque.</w:t>
       </w:r>
-      <w:bookmarkEnd w:id="88"/>
+      <w:bookmarkEnd w:id="94"/>
     </w:p>
     <w:p>
       <w:pPr>
@@ -16213,12 +17054,12 @@
       <w:pPr>
         <w:pStyle w:val="Titre2"/>
       </w:pPr>
-      <w:bookmarkStart w:id="89" w:name="_Toc514688555"/>
+      <w:bookmarkStart w:id="95" w:name="_Toc514760434"/>
       <w:r>
         <w:lastRenderedPageBreak/>
         <w:t>6.2 Export du projet</w:t>
       </w:r>
-      <w:bookmarkEnd w:id="89"/>
+      <w:bookmarkEnd w:id="95"/>
     </w:p>
     <w:p>
       <w:pPr>
@@ -16290,6 +17131,57 @@
         <w:rPr>
           <w:rFonts w:cstheme="minorHAnsi"/>
           <w:bCs/>
+          <w:i/>
+          <w:lang w:eastAsia="fr-CH"/>
+        </w:rPr>
+        <w:t xml:space="preserve"> </w:t>
+      </w:r>
+      <w:r>
+        <w:rPr>
+          <w:lang w:eastAsia="fr-CH"/>
+        </w:rPr>
+        <w:t>ou utilisez</w:t>
+      </w:r>
+      <w:r>
+        <w:rPr>
+          <w:lang w:eastAsia="fr-CH"/>
+        </w:rPr>
+        <w:t xml:space="preserve"> le raccourci</w:t>
+      </w:r>
+      <w:r>
+        <w:rPr>
+          <w:lang w:eastAsia="fr-CH"/>
+        </w:rPr>
+        <w:t xml:space="preserve"> clavier</w:t>
+      </w:r>
+      <w:r>
+        <w:rPr>
+          <w:lang w:eastAsia="fr-CH"/>
+        </w:rPr>
+        <w:t xml:space="preserve"> </w:t>
+      </w:r>
+      <w:r>
+        <w:rPr>
+          <w:b/>
+          <w:bCs/>
+          <w:i/>
+          <w:lang w:eastAsia="fr-CH"/>
+        </w:rPr>
+        <w:t xml:space="preserve">Ctrl + </w:t>
+      </w:r>
+      <w:r>
+        <w:rPr>
+          <w:b/>
+          <w:bCs/>
+          <w:i/>
+          <w:lang w:eastAsia="fr-CH"/>
+        </w:rPr>
+        <w:t>e</w:t>
+      </w:r>
+      <w:r>
+        <w:rPr>
+          <w:rFonts w:cstheme="minorHAnsi"/>
+          <w:bCs/>
           <w:lang w:eastAsia="fr-CH"/>
         </w:rPr>
         <w:t>.</w:t>
@@ -16367,11 +17259,11 @@
       <w:pPr>
         <w:pStyle w:val="Titre1"/>
       </w:pPr>
-      <w:bookmarkStart w:id="90" w:name="_Toc514688556"/>
+      <w:bookmarkStart w:id="96" w:name="_Toc514760435"/>
       <w:r>
         <w:t>7 Sauvegarde</w:t>
       </w:r>
-      <w:bookmarkEnd w:id="90"/>
+      <w:bookmarkEnd w:id="96"/>
     </w:p>
     <w:p>
       <w:pPr>
@@ -16398,14 +17290,7 @@
         <w:rPr>
           <w:lang w:eastAsia="fr-CH"/>
         </w:rPr>
-        <w:t xml:space="preserve">du projet. L'extension des fichiers de sauvegarde </w:t>
-      </w:r>
-      <w:proofErr w:type="gramStart"/>
-      <w:r>
-        <w:rPr>
-          <w:lang w:eastAsia="fr-CH"/>
-        </w:rPr>
-        <w:t>est .</w:t>
+        <w:t>du projet. L'extension des fichiers de sauvegarde est .</w:t>
       </w:r>
       <w:proofErr w:type="spellStart"/>
       <w:r>
@@ -16416,7 +17301,6 @@
         <w:t>blaajj</w:t>
       </w:r>
       <w:proofErr w:type="spellEnd"/>
-      <w:proofErr w:type="gramEnd"/>
       <w:r>
         <w:rPr>
           <w:lang w:eastAsia="fr-CH"/>
@@ -16526,11 +17410,11 @@
       <w:pPr>
         <w:pStyle w:val="Titre2"/>
       </w:pPr>
-      <w:bookmarkStart w:id="91" w:name="_Toc514688557"/>
+      <w:bookmarkStart w:id="97" w:name="_Toc514760436"/>
       <w:r>
         <w:t>7.1 Enregistrer sous</w:t>
       </w:r>
-      <w:bookmarkEnd w:id="91"/>
+      <w:bookmarkEnd w:id="97"/>
     </w:p>
     <w:p>
       <w:pPr>
@@ -16671,11 +17555,11 @@
       <w:pPr>
         <w:pStyle w:val="Titre2"/>
       </w:pPr>
-      <w:bookmarkStart w:id="92" w:name="_Toc514688558"/>
+      <w:bookmarkStart w:id="98" w:name="_Toc514760437"/>
       <w:r>
         <w:t>7.2 Enregistrer</w:t>
       </w:r>
-      <w:bookmarkEnd w:id="92"/>
+      <w:bookmarkEnd w:id="98"/>
     </w:p>
     <w:p>
       <w:pPr>
@@ -16858,12 +17742,12 @@
       <w:pPr>
         <w:pStyle w:val="Titre1"/>
       </w:pPr>
-      <w:bookmarkStart w:id="93" w:name="_Toc514688559"/>
+      <w:bookmarkStart w:id="99" w:name="_Toc514760438"/>
       <w:r>
         <w:lastRenderedPageBreak/>
         <w:t>8 Table des illustrations</w:t>
       </w:r>
-      <w:bookmarkEnd w:id="93"/>
+      <w:bookmarkEnd w:id="99"/>
     </w:p>
     <w:p>
       <w:pPr>
@@ -19480,7 +20364,7 @@
             <w:noProof/>
             <w:webHidden/>
           </w:rPr>
-          <w:t>18</w:t>
+          <w:t>17</w:t>
         </w:r>
         <w:r>
           <w:rPr>
@@ -19690,7 +20574,7 @@
             <w:noProof/>
             <w:webHidden/>
           </w:rPr>
-          <w:t>19</w:t>
+          <w:t>18</w:t>
         </w:r>
         <w:r>
           <w:rPr>
@@ -19900,7 +20784,7 @@
             <w:noProof/>
             <w:webHidden/>
           </w:rPr>
-          <w:t>20</w:t>
+          <w:t>19</w:t>
         </w:r>
         <w:r>
           <w:rPr>
@@ -20258,6 +21142,11 @@
         <w:docPartUnique/>
       </w:docPartObj>
     </w:sdtPr>
+    <w:sdtEndPr>
+      <w:rPr>
+        <w:rStyle w:val="Numrodepage"/>
+      </w:rPr>
+    </w:sdtEndPr>
     <w:sdtContent>
       <w:p>
         <w:pPr>
@@ -20310,6 +21199,11 @@
         <w:docPartUnique/>
       </w:docPartObj>
     </w:sdtPr>
+    <w:sdtEndPr>
+      <w:rPr>
+        <w:rStyle w:val="Numrodepage"/>
+      </w:rPr>
+    </w:sdtEndPr>
     <w:sdtContent>
       <w:p>
         <w:pPr>
@@ -23138,9 +24032,12 @@
     <w:autoRedefine/>
     <w:uiPriority w:val="39"/>
     <w:unhideWhenUsed/>
-    <w:rsid w:val="00851593"/>
+    <w:rsid w:val="00EE3DD9"/>
     <w:pPr>
-      <w:spacing w:after="100"/>
+      <w:tabs>
+        <w:tab w:val="right" w:leader="dot" w:pos="9062"/>
+      </w:tabs>
+      <w:spacing w:after="80" w:line="288" w:lineRule="auto"/>
     </w:pPr>
   </w:style>
   <w:style w:type="paragraph" w:styleId="TM2">
@@ -23150,10 +24047,13 @@
     <w:autoRedefine/>
     <w:uiPriority w:val="39"/>
     <w:unhideWhenUsed/>
-    <w:rsid w:val="00851593"/>
+    <w:rsid w:val="00EE3DD9"/>
     <w:pPr>
-      <w:spacing w:after="100"/>
-      <w:ind w:left="220"/>
+      <w:tabs>
+        <w:tab w:val="right" w:leader="dot" w:pos="9062"/>
+      </w:tabs>
+      <w:spacing w:after="120" w:line="240" w:lineRule="auto"/>
+      <w:ind w:left="221"/>
     </w:pPr>
   </w:style>
   <w:style w:type="paragraph" w:styleId="TM3">
@@ -23404,7 +24304,7 @@
     <w:charset w:val="00"/>
     <w:family w:val="roman"/>
     <w:pitch w:val="variable"/>
-    <w:sig w:usb0="E0002EFF" w:usb1="C000785B" w:usb2="00000009" w:usb3="00000000" w:csb0="000001FF" w:csb1="00000000"/>
+    <w:sig w:usb0="E0002AFF" w:usb1="C0007843" w:usb2="00000009" w:usb3="00000000" w:csb0="000001FF" w:csb1="00000000"/>
   </w:font>
   <w:font w:name="Courier New">
     <w:panose1 w:val="02070309020205020404"/>
@@ -23425,21 +24325,21 @@
     <w:charset w:val="00"/>
     <w:family w:val="swiss"/>
     <w:pitch w:val="variable"/>
-    <w:sig w:usb0="E0002AFF" w:usb1="C000247B" w:usb2="00000009" w:usb3="00000000" w:csb0="000001FF" w:csb1="00000000"/>
+    <w:sig w:usb0="E0002AFF" w:usb1="4000ACFF" w:usb2="00000001" w:usb3="00000000" w:csb0="000001FF" w:csb1="00000000"/>
   </w:font>
   <w:font w:name="Calibri Light">
     <w:panose1 w:val="020F0302020204030204"/>
     <w:charset w:val="00"/>
     <w:family w:val="swiss"/>
     <w:pitch w:val="variable"/>
-    <w:sig w:usb0="E0002AFF" w:usb1="C000247B" w:usb2="00000009" w:usb3="00000000" w:csb0="000001FF" w:csb1="00000000"/>
+    <w:sig w:usb0="A0002AEF" w:usb1="4000207B" w:usb2="00000000" w:usb3="00000000" w:csb0="000001FF" w:csb1="00000000"/>
   </w:font>
   <w:font w:name="Arial">
     <w:panose1 w:val="020B0604020202020204"/>
     <w:charset w:val="00"/>
     <w:family w:val="swiss"/>
     <w:pitch w:val="variable"/>
-    <w:sig w:usb0="E0002EFF" w:usb1="C000785B" w:usb2="00000009" w:usb3="00000000" w:csb0="000001FF" w:csb1="00000000"/>
+    <w:sig w:usb0="E0002AFF" w:usb1="C0007843" w:usb2="00000009" w:usb3="00000000" w:csb0="000001FF" w:csb1="00000000"/>
   </w:font>
 </w:fonts>
 </file>
@@ -23457,11 +24357,14 @@
     <w:compatSetting w:name="enableOpenTypeFeatures" w:uri="http://schemas.microsoft.com/office/word" w:val="1"/>
     <w:compatSetting w:name="doNotFlipMirrorIndents" w:uri="http://schemas.microsoft.com/office/word" w:val="1"/>
     <w:compatSetting w:name="differentiateMultirowTableHeaders" w:uri="http://schemas.microsoft.com/office/word" w:val="1"/>
+    <w:compatSetting w:name="useWord2013TrackBottomHyphenation" w:uri="http://schemas.microsoft.com/office/word" w:val="1"/>
   </w:compat>
   <w:rsids>
     <w:rsidRoot w:val="005B2843"/>
+    <w:rsid w:val="00412A23"/>
     <w:rsid w:val="005B2843"/>
     <w:rsid w:val="007E1786"/>
+    <w:rsid w:val="00D055C5"/>
   </w:rsids>
   <m:mathPr>
     <m:mathFont m:val="Cambria Math"/>
@@ -23478,7 +24381,7 @@
   </m:mathPr>
   <w:themeFontLang w:val="fr-CH"/>
   <w:clrSchemeMapping w:bg1="light1" w:t1="dark1" w:bg2="light2" w:t2="dark2" w:accent1="accent1" w:accent2="accent2" w:accent3="accent3" w:accent4="accent4" w:accent5="accent5" w:accent6="accent6" w:hyperlink="hyperlink" w:followedHyperlink="followedHyperlink"/>
-  <w:decimalSymbol w:val=","/>
+  <w:decimalSymbol w:val="."/>
   <w:listSeparator w:val=";"/>
   <w15:chartTrackingRefBased/>
 </w:settings>
@@ -24242,7 +25145,7 @@
 </file>
 
 <file path=customXml/itemProps2.xml><?xml version="1.0" encoding="utf-8"?>
-<ds:datastoreItem xmlns:ds="http://schemas.openxmlformats.org/officeDocument/2006/customXml" ds:itemID="{E4B3107B-CACF-408C-96BA-ED5FA3BD77E2}">
+<ds:datastoreItem xmlns:ds="http://schemas.openxmlformats.org/officeDocument/2006/customXml" ds:itemID="{67B250C7-9FB6-407A-AB81-0AF88B4D439A}">
   <ds:schemaRefs>
     <ds:schemaRef ds:uri="http://schemas.openxmlformats.org/officeDocument/2006/bibliography"/>
   </ds:schemaRefs>

</xml_diff>